<commit_message>
dodany punkt w opisie projektu dla singletona
</commit_message>
<xml_diff>
--- a/projekt/Opis-systemu.docx
+++ b/projekt/Opis-systemu.docx
@@ -1729,6 +1729,45 @@
         <w:t xml:space="preserve"> bez konieczności synchronizacji schematu i zawartości bazy danych.</w:t>
       </w:r>
     </w:p>
+    <w:p/>
+    <w:p>
+      <w:pPr>
+        <w:pStyle w:val="Nagwek3"/>
+        <w:numPr>
+          <w:ilvl w:val="0"/>
+          <w:numId w:val="6"/>
+        </w:numPr>
+      </w:pPr>
+      <w:r>
+        <w:t>Singleton</w:t>
+      </w:r>
+    </w:p>
+    <w:p/>
+    <w:p>
+      <w:pPr>
+        <w:pStyle w:val="Akapitzlist"/>
+        <w:numPr>
+          <w:ilvl w:val="0"/>
+          <w:numId w:val="2"/>
+        </w:numPr>
+      </w:pPr>
+      <w:r>
+        <w:t>RepositoryFactory (a raczej konkretna implementacja) z poprzedniego punktu</w:t>
+      </w:r>
+    </w:p>
+    <w:p>
+      <w:pPr>
+        <w:pStyle w:val="Akapitzlist"/>
+        <w:numPr>
+          <w:ilvl w:val="0"/>
+          <w:numId w:val="2"/>
+        </w:numPr>
+      </w:pPr>
+      <w:r>
+        <w:t>SessionProvider dla DB*Repository</w:t>
+      </w:r>
+    </w:p>
+    <w:p/>
     <w:sectPr>
       <w:pgSz w:w="11906" w:h="16838"/>
       <w:pgMar w:top="720" w:right="720" w:bottom="720" w:left="720" w:header="708" w:footer="708" w:gutter="0"/>
@@ -1831,6 +1870,95 @@
     </w:lvl>
   </w:abstractNum>
   <w:abstractNum w:abstractNumId="1">
+    <w:nsid w:val="09216A3B"/>
+    <w:multiLevelType w:val="hybridMultilevel"/>
+    <w:tmpl w:val="FBC436AE"/>
+    <w:lvl w:ilvl="0" w:tplc="0415000F">
+      <w:start w:val="1"/>
+      <w:numFmt w:val="decimal"/>
+      <w:lvlText w:val="%1."/>
+      <w:lvlJc w:val="left"/>
+      <w:pPr>
+        <w:ind w:left="720" w:hanging="360"/>
+      </w:pPr>
+      <w:rPr>
+        <w:rFonts w:hint="default"/>
+      </w:rPr>
+    </w:lvl>
+    <w:lvl w:ilvl="1" w:tplc="04150019" w:tentative="1">
+      <w:start w:val="1"/>
+      <w:numFmt w:val="lowerLetter"/>
+      <w:lvlText w:val="%2."/>
+      <w:lvlJc w:val="left"/>
+      <w:pPr>
+        <w:ind w:left="1440" w:hanging="360"/>
+      </w:pPr>
+    </w:lvl>
+    <w:lvl w:ilvl="2" w:tplc="0415001B" w:tentative="1">
+      <w:start w:val="1"/>
+      <w:numFmt w:val="lowerRoman"/>
+      <w:lvlText w:val="%3."/>
+      <w:lvlJc w:val="right"/>
+      <w:pPr>
+        <w:ind w:left="2160" w:hanging="180"/>
+      </w:pPr>
+    </w:lvl>
+    <w:lvl w:ilvl="3" w:tplc="0415000F" w:tentative="1">
+      <w:start w:val="1"/>
+      <w:numFmt w:val="decimal"/>
+      <w:lvlText w:val="%4."/>
+      <w:lvlJc w:val="left"/>
+      <w:pPr>
+        <w:ind w:left="2880" w:hanging="360"/>
+      </w:pPr>
+    </w:lvl>
+    <w:lvl w:ilvl="4" w:tplc="04150019" w:tentative="1">
+      <w:start w:val="1"/>
+      <w:numFmt w:val="lowerLetter"/>
+      <w:lvlText w:val="%5."/>
+      <w:lvlJc w:val="left"/>
+      <w:pPr>
+        <w:ind w:left="3600" w:hanging="360"/>
+      </w:pPr>
+    </w:lvl>
+    <w:lvl w:ilvl="5" w:tplc="0415001B" w:tentative="1">
+      <w:start w:val="1"/>
+      <w:numFmt w:val="lowerRoman"/>
+      <w:lvlText w:val="%6."/>
+      <w:lvlJc w:val="right"/>
+      <w:pPr>
+        <w:ind w:left="4320" w:hanging="180"/>
+      </w:pPr>
+    </w:lvl>
+    <w:lvl w:ilvl="6" w:tplc="0415000F" w:tentative="1">
+      <w:start w:val="1"/>
+      <w:numFmt w:val="decimal"/>
+      <w:lvlText w:val="%7."/>
+      <w:lvlJc w:val="left"/>
+      <w:pPr>
+        <w:ind w:left="5040" w:hanging="360"/>
+      </w:pPr>
+    </w:lvl>
+    <w:lvl w:ilvl="7" w:tplc="04150019" w:tentative="1">
+      <w:start w:val="1"/>
+      <w:numFmt w:val="lowerLetter"/>
+      <w:lvlText w:val="%8."/>
+      <w:lvlJc w:val="left"/>
+      <w:pPr>
+        <w:ind w:left="5760" w:hanging="360"/>
+      </w:pPr>
+    </w:lvl>
+    <w:lvl w:ilvl="8" w:tplc="0415001B" w:tentative="1">
+      <w:start w:val="1"/>
+      <w:numFmt w:val="lowerRoman"/>
+      <w:lvlText w:val="%9."/>
+      <w:lvlJc w:val="right"/>
+      <w:pPr>
+        <w:ind w:left="6480" w:hanging="180"/>
+      </w:pPr>
+    </w:lvl>
+  </w:abstractNum>
+  <w:abstractNum w:abstractNumId="2">
     <w:nsid w:val="2AC2017F"/>
     <w:multiLevelType w:val="multilevel"/>
     <w:tmpl w:val="0202895C"/>
@@ -1959,7 +2087,7 @@
       </w:pPr>
     </w:lvl>
   </w:abstractNum>
-  <w:abstractNum w:abstractNumId="2">
+  <w:abstractNum w:abstractNumId="3">
     <w:nsid w:val="2DE86A30"/>
     <w:multiLevelType w:val="hybridMultilevel"/>
     <w:tmpl w:val="383E115C"/>
@@ -2048,7 +2176,7 @@
       </w:pPr>
     </w:lvl>
   </w:abstractNum>
-  <w:abstractNum w:abstractNumId="3">
+  <w:abstractNum w:abstractNumId="4">
     <w:nsid w:val="469C1B40"/>
     <w:multiLevelType w:val="multilevel"/>
     <w:tmpl w:val="2E62DD8C"/>
@@ -2197,7 +2325,7 @@
       </w:rPr>
     </w:lvl>
   </w:abstractNum>
-  <w:abstractNum w:abstractNumId="4">
+  <w:abstractNum w:abstractNumId="5">
     <w:nsid w:val="54811D68"/>
     <w:multiLevelType w:val="hybridMultilevel"/>
     <w:tmpl w:val="FBC436AE"/>
@@ -2286,7 +2414,7 @@
       </w:pPr>
     </w:lvl>
   </w:abstractNum>
-  <w:abstractNum w:abstractNumId="5">
+  <w:abstractNum w:abstractNumId="6">
     <w:nsid w:val="6B475A19"/>
     <w:multiLevelType w:val="hybridMultilevel"/>
     <w:tmpl w:val="55C61972"/>
@@ -2373,22 +2501,25 @@
     </w:lvl>
   </w:abstractNum>
   <w:num w:numId="1">
-    <w:abstractNumId w:val="5"/>
+    <w:abstractNumId w:val="6"/>
   </w:num>
   <w:num w:numId="2">
-    <w:abstractNumId w:val="3"/>
+    <w:abstractNumId w:val="4"/>
   </w:num>
   <w:num w:numId="3">
-    <w:abstractNumId w:val="1"/>
+    <w:abstractNumId w:val="2"/>
   </w:num>
   <w:num w:numId="4">
-    <w:abstractNumId w:val="2"/>
+    <w:abstractNumId w:val="3"/>
   </w:num>
   <w:num w:numId="5">
     <w:abstractNumId w:val="0"/>
   </w:num>
   <w:num w:numId="6">
-    <w:abstractNumId w:val="4"/>
+    <w:abstractNumId w:val="5"/>
+  </w:num>
+  <w:num w:numId="7">
+    <w:abstractNumId w:val="1"/>
   </w:num>
 </w:numbering>
 </file>

</xml_diff>

<commit_message>
dodana przykladowa implementacja do opisu fabryki abstrakcyjnej
</commit_message>
<xml_diff>
--- a/projekt/Opis-systemu.docx
+++ b/projekt/Opis-systemu.docx
@@ -188,7 +188,7 @@
         <w:rPr>
           <w:rFonts w:eastAsia="Times New Roman" w:cstheme="minorHAnsi"/>
           <w:noProof/>
-          <w:lang w:eastAsia="pl-PL"/>
+          <w:lang w:val="pl-PL" w:eastAsia="pl-PL" w:bidi="ar-SA"/>
         </w:rPr>
         <w:drawing>
           <wp:inline distT="0" distB="0" distL="0" distR="0">
@@ -1730,6 +1730,627 @@
       </w:r>
     </w:p>
     <w:p/>
+    <w:p>
+      <w:pPr>
+        <w:rPr>
+          <w:b/>
+        </w:rPr>
+      </w:pPr>
+      <w:r>
+        <w:rPr>
+          <w:b/>
+        </w:rPr>
+        <w:t>Implementacja:</w:t>
+      </w:r>
+    </w:p>
+    <w:p>
+      <w:pPr>
+        <w:rPr>
+          <w:b/>
+        </w:rPr>
+      </w:pPr>
+    </w:p>
+    <w:p>
+      <w:pPr>
+        <w:rPr>
+          <w:i/>
+        </w:rPr>
+      </w:pPr>
+      <w:r>
+        <w:rPr>
+          <w:i/>
+        </w:rPr>
+        <w:t>Definicja rodziny klas dostępu do bazy danych:</w:t>
+      </w:r>
+    </w:p>
+    <w:p>
+      <w:pPr>
+        <w:rPr>
+          <w:i/>
+        </w:rPr>
+      </w:pPr>
+    </w:p>
+    <w:p>
+      <w:pPr>
+        <w:rPr>
+          <w:rFonts w:ascii="Courier New" w:hAnsi="Courier New" w:cs="Courier New"/>
+          <w:color w:val="808080" w:themeColor="background1" w:themeShade="80"/>
+          <w:sz w:val="22"/>
+        </w:rPr>
+      </w:pPr>
+      <w:r>
+        <w:rPr>
+          <w:rFonts w:ascii="Courier New" w:hAnsi="Courier New" w:cs="Courier New"/>
+          <w:color w:val="808080" w:themeColor="background1" w:themeShade="80"/>
+          <w:sz w:val="22"/>
+        </w:rPr>
+        <w:t>public abstract class UserRepository {</w:t>
+      </w:r>
+    </w:p>
+    <w:p>
+      <w:pPr>
+        <w:rPr>
+          <w:rFonts w:ascii="Courier New" w:hAnsi="Courier New" w:cs="Courier New"/>
+          <w:color w:val="808080" w:themeColor="background1" w:themeShade="80"/>
+          <w:sz w:val="22"/>
+        </w:rPr>
+      </w:pPr>
+      <w:r>
+        <w:rPr>
+          <w:rFonts w:ascii="Courier New" w:hAnsi="Courier New" w:cs="Courier New"/>
+          <w:color w:val="808080" w:themeColor="background1" w:themeShade="80"/>
+          <w:sz w:val="22"/>
+        </w:rPr>
+        <w:tab/>
+        <w:t>public User GetById(int id);</w:t>
+      </w:r>
+    </w:p>
+    <w:p>
+      <w:pPr>
+        <w:rPr>
+          <w:rFonts w:ascii="Courier New" w:hAnsi="Courier New" w:cs="Courier New"/>
+          <w:color w:val="808080" w:themeColor="background1" w:themeShade="80"/>
+          <w:sz w:val="22"/>
+        </w:rPr>
+      </w:pPr>
+      <w:r>
+        <w:rPr>
+          <w:rFonts w:ascii="Courier New" w:hAnsi="Courier New" w:cs="Courier New"/>
+          <w:color w:val="808080" w:themeColor="background1" w:themeShade="80"/>
+          <w:sz w:val="22"/>
+        </w:rPr>
+        <w:tab/>
+        <w:t>// … inne operacje na bazie uzytkownikow …</w:t>
+      </w:r>
+    </w:p>
+    <w:p>
+      <w:pPr>
+        <w:rPr>
+          <w:rFonts w:ascii="Courier New" w:hAnsi="Courier New" w:cs="Courier New"/>
+          <w:color w:val="808080" w:themeColor="background1" w:themeShade="80"/>
+          <w:sz w:val="22"/>
+        </w:rPr>
+      </w:pPr>
+      <w:r>
+        <w:rPr>
+          <w:rFonts w:ascii="Courier New" w:hAnsi="Courier New" w:cs="Courier New"/>
+          <w:color w:val="808080" w:themeColor="background1" w:themeShade="80"/>
+          <w:sz w:val="22"/>
+        </w:rPr>
+        <w:t>}</w:t>
+      </w:r>
+    </w:p>
+    <w:p>
+      <w:pPr>
+        <w:rPr>
+          <w:rFonts w:ascii="Courier New" w:hAnsi="Courier New" w:cs="Courier New"/>
+          <w:color w:val="808080" w:themeColor="background1" w:themeShade="80"/>
+          <w:sz w:val="22"/>
+        </w:rPr>
+      </w:pPr>
+      <w:r>
+        <w:rPr>
+          <w:rFonts w:ascii="Courier New" w:hAnsi="Courier New" w:cs="Courier New"/>
+          <w:color w:val="808080" w:themeColor="background1" w:themeShade="80"/>
+          <w:sz w:val="22"/>
+        </w:rPr>
+        <w:t>public class DBUserRepository : UserRepository {</w:t>
+      </w:r>
+    </w:p>
+    <w:p>
+      <w:pPr>
+        <w:rPr>
+          <w:rFonts w:ascii="Courier New" w:hAnsi="Courier New" w:cs="Courier New"/>
+          <w:color w:val="808080" w:themeColor="background1" w:themeShade="80"/>
+          <w:sz w:val="22"/>
+        </w:rPr>
+      </w:pPr>
+      <w:r>
+        <w:rPr>
+          <w:rFonts w:ascii="Courier New" w:hAnsi="Courier New" w:cs="Courier New"/>
+          <w:color w:val="808080" w:themeColor="background1" w:themeShade="80"/>
+          <w:sz w:val="22"/>
+        </w:rPr>
+        <w:tab/>
+        <w:t>// … implementacja operacji na uzytkownikach w bazie danych …</w:t>
+      </w:r>
+    </w:p>
+    <w:p>
+      <w:pPr>
+        <w:rPr>
+          <w:rFonts w:ascii="Courier New" w:hAnsi="Courier New" w:cs="Courier New"/>
+          <w:color w:val="808080" w:themeColor="background1" w:themeShade="80"/>
+          <w:sz w:val="22"/>
+        </w:rPr>
+      </w:pPr>
+      <w:r>
+        <w:rPr>
+          <w:rFonts w:ascii="Courier New" w:hAnsi="Courier New" w:cs="Courier New"/>
+          <w:color w:val="808080" w:themeColor="background1" w:themeShade="80"/>
+          <w:sz w:val="22"/>
+        </w:rPr>
+        <w:t>}</w:t>
+      </w:r>
+    </w:p>
+    <w:p>
+      <w:pPr>
+        <w:rPr>
+          <w:rFonts w:ascii="Courier New" w:hAnsi="Courier New" w:cs="Courier New"/>
+          <w:color w:val="808080" w:themeColor="background1" w:themeShade="80"/>
+          <w:sz w:val="22"/>
+        </w:rPr>
+      </w:pPr>
+      <w:r>
+        <w:rPr>
+          <w:rFonts w:ascii="Courier New" w:hAnsi="Courier New" w:cs="Courier New"/>
+          <w:color w:val="808080" w:themeColor="background1" w:themeShade="80"/>
+          <w:sz w:val="22"/>
+        </w:rPr>
+        <w:t>public class InMemUserRepository : UserRepository {</w:t>
+      </w:r>
+    </w:p>
+    <w:p>
+      <w:pPr>
+        <w:rPr>
+          <w:rFonts w:ascii="Courier New" w:hAnsi="Courier New" w:cs="Courier New"/>
+          <w:color w:val="808080" w:themeColor="background1" w:themeShade="80"/>
+          <w:sz w:val="22"/>
+        </w:rPr>
+      </w:pPr>
+      <w:r>
+        <w:rPr>
+          <w:rFonts w:ascii="Courier New" w:hAnsi="Courier New" w:cs="Courier New"/>
+          <w:color w:val="808080" w:themeColor="background1" w:themeShade="80"/>
+          <w:sz w:val="22"/>
+        </w:rPr>
+        <w:tab/>
+        <w:t>// … implementacja operacji na uzytkownikach w pamieci operacyjnej …</w:t>
+      </w:r>
+    </w:p>
+    <w:p>
+      <w:pPr>
+        <w:rPr>
+          <w:rFonts w:ascii="Courier New" w:hAnsi="Courier New" w:cs="Courier New"/>
+          <w:color w:val="808080" w:themeColor="background1" w:themeShade="80"/>
+          <w:sz w:val="22"/>
+        </w:rPr>
+      </w:pPr>
+      <w:r>
+        <w:rPr>
+          <w:rFonts w:ascii="Courier New" w:hAnsi="Courier New" w:cs="Courier New"/>
+          <w:color w:val="808080" w:themeColor="background1" w:themeShade="80"/>
+          <w:sz w:val="22"/>
+        </w:rPr>
+        <w:t>}</w:t>
+      </w:r>
+    </w:p>
+    <w:p>
+      <w:pPr>
+        <w:rPr>
+          <w:rFonts w:ascii="Courier New" w:hAnsi="Courier New" w:cs="Courier New"/>
+          <w:color w:val="808080" w:themeColor="background1" w:themeShade="80"/>
+          <w:sz w:val="22"/>
+        </w:rPr>
+      </w:pPr>
+    </w:p>
+    <w:p>
+      <w:pPr>
+        <w:rPr>
+          <w:i/>
+        </w:rPr>
+      </w:pPr>
+      <w:r>
+        <w:rPr>
+          <w:i/>
+        </w:rPr>
+        <w:t>Definicja fabryki abstrakcyjnej i jej konkretnych implementacji (baza danych lub pamięć operacyjna):</w:t>
+      </w:r>
+    </w:p>
+    <w:p>
+      <w:pPr>
+        <w:rPr>
+          <w:i/>
+        </w:rPr>
+      </w:pPr>
+    </w:p>
+    <w:p>
+      <w:pPr>
+        <w:rPr>
+          <w:rFonts w:ascii="Courier New" w:hAnsi="Courier New" w:cs="Courier New"/>
+          <w:color w:val="808080" w:themeColor="background1" w:themeShade="80"/>
+          <w:sz w:val="22"/>
+        </w:rPr>
+      </w:pPr>
+      <w:r>
+        <w:rPr>
+          <w:rFonts w:ascii="Courier New" w:hAnsi="Courier New" w:cs="Courier New"/>
+          <w:color w:val="808080" w:themeColor="background1" w:themeShade="80"/>
+          <w:sz w:val="22"/>
+        </w:rPr>
+        <w:t>public interface RepositoryFactory {</w:t>
+      </w:r>
+    </w:p>
+    <w:p>
+      <w:pPr>
+        <w:rPr>
+          <w:rFonts w:ascii="Courier New" w:hAnsi="Courier New" w:cs="Courier New"/>
+          <w:color w:val="808080" w:themeColor="background1" w:themeShade="80"/>
+          <w:sz w:val="22"/>
+        </w:rPr>
+      </w:pPr>
+      <w:r>
+        <w:rPr>
+          <w:rFonts w:ascii="Courier New" w:hAnsi="Courier New" w:cs="Courier New"/>
+          <w:color w:val="808080" w:themeColor="background1" w:themeShade="80"/>
+          <w:sz w:val="22"/>
+        </w:rPr>
+        <w:tab/>
+        <w:t>UserRepository CreateUserRepository();</w:t>
+      </w:r>
+    </w:p>
+    <w:p>
+      <w:pPr>
+        <w:rPr>
+          <w:rFonts w:ascii="Courier New" w:hAnsi="Courier New" w:cs="Courier New"/>
+          <w:color w:val="808080" w:themeColor="background1" w:themeShade="80"/>
+          <w:sz w:val="22"/>
+        </w:rPr>
+      </w:pPr>
+      <w:r>
+        <w:rPr>
+          <w:rFonts w:ascii="Courier New" w:hAnsi="Courier New" w:cs="Courier New"/>
+          <w:color w:val="808080" w:themeColor="background1" w:themeShade="80"/>
+          <w:sz w:val="22"/>
+        </w:rPr>
+        <w:tab/>
+        <w:t>// …</w:t>
+      </w:r>
+    </w:p>
+    <w:p>
+      <w:pPr>
+        <w:rPr>
+          <w:rFonts w:ascii="Courier New" w:hAnsi="Courier New" w:cs="Courier New"/>
+          <w:color w:val="808080" w:themeColor="background1" w:themeShade="80"/>
+          <w:sz w:val="22"/>
+        </w:rPr>
+      </w:pPr>
+      <w:r>
+        <w:rPr>
+          <w:rFonts w:ascii="Courier New" w:hAnsi="Courier New" w:cs="Courier New"/>
+          <w:color w:val="808080" w:themeColor="background1" w:themeShade="80"/>
+          <w:sz w:val="22"/>
+        </w:rPr>
+        <w:t>}</w:t>
+      </w:r>
+    </w:p>
+    <w:p>
+      <w:pPr>
+        <w:rPr>
+          <w:rFonts w:ascii="Courier New" w:hAnsi="Courier New" w:cs="Courier New"/>
+          <w:color w:val="808080" w:themeColor="background1" w:themeShade="80"/>
+          <w:sz w:val="22"/>
+        </w:rPr>
+      </w:pPr>
+      <w:r>
+        <w:rPr>
+          <w:rFonts w:ascii="Courier New" w:hAnsi="Courier New" w:cs="Courier New"/>
+          <w:color w:val="808080" w:themeColor="background1" w:themeShade="80"/>
+          <w:sz w:val="22"/>
+        </w:rPr>
+        <w:t>public class DBRepositoryFactory : RepositoryFactory {</w:t>
+      </w:r>
+    </w:p>
+    <w:p>
+      <w:pPr>
+        <w:rPr>
+          <w:rFonts w:ascii="Courier New" w:hAnsi="Courier New" w:cs="Courier New"/>
+          <w:color w:val="808080" w:themeColor="background1" w:themeShade="80"/>
+          <w:sz w:val="22"/>
+        </w:rPr>
+      </w:pPr>
+      <w:r>
+        <w:rPr>
+          <w:rFonts w:ascii="Courier New" w:hAnsi="Courier New" w:cs="Courier New"/>
+          <w:color w:val="808080" w:themeColor="background1" w:themeShade="80"/>
+          <w:sz w:val="22"/>
+        </w:rPr>
+        <w:tab/>
+        <w:t xml:space="preserve">public UserRepository CreateUserRepository { </w:t>
+      </w:r>
+    </w:p>
+    <w:p>
+      <w:pPr>
+        <w:rPr>
+          <w:rFonts w:ascii="Courier New" w:hAnsi="Courier New" w:cs="Courier New"/>
+          <w:color w:val="808080" w:themeColor="background1" w:themeShade="80"/>
+          <w:sz w:val="22"/>
+        </w:rPr>
+      </w:pPr>
+      <w:r>
+        <w:rPr>
+          <w:rFonts w:ascii="Courier New" w:hAnsi="Courier New" w:cs="Courier New"/>
+          <w:color w:val="808080" w:themeColor="background1" w:themeShade="80"/>
+          <w:sz w:val="22"/>
+        </w:rPr>
+        <w:tab/>
+      </w:r>
+      <w:r>
+        <w:rPr>
+          <w:rFonts w:ascii="Courier New" w:hAnsi="Courier New" w:cs="Courier New"/>
+          <w:color w:val="808080" w:themeColor="background1" w:themeShade="80"/>
+          <w:sz w:val="22"/>
+        </w:rPr>
+        <w:tab/>
+        <w:t>return new DBUserRepository();</w:t>
+      </w:r>
+    </w:p>
+    <w:p>
+      <w:pPr>
+        <w:rPr>
+          <w:rFonts w:ascii="Courier New" w:hAnsi="Courier New" w:cs="Courier New"/>
+          <w:color w:val="808080" w:themeColor="background1" w:themeShade="80"/>
+          <w:sz w:val="22"/>
+        </w:rPr>
+      </w:pPr>
+      <w:r>
+        <w:rPr>
+          <w:rFonts w:ascii="Courier New" w:hAnsi="Courier New" w:cs="Courier New"/>
+          <w:color w:val="808080" w:themeColor="background1" w:themeShade="80"/>
+          <w:sz w:val="22"/>
+        </w:rPr>
+        <w:tab/>
+        <w:t>}</w:t>
+      </w:r>
+    </w:p>
+    <w:p>
+      <w:pPr>
+        <w:rPr>
+          <w:rFonts w:ascii="Courier New" w:hAnsi="Courier New" w:cs="Courier New"/>
+          <w:color w:val="808080" w:themeColor="background1" w:themeShade="80"/>
+          <w:sz w:val="22"/>
+        </w:rPr>
+      </w:pPr>
+      <w:r>
+        <w:rPr>
+          <w:rFonts w:ascii="Courier New" w:hAnsi="Courier New" w:cs="Courier New"/>
+          <w:color w:val="808080" w:themeColor="background1" w:themeShade="80"/>
+          <w:sz w:val="22"/>
+        </w:rPr>
+        <w:tab/>
+        <w:t>// … metody fabryczne dla innych klas z rodziny DB*Repository …</w:t>
+      </w:r>
+    </w:p>
+    <w:p>
+      <w:pPr>
+        <w:rPr>
+          <w:rFonts w:ascii="Courier New" w:hAnsi="Courier New" w:cs="Courier New"/>
+          <w:color w:val="808080" w:themeColor="background1" w:themeShade="80"/>
+          <w:sz w:val="22"/>
+        </w:rPr>
+      </w:pPr>
+      <w:r>
+        <w:rPr>
+          <w:rFonts w:ascii="Courier New" w:hAnsi="Courier New" w:cs="Courier New"/>
+          <w:color w:val="808080" w:themeColor="background1" w:themeShade="80"/>
+          <w:sz w:val="22"/>
+        </w:rPr>
+        <w:t>}</w:t>
+      </w:r>
+    </w:p>
+    <w:p>
+      <w:pPr>
+        <w:rPr>
+          <w:rFonts w:ascii="Courier New" w:hAnsi="Courier New" w:cs="Courier New"/>
+          <w:color w:val="808080" w:themeColor="background1" w:themeShade="80"/>
+          <w:sz w:val="22"/>
+        </w:rPr>
+      </w:pPr>
+      <w:r>
+        <w:rPr>
+          <w:rFonts w:ascii="Courier New" w:hAnsi="Courier New" w:cs="Courier New"/>
+          <w:color w:val="808080" w:themeColor="background1" w:themeShade="80"/>
+          <w:sz w:val="22"/>
+        </w:rPr>
+        <w:t>public class InMemRepositoryFactory : RepositoryFactory {</w:t>
+      </w:r>
+    </w:p>
+    <w:p>
+      <w:pPr>
+        <w:rPr>
+          <w:rFonts w:ascii="Courier New" w:hAnsi="Courier New" w:cs="Courier New"/>
+          <w:color w:val="808080" w:themeColor="background1" w:themeShade="80"/>
+          <w:sz w:val="22"/>
+        </w:rPr>
+      </w:pPr>
+      <w:r>
+        <w:rPr>
+          <w:rFonts w:ascii="Courier New" w:hAnsi="Courier New" w:cs="Courier New"/>
+          <w:color w:val="808080" w:themeColor="background1" w:themeShade="80"/>
+          <w:sz w:val="22"/>
+        </w:rPr>
+        <w:tab/>
+        <w:t xml:space="preserve">public UserRepository CreateUserRepository { </w:t>
+      </w:r>
+    </w:p>
+    <w:p>
+      <w:pPr>
+        <w:rPr>
+          <w:rFonts w:ascii="Courier New" w:hAnsi="Courier New" w:cs="Courier New"/>
+          <w:color w:val="808080" w:themeColor="background1" w:themeShade="80"/>
+          <w:sz w:val="22"/>
+        </w:rPr>
+      </w:pPr>
+      <w:r>
+        <w:rPr>
+          <w:rFonts w:ascii="Courier New" w:hAnsi="Courier New" w:cs="Courier New"/>
+          <w:color w:val="808080" w:themeColor="background1" w:themeShade="80"/>
+          <w:sz w:val="22"/>
+        </w:rPr>
+        <w:tab/>
+      </w:r>
+      <w:r>
+        <w:rPr>
+          <w:rFonts w:ascii="Courier New" w:hAnsi="Courier New" w:cs="Courier New"/>
+          <w:color w:val="808080" w:themeColor="background1" w:themeShade="80"/>
+          <w:sz w:val="22"/>
+        </w:rPr>
+        <w:tab/>
+        <w:t>return new InMemUserRepository();</w:t>
+      </w:r>
+    </w:p>
+    <w:p>
+      <w:pPr>
+        <w:rPr>
+          <w:rFonts w:ascii="Courier New" w:hAnsi="Courier New" w:cs="Courier New"/>
+          <w:color w:val="808080" w:themeColor="background1" w:themeShade="80"/>
+          <w:sz w:val="22"/>
+        </w:rPr>
+      </w:pPr>
+      <w:r>
+        <w:rPr>
+          <w:rFonts w:ascii="Courier New" w:hAnsi="Courier New" w:cs="Courier New"/>
+          <w:color w:val="808080" w:themeColor="background1" w:themeShade="80"/>
+          <w:sz w:val="22"/>
+        </w:rPr>
+        <w:tab/>
+        <w:t>}</w:t>
+      </w:r>
+    </w:p>
+    <w:p>
+      <w:pPr>
+        <w:rPr>
+          <w:rFonts w:ascii="Courier New" w:hAnsi="Courier New" w:cs="Courier New"/>
+          <w:color w:val="808080" w:themeColor="background1" w:themeShade="80"/>
+          <w:sz w:val="22"/>
+        </w:rPr>
+      </w:pPr>
+      <w:r>
+        <w:rPr>
+          <w:rFonts w:ascii="Courier New" w:hAnsi="Courier New" w:cs="Courier New"/>
+          <w:color w:val="808080" w:themeColor="background1" w:themeShade="80"/>
+          <w:sz w:val="22"/>
+        </w:rPr>
+        <w:tab/>
+        <w:t>// … metody fabryczne dla innych klas z rodziny InMem*Repository …</w:t>
+      </w:r>
+    </w:p>
+    <w:p>
+      <w:pPr>
+        <w:rPr>
+          <w:rFonts w:ascii="Courier New" w:hAnsi="Courier New" w:cs="Courier New"/>
+          <w:color w:val="808080" w:themeColor="background1" w:themeShade="80"/>
+          <w:sz w:val="22"/>
+        </w:rPr>
+      </w:pPr>
+      <w:r>
+        <w:rPr>
+          <w:rFonts w:ascii="Courier New" w:hAnsi="Courier New" w:cs="Courier New"/>
+          <w:color w:val="808080" w:themeColor="background1" w:themeShade="80"/>
+          <w:sz w:val="22"/>
+        </w:rPr>
+        <w:t>}</w:t>
+      </w:r>
+    </w:p>
+    <w:p/>
+    <w:p>
+      <w:pPr>
+        <w:rPr>
+          <w:i/>
+        </w:rPr>
+      </w:pPr>
+      <w:r>
+        <w:rPr>
+          <w:i/>
+        </w:rPr>
+        <w:t>Użycie fabryki do tworzenia obiektów dostępowych bazy danych:</w:t>
+      </w:r>
+    </w:p>
+    <w:p>
+      <w:pPr>
+        <w:rPr>
+          <w:i/>
+        </w:rPr>
+      </w:pPr>
+    </w:p>
+    <w:p>
+      <w:pPr>
+        <w:rPr>
+          <w:rFonts w:ascii="Courier New" w:hAnsi="Courier New" w:cs="Courier New"/>
+          <w:color w:val="808080" w:themeColor="background1" w:themeShade="80"/>
+          <w:sz w:val="22"/>
+        </w:rPr>
+      </w:pPr>
+      <w:r>
+        <w:rPr>
+          <w:rFonts w:ascii="Courier New" w:hAnsi="Courier New" w:cs="Courier New"/>
+          <w:color w:val="808080" w:themeColor="background1" w:themeShade="80"/>
+          <w:sz w:val="22"/>
+        </w:rPr>
+        <w:t>RepositoryFactory factory = R</w:t>
+      </w:r>
+      <w:r>
+        <w:rPr>
+          <w:rFonts w:ascii="Courier New" w:hAnsi="Courier New" w:cs="Courier New"/>
+          <w:color w:val="808080" w:themeColor="background1" w:themeShade="80"/>
+          <w:sz w:val="22"/>
+        </w:rPr>
+        <w:t>epositoryFactory.GetInstance();</w:t>
+      </w:r>
+    </w:p>
+    <w:p>
+      <w:pPr>
+        <w:rPr>
+          <w:rFonts w:ascii="Courier New" w:hAnsi="Courier New" w:cs="Courier New"/>
+          <w:color w:val="808080" w:themeColor="background1" w:themeShade="80"/>
+          <w:sz w:val="22"/>
+        </w:rPr>
+      </w:pPr>
+      <w:r>
+        <w:rPr>
+          <w:rFonts w:ascii="Courier New" w:hAnsi="Courier New" w:cs="Courier New"/>
+          <w:color w:val="808080" w:themeColor="background1" w:themeShade="80"/>
+          <w:sz w:val="22"/>
+        </w:rPr>
+        <w:t>UserRepository users = factory.CreateUserRepository();</w:t>
+      </w:r>
+    </w:p>
+    <w:p>
+      <w:pPr>
+        <w:rPr>
+          <w:rFonts w:ascii="Courier New" w:hAnsi="Courier New" w:cs="Courier New"/>
+          <w:color w:val="808080" w:themeColor="background1" w:themeShade="80"/>
+          <w:sz w:val="22"/>
+        </w:rPr>
+      </w:pPr>
+      <w:r>
+        <w:rPr>
+          <w:rFonts w:ascii="Courier New" w:hAnsi="Courier New" w:cs="Courier New"/>
+          <w:color w:val="808080" w:themeColor="background1" w:themeShade="80"/>
+          <w:sz w:val="22"/>
+        </w:rPr>
+        <w:t>// … użycie obiektu ‘users’ do operowania na bazie użytkowników</w:t>
+      </w:r>
+    </w:p>
     <w:p>
       <w:pPr>
         <w:pStyle w:val="Nagwek3"/>

</xml_diff>

<commit_message>
dodano opis wzorca obserwer
</commit_message>
<xml_diff>
--- a/projekt/Opis-systemu.docx
+++ b/projekt/Opis-systemu.docx
@@ -4,42 +4,48 @@
   <w:body>
     <w:p>
       <w:pPr>
-        <w:pStyle w:val="Tytu"/>
+        <w:pStyle w:val="Title"/>
         <w:rPr>
           <w:rFonts w:asciiTheme="minorHAnsi" w:hAnsiTheme="minorHAnsi" w:cstheme="minorHAnsi"/>
+          <w:lang w:val="pl-PL"/>
         </w:rPr>
       </w:pPr>
       <w:r>
         <w:rPr>
           <w:rFonts w:asciiTheme="minorHAnsi" w:hAnsiTheme="minorHAnsi" w:cstheme="minorHAnsi"/>
+          <w:lang w:val="pl-PL"/>
         </w:rPr>
         <w:t>Portal społecznościowy PastExplorer</w:t>
       </w:r>
     </w:p>
     <w:p>
       <w:pPr>
-        <w:pStyle w:val="Podtytu"/>
+        <w:pStyle w:val="Subtitle"/>
         <w:rPr>
           <w:rFonts w:asciiTheme="minorHAnsi" w:hAnsiTheme="minorHAnsi" w:cstheme="minorHAnsi"/>
+          <w:lang w:val="pl-PL"/>
         </w:rPr>
       </w:pPr>
       <w:r>
         <w:rPr>
           <w:rFonts w:asciiTheme="minorHAnsi" w:hAnsiTheme="minorHAnsi" w:cstheme="minorHAnsi"/>
+          <w:lang w:val="pl-PL"/>
         </w:rPr>
         <w:t>Opis systemu i elementy specyfikacji</w:t>
       </w:r>
     </w:p>
     <w:p>
       <w:pPr>
-        <w:pStyle w:val="Nagwek2"/>
+        <w:pStyle w:val="Heading2"/>
         <w:rPr>
           <w:rFonts w:asciiTheme="minorHAnsi" w:hAnsiTheme="minorHAnsi" w:cstheme="minorHAnsi"/>
+          <w:lang w:val="pl-PL"/>
         </w:rPr>
       </w:pPr>
       <w:r>
         <w:rPr>
           <w:rFonts w:asciiTheme="minorHAnsi" w:hAnsiTheme="minorHAnsi" w:cstheme="minorHAnsi"/>
+          <w:lang w:val="pl-PL"/>
         </w:rPr>
         <w:t>Opis systemu</w:t>
       </w:r>
@@ -51,15 +57,15 @@
           <w:rFonts w:eastAsia="Times New Roman" w:cstheme="minorHAnsi"/>
           <w:sz w:val="22"/>
           <w:szCs w:val="22"/>
-          <w:lang w:eastAsia="pl-PL"/>
-        </w:rPr>
-      </w:pPr>
-      <w:r>
-        <w:rPr>
-          <w:rFonts w:eastAsia="Times New Roman" w:cstheme="minorHAnsi"/>
-          <w:sz w:val="22"/>
-          <w:szCs w:val="22"/>
-          <w:lang w:eastAsia="pl-PL"/>
+          <w:lang w:val="pl-PL" w:eastAsia="pl-PL"/>
+        </w:rPr>
+      </w:pPr>
+      <w:r>
+        <w:rPr>
+          <w:rFonts w:eastAsia="Times New Roman" w:cstheme="minorHAnsi"/>
+          <w:sz w:val="22"/>
+          <w:szCs w:val="22"/>
+          <w:lang w:val="pl-PL" w:eastAsia="pl-PL"/>
         </w:rPr>
         <w:t xml:space="preserve">Aplikacja internetowa utworzona w ramach tego projektu pozwalać będzie za pomocą zdjęć umieszczanych przez użytkowników obserwować jak różnego rodzaju “rzeczy” (np. ludzie, budynki, krajobrazy) zmieniały się wraz z upływem czasu. Każdy użytkownik będzie mógł zakładać albumy będące kolekcjami zdjęć zgodnych tematycznie robionych w różnych odstępach czasu, np. codziennie, cotygodniowo, bądź corocznie. </w:t>
       </w:r>
@@ -71,15 +77,15 @@
           <w:rFonts w:eastAsia="Times New Roman" w:cstheme="minorHAnsi"/>
           <w:sz w:val="22"/>
           <w:szCs w:val="22"/>
-          <w:lang w:eastAsia="pl-PL"/>
-        </w:rPr>
-      </w:pPr>
-      <w:r>
-        <w:rPr>
-          <w:rFonts w:eastAsia="Times New Roman" w:cstheme="minorHAnsi"/>
-          <w:sz w:val="22"/>
-          <w:szCs w:val="22"/>
-          <w:lang w:eastAsia="pl-PL"/>
+          <w:lang w:val="pl-PL" w:eastAsia="pl-PL"/>
+        </w:rPr>
+      </w:pPr>
+      <w:r>
+        <w:rPr>
+          <w:rFonts w:eastAsia="Times New Roman" w:cstheme="minorHAnsi"/>
+          <w:sz w:val="22"/>
+          <w:szCs w:val="22"/>
+          <w:lang w:val="pl-PL" w:eastAsia="pl-PL"/>
         </w:rPr>
         <w:t xml:space="preserve">Aplikacja będzie mocno nakierowana “społecznościowo”, tj. zawierać elementy pozwalające na tworzenie wokół serwisu społeczności użytkowników aktywnie uczestniczących w jego rozwoju, np. ocenianie i komentowanie albumów. </w:t>
       </w:r>
@@ -115,15 +121,15 @@
           <w:rFonts w:eastAsia="Times New Roman" w:cstheme="minorHAnsi"/>
           <w:sz w:val="22"/>
           <w:szCs w:val="22"/>
-          <w:lang w:eastAsia="pl-PL"/>
-        </w:rPr>
-      </w:pPr>
-      <w:r>
-        <w:rPr>
-          <w:rFonts w:eastAsia="Times New Roman" w:cstheme="minorHAnsi"/>
-          <w:sz w:val="22"/>
-          <w:szCs w:val="22"/>
-          <w:lang w:eastAsia="pl-PL"/>
+          <w:lang w:val="pl-PL" w:eastAsia="pl-PL"/>
+        </w:rPr>
+      </w:pPr>
+      <w:r>
+        <w:rPr>
+          <w:rFonts w:eastAsia="Times New Roman" w:cstheme="minorHAnsi"/>
+          <w:sz w:val="22"/>
+          <w:szCs w:val="22"/>
+          <w:lang w:val="pl-PL" w:eastAsia="pl-PL"/>
         </w:rPr>
         <w:t>codziennie robione zdjęcia rozwoju naszego dziecka</w:t>
       </w:r>
@@ -139,15 +145,15 @@
           <w:rFonts w:eastAsia="Times New Roman" w:cstheme="minorHAnsi"/>
           <w:sz w:val="22"/>
           <w:szCs w:val="22"/>
-          <w:lang w:eastAsia="pl-PL"/>
-        </w:rPr>
-      </w:pPr>
-      <w:r>
-        <w:rPr>
-          <w:rFonts w:eastAsia="Times New Roman" w:cstheme="minorHAnsi"/>
-          <w:sz w:val="22"/>
-          <w:szCs w:val="22"/>
-          <w:lang w:eastAsia="pl-PL"/>
+          <w:lang w:val="pl-PL" w:eastAsia="pl-PL"/>
+        </w:rPr>
+      </w:pPr>
+      <w:r>
+        <w:rPr>
+          <w:rFonts w:eastAsia="Times New Roman" w:cstheme="minorHAnsi"/>
+          <w:sz w:val="22"/>
+          <w:szCs w:val="22"/>
+          <w:lang w:val="pl-PL" w:eastAsia="pl-PL"/>
         </w:rPr>
         <w:t>cotygodniowo robione zdjęcia stanu budowy pewnego obiektu, np. stadionu piłkarskiego</w:t>
       </w:r>
@@ -161,15 +167,15 @@
         <w:spacing w:before="100" w:beforeAutospacing="1" w:after="100" w:afterAutospacing="1"/>
         <w:rPr>
           <w:rFonts w:eastAsia="Times New Roman" w:cstheme="minorHAnsi"/>
-          <w:lang w:eastAsia="pl-PL"/>
-        </w:rPr>
-      </w:pPr>
-      <w:r>
-        <w:rPr>
-          <w:rFonts w:eastAsia="Times New Roman" w:cstheme="minorHAnsi"/>
-          <w:sz w:val="22"/>
-          <w:szCs w:val="22"/>
-          <w:lang w:eastAsia="pl-PL"/>
+          <w:lang w:val="pl-PL" w:eastAsia="pl-PL"/>
+        </w:rPr>
+      </w:pPr>
+      <w:r>
+        <w:rPr>
+          <w:rFonts w:eastAsia="Times New Roman" w:cstheme="minorHAnsi"/>
+          <w:sz w:val="22"/>
+          <w:szCs w:val="22"/>
+          <w:lang w:val="pl-PL" w:eastAsia="pl-PL"/>
         </w:rPr>
         <w:t>corocznie robione zdjęcia rynku w naszym mieście</w:t>
       </w:r>
@@ -229,14 +235,16 @@
     </w:p>
     <w:p>
       <w:pPr>
-        <w:pStyle w:val="Nagwek2"/>
+        <w:pStyle w:val="Heading2"/>
         <w:rPr>
           <w:rFonts w:asciiTheme="minorHAnsi" w:hAnsiTheme="minorHAnsi" w:cstheme="minorHAnsi"/>
+          <w:lang w:val="pl-PL"/>
         </w:rPr>
       </w:pPr>
       <w:r>
         <w:rPr>
           <w:rFonts w:asciiTheme="minorHAnsi" w:hAnsiTheme="minorHAnsi" w:cstheme="minorHAnsi"/>
+          <w:lang w:val="pl-PL"/>
         </w:rPr>
         <w:lastRenderedPageBreak/>
         <w:t>Charakterystyka użytkowników</w:t>
@@ -246,6 +254,7 @@
       <w:pPr>
         <w:rPr>
           <w:rFonts w:cstheme="minorHAnsi"/>
+          <w:lang w:val="pl-PL"/>
         </w:rPr>
       </w:pPr>
     </w:p>
@@ -255,6 +264,7 @@
           <w:rFonts w:cstheme="minorHAnsi"/>
           <w:sz w:val="22"/>
           <w:szCs w:val="22"/>
+          <w:lang w:val="pl-PL"/>
         </w:rPr>
       </w:pPr>
       <w:r>
@@ -262,13 +272,14 @@
           <w:rFonts w:cstheme="minorHAnsi"/>
           <w:sz w:val="22"/>
           <w:szCs w:val="22"/>
+          <w:lang w:val="pl-PL"/>
         </w:rPr>
         <w:t>Z portalu korzystać będą dwie grupy użytkowników:</w:t>
       </w:r>
     </w:p>
     <w:p>
       <w:pPr>
-        <w:pStyle w:val="Akapitzlist"/>
+        <w:pStyle w:val="ListParagraph"/>
         <w:numPr>
           <w:ilvl w:val="0"/>
           <w:numId w:val="2"/>
@@ -277,6 +288,7 @@
           <w:rFonts w:cstheme="minorHAnsi"/>
           <w:sz w:val="22"/>
           <w:szCs w:val="22"/>
+          <w:lang w:val="pl-PL"/>
         </w:rPr>
       </w:pPr>
       <w:r>
@@ -284,13 +296,14 @@
           <w:rFonts w:cstheme="minorHAnsi"/>
           <w:sz w:val="22"/>
           <w:szCs w:val="22"/>
+          <w:lang w:val="pl-PL"/>
         </w:rPr>
         <w:t>Zwykli użytkownicy –posiadać będą możliwość oglądania istniejących albumów zdjęć oraz ich ocenianie i komentowanie, a także tworzenie własnych; ponadto użytkownicy będą mogli śledzić dowolny album, tj. będą automatycznie powiadamiani o pojawianiu się nowych zdjęć</w:t>
       </w:r>
     </w:p>
     <w:p>
       <w:pPr>
-        <w:pStyle w:val="Akapitzlist"/>
+        <w:pStyle w:val="ListParagraph"/>
         <w:numPr>
           <w:ilvl w:val="0"/>
           <w:numId w:val="2"/>
@@ -299,6 +312,7 @@
           <w:rFonts w:cstheme="minorHAnsi"/>
           <w:sz w:val="22"/>
           <w:szCs w:val="22"/>
+          <w:lang w:val="pl-PL"/>
         </w:rPr>
       </w:pPr>
       <w:r>
@@ -306,20 +320,23 @@
           <w:rFonts w:cstheme="minorHAnsi"/>
           <w:sz w:val="22"/>
           <w:szCs w:val="22"/>
+          <w:lang w:val="pl-PL"/>
         </w:rPr>
         <w:t>Administratorzy – posiadać będą te same możliwości co zwykli użytkownicy, jednak dodatkowo będą odpowiedzialni za moderacją i nadzór nad działaniem serwisu; oprócz typowych zadań administracyjnych (zarządzanie kontami użytkowników, modyfikacja komentarzy, itp.) użytkownicy tego typu będą również mogli definiować kategorie, w ramach których tworzone będą mogły być albumy</w:t>
       </w:r>
     </w:p>
     <w:p>
       <w:pPr>
-        <w:pStyle w:val="Nagwek2"/>
+        <w:pStyle w:val="Heading2"/>
         <w:rPr>
           <w:rFonts w:asciiTheme="minorHAnsi" w:hAnsiTheme="minorHAnsi" w:cstheme="minorHAnsi"/>
+          <w:lang w:val="pl-PL"/>
         </w:rPr>
       </w:pPr>
       <w:r>
         <w:rPr>
           <w:rFonts w:asciiTheme="minorHAnsi" w:hAnsiTheme="minorHAnsi" w:cstheme="minorHAnsi"/>
+          <w:lang w:val="pl-PL"/>
         </w:rPr>
         <w:t>Wymagania funkcjonalne</w:t>
       </w:r>
@@ -328,6 +345,7 @@
       <w:pPr>
         <w:rPr>
           <w:rFonts w:cstheme="minorHAnsi"/>
+          <w:lang w:val="pl-PL"/>
         </w:rPr>
       </w:pPr>
     </w:p>
@@ -337,6 +355,7 @@
           <w:rFonts w:cstheme="minorHAnsi"/>
           <w:sz w:val="22"/>
           <w:szCs w:val="22"/>
+          <w:lang w:val="pl-PL"/>
         </w:rPr>
       </w:pPr>
       <w:r>
@@ -344,6 +363,7 @@
           <w:rFonts w:cstheme="minorHAnsi"/>
           <w:sz w:val="22"/>
           <w:szCs w:val="22"/>
+          <w:lang w:val="pl-PL"/>
         </w:rPr>
         <w:t>Poniższa lista prezentuje funkcjonalności jakie posiadać będzie portal PastExplorer z podziałem na kategorie.</w:t>
       </w:r>
@@ -383,15 +403,15 @@
           <w:rFonts w:eastAsia="Times New Roman" w:cstheme="minorHAnsi"/>
           <w:sz w:val="22"/>
           <w:szCs w:val="22"/>
-          <w:lang w:eastAsia="pl-PL"/>
-        </w:rPr>
-      </w:pPr>
-      <w:r>
-        <w:rPr>
-          <w:rFonts w:eastAsia="Times New Roman" w:cstheme="minorHAnsi"/>
-          <w:sz w:val="22"/>
-          <w:szCs w:val="22"/>
-          <w:lang w:eastAsia="pl-PL"/>
+          <w:lang w:val="pl-PL" w:eastAsia="pl-PL"/>
+        </w:rPr>
+      </w:pPr>
+      <w:r>
+        <w:rPr>
+          <w:rFonts w:eastAsia="Times New Roman" w:cstheme="minorHAnsi"/>
+          <w:sz w:val="22"/>
+          <w:szCs w:val="22"/>
+          <w:lang w:val="pl-PL" w:eastAsia="pl-PL"/>
         </w:rPr>
         <w:t>rejestracja konta, aktywacja przez e-mail</w:t>
       </w:r>
@@ -440,15 +460,15 @@
           <w:rFonts w:eastAsia="Times New Roman" w:cstheme="minorHAnsi"/>
           <w:sz w:val="22"/>
           <w:szCs w:val="22"/>
-          <w:lang w:eastAsia="pl-PL"/>
-        </w:rPr>
-      </w:pPr>
-      <w:r>
-        <w:rPr>
-          <w:rFonts w:eastAsia="Times New Roman" w:cstheme="minorHAnsi"/>
-          <w:sz w:val="22"/>
-          <w:szCs w:val="22"/>
-          <w:lang w:eastAsia="pl-PL"/>
+          <w:lang w:val="pl-PL" w:eastAsia="pl-PL"/>
+        </w:rPr>
+      </w:pPr>
+      <w:r>
+        <w:rPr>
+          <w:rFonts w:eastAsia="Times New Roman" w:cstheme="minorHAnsi"/>
+          <w:sz w:val="22"/>
+          <w:szCs w:val="22"/>
+          <w:lang w:val="pl-PL" w:eastAsia="pl-PL"/>
         </w:rPr>
         <w:t>widok szczegółowy profilu, przeglądanie profilów innych użytkowników</w:t>
       </w:r>
@@ -488,26 +508,17 @@
           <w:rFonts w:eastAsia="Times New Roman" w:cstheme="minorHAnsi"/>
           <w:sz w:val="22"/>
           <w:szCs w:val="22"/>
-          <w:lang w:eastAsia="pl-PL"/>
-        </w:rPr>
-      </w:pPr>
-      <w:r>
-        <w:rPr>
-          <w:rFonts w:eastAsia="Times New Roman" w:cstheme="minorHAnsi"/>
-          <w:sz w:val="22"/>
-          <w:szCs w:val="22"/>
-          <w:lang w:eastAsia="pl-PL"/>
-        </w:rPr>
-        <w:t>dane dodatkowe</w:t>
-      </w:r>
-      <w:r>
-        <w:rPr>
-          <w:rFonts w:eastAsia="Times New Roman" w:cstheme="minorHAnsi"/>
-          <w:sz w:val="22"/>
-          <w:szCs w:val="22"/>
-          <w:lang w:eastAsia="pl-PL"/>
-        </w:rPr>
-        <w:t xml:space="preserve"> (wiek, opis profilu)</w:t>
+          <w:lang w:val="pl-PL" w:eastAsia="pl-PL"/>
+        </w:rPr>
+      </w:pPr>
+      <w:r>
+        <w:rPr>
+          <w:rFonts w:eastAsia="Times New Roman" w:cstheme="minorHAnsi"/>
+          <w:sz w:val="22"/>
+          <w:szCs w:val="22"/>
+          <w:lang w:val="pl-PL" w:eastAsia="pl-PL"/>
+        </w:rPr>
+        <w:t>dane dodatkowe (wiek, opis profilu)</w:t>
       </w:r>
     </w:p>
     <w:p>
@@ -578,15 +589,15 @@
           <w:rFonts w:eastAsia="Times New Roman" w:cstheme="minorHAnsi"/>
           <w:sz w:val="22"/>
           <w:szCs w:val="22"/>
-          <w:lang w:eastAsia="pl-PL"/>
-        </w:rPr>
-      </w:pPr>
-      <w:r>
-        <w:rPr>
-          <w:rFonts w:eastAsia="Times New Roman" w:cstheme="minorHAnsi"/>
-          <w:sz w:val="22"/>
-          <w:szCs w:val="22"/>
-          <w:lang w:eastAsia="pl-PL"/>
+          <w:lang w:val="pl-PL" w:eastAsia="pl-PL"/>
+        </w:rPr>
+      </w:pPr>
+      <w:r>
+        <w:rPr>
+          <w:rFonts w:eastAsia="Times New Roman" w:cstheme="minorHAnsi"/>
+          <w:sz w:val="22"/>
+          <w:szCs w:val="22"/>
+          <w:lang w:val="pl-PL" w:eastAsia="pl-PL"/>
         </w:rPr>
         <w:t>usunięcie konta (wraz ze wszystkimi albumami, zdjęciami, komentarzami)</w:t>
       </w:r>
@@ -650,26 +661,17 @@
           <w:rFonts w:eastAsia="Times New Roman" w:cstheme="minorHAnsi"/>
           <w:sz w:val="22"/>
           <w:szCs w:val="22"/>
-          <w:lang w:eastAsia="pl-PL"/>
-        </w:rPr>
-      </w:pPr>
-      <w:r>
-        <w:rPr>
-          <w:rFonts w:eastAsia="Times New Roman" w:cstheme="minorHAnsi"/>
-          <w:sz w:val="22"/>
-          <w:szCs w:val="22"/>
-          <w:lang w:eastAsia="pl-PL"/>
-        </w:rPr>
-        <w:t>dane podstawowe</w:t>
-      </w:r>
-      <w:r>
-        <w:rPr>
-          <w:rFonts w:eastAsia="Times New Roman" w:cstheme="minorHAnsi"/>
-          <w:sz w:val="22"/>
-          <w:szCs w:val="22"/>
-          <w:lang w:eastAsia="pl-PL"/>
-        </w:rPr>
-        <w:t xml:space="preserve"> (nazwa, opis, kategoria)</w:t>
+          <w:lang w:val="pl-PL" w:eastAsia="pl-PL"/>
+        </w:rPr>
+      </w:pPr>
+      <w:r>
+        <w:rPr>
+          <w:rFonts w:eastAsia="Times New Roman" w:cstheme="minorHAnsi"/>
+          <w:sz w:val="22"/>
+          <w:szCs w:val="22"/>
+          <w:lang w:val="pl-PL" w:eastAsia="pl-PL"/>
+        </w:rPr>
+        <w:t>dane podstawowe (nazwa, opis, kategoria)</w:t>
       </w:r>
     </w:p>
     <w:p>
@@ -683,44 +685,17 @@
           <w:rFonts w:eastAsia="Times New Roman" w:cstheme="minorHAnsi"/>
           <w:sz w:val="22"/>
           <w:szCs w:val="22"/>
-          <w:lang w:eastAsia="pl-PL"/>
-        </w:rPr>
-      </w:pPr>
-      <w:r>
-        <w:rPr>
-          <w:rFonts w:eastAsia="Times New Roman" w:cstheme="minorHAnsi"/>
-          <w:sz w:val="22"/>
-          <w:szCs w:val="22"/>
-          <w:lang w:eastAsia="pl-PL"/>
-        </w:rPr>
-        <w:t>ustawienia powiadomień e-mail</w:t>
-      </w:r>
-      <w:r>
-        <w:rPr>
-          <w:rFonts w:eastAsia="Times New Roman" w:cstheme="minorHAnsi"/>
-          <w:sz w:val="22"/>
-          <w:szCs w:val="22"/>
-          <w:lang w:eastAsia="pl-PL"/>
-        </w:rPr>
-        <w:t xml:space="preserve"> (</w:t>
-      </w:r>
-      <w:r>
-        <w:rPr>
-          <w:rFonts w:eastAsia="Times New Roman" w:cstheme="minorHAnsi"/>
-          <w:sz w:val="22"/>
-          <w:szCs w:val="22"/>
-          <w:lang w:eastAsia="pl-PL"/>
-        </w:rPr>
-        <w:t>odstęp czasowy pomiędzy kolej</w:t>
-      </w:r>
-      <w:r>
-        <w:rPr>
-          <w:rFonts w:eastAsia="Times New Roman" w:cstheme="minorHAnsi"/>
-          <w:sz w:val="22"/>
-          <w:szCs w:val="22"/>
-          <w:lang w:eastAsia="pl-PL"/>
-        </w:rPr>
-        <w:t>nymi powiadomieniami)</w:t>
+          <w:lang w:val="pl-PL" w:eastAsia="pl-PL"/>
+        </w:rPr>
+      </w:pPr>
+      <w:r>
+        <w:rPr>
+          <w:rFonts w:eastAsia="Times New Roman" w:cstheme="minorHAnsi"/>
+          <w:sz w:val="22"/>
+          <w:szCs w:val="22"/>
+          <w:lang w:val="pl-PL" w:eastAsia="pl-PL"/>
+        </w:rPr>
+        <w:t>ustawienia powiadomień e-mail (odstęp czasowy pomiędzy kolejnymi powiadomieniami)</w:t>
       </w:r>
     </w:p>
     <w:p>
@@ -758,15 +733,15 @@
           <w:rFonts w:eastAsia="Times New Roman" w:cstheme="minorHAnsi"/>
           <w:sz w:val="22"/>
           <w:szCs w:val="22"/>
-          <w:lang w:eastAsia="pl-PL"/>
-        </w:rPr>
-      </w:pPr>
-      <w:r>
-        <w:rPr>
-          <w:rFonts w:eastAsia="Times New Roman" w:cstheme="minorHAnsi"/>
-          <w:sz w:val="22"/>
-          <w:szCs w:val="22"/>
-          <w:lang w:eastAsia="pl-PL"/>
+          <w:lang w:val="pl-PL" w:eastAsia="pl-PL"/>
+        </w:rPr>
+      </w:pPr>
+      <w:r>
+        <w:rPr>
+          <w:rFonts w:eastAsia="Times New Roman" w:cstheme="minorHAnsi"/>
+          <w:sz w:val="22"/>
+          <w:szCs w:val="22"/>
+          <w:lang w:val="pl-PL" w:eastAsia="pl-PL"/>
         </w:rPr>
         <w:t>publiczny - dostępny dla wszystkich (również dla niezarejestrowanych)</w:t>
       </w:r>
@@ -782,15 +757,15 @@
           <w:rFonts w:eastAsia="Times New Roman" w:cstheme="minorHAnsi"/>
           <w:sz w:val="22"/>
           <w:szCs w:val="22"/>
-          <w:lang w:eastAsia="pl-PL"/>
-        </w:rPr>
-      </w:pPr>
-      <w:r>
-        <w:rPr>
-          <w:rFonts w:eastAsia="Times New Roman" w:cstheme="minorHAnsi"/>
-          <w:sz w:val="22"/>
-          <w:szCs w:val="22"/>
-          <w:lang w:eastAsia="pl-PL"/>
+          <w:lang w:val="pl-PL" w:eastAsia="pl-PL"/>
+        </w:rPr>
+      </w:pPr>
+      <w:r>
+        <w:rPr>
+          <w:rFonts w:eastAsia="Times New Roman" w:cstheme="minorHAnsi"/>
+          <w:sz w:val="22"/>
+          <w:szCs w:val="22"/>
+          <w:lang w:val="pl-PL" w:eastAsia="pl-PL"/>
         </w:rPr>
         <w:t>prywatny - dostępny dla właściciela i wybranych osób:</w:t>
       </w:r>
@@ -983,26 +958,17 @@
           <w:rFonts w:eastAsia="Times New Roman" w:cstheme="minorHAnsi"/>
           <w:sz w:val="22"/>
           <w:szCs w:val="22"/>
-          <w:lang w:eastAsia="pl-PL"/>
-        </w:rPr>
-      </w:pPr>
-      <w:r>
-        <w:rPr>
-          <w:rFonts w:eastAsia="Times New Roman" w:cstheme="minorHAnsi"/>
-          <w:sz w:val="22"/>
-          <w:szCs w:val="22"/>
-          <w:lang w:eastAsia="pl-PL"/>
-        </w:rPr>
-        <w:t>wy</w:t>
-      </w:r>
-      <w:r>
-        <w:rPr>
-          <w:rFonts w:eastAsia="Times New Roman" w:cstheme="minorHAnsi"/>
-          <w:sz w:val="22"/>
-          <w:szCs w:val="22"/>
-          <w:lang w:eastAsia="pl-PL"/>
-        </w:rPr>
-        <w:t>świetlanie informacji o albumie (nazwa, opis, ocena, komentarze, itp.)</w:t>
+          <w:lang w:val="pl-PL" w:eastAsia="pl-PL"/>
+        </w:rPr>
+      </w:pPr>
+      <w:r>
+        <w:rPr>
+          <w:rFonts w:eastAsia="Times New Roman" w:cstheme="minorHAnsi"/>
+          <w:sz w:val="22"/>
+          <w:szCs w:val="22"/>
+          <w:lang w:val="pl-PL" w:eastAsia="pl-PL"/>
+        </w:rPr>
+        <w:t>wyświetlanie informacji o albumie (nazwa, opis, ocena, komentarze, itp.)</w:t>
       </w:r>
     </w:p>
     <w:p>
@@ -1016,26 +982,17 @@
           <w:rFonts w:eastAsia="Times New Roman" w:cstheme="minorHAnsi"/>
           <w:sz w:val="22"/>
           <w:szCs w:val="22"/>
-          <w:lang w:eastAsia="pl-PL"/>
-        </w:rPr>
-      </w:pPr>
-      <w:r>
-        <w:rPr>
-          <w:rFonts w:eastAsia="Times New Roman" w:cstheme="minorHAnsi"/>
-          <w:sz w:val="22"/>
-          <w:szCs w:val="22"/>
-          <w:lang w:eastAsia="pl-PL"/>
-        </w:rPr>
-        <w:t>przeglądarka zdjęć w albumie</w:t>
-      </w:r>
-      <w:r>
-        <w:rPr>
-          <w:rFonts w:eastAsia="Times New Roman" w:cstheme="minorHAnsi"/>
-          <w:sz w:val="22"/>
-          <w:szCs w:val="22"/>
-          <w:lang w:eastAsia="pl-PL"/>
-        </w:rPr>
-        <w:t xml:space="preserve"> (atrakcyjna wizualizacja w formie „kliszy fotograficznej”)</w:t>
+          <w:lang w:val="pl-PL" w:eastAsia="pl-PL"/>
+        </w:rPr>
+      </w:pPr>
+      <w:r>
+        <w:rPr>
+          <w:rFonts w:eastAsia="Times New Roman" w:cstheme="minorHAnsi"/>
+          <w:sz w:val="22"/>
+          <w:szCs w:val="22"/>
+          <w:lang w:val="pl-PL" w:eastAsia="pl-PL"/>
+        </w:rPr>
+        <w:t>przeglądarka zdjęć w albumie (atrakcyjna wizualizacja w formie „kliszy fotograficznej”)</w:t>
       </w:r>
     </w:p>
     <w:p>
@@ -1250,15 +1207,15 @@
           <w:rFonts w:eastAsia="Times New Roman" w:cstheme="minorHAnsi"/>
           <w:sz w:val="22"/>
           <w:szCs w:val="22"/>
-          <w:lang w:eastAsia="pl-PL"/>
-        </w:rPr>
-      </w:pPr>
-      <w:r>
-        <w:rPr>
-          <w:rFonts w:eastAsia="Times New Roman" w:cstheme="minorHAnsi"/>
-          <w:sz w:val="22"/>
-          <w:szCs w:val="22"/>
-          <w:lang w:eastAsia="pl-PL"/>
+          <w:lang w:val="pl-PL" w:eastAsia="pl-PL"/>
+        </w:rPr>
+      </w:pPr>
+      <w:r>
+        <w:rPr>
+          <w:rFonts w:eastAsia="Times New Roman" w:cstheme="minorHAnsi"/>
+          <w:sz w:val="22"/>
+          <w:szCs w:val="22"/>
+          <w:lang w:val="pl-PL" w:eastAsia="pl-PL"/>
         </w:rPr>
         <w:t>pasek czasu - zdjęcia wyświetlane w formie „kliszy”, przesuwane za pomocą suwaka, efektu zbliżony do filmu (obserwacje zmian obiektu wraz z upływem czasu)</w:t>
       </w:r>
@@ -1274,15 +1231,15 @@
           <w:rFonts w:eastAsia="Times New Roman" w:cstheme="minorHAnsi"/>
           <w:sz w:val="22"/>
           <w:szCs w:val="22"/>
-          <w:lang w:eastAsia="pl-PL"/>
-        </w:rPr>
-      </w:pPr>
-      <w:r>
-        <w:rPr>
-          <w:rFonts w:eastAsia="Times New Roman" w:cstheme="minorHAnsi"/>
-          <w:sz w:val="22"/>
-          <w:szCs w:val="22"/>
-          <w:lang w:eastAsia="pl-PL"/>
+          <w:lang w:val="pl-PL" w:eastAsia="pl-PL"/>
+        </w:rPr>
+      </w:pPr>
+      <w:r>
+        <w:rPr>
+          <w:rFonts w:eastAsia="Times New Roman" w:cstheme="minorHAnsi"/>
+          <w:sz w:val="22"/>
+          <w:szCs w:val="22"/>
+          <w:lang w:val="pl-PL" w:eastAsia="pl-PL"/>
         </w:rPr>
         <w:t>przyciski</w:t>
       </w:r>
@@ -1291,7 +1248,7 @@
           <w:rFonts w:eastAsia="Times New Roman" w:cstheme="minorHAnsi"/>
           <w:sz w:val="22"/>
           <w:szCs w:val="22"/>
-          <w:lang w:eastAsia="pl-PL"/>
+          <w:lang w:val="pl-PL" w:eastAsia="pl-PL"/>
         </w:rPr>
         <w:t xml:space="preserve"> szybkiej nawigacji (przewijanie w czasie dzień/tydzień/miesiąc/rok w przód lub w tył)</w:t>
       </w:r>
@@ -1331,26 +1288,17 @@
           <w:rFonts w:eastAsia="Times New Roman" w:cstheme="minorHAnsi"/>
           <w:sz w:val="22"/>
           <w:szCs w:val="22"/>
-          <w:lang w:eastAsia="pl-PL"/>
-        </w:rPr>
-      </w:pPr>
-      <w:r>
-        <w:rPr>
-          <w:rFonts w:eastAsia="Times New Roman" w:cstheme="minorHAnsi"/>
-          <w:sz w:val="22"/>
-          <w:szCs w:val="22"/>
-          <w:lang w:eastAsia="pl-PL"/>
-        </w:rPr>
-        <w:t>ocenianie albumów</w:t>
-      </w:r>
-      <w:r>
-        <w:rPr>
-          <w:rFonts w:eastAsia="Times New Roman" w:cstheme="minorHAnsi"/>
-          <w:sz w:val="22"/>
-          <w:szCs w:val="22"/>
-          <w:lang w:eastAsia="pl-PL"/>
-        </w:rPr>
-        <w:t xml:space="preserve"> (oceny dwustopniowe: podoba mi się / nie podoba mi się)</w:t>
+          <w:lang w:val="pl-PL" w:eastAsia="pl-PL"/>
+        </w:rPr>
+      </w:pPr>
+      <w:r>
+        <w:rPr>
+          <w:rFonts w:eastAsia="Times New Roman" w:cstheme="minorHAnsi"/>
+          <w:sz w:val="22"/>
+          <w:szCs w:val="22"/>
+          <w:lang w:val="pl-PL" w:eastAsia="pl-PL"/>
+        </w:rPr>
+        <w:t>ocenianie albumów (oceny dwustopniowe: podoba mi się / nie podoba mi się)</w:t>
       </w:r>
     </w:p>
     <w:p>
@@ -1364,26 +1312,17 @@
           <w:rFonts w:eastAsia="Times New Roman" w:cstheme="minorHAnsi"/>
           <w:sz w:val="22"/>
           <w:szCs w:val="22"/>
-          <w:lang w:eastAsia="pl-PL"/>
-        </w:rPr>
-      </w:pPr>
-      <w:r>
-        <w:rPr>
-          <w:rFonts w:eastAsia="Times New Roman" w:cstheme="minorHAnsi"/>
-          <w:sz w:val="22"/>
-          <w:szCs w:val="22"/>
-          <w:lang w:eastAsia="pl-PL"/>
-        </w:rPr>
-        <w:t>rankingi albumów</w:t>
-      </w:r>
-      <w:r>
-        <w:rPr>
-          <w:rFonts w:eastAsia="Times New Roman" w:cstheme="minorHAnsi"/>
-          <w:sz w:val="22"/>
-          <w:szCs w:val="22"/>
-          <w:lang w:eastAsia="pl-PL"/>
-        </w:rPr>
-        <w:t xml:space="preserve"> (np. najlepiej ocenianie, najpopularniejsze, itp.)</w:t>
+          <w:lang w:val="pl-PL" w:eastAsia="pl-PL"/>
+        </w:rPr>
+      </w:pPr>
+      <w:r>
+        <w:rPr>
+          <w:rFonts w:eastAsia="Times New Roman" w:cstheme="minorHAnsi"/>
+          <w:sz w:val="22"/>
+          <w:szCs w:val="22"/>
+          <w:lang w:val="pl-PL" w:eastAsia="pl-PL"/>
+        </w:rPr>
+        <w:t>rankingi albumów (np. najlepiej ocenianie, najpopularniejsze, itp.)</w:t>
       </w:r>
     </w:p>
     <w:p>
@@ -1397,26 +1336,17 @@
           <w:rFonts w:eastAsia="Times New Roman" w:cstheme="minorHAnsi"/>
           <w:sz w:val="22"/>
           <w:szCs w:val="22"/>
-          <w:lang w:eastAsia="pl-PL"/>
-        </w:rPr>
-      </w:pPr>
-      <w:r>
-        <w:rPr>
-          <w:rFonts w:eastAsia="Times New Roman" w:cstheme="minorHAnsi"/>
-          <w:sz w:val="22"/>
-          <w:szCs w:val="22"/>
-          <w:lang w:eastAsia="pl-PL"/>
-        </w:rPr>
-        <w:t>śledzenie albumów (otrzymywanie poprzez e-mail powiadomień o nowych zdjęciach pojawiających się w śledzo</w:t>
-      </w:r>
-      <w:r>
-        <w:rPr>
-          <w:rFonts w:eastAsia="Times New Roman" w:cstheme="minorHAnsi"/>
-          <w:sz w:val="22"/>
-          <w:szCs w:val="22"/>
-          <w:lang w:eastAsia="pl-PL"/>
-        </w:rPr>
-        <w:t>nym albumie)</w:t>
+          <w:lang w:val="pl-PL" w:eastAsia="pl-PL"/>
+        </w:rPr>
+      </w:pPr>
+      <w:r>
+        <w:rPr>
+          <w:rFonts w:eastAsia="Times New Roman" w:cstheme="minorHAnsi"/>
+          <w:sz w:val="22"/>
+          <w:szCs w:val="22"/>
+          <w:lang w:val="pl-PL" w:eastAsia="pl-PL"/>
+        </w:rPr>
+        <w:t>śledzenie albumów (otrzymywanie poprzez e-mail powiadomień o nowych zdjęciach pojawiających się w śledzonym albumie)</w:t>
       </w:r>
     </w:p>
     <w:p>
@@ -1455,71 +1385,17 @@
           <w:rFonts w:eastAsia="Times New Roman" w:cstheme="minorHAnsi"/>
           <w:sz w:val="22"/>
           <w:szCs w:val="22"/>
-          <w:lang w:eastAsia="pl-PL"/>
-        </w:rPr>
-      </w:pPr>
-      <w:r>
-        <w:rPr>
-          <w:rFonts w:eastAsia="Times New Roman" w:cstheme="minorHAnsi"/>
-          <w:sz w:val="22"/>
-          <w:szCs w:val="22"/>
-          <w:lang w:eastAsia="pl-PL"/>
-        </w:rPr>
-        <w:t>edycja/usuwanie</w:t>
-      </w:r>
-      <w:r>
-        <w:rPr>
-          <w:rFonts w:eastAsia="Times New Roman" w:cstheme="minorHAnsi"/>
-          <w:sz w:val="22"/>
-          <w:szCs w:val="22"/>
-          <w:lang w:eastAsia="pl-PL"/>
-        </w:rPr>
-        <w:t xml:space="preserve"> </w:t>
-      </w:r>
-      <w:r>
-        <w:rPr>
-          <w:rFonts w:eastAsia="Times New Roman" w:cstheme="minorHAnsi"/>
-          <w:sz w:val="22"/>
-          <w:szCs w:val="22"/>
-          <w:lang w:eastAsia="pl-PL"/>
-        </w:rPr>
-        <w:t>komentarzy</w:t>
-      </w:r>
-      <w:r>
-        <w:rPr>
-          <w:rFonts w:eastAsia="Times New Roman" w:cstheme="minorHAnsi"/>
-          <w:sz w:val="22"/>
-          <w:szCs w:val="22"/>
-          <w:lang w:eastAsia="pl-PL"/>
-        </w:rPr>
-        <w:t xml:space="preserve">, </w:t>
-      </w:r>
-      <w:r>
-        <w:rPr>
-          <w:rFonts w:eastAsia="Times New Roman" w:cstheme="minorHAnsi"/>
-          <w:sz w:val="22"/>
-          <w:szCs w:val="22"/>
-          <w:lang w:eastAsia="pl-PL"/>
-        </w:rPr>
-        <w:t>zdjęć</w:t>
-      </w:r>
-      <w:r>
-        <w:rPr>
-          <w:rFonts w:eastAsia="Times New Roman" w:cstheme="minorHAnsi"/>
-          <w:sz w:val="22"/>
-          <w:szCs w:val="22"/>
-          <w:lang w:eastAsia="pl-PL"/>
-        </w:rPr>
-        <w:t xml:space="preserve"> oraz </w:t>
-      </w:r>
-      <w:r>
-        <w:rPr>
-          <w:rFonts w:eastAsia="Times New Roman" w:cstheme="minorHAnsi"/>
-          <w:sz w:val="22"/>
-          <w:szCs w:val="22"/>
-          <w:lang w:eastAsia="pl-PL"/>
-        </w:rPr>
-        <w:t>kont użytkowników (profili)</w:t>
+          <w:lang w:val="pl-PL" w:eastAsia="pl-PL"/>
+        </w:rPr>
+      </w:pPr>
+      <w:r>
+        <w:rPr>
+          <w:rFonts w:eastAsia="Times New Roman" w:cstheme="minorHAnsi"/>
+          <w:sz w:val="22"/>
+          <w:szCs w:val="22"/>
+          <w:lang w:val="pl-PL" w:eastAsia="pl-PL"/>
+        </w:rPr>
+        <w:t>edycja/usuwanie komentarzy, zdjęć oraz kont użytkowników (profili)</w:t>
       </w:r>
     </w:p>
     <w:p>
@@ -1548,7 +1424,7 @@
     </w:p>
     <w:p>
       <w:pPr>
-        <w:pStyle w:val="Nagwek2"/>
+        <w:pStyle w:val="Heading2"/>
         <w:rPr>
           <w:rFonts w:asciiTheme="minorHAnsi" w:hAnsiTheme="minorHAnsi" w:cstheme="minorHAnsi"/>
         </w:rPr>
@@ -1569,7 +1445,7 @@
     </w:p>
     <w:p>
       <w:pPr>
-        <w:pStyle w:val="Akapitzlist"/>
+        <w:pStyle w:val="ListParagraph"/>
         <w:numPr>
           <w:ilvl w:val="0"/>
           <w:numId w:val="4"/>
@@ -1578,6 +1454,7 @@
           <w:rFonts w:cstheme="minorHAnsi"/>
           <w:sz w:val="22"/>
           <w:szCs w:val="22"/>
+          <w:lang w:val="pl-PL"/>
         </w:rPr>
       </w:pPr>
       <w:r>
@@ -1585,13 +1462,14 @@
           <w:rFonts w:cstheme="minorHAnsi"/>
           <w:sz w:val="22"/>
           <w:szCs w:val="22"/>
+          <w:lang w:val="pl-PL"/>
         </w:rPr>
         <w:t>Zachowanie spójności pomiędzy albumami w bazie danych i zdjęciami należącymi do tych albumów, przechowywanymi oddzielnie w systemie plików</w:t>
       </w:r>
     </w:p>
     <w:p>
       <w:pPr>
-        <w:pStyle w:val="Akapitzlist"/>
+        <w:pStyle w:val="ListParagraph"/>
         <w:numPr>
           <w:ilvl w:val="0"/>
           <w:numId w:val="4"/>
@@ -1600,6 +1478,7 @@
           <w:rFonts w:cstheme="minorHAnsi"/>
           <w:sz w:val="22"/>
           <w:szCs w:val="22"/>
+          <w:lang w:val="pl-PL"/>
         </w:rPr>
       </w:pPr>
       <w:r>
@@ -1607,6 +1486,7 @@
           <w:rFonts w:cstheme="minorHAnsi"/>
           <w:sz w:val="22"/>
           <w:szCs w:val="22"/>
+          <w:lang w:val="pl-PL"/>
         </w:rPr>
         <w:t>Łatwość użytkownia – portal powinien być intuicyjny w obsłudze i w działaniu przypominać powinien istniejące już, popularne portale społecznościowe, co ułatwi korzystanie z niego nowym użytkownikom</w:t>
       </w:r>
@@ -1617,12 +1497,13 @@
           <w:rFonts w:cstheme="minorHAnsi"/>
           <w:sz w:val="22"/>
           <w:szCs w:val="22"/>
-        </w:rPr>
-      </w:pPr>
-    </w:p>
-    <w:p>
-      <w:pPr>
-        <w:pStyle w:val="Nagwek2"/>
+          <w:lang w:val="pl-PL"/>
+        </w:rPr>
+      </w:pPr>
+    </w:p>
+    <w:p>
+      <w:pPr>
+        <w:pStyle w:val="Heading2"/>
         <w:rPr>
           <w:rFonts w:asciiTheme="minorHAnsi" w:hAnsiTheme="minorHAnsi" w:cstheme="minorHAnsi"/>
         </w:rPr>
@@ -1637,7 +1518,7 @@
     <w:p/>
     <w:p>
       <w:pPr>
-        <w:pStyle w:val="Nagwek3"/>
+        <w:pStyle w:val="Heading3"/>
         <w:numPr>
           <w:ilvl w:val="0"/>
           <w:numId w:val="6"/>
@@ -1700,45 +1581,88 @@
       </w:pPr>
     </w:p>
     <w:p>
+      <w:pPr>
+        <w:rPr>
+          <w:lang w:val="pl-PL"/>
+        </w:rPr>
+      </w:pPr>
       <w:r>
         <w:rPr>
           <w:b/>
+          <w:lang w:val="pl-PL"/>
         </w:rPr>
         <w:t>Cel wzorca:</w:t>
       </w:r>
       <w:r>
+        <w:rPr>
+          <w:lang w:val="pl-PL"/>
+        </w:rPr>
         <w:t xml:space="preserve"> izolacja kodu aplikacji od rodziny klas odpowiedzialnych za zapewnienie dostępu do bazy danych, wymuszenie użycia klas dostępowych należących do jednej rodziny w celu zapewnienia spójności w użyciu magazynów danych. </w:t>
       </w:r>
     </w:p>
-    <w:p/>
-    <w:p>
-      <w:r>
+    <w:p>
+      <w:pPr>
+        <w:rPr>
+          <w:lang w:val="pl-PL"/>
+        </w:rPr>
+      </w:pPr>
+    </w:p>
+    <w:p>
+      <w:pPr>
+        <w:rPr>
+          <w:lang w:val="pl-PL"/>
+        </w:rPr>
+      </w:pPr>
+      <w:r>
+        <w:rPr>
+          <w:lang w:val="pl-PL"/>
+        </w:rPr>
         <w:t>Klasy abstrakcyjne *Repository definiują interfejs dostępu do tabel zawierających rekordy odpowiedniego modelu danych, np. użytkownika (UserRepository) czy albumu (AlbumRepository). Klasa abstrakcyjna RepositoryFactory definiuje interfejs fabryk pozwalających na tworzenie obiektó</w:t>
       </w:r>
       <w:r>
+        <w:rPr>
+          <w:lang w:val="pl-PL"/>
+        </w:rPr>
         <w:t xml:space="preserve">w *Repository realizujących dostęp do danych w specyficzny, konkretny sposób. W projekcie zastosowane zostaną dwa sposoby dostępu do danych: komunikacja z motorem bazodanowym (DB*Repository) oraz przechowywanie danych w pamięci ulotnej (InMem*Repository). Drugi mechanizm dostępu uzasadniony jest koniecznością przeprowadzenia testów logiki biznesowej w odizolowaniu od warstwy bazodanowej, która może zakłócić te testy, przez co powinna zostać przetestowana osobno. Ponadto zastosowanie tego </w:t>
       </w:r>
       <w:r>
+        <w:rPr>
+          <w:lang w:val="pl-PL"/>
+        </w:rPr>
         <w:lastRenderedPageBreak/>
         <w:t>wzorca pozwoli na wygodniejszą pracę na zmieniającej się strukturze model</w:t>
       </w:r>
       <w:r>
+        <w:rPr>
+          <w:lang w:val="pl-PL"/>
+        </w:rPr>
         <w:t>i obiektów</w:t>
       </w:r>
       <w:r>
+        <w:rPr>
+          <w:lang w:val="pl-PL"/>
+        </w:rPr>
         <w:t xml:space="preserve"> bez konieczności synchronizacji schematu i zawartości bazy danych.</w:t>
       </w:r>
     </w:p>
-    <w:p/>
+    <w:p>
+      <w:pPr>
+        <w:rPr>
+          <w:lang w:val="pl-PL"/>
+        </w:rPr>
+      </w:pPr>
+    </w:p>
     <w:p>
       <w:pPr>
         <w:rPr>
           <w:b/>
+          <w:lang w:val="pl-PL"/>
         </w:rPr>
       </w:pPr>
       <w:r>
         <w:rPr>
           <w:b/>
+          <w:lang w:val="pl-PL"/>
         </w:rPr>
         <w:t>Implementacja:</w:t>
       </w:r>
@@ -1747,6 +1671,7 @@
       <w:pPr>
         <w:rPr>
           <w:b/>
+          <w:lang w:val="pl-PL"/>
         </w:rPr>
       </w:pPr>
     </w:p>
@@ -1754,11 +1679,13 @@
       <w:pPr>
         <w:rPr>
           <w:i/>
+          <w:lang w:val="pl-PL"/>
         </w:rPr>
       </w:pPr>
       <w:r>
         <w:rPr>
           <w:i/>
+          <w:lang w:val="pl-PL"/>
         </w:rPr>
         <w:t>Definicja rodziny klas dostępu do bazy danych:</w:t>
       </w:r>
@@ -1767,6 +1694,7 @@
       <w:pPr>
         <w:rPr>
           <w:i/>
+          <w:lang w:val="pl-PL"/>
         </w:rPr>
       </w:pPr>
     </w:p>
@@ -1811,6 +1739,7 @@
           <w:rFonts w:ascii="Courier New" w:hAnsi="Courier New" w:cs="Courier New"/>
           <w:color w:val="808080" w:themeColor="background1" w:themeShade="80"/>
           <w:sz w:val="22"/>
+          <w:lang w:val="pl-PL"/>
         </w:rPr>
       </w:pPr>
       <w:r>
@@ -1820,6 +1749,14 @@
           <w:sz w:val="22"/>
         </w:rPr>
         <w:tab/>
+      </w:r>
+      <w:r>
+        <w:rPr>
+          <w:rFonts w:ascii="Courier New" w:hAnsi="Courier New" w:cs="Courier New"/>
+          <w:color w:val="808080" w:themeColor="background1" w:themeShade="80"/>
+          <w:sz w:val="22"/>
+          <w:lang w:val="pl-PL"/>
+        </w:rPr>
         <w:t>// … inne operacje na bazie uzytkownikow …</w:t>
       </w:r>
     </w:p>
@@ -1829,13 +1766,15 @@
           <w:rFonts w:ascii="Courier New" w:hAnsi="Courier New" w:cs="Courier New"/>
           <w:color w:val="808080" w:themeColor="background1" w:themeShade="80"/>
           <w:sz w:val="22"/>
-        </w:rPr>
-      </w:pPr>
-      <w:r>
-        <w:rPr>
-          <w:rFonts w:ascii="Courier New" w:hAnsi="Courier New" w:cs="Courier New"/>
-          <w:color w:val="808080" w:themeColor="background1" w:themeShade="80"/>
-          <w:sz w:val="22"/>
+          <w:lang w:val="pl-PL"/>
+        </w:rPr>
+      </w:pPr>
+      <w:r>
+        <w:rPr>
+          <w:rFonts w:ascii="Courier New" w:hAnsi="Courier New" w:cs="Courier New"/>
+          <w:color w:val="808080" w:themeColor="background1" w:themeShade="80"/>
+          <w:sz w:val="22"/>
+          <w:lang w:val="pl-PL"/>
         </w:rPr>
         <w:t>}</w:t>
       </w:r>
@@ -1846,13 +1785,15 @@
           <w:rFonts w:ascii="Courier New" w:hAnsi="Courier New" w:cs="Courier New"/>
           <w:color w:val="808080" w:themeColor="background1" w:themeShade="80"/>
           <w:sz w:val="22"/>
-        </w:rPr>
-      </w:pPr>
-      <w:r>
-        <w:rPr>
-          <w:rFonts w:ascii="Courier New" w:hAnsi="Courier New" w:cs="Courier New"/>
-          <w:color w:val="808080" w:themeColor="background1" w:themeShade="80"/>
-          <w:sz w:val="22"/>
+          <w:lang w:val="pl-PL"/>
+        </w:rPr>
+      </w:pPr>
+      <w:r>
+        <w:rPr>
+          <w:rFonts w:ascii="Courier New" w:hAnsi="Courier New" w:cs="Courier New"/>
+          <w:color w:val="808080" w:themeColor="background1" w:themeShade="80"/>
+          <w:sz w:val="22"/>
+          <w:lang w:val="pl-PL"/>
         </w:rPr>
         <w:t>public class DBUserRepository : UserRepository {</w:t>
       </w:r>
@@ -1863,13 +1804,15 @@
           <w:rFonts w:ascii="Courier New" w:hAnsi="Courier New" w:cs="Courier New"/>
           <w:color w:val="808080" w:themeColor="background1" w:themeShade="80"/>
           <w:sz w:val="22"/>
-        </w:rPr>
-      </w:pPr>
-      <w:r>
-        <w:rPr>
-          <w:rFonts w:ascii="Courier New" w:hAnsi="Courier New" w:cs="Courier New"/>
-          <w:color w:val="808080" w:themeColor="background1" w:themeShade="80"/>
-          <w:sz w:val="22"/>
+          <w:lang w:val="pl-PL"/>
+        </w:rPr>
+      </w:pPr>
+      <w:r>
+        <w:rPr>
+          <w:rFonts w:ascii="Courier New" w:hAnsi="Courier New" w:cs="Courier New"/>
+          <w:color w:val="808080" w:themeColor="background1" w:themeShade="80"/>
+          <w:sz w:val="22"/>
+          <w:lang w:val="pl-PL"/>
         </w:rPr>
         <w:tab/>
         <w:t>// … implementacja operacji na uzytkownikach w bazie danych …</w:t>
@@ -1881,13 +1824,15 @@
           <w:rFonts w:ascii="Courier New" w:hAnsi="Courier New" w:cs="Courier New"/>
           <w:color w:val="808080" w:themeColor="background1" w:themeShade="80"/>
           <w:sz w:val="22"/>
-        </w:rPr>
-      </w:pPr>
-      <w:r>
-        <w:rPr>
-          <w:rFonts w:ascii="Courier New" w:hAnsi="Courier New" w:cs="Courier New"/>
-          <w:color w:val="808080" w:themeColor="background1" w:themeShade="80"/>
-          <w:sz w:val="22"/>
+          <w:lang w:val="pl-PL"/>
+        </w:rPr>
+      </w:pPr>
+      <w:r>
+        <w:rPr>
+          <w:rFonts w:ascii="Courier New" w:hAnsi="Courier New" w:cs="Courier New"/>
+          <w:color w:val="808080" w:themeColor="background1" w:themeShade="80"/>
+          <w:sz w:val="22"/>
+          <w:lang w:val="pl-PL"/>
         </w:rPr>
         <w:t>}</w:t>
       </w:r>
@@ -1898,13 +1843,15 @@
           <w:rFonts w:ascii="Courier New" w:hAnsi="Courier New" w:cs="Courier New"/>
           <w:color w:val="808080" w:themeColor="background1" w:themeShade="80"/>
           <w:sz w:val="22"/>
-        </w:rPr>
-      </w:pPr>
-      <w:r>
-        <w:rPr>
-          <w:rFonts w:ascii="Courier New" w:hAnsi="Courier New" w:cs="Courier New"/>
-          <w:color w:val="808080" w:themeColor="background1" w:themeShade="80"/>
-          <w:sz w:val="22"/>
+          <w:lang w:val="pl-PL"/>
+        </w:rPr>
+      </w:pPr>
+      <w:r>
+        <w:rPr>
+          <w:rFonts w:ascii="Courier New" w:hAnsi="Courier New" w:cs="Courier New"/>
+          <w:color w:val="808080" w:themeColor="background1" w:themeShade="80"/>
+          <w:sz w:val="22"/>
+          <w:lang w:val="pl-PL"/>
         </w:rPr>
         <w:t>public class InMemUserRepository : UserRepository {</w:t>
       </w:r>
@@ -1915,13 +1862,15 @@
           <w:rFonts w:ascii="Courier New" w:hAnsi="Courier New" w:cs="Courier New"/>
           <w:color w:val="808080" w:themeColor="background1" w:themeShade="80"/>
           <w:sz w:val="22"/>
-        </w:rPr>
-      </w:pPr>
-      <w:r>
-        <w:rPr>
-          <w:rFonts w:ascii="Courier New" w:hAnsi="Courier New" w:cs="Courier New"/>
-          <w:color w:val="808080" w:themeColor="background1" w:themeShade="80"/>
-          <w:sz w:val="22"/>
+          <w:lang w:val="pl-PL"/>
+        </w:rPr>
+      </w:pPr>
+      <w:r>
+        <w:rPr>
+          <w:rFonts w:ascii="Courier New" w:hAnsi="Courier New" w:cs="Courier New"/>
+          <w:color w:val="808080" w:themeColor="background1" w:themeShade="80"/>
+          <w:sz w:val="22"/>
+          <w:lang w:val="pl-PL"/>
         </w:rPr>
         <w:tab/>
         <w:t>// … implementacja operacji na uzytkownikach w pamieci operacyjnej …</w:t>
@@ -1933,13 +1882,15 @@
           <w:rFonts w:ascii="Courier New" w:hAnsi="Courier New" w:cs="Courier New"/>
           <w:color w:val="808080" w:themeColor="background1" w:themeShade="80"/>
           <w:sz w:val="22"/>
-        </w:rPr>
-      </w:pPr>
-      <w:r>
-        <w:rPr>
-          <w:rFonts w:ascii="Courier New" w:hAnsi="Courier New" w:cs="Courier New"/>
-          <w:color w:val="808080" w:themeColor="background1" w:themeShade="80"/>
-          <w:sz w:val="22"/>
+          <w:lang w:val="pl-PL"/>
+        </w:rPr>
+      </w:pPr>
+      <w:r>
+        <w:rPr>
+          <w:rFonts w:ascii="Courier New" w:hAnsi="Courier New" w:cs="Courier New"/>
+          <w:color w:val="808080" w:themeColor="background1" w:themeShade="80"/>
+          <w:sz w:val="22"/>
+          <w:lang w:val="pl-PL"/>
         </w:rPr>
         <w:t>}</w:t>
       </w:r>
@@ -1950,6 +1901,7 @@
           <w:rFonts w:ascii="Courier New" w:hAnsi="Courier New" w:cs="Courier New"/>
           <w:color w:val="808080" w:themeColor="background1" w:themeShade="80"/>
           <w:sz w:val="22"/>
+          <w:lang w:val="pl-PL"/>
         </w:rPr>
       </w:pPr>
     </w:p>
@@ -1957,11 +1909,13 @@
       <w:pPr>
         <w:rPr>
           <w:i/>
+          <w:lang w:val="pl-PL"/>
         </w:rPr>
       </w:pPr>
       <w:r>
         <w:rPr>
           <w:i/>
+          <w:lang w:val="pl-PL"/>
         </w:rPr>
         <w:t>Definicja fabryki abstrakcyjnej i jej konkretnych implementacji (baza danych lub pamięć operacyjna):</w:t>
       </w:r>
@@ -1970,6 +1924,7 @@
       <w:pPr>
         <w:rPr>
           <w:i/>
+          <w:lang w:val="pl-PL"/>
         </w:rPr>
       </w:pPr>
     </w:p>
@@ -2084,6 +2039,7 @@
           <w:rFonts w:ascii="Courier New" w:hAnsi="Courier New" w:cs="Courier New"/>
           <w:color w:val="808080" w:themeColor="background1" w:themeShade="80"/>
           <w:sz w:val="22"/>
+          <w:lang w:val="pl-PL"/>
         </w:rPr>
       </w:pPr>
       <w:r>
@@ -2101,6 +2057,14 @@
           <w:sz w:val="22"/>
         </w:rPr>
         <w:tab/>
+      </w:r>
+      <w:r>
+        <w:rPr>
+          <w:rFonts w:ascii="Courier New" w:hAnsi="Courier New" w:cs="Courier New"/>
+          <w:color w:val="808080" w:themeColor="background1" w:themeShade="80"/>
+          <w:sz w:val="22"/>
+          <w:lang w:val="pl-PL"/>
+        </w:rPr>
         <w:t>return new DBUserRepository();</w:t>
       </w:r>
     </w:p>
@@ -2110,13 +2074,15 @@
           <w:rFonts w:ascii="Courier New" w:hAnsi="Courier New" w:cs="Courier New"/>
           <w:color w:val="808080" w:themeColor="background1" w:themeShade="80"/>
           <w:sz w:val="22"/>
-        </w:rPr>
-      </w:pPr>
-      <w:r>
-        <w:rPr>
-          <w:rFonts w:ascii="Courier New" w:hAnsi="Courier New" w:cs="Courier New"/>
-          <w:color w:val="808080" w:themeColor="background1" w:themeShade="80"/>
-          <w:sz w:val="22"/>
+          <w:lang w:val="pl-PL"/>
+        </w:rPr>
+      </w:pPr>
+      <w:r>
+        <w:rPr>
+          <w:rFonts w:ascii="Courier New" w:hAnsi="Courier New" w:cs="Courier New"/>
+          <w:color w:val="808080" w:themeColor="background1" w:themeShade="80"/>
+          <w:sz w:val="22"/>
+          <w:lang w:val="pl-PL"/>
         </w:rPr>
         <w:tab/>
         <w:t>}</w:t>
@@ -2128,13 +2094,15 @@
           <w:rFonts w:ascii="Courier New" w:hAnsi="Courier New" w:cs="Courier New"/>
           <w:color w:val="808080" w:themeColor="background1" w:themeShade="80"/>
           <w:sz w:val="22"/>
-        </w:rPr>
-      </w:pPr>
-      <w:r>
-        <w:rPr>
-          <w:rFonts w:ascii="Courier New" w:hAnsi="Courier New" w:cs="Courier New"/>
-          <w:color w:val="808080" w:themeColor="background1" w:themeShade="80"/>
-          <w:sz w:val="22"/>
+          <w:lang w:val="pl-PL"/>
+        </w:rPr>
+      </w:pPr>
+      <w:r>
+        <w:rPr>
+          <w:rFonts w:ascii="Courier New" w:hAnsi="Courier New" w:cs="Courier New"/>
+          <w:color w:val="808080" w:themeColor="background1" w:themeShade="80"/>
+          <w:sz w:val="22"/>
+          <w:lang w:val="pl-PL"/>
         </w:rPr>
         <w:tab/>
         <w:t>// … metody fabryczne dla innych klas z rodziny DB*Repository …</w:t>
@@ -2198,6 +2166,7 @@
           <w:rFonts w:ascii="Courier New" w:hAnsi="Courier New" w:cs="Courier New"/>
           <w:color w:val="808080" w:themeColor="background1" w:themeShade="80"/>
           <w:sz w:val="22"/>
+          <w:lang w:val="pl-PL"/>
         </w:rPr>
       </w:pPr>
       <w:r>
@@ -2215,6 +2184,14 @@
           <w:sz w:val="22"/>
         </w:rPr>
         <w:tab/>
+      </w:r>
+      <w:r>
+        <w:rPr>
+          <w:rFonts w:ascii="Courier New" w:hAnsi="Courier New" w:cs="Courier New"/>
+          <w:color w:val="808080" w:themeColor="background1" w:themeShade="80"/>
+          <w:sz w:val="22"/>
+          <w:lang w:val="pl-PL"/>
+        </w:rPr>
         <w:t>return new InMemUserRepository();</w:t>
       </w:r>
     </w:p>
@@ -2224,13 +2201,15 @@
           <w:rFonts w:ascii="Courier New" w:hAnsi="Courier New" w:cs="Courier New"/>
           <w:color w:val="808080" w:themeColor="background1" w:themeShade="80"/>
           <w:sz w:val="22"/>
-        </w:rPr>
-      </w:pPr>
-      <w:r>
-        <w:rPr>
-          <w:rFonts w:ascii="Courier New" w:hAnsi="Courier New" w:cs="Courier New"/>
-          <w:color w:val="808080" w:themeColor="background1" w:themeShade="80"/>
-          <w:sz w:val="22"/>
+          <w:lang w:val="pl-PL"/>
+        </w:rPr>
+      </w:pPr>
+      <w:r>
+        <w:rPr>
+          <w:rFonts w:ascii="Courier New" w:hAnsi="Courier New" w:cs="Courier New"/>
+          <w:color w:val="808080" w:themeColor="background1" w:themeShade="80"/>
+          <w:sz w:val="22"/>
+          <w:lang w:val="pl-PL"/>
         </w:rPr>
         <w:tab/>
         <w:t>}</w:t>
@@ -2242,13 +2221,15 @@
           <w:rFonts w:ascii="Courier New" w:hAnsi="Courier New" w:cs="Courier New"/>
           <w:color w:val="808080" w:themeColor="background1" w:themeShade="80"/>
           <w:sz w:val="22"/>
-        </w:rPr>
-      </w:pPr>
-      <w:r>
-        <w:rPr>
-          <w:rFonts w:ascii="Courier New" w:hAnsi="Courier New" w:cs="Courier New"/>
-          <w:color w:val="808080" w:themeColor="background1" w:themeShade="80"/>
-          <w:sz w:val="22"/>
+          <w:lang w:val="pl-PL"/>
+        </w:rPr>
+      </w:pPr>
+      <w:r>
+        <w:rPr>
+          <w:rFonts w:ascii="Courier New" w:hAnsi="Courier New" w:cs="Courier New"/>
+          <w:color w:val="808080" w:themeColor="background1" w:themeShade="80"/>
+          <w:sz w:val="22"/>
+          <w:lang w:val="pl-PL"/>
         </w:rPr>
         <w:tab/>
         <w:t>// … metody fabryczne dla innych klas z rodziny InMem*Repository …</w:t>
@@ -2260,27 +2241,37 @@
           <w:rFonts w:ascii="Courier New" w:hAnsi="Courier New" w:cs="Courier New"/>
           <w:color w:val="808080" w:themeColor="background1" w:themeShade="80"/>
           <w:sz w:val="22"/>
-        </w:rPr>
-      </w:pPr>
-      <w:r>
-        <w:rPr>
-          <w:rFonts w:ascii="Courier New" w:hAnsi="Courier New" w:cs="Courier New"/>
-          <w:color w:val="808080" w:themeColor="background1" w:themeShade="80"/>
-          <w:sz w:val="22"/>
+          <w:lang w:val="pl-PL"/>
+        </w:rPr>
+      </w:pPr>
+      <w:r>
+        <w:rPr>
+          <w:rFonts w:ascii="Courier New" w:hAnsi="Courier New" w:cs="Courier New"/>
+          <w:color w:val="808080" w:themeColor="background1" w:themeShade="80"/>
+          <w:sz w:val="22"/>
+          <w:lang w:val="pl-PL"/>
         </w:rPr>
         <w:t>}</w:t>
       </w:r>
     </w:p>
-    <w:p/>
+    <w:p>
+      <w:pPr>
+        <w:rPr>
+          <w:lang w:val="pl-PL"/>
+        </w:rPr>
+      </w:pPr>
+    </w:p>
     <w:p>
       <w:pPr>
         <w:rPr>
           <w:i/>
+          <w:lang w:val="pl-PL"/>
         </w:rPr>
       </w:pPr>
       <w:r>
         <w:rPr>
           <w:i/>
+          <w:lang w:val="pl-PL"/>
         </w:rPr>
         <w:t>Użycie fabryki do tworzenia obiektów dostępowych bazy danych:</w:t>
       </w:r>
@@ -2289,6 +2280,7 @@
       <w:pPr>
         <w:rPr>
           <w:i/>
+          <w:lang w:val="pl-PL"/>
         </w:rPr>
       </w:pPr>
     </w:p>
@@ -2340,20 +2332,22 @@
           <w:rFonts w:ascii="Courier New" w:hAnsi="Courier New" w:cs="Courier New"/>
           <w:color w:val="808080" w:themeColor="background1" w:themeShade="80"/>
           <w:sz w:val="22"/>
-        </w:rPr>
-      </w:pPr>
-      <w:r>
-        <w:rPr>
-          <w:rFonts w:ascii="Courier New" w:hAnsi="Courier New" w:cs="Courier New"/>
-          <w:color w:val="808080" w:themeColor="background1" w:themeShade="80"/>
-          <w:sz w:val="22"/>
+          <w:lang w:val="pl-PL"/>
+        </w:rPr>
+      </w:pPr>
+      <w:r>
+        <w:rPr>
+          <w:rFonts w:ascii="Courier New" w:hAnsi="Courier New" w:cs="Courier New"/>
+          <w:color w:val="808080" w:themeColor="background1" w:themeShade="80"/>
+          <w:sz w:val="22"/>
+          <w:lang w:val="pl-PL"/>
         </w:rPr>
         <w:t>// … użycie obiektu ‘users’ do operowania na bazie użytkowników</w:t>
       </w:r>
     </w:p>
     <w:p>
       <w:pPr>
-        <w:pStyle w:val="Nagwek3"/>
+        <w:pStyle w:val="Heading3"/>
         <w:numPr>
           <w:ilvl w:val="0"/>
           <w:numId w:val="6"/>
@@ -2366,19 +2360,25 @@
     <w:p/>
     <w:p>
       <w:pPr>
-        <w:pStyle w:val="Akapitzlist"/>
+        <w:pStyle w:val="ListParagraph"/>
         <w:numPr>
           <w:ilvl w:val="0"/>
           <w:numId w:val="2"/>
         </w:numPr>
-      </w:pPr>
-      <w:r>
+        <w:rPr>
+          <w:lang w:val="pl-PL"/>
+        </w:rPr>
+      </w:pPr>
+      <w:r>
+        <w:rPr>
+          <w:lang w:val="pl-PL"/>
+        </w:rPr>
         <w:t>RepositoryFactory (a raczej konkretna implementacja) z poprzedniego punktu</w:t>
       </w:r>
     </w:p>
     <w:p>
       <w:pPr>
-        <w:pStyle w:val="Akapitzlist"/>
+        <w:pStyle w:val="ListParagraph"/>
         <w:numPr>
           <w:ilvl w:val="0"/>
           <w:numId w:val="2"/>
@@ -2389,6 +2389,310 @@
       </w:r>
     </w:p>
     <w:p/>
+    <w:p/>
+    <w:p/>
+    <w:p/>
+    <w:p/>
+    <w:p/>
+    <w:p/>
+    <w:p/>
+    <w:p/>
+    <w:p>
+      <w:pPr>
+        <w:pStyle w:val="Heading3"/>
+        <w:numPr>
+          <w:ilvl w:val="0"/>
+          <w:numId w:val="6"/>
+        </w:numPr>
+      </w:pPr>
+      <w:r>
+        <w:lastRenderedPageBreak/>
+        <w:t>Obserwer</w:t>
+      </w:r>
+    </w:p>
+    <w:p>
+      <w:r>
+        <w:rPr>
+          <w:noProof/>
+          <w:lang w:val="pl-PL" w:eastAsia="pl-PL" w:bidi="ar-SA"/>
+        </w:rPr>
+        <w:drawing>
+          <wp:inline distT="0" distB="0" distL="0" distR="0">
+            <wp:extent cx="6648450" cy="4552950"/>
+            <wp:effectExtent l="19050" t="0" r="0" b="0"/>
+            <wp:docPr id="3" name="Picture 1" descr="C:\Users\Qba\Documents\studia\PhotoStory\PhotoHistory\projekt\obserwer.png"/>
+            <wp:cNvGraphicFramePr>
+              <a:graphicFrameLocks xmlns:a="http://schemas.openxmlformats.org/drawingml/2006/main" noChangeAspect="1"/>
+            </wp:cNvGraphicFramePr>
+            <a:graphic xmlns:a="http://schemas.openxmlformats.org/drawingml/2006/main">
+              <a:graphicData uri="http://schemas.openxmlformats.org/drawingml/2006/picture">
+                <pic:pic xmlns:pic="http://schemas.openxmlformats.org/drawingml/2006/picture">
+                  <pic:nvPicPr>
+                    <pic:cNvPr id="0" name="Picture 1" descr="C:\Users\Qba\Documents\studia\PhotoStory\PhotoHistory\projekt\obserwer.png"/>
+                    <pic:cNvPicPr>
+                      <a:picLocks noChangeAspect="1" noChangeArrowheads="1"/>
+                    </pic:cNvPicPr>
+                  </pic:nvPicPr>
+                  <pic:blipFill>
+                    <a:blip r:embed="rId7"/>
+                    <a:srcRect/>
+                    <a:stretch>
+                      <a:fillRect/>
+                    </a:stretch>
+                  </pic:blipFill>
+                  <pic:spPr bwMode="auto">
+                    <a:xfrm>
+                      <a:off x="0" y="0"/>
+                      <a:ext cx="6648450" cy="4552950"/>
+                    </a:xfrm>
+                    <a:prstGeom prst="rect">
+                      <a:avLst/>
+                    </a:prstGeom>
+                    <a:noFill/>
+                    <a:ln w="9525">
+                      <a:noFill/>
+                      <a:miter lim="800000"/>
+                      <a:headEnd/>
+                      <a:tailEnd/>
+                    </a:ln>
+                  </pic:spPr>
+                </pic:pic>
+              </a:graphicData>
+            </a:graphic>
+          </wp:inline>
+        </w:drawing>
+      </w:r>
+    </w:p>
+    <w:p/>
+    <w:p>
+      <w:pPr>
+        <w:rPr>
+          <w:lang w:val="pl-PL"/>
+        </w:rPr>
+      </w:pPr>
+    </w:p>
+    <w:p>
+      <w:pPr>
+        <w:rPr>
+          <w:b/>
+          <w:lang w:val="pl-PL"/>
+        </w:rPr>
+      </w:pPr>
+      <w:r>
+        <w:rPr>
+          <w:b/>
+          <w:lang w:val="pl-PL"/>
+        </w:rPr>
+        <w:t xml:space="preserve">Cel wzorca: </w:t>
+      </w:r>
+    </w:p>
+    <w:p>
+      <w:pPr>
+        <w:rPr>
+          <w:lang w:val="pl-PL"/>
+        </w:rPr>
+      </w:pPr>
+      <w:r>
+        <w:rPr>
+          <w:lang w:val="pl-PL"/>
+        </w:rPr>
+        <w:t>S</w:t>
+      </w:r>
+      <w:r>
+        <w:rPr>
+          <w:lang w:val="pl-PL"/>
+        </w:rPr>
+        <w:t xml:space="preserve">tworzenie zależności jeden-do-wielu pomiędzy obiektami, w przypadku zmiany stanu pierwszego obiektu </w:t>
+      </w:r>
+      <w:r>
+        <w:rPr>
+          <w:lang w:val="pl-PL"/>
+        </w:rPr>
+        <w:t>obiekty zależne zostają automatycznie powiadomione.</w:t>
+      </w:r>
+    </w:p>
+    <w:p>
+      <w:pPr>
+        <w:rPr>
+          <w:lang w:val="pl-PL"/>
+        </w:rPr>
+      </w:pPr>
+    </w:p>
+    <w:p>
+      <w:pPr>
+        <w:rPr>
+          <w:b/>
+          <w:lang w:val="pl-PL"/>
+        </w:rPr>
+      </w:pPr>
+      <w:r>
+        <w:rPr>
+          <w:b/>
+          <w:lang w:val="pl-PL"/>
+        </w:rPr>
+        <w:t>Użycie wzorca w projekcie:</w:t>
+      </w:r>
+    </w:p>
+    <w:p>
+      <w:pPr>
+        <w:rPr>
+          <w:lang w:val="pl-PL"/>
+        </w:rPr>
+      </w:pPr>
+      <w:r>
+        <w:rPr>
+          <w:lang w:val="pl-PL"/>
+        </w:rPr>
+        <w:t xml:space="preserve">Rezultatem użycia wzorca </w:t>
+      </w:r>
+      <w:r>
+        <w:rPr>
+          <w:lang w:val="pl-PL"/>
+        </w:rPr>
+        <w:t>jest stworzenie mechanizm</w:t>
+      </w:r>
+      <w:r>
+        <w:rPr>
+          <w:lang w:val="pl-PL"/>
+        </w:rPr>
+        <w:t>u pozwalającego na powiadamianie</w:t>
+      </w:r>
+      <w:r>
+        <w:rPr>
+          <w:lang w:val="pl-PL"/>
+        </w:rPr>
+        <w:t xml:space="preserve"> sub</w:t>
+      </w:r>
+      <w:r>
+        <w:rPr>
+          <w:lang w:val="pl-PL"/>
+        </w:rPr>
+        <w:t>s</w:t>
+      </w:r>
+      <w:r>
+        <w:rPr>
+          <w:lang w:val="pl-PL"/>
+        </w:rPr>
+        <w:t>kr</w:t>
+      </w:r>
+      <w:r>
+        <w:rPr>
+          <w:lang w:val="pl-PL"/>
+        </w:rPr>
+        <w:t>y</w:t>
+      </w:r>
+      <w:r>
+        <w:rPr>
+          <w:lang w:val="pl-PL"/>
+        </w:rPr>
+        <w:t>bentów o zmianach w albumie.</w:t>
+      </w:r>
+      <w:r>
+        <w:rPr>
+          <w:lang w:val="pl-PL"/>
+        </w:rPr>
+        <w:t xml:space="preserve"> </w:t>
+      </w:r>
+    </w:p>
+    <w:p>
+      <w:pPr>
+        <w:rPr>
+          <w:lang w:val="pl-PL"/>
+        </w:rPr>
+      </w:pPr>
+    </w:p>
+    <w:p>
+      <w:pPr>
+        <w:rPr>
+          <w:lang w:val="pl-PL"/>
+        </w:rPr>
+      </w:pPr>
+      <w:r>
+        <w:rPr>
+          <w:lang w:val="pl-PL"/>
+        </w:rPr>
+        <w:t xml:space="preserve">Proces </w:t>
+      </w:r>
+      <w:r>
+        <w:rPr>
+          <w:lang w:val="pl-PL"/>
+        </w:rPr>
+        <w:t xml:space="preserve">składa się z następujących </w:t>
+      </w:r>
+      <w:r>
+        <w:rPr>
+          <w:lang w:val="pl-PL"/>
+        </w:rPr>
+        <w:t>elementów:</w:t>
+      </w:r>
+    </w:p>
+    <w:p>
+      <w:pPr>
+        <w:rPr>
+          <w:lang w:val="pl-PL"/>
+        </w:rPr>
+      </w:pPr>
+      <w:r>
+        <w:rPr>
+          <w:lang w:val="pl-PL"/>
+        </w:rPr>
+        <w:t>- Użytkownicy zgłaszają chęć subskrypcji albumu poprzez odpowiednią akcję na stronie;</w:t>
+      </w:r>
+    </w:p>
+    <w:p>
+      <w:pPr>
+        <w:rPr>
+          <w:lang w:val="pl-PL"/>
+        </w:rPr>
+      </w:pPr>
+      <w:r>
+        <w:rPr>
+          <w:lang w:val="pl-PL"/>
+        </w:rPr>
+        <w:t>- Obiekt reprezentujący album ze zdjęciami posiada listę użytkowników, którzy zgłosili chęć subskrypcji;</w:t>
+      </w:r>
+    </w:p>
+    <w:p>
+      <w:pPr>
+        <w:rPr>
+          <w:lang w:val="pl-PL"/>
+        </w:rPr>
+      </w:pPr>
+      <w:r>
+        <w:rPr>
+          <w:lang w:val="pl-PL"/>
+        </w:rPr>
+        <w:t>- W momencie, gdy do albumu dodane jest nowe zdjęcie, album przegląda listę swoich subskrybentów i wysyła do każdego z nich powiadomienie e-mail o nowym zdjęciu.</w:t>
+      </w:r>
+    </w:p>
+    <w:p>
+      <w:pPr>
+        <w:rPr>
+          <w:lang w:val="pl-PL"/>
+        </w:rPr>
+      </w:pPr>
+    </w:p>
+    <w:p>
+      <w:pPr>
+        <w:rPr>
+          <w:lang w:val="pl-PL"/>
+        </w:rPr>
+      </w:pPr>
+    </w:p>
+    <w:p>
+      <w:pPr>
+        <w:rPr>
+          <w:lang w:val="pl-PL"/>
+        </w:rPr>
+      </w:pPr>
+    </w:p>
+    <w:p>
+      <w:pPr>
+        <w:rPr>
+          <w:lang w:val="pl-PL"/>
+        </w:rPr>
+      </w:pPr>
+    </w:p>
     <w:sectPr>
       <w:pgSz w:w="11906" w:h="16838"/>
       <w:pgMar w:top="720" w:right="720" w:bottom="720" w:left="720" w:header="708" w:footer="708" w:gutter="0"/>
@@ -3301,7 +3605,7 @@
     <w:lsdException w:name="Bibliography" w:uiPriority="37"/>
     <w:lsdException w:name="TOC Heading" w:uiPriority="39" w:qFormat="1"/>
   </w:latentStyles>
-  <w:style w:type="paragraph" w:default="1" w:styleId="Normalny">
+  <w:style w:type="paragraph" w:default="1" w:styleId="Normal">
     <w:name w:val="Normal"/>
     <w:qFormat/>
     <w:rsid w:val="00C91C88"/>
@@ -3313,11 +3617,11 @@
       <w:szCs w:val="24"/>
     </w:rPr>
   </w:style>
-  <w:style w:type="paragraph" w:styleId="Nagwek1">
+  <w:style w:type="paragraph" w:styleId="Heading1">
     <w:name w:val="heading 1"/>
-    <w:basedOn w:val="Normalny"/>
-    <w:next w:val="Normalny"/>
-    <w:link w:val="Nagwek1Znak"/>
+    <w:basedOn w:val="Normal"/>
+    <w:next w:val="Normal"/>
+    <w:link w:val="Heading1Char"/>
     <w:uiPriority w:val="9"/>
     <w:qFormat/>
     <w:rsid w:val="00C91C88"/>
@@ -3335,11 +3639,11 @@
       <w:szCs w:val="32"/>
     </w:rPr>
   </w:style>
-  <w:style w:type="paragraph" w:styleId="Nagwek2">
+  <w:style w:type="paragraph" w:styleId="Heading2">
     <w:name w:val="heading 2"/>
-    <w:basedOn w:val="Normalny"/>
-    <w:next w:val="Normalny"/>
-    <w:link w:val="Nagwek2Znak"/>
+    <w:basedOn w:val="Normal"/>
+    <w:next w:val="Normal"/>
+    <w:link w:val="Heading2Char"/>
     <w:uiPriority w:val="9"/>
     <w:unhideWhenUsed/>
     <w:qFormat/>
@@ -3359,11 +3663,11 @@
       <w:szCs w:val="28"/>
     </w:rPr>
   </w:style>
-  <w:style w:type="paragraph" w:styleId="Nagwek3">
+  <w:style w:type="paragraph" w:styleId="Heading3">
     <w:name w:val="heading 3"/>
-    <w:basedOn w:val="Normalny"/>
-    <w:next w:val="Normalny"/>
-    <w:link w:val="Nagwek3Znak"/>
+    <w:basedOn w:val="Normal"/>
+    <w:next w:val="Normal"/>
+    <w:link w:val="Heading3Char"/>
     <w:uiPriority w:val="9"/>
     <w:unhideWhenUsed/>
     <w:qFormat/>
@@ -3381,11 +3685,11 @@
       <w:szCs w:val="26"/>
     </w:rPr>
   </w:style>
-  <w:style w:type="paragraph" w:styleId="Nagwek4">
+  <w:style w:type="paragraph" w:styleId="Heading4">
     <w:name w:val="heading 4"/>
-    <w:basedOn w:val="Normalny"/>
-    <w:next w:val="Normalny"/>
-    <w:link w:val="Nagwek4Znak"/>
+    <w:basedOn w:val="Normal"/>
+    <w:next w:val="Normal"/>
+    <w:link w:val="Heading4Char"/>
     <w:uiPriority w:val="9"/>
     <w:semiHidden/>
     <w:unhideWhenUsed/>
@@ -3403,11 +3707,11 @@
       <w:szCs w:val="28"/>
     </w:rPr>
   </w:style>
-  <w:style w:type="paragraph" w:styleId="Nagwek5">
+  <w:style w:type="paragraph" w:styleId="Heading5">
     <w:name w:val="heading 5"/>
-    <w:basedOn w:val="Normalny"/>
-    <w:next w:val="Normalny"/>
-    <w:link w:val="Nagwek5Znak"/>
+    <w:basedOn w:val="Normal"/>
+    <w:next w:val="Normal"/>
+    <w:link w:val="Heading5Char"/>
     <w:uiPriority w:val="9"/>
     <w:semiHidden/>
     <w:unhideWhenUsed/>
@@ -3426,11 +3730,11 @@
       <w:szCs w:val="26"/>
     </w:rPr>
   </w:style>
-  <w:style w:type="paragraph" w:styleId="Nagwek6">
+  <w:style w:type="paragraph" w:styleId="Heading6">
     <w:name w:val="heading 6"/>
-    <w:basedOn w:val="Normalny"/>
-    <w:next w:val="Normalny"/>
-    <w:link w:val="Nagwek6Znak"/>
+    <w:basedOn w:val="Normal"/>
+    <w:next w:val="Normal"/>
+    <w:link w:val="Heading6Char"/>
     <w:uiPriority w:val="9"/>
     <w:semiHidden/>
     <w:unhideWhenUsed/>
@@ -3447,11 +3751,11 @@
       <w:szCs w:val="22"/>
     </w:rPr>
   </w:style>
-  <w:style w:type="paragraph" w:styleId="Nagwek7">
+  <w:style w:type="paragraph" w:styleId="Heading7">
     <w:name w:val="heading 7"/>
-    <w:basedOn w:val="Normalny"/>
-    <w:next w:val="Normalny"/>
-    <w:link w:val="Nagwek7Znak"/>
+    <w:basedOn w:val="Normal"/>
+    <w:next w:val="Normal"/>
+    <w:link w:val="Heading7Char"/>
     <w:uiPriority w:val="9"/>
     <w:semiHidden/>
     <w:unhideWhenUsed/>
@@ -3462,11 +3766,11 @@
       <w:outlineLvl w:val="6"/>
     </w:pPr>
   </w:style>
-  <w:style w:type="paragraph" w:styleId="Nagwek8">
+  <w:style w:type="paragraph" w:styleId="Heading8">
     <w:name w:val="heading 8"/>
-    <w:basedOn w:val="Normalny"/>
-    <w:next w:val="Normalny"/>
-    <w:link w:val="Nagwek8Znak"/>
+    <w:basedOn w:val="Normal"/>
+    <w:next w:val="Normal"/>
+    <w:link w:val="Heading8Char"/>
     <w:uiPriority w:val="9"/>
     <w:semiHidden/>
     <w:unhideWhenUsed/>
@@ -3481,11 +3785,11 @@
       <w:iCs/>
     </w:rPr>
   </w:style>
-  <w:style w:type="paragraph" w:styleId="Nagwek9">
+  <w:style w:type="paragraph" w:styleId="Heading9">
     <w:name w:val="heading 9"/>
-    <w:basedOn w:val="Normalny"/>
-    <w:next w:val="Normalny"/>
-    <w:link w:val="Nagwek9Znak"/>
+    <w:basedOn w:val="Normal"/>
+    <w:next w:val="Normal"/>
+    <w:link w:val="Heading9Char"/>
     <w:uiPriority w:val="9"/>
     <w:semiHidden/>
     <w:unhideWhenUsed/>
@@ -3501,13 +3805,13 @@
       <w:szCs w:val="22"/>
     </w:rPr>
   </w:style>
-  <w:style w:type="character" w:default="1" w:styleId="Domylnaczcionkaakapitu">
+  <w:style w:type="character" w:default="1" w:styleId="DefaultParagraphFont">
     <w:name w:val="Default Paragraph Font"/>
     <w:uiPriority w:val="1"/>
     <w:semiHidden/>
     <w:unhideWhenUsed/>
   </w:style>
-  <w:style w:type="table" w:default="1" w:styleId="Standardowy">
+  <w:style w:type="table" w:default="1" w:styleId="TableNormal">
     <w:name w:val="Normal Table"/>
     <w:uiPriority w:val="99"/>
     <w:semiHidden/>
@@ -3523,16 +3827,16 @@
       </w:tblCellMar>
     </w:tblPr>
   </w:style>
-  <w:style w:type="numbering" w:default="1" w:styleId="Bezlisty">
+  <w:style w:type="numbering" w:default="1" w:styleId="NoList">
     <w:name w:val="No List"/>
     <w:uiPriority w:val="99"/>
     <w:semiHidden/>
     <w:unhideWhenUsed/>
   </w:style>
-  <w:style w:type="character" w:customStyle="1" w:styleId="Nagwek1Znak">
-    <w:name w:val="Nagłówek 1 Znak"/>
-    <w:basedOn w:val="Domylnaczcionkaakapitu"/>
-    <w:link w:val="Nagwek1"/>
+  <w:style w:type="character" w:customStyle="1" w:styleId="Heading1Char">
+    <w:name w:val="Heading 1 Char"/>
+    <w:basedOn w:val="DefaultParagraphFont"/>
+    <w:link w:val="Heading1"/>
     <w:uiPriority w:val="9"/>
     <w:rsid w:val="00C91C88"/>
     <w:rPr>
@@ -3544,11 +3848,11 @@
       <w:szCs w:val="32"/>
     </w:rPr>
   </w:style>
-  <w:style w:type="paragraph" w:styleId="Tytu">
+  <w:style w:type="paragraph" w:styleId="Title">
     <w:name w:val="Title"/>
-    <w:basedOn w:val="Normalny"/>
-    <w:next w:val="Normalny"/>
-    <w:link w:val="TytuZnak"/>
+    <w:basedOn w:val="Normal"/>
+    <w:next w:val="Normal"/>
+    <w:link w:val="TitleChar"/>
     <w:uiPriority w:val="10"/>
     <w:qFormat/>
     <w:rsid w:val="00C91C88"/>
@@ -3566,10 +3870,10 @@
       <w:szCs w:val="32"/>
     </w:rPr>
   </w:style>
-  <w:style w:type="character" w:customStyle="1" w:styleId="TytuZnak">
-    <w:name w:val="Tytuł Znak"/>
-    <w:basedOn w:val="Domylnaczcionkaakapitu"/>
-    <w:link w:val="Tytu"/>
+  <w:style w:type="character" w:customStyle="1" w:styleId="TitleChar">
+    <w:name w:val="Title Char"/>
+    <w:basedOn w:val="DefaultParagraphFont"/>
+    <w:link w:val="Title"/>
     <w:uiPriority w:val="10"/>
     <w:rsid w:val="00C91C88"/>
     <w:rPr>
@@ -3581,11 +3885,11 @@
       <w:szCs w:val="32"/>
     </w:rPr>
   </w:style>
-  <w:style w:type="paragraph" w:styleId="Podtytu">
+  <w:style w:type="paragraph" w:styleId="Subtitle">
     <w:name w:val="Subtitle"/>
-    <w:basedOn w:val="Normalny"/>
-    <w:next w:val="Normalny"/>
-    <w:link w:val="PodtytuZnak"/>
+    <w:basedOn w:val="Normal"/>
+    <w:next w:val="Normal"/>
+    <w:link w:val="SubtitleChar"/>
     <w:uiPriority w:val="11"/>
     <w:qFormat/>
     <w:rsid w:val="00C91C88"/>
@@ -3598,10 +3902,10 @@
       <w:rFonts w:asciiTheme="majorHAnsi" w:eastAsiaTheme="majorEastAsia" w:hAnsiTheme="majorHAnsi" w:cstheme="majorBidi"/>
     </w:rPr>
   </w:style>
-  <w:style w:type="character" w:customStyle="1" w:styleId="PodtytuZnak">
-    <w:name w:val="Podtytuł Znak"/>
-    <w:basedOn w:val="Domylnaczcionkaakapitu"/>
-    <w:link w:val="Podtytu"/>
+  <w:style w:type="character" w:customStyle="1" w:styleId="SubtitleChar">
+    <w:name w:val="Subtitle Char"/>
+    <w:basedOn w:val="DefaultParagraphFont"/>
+    <w:link w:val="Subtitle"/>
     <w:uiPriority w:val="11"/>
     <w:rsid w:val="00C91C88"/>
     <w:rPr>
@@ -3610,9 +3914,9 @@
       <w:szCs w:val="24"/>
     </w:rPr>
   </w:style>
-  <w:style w:type="paragraph" w:styleId="NormalnyWeb">
+  <w:style w:type="paragraph" w:styleId="NormalWeb">
     <w:name w:val="Normal (Web)"/>
-    <w:basedOn w:val="Normalny"/>
+    <w:basedOn w:val="Normal"/>
     <w:uiPriority w:val="99"/>
     <w:semiHidden/>
     <w:unhideWhenUsed/>
@@ -3625,9 +3929,9 @@
       <w:lang w:eastAsia="pl-PL"/>
     </w:rPr>
   </w:style>
-  <w:style w:type="paragraph" w:styleId="Akapitzlist">
+  <w:style w:type="paragraph" w:styleId="ListParagraph">
     <w:name w:val="List Paragraph"/>
-    <w:basedOn w:val="Normalny"/>
+    <w:basedOn w:val="Normal"/>
     <w:uiPriority w:val="34"/>
     <w:qFormat/>
     <w:rsid w:val="00C91C88"/>
@@ -3636,10 +3940,10 @@
       <w:contextualSpacing/>
     </w:pPr>
   </w:style>
-  <w:style w:type="paragraph" w:styleId="Tekstdymka">
+  <w:style w:type="paragraph" w:styleId="BalloonText">
     <w:name w:val="Balloon Text"/>
-    <w:basedOn w:val="Normalny"/>
-    <w:link w:val="TekstdymkaZnak"/>
+    <w:basedOn w:val="Normal"/>
+    <w:link w:val="BalloonTextChar"/>
     <w:uiPriority w:val="99"/>
     <w:semiHidden/>
     <w:unhideWhenUsed/>
@@ -3650,10 +3954,10 @@
       <w:szCs w:val="16"/>
     </w:rPr>
   </w:style>
-  <w:style w:type="character" w:customStyle="1" w:styleId="TekstdymkaZnak">
-    <w:name w:val="Tekst dymka Znak"/>
-    <w:basedOn w:val="Domylnaczcionkaakapitu"/>
-    <w:link w:val="Tekstdymka"/>
+  <w:style w:type="character" w:customStyle="1" w:styleId="BalloonTextChar">
+    <w:name w:val="Balloon Text Char"/>
+    <w:basedOn w:val="DefaultParagraphFont"/>
+    <w:link w:val="BalloonText"/>
     <w:uiPriority w:val="99"/>
     <w:semiHidden/>
     <w:rsid w:val="00C91C88"/>
@@ -3663,10 +3967,10 @@
       <w:szCs w:val="16"/>
     </w:rPr>
   </w:style>
-  <w:style w:type="character" w:customStyle="1" w:styleId="Nagwek2Znak">
-    <w:name w:val="Nagłówek 2 Znak"/>
-    <w:basedOn w:val="Domylnaczcionkaakapitu"/>
-    <w:link w:val="Nagwek2"/>
+  <w:style w:type="character" w:customStyle="1" w:styleId="Heading2Char">
+    <w:name w:val="Heading 2 Char"/>
+    <w:basedOn w:val="DefaultParagraphFont"/>
+    <w:link w:val="Heading2"/>
     <w:uiPriority w:val="9"/>
     <w:rsid w:val="00C91C88"/>
     <w:rPr>
@@ -3679,10 +3983,10 @@
       <w:szCs w:val="28"/>
     </w:rPr>
   </w:style>
-  <w:style w:type="character" w:customStyle="1" w:styleId="Nagwek3Znak">
-    <w:name w:val="Nagłówek 3 Znak"/>
-    <w:basedOn w:val="Domylnaczcionkaakapitu"/>
-    <w:link w:val="Nagwek3"/>
+  <w:style w:type="character" w:customStyle="1" w:styleId="Heading3Char">
+    <w:name w:val="Heading 3 Char"/>
+    <w:basedOn w:val="DefaultParagraphFont"/>
+    <w:link w:val="Heading3"/>
     <w:uiPriority w:val="9"/>
     <w:rsid w:val="00C91C88"/>
     <w:rPr>
@@ -3693,10 +3997,10 @@
       <w:szCs w:val="26"/>
     </w:rPr>
   </w:style>
-  <w:style w:type="character" w:customStyle="1" w:styleId="Nagwek4Znak">
-    <w:name w:val="Nagłówek 4 Znak"/>
-    <w:basedOn w:val="Domylnaczcionkaakapitu"/>
-    <w:link w:val="Nagwek4"/>
+  <w:style w:type="character" w:customStyle="1" w:styleId="Heading4Char">
+    <w:name w:val="Heading 4 Char"/>
+    <w:basedOn w:val="DefaultParagraphFont"/>
+    <w:link w:val="Heading4"/>
     <w:uiPriority w:val="9"/>
     <w:rsid w:val="00C91C88"/>
     <w:rPr>
@@ -3706,10 +4010,10 @@
       <w:szCs w:val="28"/>
     </w:rPr>
   </w:style>
-  <w:style w:type="character" w:customStyle="1" w:styleId="Nagwek5Znak">
-    <w:name w:val="Nagłówek 5 Znak"/>
-    <w:basedOn w:val="Domylnaczcionkaakapitu"/>
-    <w:link w:val="Nagwek5"/>
+  <w:style w:type="character" w:customStyle="1" w:styleId="Heading5Char">
+    <w:name w:val="Heading 5 Char"/>
+    <w:basedOn w:val="DefaultParagraphFont"/>
+    <w:link w:val="Heading5"/>
     <w:uiPriority w:val="9"/>
     <w:semiHidden/>
     <w:rsid w:val="00C91C88"/>
@@ -3722,10 +4026,10 @@
       <w:szCs w:val="26"/>
     </w:rPr>
   </w:style>
-  <w:style w:type="character" w:customStyle="1" w:styleId="Nagwek6Znak">
-    <w:name w:val="Nagłówek 6 Znak"/>
-    <w:basedOn w:val="Domylnaczcionkaakapitu"/>
-    <w:link w:val="Nagwek6"/>
+  <w:style w:type="character" w:customStyle="1" w:styleId="Heading6Char">
+    <w:name w:val="Heading 6 Char"/>
+    <w:basedOn w:val="DefaultParagraphFont"/>
+    <w:link w:val="Heading6"/>
     <w:uiPriority w:val="9"/>
     <w:semiHidden/>
     <w:rsid w:val="00C91C88"/>
@@ -3734,10 +4038,10 @@
       <w:bCs/>
     </w:rPr>
   </w:style>
-  <w:style w:type="character" w:customStyle="1" w:styleId="Nagwek7Znak">
-    <w:name w:val="Nagłówek 7 Znak"/>
-    <w:basedOn w:val="Domylnaczcionkaakapitu"/>
-    <w:link w:val="Nagwek7"/>
+  <w:style w:type="character" w:customStyle="1" w:styleId="Heading7Char">
+    <w:name w:val="Heading 7 Char"/>
+    <w:basedOn w:val="DefaultParagraphFont"/>
+    <w:link w:val="Heading7"/>
     <w:uiPriority w:val="9"/>
     <w:semiHidden/>
     <w:rsid w:val="00C91C88"/>
@@ -3746,10 +4050,10 @@
       <w:szCs w:val="24"/>
     </w:rPr>
   </w:style>
-  <w:style w:type="character" w:customStyle="1" w:styleId="Nagwek8Znak">
-    <w:name w:val="Nagłówek 8 Znak"/>
-    <w:basedOn w:val="Domylnaczcionkaakapitu"/>
-    <w:link w:val="Nagwek8"/>
+  <w:style w:type="character" w:customStyle="1" w:styleId="Heading8Char">
+    <w:name w:val="Heading 8 Char"/>
+    <w:basedOn w:val="DefaultParagraphFont"/>
+    <w:link w:val="Heading8"/>
     <w:uiPriority w:val="9"/>
     <w:semiHidden/>
     <w:rsid w:val="00C91C88"/>
@@ -3760,10 +4064,10 @@
       <w:szCs w:val="24"/>
     </w:rPr>
   </w:style>
-  <w:style w:type="character" w:customStyle="1" w:styleId="Nagwek9Znak">
-    <w:name w:val="Nagłówek 9 Znak"/>
-    <w:basedOn w:val="Domylnaczcionkaakapitu"/>
-    <w:link w:val="Nagwek9"/>
+  <w:style w:type="character" w:customStyle="1" w:styleId="Heading9Char">
+    <w:name w:val="Heading 9 Char"/>
+    <w:basedOn w:val="DefaultParagraphFont"/>
+    <w:link w:val="Heading9"/>
     <w:uiPriority w:val="9"/>
     <w:semiHidden/>
     <w:rsid w:val="00C91C88"/>
@@ -3771,9 +4075,9 @@
       <w:rFonts w:asciiTheme="majorHAnsi" w:eastAsiaTheme="majorEastAsia" w:hAnsiTheme="majorHAnsi"/>
     </w:rPr>
   </w:style>
-  <w:style w:type="character" w:styleId="Pogrubienie">
+  <w:style w:type="character" w:styleId="Strong">
     <w:name w:val="Strong"/>
-    <w:basedOn w:val="Domylnaczcionkaakapitu"/>
+    <w:basedOn w:val="DefaultParagraphFont"/>
     <w:uiPriority w:val="22"/>
     <w:qFormat/>
     <w:rsid w:val="00C91C88"/>
@@ -3782,9 +4086,9 @@
       <w:bCs/>
     </w:rPr>
   </w:style>
-  <w:style w:type="character" w:styleId="Uwydatnienie">
+  <w:style w:type="character" w:styleId="Emphasis">
     <w:name w:val="Emphasis"/>
-    <w:basedOn w:val="Domylnaczcionkaakapitu"/>
+    <w:basedOn w:val="DefaultParagraphFont"/>
     <w:uiPriority w:val="20"/>
     <w:qFormat/>
     <w:rsid w:val="00C91C88"/>
@@ -3795,9 +4099,9 @@
       <w:iCs/>
     </w:rPr>
   </w:style>
-  <w:style w:type="paragraph" w:styleId="Bezodstpw">
+  <w:style w:type="paragraph" w:styleId="NoSpacing">
     <w:name w:val="No Spacing"/>
-    <w:basedOn w:val="Normalny"/>
+    <w:basedOn w:val="Normal"/>
     <w:uiPriority w:val="1"/>
     <w:qFormat/>
     <w:rsid w:val="00C91C88"/>
@@ -3805,11 +4109,11 @@
       <w:szCs w:val="32"/>
     </w:rPr>
   </w:style>
-  <w:style w:type="paragraph" w:styleId="Cytat">
+  <w:style w:type="paragraph" w:styleId="Quote">
     <w:name w:val="Quote"/>
-    <w:basedOn w:val="Normalny"/>
-    <w:next w:val="Normalny"/>
-    <w:link w:val="CytatZnak"/>
+    <w:basedOn w:val="Normal"/>
+    <w:next w:val="Normal"/>
+    <w:link w:val="QuoteChar"/>
     <w:uiPriority w:val="29"/>
     <w:qFormat/>
     <w:rsid w:val="00C91C88"/>
@@ -3817,10 +4121,10 @@
       <w:i/>
     </w:rPr>
   </w:style>
-  <w:style w:type="character" w:customStyle="1" w:styleId="CytatZnak">
-    <w:name w:val="Cytat Znak"/>
-    <w:basedOn w:val="Domylnaczcionkaakapitu"/>
-    <w:link w:val="Cytat"/>
+  <w:style w:type="character" w:customStyle="1" w:styleId="QuoteChar">
+    <w:name w:val="Quote Char"/>
+    <w:basedOn w:val="DefaultParagraphFont"/>
+    <w:link w:val="Quote"/>
     <w:uiPriority w:val="29"/>
     <w:rsid w:val="00C91C88"/>
     <w:rPr>
@@ -3829,11 +4133,11 @@
       <w:szCs w:val="24"/>
     </w:rPr>
   </w:style>
-  <w:style w:type="paragraph" w:styleId="Cytatintensywny">
+  <w:style w:type="paragraph" w:styleId="IntenseQuote">
     <w:name w:val="Intense Quote"/>
-    <w:basedOn w:val="Normalny"/>
-    <w:next w:val="Normalny"/>
-    <w:link w:val="CytatintensywnyZnak"/>
+    <w:basedOn w:val="Normal"/>
+    <w:next w:val="Normal"/>
+    <w:link w:val="IntenseQuoteChar"/>
     <w:uiPriority w:val="30"/>
     <w:qFormat/>
     <w:rsid w:val="00C91C88"/>
@@ -3846,10 +4150,10 @@
       <w:szCs w:val="22"/>
     </w:rPr>
   </w:style>
-  <w:style w:type="character" w:customStyle="1" w:styleId="CytatintensywnyZnak">
-    <w:name w:val="Cytat intensywny Znak"/>
-    <w:basedOn w:val="Domylnaczcionkaakapitu"/>
-    <w:link w:val="Cytatintensywny"/>
+  <w:style w:type="character" w:customStyle="1" w:styleId="IntenseQuoteChar">
+    <w:name w:val="Intense Quote Char"/>
+    <w:basedOn w:val="DefaultParagraphFont"/>
+    <w:link w:val="IntenseQuote"/>
     <w:uiPriority w:val="30"/>
     <w:rsid w:val="00C91C88"/>
     <w:rPr>
@@ -3858,7 +4162,7 @@
       <w:sz w:val="24"/>
     </w:rPr>
   </w:style>
-  <w:style w:type="character" w:styleId="Wyrnieniedelikatne">
+  <w:style w:type="character" w:styleId="SubtleEmphasis">
     <w:name w:val="Subtle Emphasis"/>
     <w:uiPriority w:val="19"/>
     <w:qFormat/>
@@ -3868,9 +4172,9 @@
       <w:color w:val="5A5A5A" w:themeColor="text1" w:themeTint="A5"/>
     </w:rPr>
   </w:style>
-  <w:style w:type="character" w:styleId="Wyrnienieintensywne">
+  <w:style w:type="character" w:styleId="IntenseEmphasis">
     <w:name w:val="Intense Emphasis"/>
-    <w:basedOn w:val="Domylnaczcionkaakapitu"/>
+    <w:basedOn w:val="DefaultParagraphFont"/>
     <w:uiPriority w:val="21"/>
     <w:qFormat/>
     <w:rsid w:val="00C91C88"/>
@@ -3882,9 +4186,9 @@
       <w:u w:val="single"/>
     </w:rPr>
   </w:style>
-  <w:style w:type="character" w:styleId="Odwoaniedelikatne">
+  <w:style w:type="character" w:styleId="SubtleReference">
     <w:name w:val="Subtle Reference"/>
-    <w:basedOn w:val="Domylnaczcionkaakapitu"/>
+    <w:basedOn w:val="DefaultParagraphFont"/>
     <w:uiPriority w:val="31"/>
     <w:qFormat/>
     <w:rsid w:val="00C91C88"/>
@@ -3894,9 +4198,9 @@
       <w:u w:val="single"/>
     </w:rPr>
   </w:style>
-  <w:style w:type="character" w:styleId="Odwoanieintensywne">
+  <w:style w:type="character" w:styleId="IntenseReference">
     <w:name w:val="Intense Reference"/>
-    <w:basedOn w:val="Domylnaczcionkaakapitu"/>
+    <w:basedOn w:val="DefaultParagraphFont"/>
     <w:uiPriority w:val="32"/>
     <w:qFormat/>
     <w:rsid w:val="00C91C88"/>
@@ -3906,9 +4210,9 @@
       <w:u w:val="single"/>
     </w:rPr>
   </w:style>
-  <w:style w:type="character" w:styleId="Tytuksiki">
+  <w:style w:type="character" w:styleId="BookTitle">
     <w:name w:val="Book Title"/>
-    <w:basedOn w:val="Domylnaczcionkaakapitu"/>
+    <w:basedOn w:val="DefaultParagraphFont"/>
     <w:uiPriority w:val="33"/>
     <w:qFormat/>
     <w:rsid w:val="00C91C88"/>
@@ -3920,10 +4224,10 @@
       <w:szCs w:val="24"/>
     </w:rPr>
   </w:style>
-  <w:style w:type="paragraph" w:styleId="Nagwekspisutreci">
+  <w:style w:type="paragraph" w:styleId="TOCHeading">
     <w:name w:val="TOC Heading"/>
-    <w:basedOn w:val="Nagwek1"/>
-    <w:next w:val="Normalny"/>
+    <w:basedOn w:val="Heading1"/>
+    <w:next w:val="Normal"/>
     <w:uiPriority w:val="39"/>
     <w:semiHidden/>
     <w:unhideWhenUsed/>

</xml_diff>

<commit_message>
to samo dla kompozytu
</commit_message>
<xml_diff>
--- a/projekt/Opis-systemu.docx
+++ b/projekt/Opis-systemu.docx
@@ -15,8 +15,33 @@
           <w:rFonts w:asciiTheme="minorHAnsi" w:hAnsiTheme="minorHAnsi" w:cstheme="minorHAnsi"/>
           <w:lang w:val="pl-PL"/>
         </w:rPr>
-        <w:t>Portal społecznościowy PastExplorer</w:t>
-      </w:r>
+        <w:t xml:space="preserve">Portal </w:t>
+      </w:r>
+      <w:proofErr w:type="spellStart"/>
+      <w:r>
+        <w:rPr>
+          <w:rFonts w:asciiTheme="minorHAnsi" w:hAnsiTheme="minorHAnsi" w:cstheme="minorHAnsi"/>
+          <w:lang w:val="pl-PL"/>
+        </w:rPr>
+        <w:t>społecznościowy</w:t>
+      </w:r>
+      <w:proofErr w:type="spellEnd"/>
+      <w:r>
+        <w:rPr>
+          <w:rFonts w:asciiTheme="minorHAnsi" w:hAnsiTheme="minorHAnsi" w:cstheme="minorHAnsi"/>
+          <w:lang w:val="pl-PL"/>
+        </w:rPr>
+        <w:t xml:space="preserve"> </w:t>
+      </w:r>
+      <w:proofErr w:type="spellStart"/>
+      <w:r>
+        <w:rPr>
+          <w:rFonts w:asciiTheme="minorHAnsi" w:hAnsiTheme="minorHAnsi" w:cstheme="minorHAnsi"/>
+          <w:lang w:val="pl-PL"/>
+        </w:rPr>
+        <w:t>PastExplorer</w:t>
+      </w:r>
+      <w:proofErr w:type="spellEnd"/>
     </w:p>
     <w:p>
       <w:pPr>
@@ -87,7 +112,27 @@
           <w:szCs w:val="22"/>
           <w:lang w:val="pl-PL" w:eastAsia="pl-PL"/>
         </w:rPr>
-        <w:t xml:space="preserve">Aplikacja będzie mocno nakierowana “społecznościowo”, tj. zawierać elementy pozwalające na tworzenie wokół serwisu społeczności użytkowników aktywnie uczestniczących w jego rozwoju, np. ocenianie i komentowanie albumów. </w:t>
+        <w:t>Aplikacja będzie mocno nakierowana “</w:t>
+      </w:r>
+      <w:proofErr w:type="spellStart"/>
+      <w:r>
+        <w:rPr>
+          <w:rFonts w:eastAsia="Times New Roman" w:cstheme="minorHAnsi"/>
+          <w:sz w:val="22"/>
+          <w:szCs w:val="22"/>
+          <w:lang w:val="pl-PL" w:eastAsia="pl-PL"/>
+        </w:rPr>
+        <w:t>społecznościowo</w:t>
+      </w:r>
+      <w:proofErr w:type="spellEnd"/>
+      <w:r>
+        <w:rPr>
+          <w:rFonts w:eastAsia="Times New Roman" w:cstheme="minorHAnsi"/>
+          <w:sz w:val="22"/>
+          <w:szCs w:val="22"/>
+          <w:lang w:val="pl-PL" w:eastAsia="pl-PL"/>
+        </w:rPr>
+        <w:t xml:space="preserve">”, tj. zawierać elementy pozwalające na tworzenie wokół serwisu społeczności użytkowników aktywnie uczestniczących w jego rozwoju, np. ocenianie i komentowanie albumów. </w:t>
       </w:r>
     </w:p>
     <w:p>
@@ -100,14 +145,45 @@
           <w:lang w:eastAsia="pl-PL"/>
         </w:rPr>
       </w:pPr>
-      <w:r>
-        <w:rPr>
-          <w:rFonts w:eastAsia="Times New Roman" w:cstheme="minorHAnsi"/>
-          <w:sz w:val="22"/>
-          <w:szCs w:val="22"/>
-          <w:lang w:eastAsia="pl-PL"/>
-        </w:rPr>
-        <w:t xml:space="preserve">Przykłady zastosowań: </w:t>
+      <w:proofErr w:type="spellStart"/>
+      <w:r>
+        <w:rPr>
+          <w:rFonts w:eastAsia="Times New Roman" w:cstheme="minorHAnsi"/>
+          <w:sz w:val="22"/>
+          <w:szCs w:val="22"/>
+          <w:lang w:eastAsia="pl-PL"/>
+        </w:rPr>
+        <w:t>Przykłady</w:t>
+      </w:r>
+      <w:proofErr w:type="spellEnd"/>
+      <w:r>
+        <w:rPr>
+          <w:rFonts w:eastAsia="Times New Roman" w:cstheme="minorHAnsi"/>
+          <w:sz w:val="22"/>
+          <w:szCs w:val="22"/>
+          <w:lang w:eastAsia="pl-PL"/>
+        </w:rPr>
+        <w:t xml:space="preserve"> </w:t>
+      </w:r>
+      <w:proofErr w:type="spellStart"/>
+      <w:r>
+        <w:rPr>
+          <w:rFonts w:eastAsia="Times New Roman" w:cstheme="minorHAnsi"/>
+          <w:sz w:val="22"/>
+          <w:szCs w:val="22"/>
+          <w:lang w:eastAsia="pl-PL"/>
+        </w:rPr>
+        <w:t>zastosowań</w:t>
+      </w:r>
+      <w:proofErr w:type="spellEnd"/>
+      <w:r>
+        <w:rPr>
+          <w:rFonts w:eastAsia="Times New Roman" w:cstheme="minorHAnsi"/>
+          <w:sz w:val="22"/>
+          <w:szCs w:val="22"/>
+          <w:lang w:eastAsia="pl-PL"/>
+        </w:rPr>
+        <w:t xml:space="preserve">: </w:t>
       </w:r>
     </w:p>
     <w:p>
@@ -365,7 +441,27 @@
           <w:szCs w:val="22"/>
           <w:lang w:val="pl-PL"/>
         </w:rPr>
-        <w:t>Poniższa lista prezentuje funkcjonalności jakie posiadać będzie portal PastExplorer z podziałem na kategorie.</w:t>
+        <w:t xml:space="preserve">Poniższa lista prezentuje funkcjonalności jakie posiadać będzie portal </w:t>
+      </w:r>
+      <w:proofErr w:type="spellStart"/>
+      <w:r>
+        <w:rPr>
+          <w:rFonts w:cstheme="minorHAnsi"/>
+          <w:sz w:val="22"/>
+          <w:szCs w:val="22"/>
+          <w:lang w:val="pl-PL"/>
+        </w:rPr>
+        <w:t>PastExplorer</w:t>
+      </w:r>
+      <w:proofErr w:type="spellEnd"/>
+      <w:r>
+        <w:rPr>
+          <w:rFonts w:cstheme="minorHAnsi"/>
+          <w:sz w:val="22"/>
+          <w:szCs w:val="22"/>
+          <w:lang w:val="pl-PL"/>
+        </w:rPr>
+        <w:t xml:space="preserve"> z podziałem na kategorie.</w:t>
       </w:r>
     </w:p>
     <w:p>
@@ -389,8 +485,19 @@
           <w:szCs w:val="22"/>
           <w:lang w:eastAsia="pl-PL"/>
         </w:rPr>
-        <w:t>Profile użytkowników</w:t>
-      </w:r>
+        <w:t xml:space="preserve">Profile </w:t>
+      </w:r>
+      <w:proofErr w:type="spellStart"/>
+      <w:r>
+        <w:rPr>
+          <w:rFonts w:eastAsia="Times New Roman" w:cstheme="minorHAnsi"/>
+          <w:sz w:val="22"/>
+          <w:szCs w:val="22"/>
+          <w:lang w:eastAsia="pl-PL"/>
+        </w:rPr>
+        <w:t>użytkowników</w:t>
+      </w:r>
+      <w:proofErr w:type="spellEnd"/>
     </w:p>
     <w:p>
       <w:pPr>
@@ -430,6 +537,7 @@
           <w:lang w:eastAsia="pl-PL"/>
         </w:rPr>
       </w:pPr>
+      <w:proofErr w:type="spellStart"/>
       <w:r>
         <w:rPr>
           <w:rFonts w:eastAsia="Times New Roman" w:cstheme="minorHAnsi"/>
@@ -439,15 +547,27 @@
         </w:rPr>
         <w:t>logowanie</w:t>
       </w:r>
-      <w:r>
-        <w:rPr>
-          <w:rFonts w:eastAsia="Times New Roman" w:cstheme="minorHAnsi"/>
-          <w:sz w:val="22"/>
-          <w:szCs w:val="22"/>
-          <w:lang w:eastAsia="pl-PL"/>
-        </w:rPr>
-        <w:t>/wylogowywanie</w:t>
-      </w:r>
+      <w:proofErr w:type="spellEnd"/>
+      <w:r>
+        <w:rPr>
+          <w:rFonts w:eastAsia="Times New Roman" w:cstheme="minorHAnsi"/>
+          <w:sz w:val="22"/>
+          <w:szCs w:val="22"/>
+          <w:lang w:eastAsia="pl-PL"/>
+        </w:rPr>
+        <w:t>/</w:t>
+      </w:r>
+      <w:proofErr w:type="spellStart"/>
+      <w:r>
+        <w:rPr>
+          <w:rFonts w:eastAsia="Times New Roman" w:cstheme="minorHAnsi"/>
+          <w:sz w:val="22"/>
+          <w:szCs w:val="22"/>
+          <w:lang w:eastAsia="pl-PL"/>
+        </w:rPr>
+        <w:t>wylogowywanie</w:t>
+      </w:r>
+      <w:proofErr w:type="spellEnd"/>
     </w:p>
     <w:p>
       <w:pPr>
@@ -487,15 +607,57 @@
           <w:lang w:eastAsia="pl-PL"/>
         </w:rPr>
       </w:pPr>
-      <w:r>
-        <w:rPr>
-          <w:rFonts w:eastAsia="Times New Roman" w:cstheme="minorHAnsi"/>
-          <w:sz w:val="22"/>
-          <w:szCs w:val="22"/>
-          <w:lang w:eastAsia="pl-PL"/>
-        </w:rPr>
-        <w:t>ustawienia konta/profilu</w:t>
-      </w:r>
+      <w:proofErr w:type="spellStart"/>
+      <w:r>
+        <w:rPr>
+          <w:rFonts w:eastAsia="Times New Roman" w:cstheme="minorHAnsi"/>
+          <w:sz w:val="22"/>
+          <w:szCs w:val="22"/>
+          <w:lang w:eastAsia="pl-PL"/>
+        </w:rPr>
+        <w:t>ustawienia</w:t>
+      </w:r>
+      <w:proofErr w:type="spellEnd"/>
+      <w:r>
+        <w:rPr>
+          <w:rFonts w:eastAsia="Times New Roman" w:cstheme="minorHAnsi"/>
+          <w:sz w:val="22"/>
+          <w:szCs w:val="22"/>
+          <w:lang w:eastAsia="pl-PL"/>
+        </w:rPr>
+        <w:t xml:space="preserve"> </w:t>
+      </w:r>
+      <w:proofErr w:type="spellStart"/>
+      <w:r>
+        <w:rPr>
+          <w:rFonts w:eastAsia="Times New Roman" w:cstheme="minorHAnsi"/>
+          <w:sz w:val="22"/>
+          <w:szCs w:val="22"/>
+          <w:lang w:eastAsia="pl-PL"/>
+        </w:rPr>
+        <w:t>konta</w:t>
+      </w:r>
+      <w:proofErr w:type="spellEnd"/>
+      <w:r>
+        <w:rPr>
+          <w:rFonts w:eastAsia="Times New Roman" w:cstheme="minorHAnsi"/>
+          <w:sz w:val="22"/>
+          <w:szCs w:val="22"/>
+          <w:lang w:eastAsia="pl-PL"/>
+        </w:rPr>
+        <w:t>/</w:t>
+      </w:r>
+      <w:proofErr w:type="spellStart"/>
+      <w:r>
+        <w:rPr>
+          <w:rFonts w:eastAsia="Times New Roman" w:cstheme="minorHAnsi"/>
+          <w:sz w:val="22"/>
+          <w:szCs w:val="22"/>
+          <w:lang w:eastAsia="pl-PL"/>
+        </w:rPr>
+        <w:t>profilu</w:t>
+      </w:r>
+      <w:proofErr w:type="spellEnd"/>
     </w:p>
     <w:p>
       <w:pPr>
@@ -535,15 +697,37 @@
           <w:lang w:eastAsia="pl-PL"/>
         </w:rPr>
       </w:pPr>
-      <w:r>
-        <w:rPr>
-          <w:rFonts w:eastAsia="Times New Roman" w:cstheme="minorHAnsi"/>
-          <w:sz w:val="22"/>
-          <w:szCs w:val="22"/>
-          <w:lang w:eastAsia="pl-PL"/>
-        </w:rPr>
-        <w:t>ustawienia powiadomień</w:t>
-      </w:r>
+      <w:proofErr w:type="spellStart"/>
+      <w:r>
+        <w:rPr>
+          <w:rFonts w:eastAsia="Times New Roman" w:cstheme="minorHAnsi"/>
+          <w:sz w:val="22"/>
+          <w:szCs w:val="22"/>
+          <w:lang w:eastAsia="pl-PL"/>
+        </w:rPr>
+        <w:t>ustawienia</w:t>
+      </w:r>
+      <w:proofErr w:type="spellEnd"/>
+      <w:r>
+        <w:rPr>
+          <w:rFonts w:eastAsia="Times New Roman" w:cstheme="minorHAnsi"/>
+          <w:sz w:val="22"/>
+          <w:szCs w:val="22"/>
+          <w:lang w:eastAsia="pl-PL"/>
+        </w:rPr>
+        <w:t xml:space="preserve"> </w:t>
+      </w:r>
+      <w:proofErr w:type="spellStart"/>
+      <w:r>
+        <w:rPr>
+          <w:rFonts w:eastAsia="Times New Roman" w:cstheme="minorHAnsi"/>
+          <w:sz w:val="22"/>
+          <w:szCs w:val="22"/>
+          <w:lang w:eastAsia="pl-PL"/>
+        </w:rPr>
+        <w:t>powiadomień</w:t>
+      </w:r>
+      <w:proofErr w:type="spellEnd"/>
     </w:p>
     <w:p>
       <w:pPr>
@@ -559,24 +743,77 @@
           <w:lang w:eastAsia="pl-PL"/>
         </w:rPr>
       </w:pPr>
-      <w:r>
-        <w:rPr>
-          <w:rFonts w:eastAsia="Times New Roman" w:cstheme="minorHAnsi"/>
-          <w:sz w:val="22"/>
-          <w:szCs w:val="22"/>
-          <w:lang w:eastAsia="pl-PL"/>
-        </w:rPr>
-        <w:t xml:space="preserve">zmiana </w:t>
-      </w:r>
-      <w:r>
-        <w:rPr>
-          <w:rFonts w:eastAsia="Times New Roman" w:cstheme="minorHAnsi"/>
-          <w:sz w:val="22"/>
-          <w:szCs w:val="22"/>
-          <w:lang w:eastAsia="pl-PL"/>
-        </w:rPr>
-        <w:t>oraz odzyskiwanie hasła</w:t>
-      </w:r>
+      <w:proofErr w:type="spellStart"/>
+      <w:r>
+        <w:rPr>
+          <w:rFonts w:eastAsia="Times New Roman" w:cstheme="minorHAnsi"/>
+          <w:sz w:val="22"/>
+          <w:szCs w:val="22"/>
+          <w:lang w:eastAsia="pl-PL"/>
+        </w:rPr>
+        <w:t>zmiana</w:t>
+      </w:r>
+      <w:proofErr w:type="spellEnd"/>
+      <w:r>
+        <w:rPr>
+          <w:rFonts w:eastAsia="Times New Roman" w:cstheme="minorHAnsi"/>
+          <w:sz w:val="22"/>
+          <w:szCs w:val="22"/>
+          <w:lang w:eastAsia="pl-PL"/>
+        </w:rPr>
+        <w:t xml:space="preserve"> </w:t>
+      </w:r>
+      <w:proofErr w:type="spellStart"/>
+      <w:r>
+        <w:rPr>
+          <w:rFonts w:eastAsia="Times New Roman" w:cstheme="minorHAnsi"/>
+          <w:sz w:val="22"/>
+          <w:szCs w:val="22"/>
+          <w:lang w:eastAsia="pl-PL"/>
+        </w:rPr>
+        <w:t>oraz</w:t>
+      </w:r>
+      <w:proofErr w:type="spellEnd"/>
+      <w:r>
+        <w:rPr>
+          <w:rFonts w:eastAsia="Times New Roman" w:cstheme="minorHAnsi"/>
+          <w:sz w:val="22"/>
+          <w:szCs w:val="22"/>
+          <w:lang w:eastAsia="pl-PL"/>
+        </w:rPr>
+        <w:t xml:space="preserve"> </w:t>
+      </w:r>
+      <w:proofErr w:type="spellStart"/>
+      <w:r>
+        <w:rPr>
+          <w:rFonts w:eastAsia="Times New Roman" w:cstheme="minorHAnsi"/>
+          <w:sz w:val="22"/>
+          <w:szCs w:val="22"/>
+          <w:lang w:eastAsia="pl-PL"/>
+        </w:rPr>
+        <w:t>odzyskiwanie</w:t>
+      </w:r>
+      <w:proofErr w:type="spellEnd"/>
+      <w:r>
+        <w:rPr>
+          <w:rFonts w:eastAsia="Times New Roman" w:cstheme="minorHAnsi"/>
+          <w:sz w:val="22"/>
+          <w:szCs w:val="22"/>
+          <w:lang w:eastAsia="pl-PL"/>
+        </w:rPr>
+        <w:t xml:space="preserve"> </w:t>
+      </w:r>
+      <w:proofErr w:type="spellStart"/>
+      <w:r>
+        <w:rPr>
+          <w:rFonts w:eastAsia="Times New Roman" w:cstheme="minorHAnsi"/>
+          <w:sz w:val="22"/>
+          <w:szCs w:val="22"/>
+          <w:lang w:eastAsia="pl-PL"/>
+        </w:rPr>
+        <w:t>hasła</w:t>
+      </w:r>
+      <w:proofErr w:type="spellEnd"/>
     </w:p>
     <w:p>
       <w:pPr>
@@ -616,15 +853,37 @@
           <w:lang w:eastAsia="pl-PL"/>
         </w:rPr>
       </w:pPr>
-      <w:r>
-        <w:rPr>
-          <w:rFonts w:eastAsia="Times New Roman" w:cstheme="minorHAnsi"/>
-          <w:sz w:val="22"/>
-          <w:szCs w:val="22"/>
-          <w:lang w:eastAsia="pl-PL"/>
-        </w:rPr>
-        <w:t>Albumy zdjęć</w:t>
-      </w:r>
+      <w:proofErr w:type="spellStart"/>
+      <w:r>
+        <w:rPr>
+          <w:rFonts w:eastAsia="Times New Roman" w:cstheme="minorHAnsi"/>
+          <w:sz w:val="22"/>
+          <w:szCs w:val="22"/>
+          <w:lang w:eastAsia="pl-PL"/>
+        </w:rPr>
+        <w:t>Albumy</w:t>
+      </w:r>
+      <w:proofErr w:type="spellEnd"/>
+      <w:r>
+        <w:rPr>
+          <w:rFonts w:eastAsia="Times New Roman" w:cstheme="minorHAnsi"/>
+          <w:sz w:val="22"/>
+          <w:szCs w:val="22"/>
+          <w:lang w:eastAsia="pl-PL"/>
+        </w:rPr>
+        <w:t xml:space="preserve"> </w:t>
+      </w:r>
+      <w:proofErr w:type="spellStart"/>
+      <w:r>
+        <w:rPr>
+          <w:rFonts w:eastAsia="Times New Roman" w:cstheme="minorHAnsi"/>
+          <w:sz w:val="22"/>
+          <w:szCs w:val="22"/>
+          <w:lang w:eastAsia="pl-PL"/>
+        </w:rPr>
+        <w:t>zdjęć</w:t>
+      </w:r>
+      <w:proofErr w:type="spellEnd"/>
     </w:p>
     <w:p>
       <w:pPr>
@@ -640,15 +899,57 @@
           <w:lang w:eastAsia="pl-PL"/>
         </w:rPr>
       </w:pPr>
-      <w:r>
-        <w:rPr>
-          <w:rFonts w:eastAsia="Times New Roman" w:cstheme="minorHAnsi"/>
-          <w:sz w:val="22"/>
-          <w:szCs w:val="22"/>
-          <w:lang w:eastAsia="pl-PL"/>
-        </w:rPr>
-        <w:t>tworzenie nowego albumu</w:t>
-      </w:r>
+      <w:proofErr w:type="spellStart"/>
+      <w:r>
+        <w:rPr>
+          <w:rFonts w:eastAsia="Times New Roman" w:cstheme="minorHAnsi"/>
+          <w:sz w:val="22"/>
+          <w:szCs w:val="22"/>
+          <w:lang w:eastAsia="pl-PL"/>
+        </w:rPr>
+        <w:t>tworzenie</w:t>
+      </w:r>
+      <w:proofErr w:type="spellEnd"/>
+      <w:r>
+        <w:rPr>
+          <w:rFonts w:eastAsia="Times New Roman" w:cstheme="minorHAnsi"/>
+          <w:sz w:val="22"/>
+          <w:szCs w:val="22"/>
+          <w:lang w:eastAsia="pl-PL"/>
+        </w:rPr>
+        <w:t xml:space="preserve"> </w:t>
+      </w:r>
+      <w:proofErr w:type="spellStart"/>
+      <w:r>
+        <w:rPr>
+          <w:rFonts w:eastAsia="Times New Roman" w:cstheme="minorHAnsi"/>
+          <w:sz w:val="22"/>
+          <w:szCs w:val="22"/>
+          <w:lang w:eastAsia="pl-PL"/>
+        </w:rPr>
+        <w:t>nowego</w:t>
+      </w:r>
+      <w:proofErr w:type="spellEnd"/>
+      <w:r>
+        <w:rPr>
+          <w:rFonts w:eastAsia="Times New Roman" w:cstheme="minorHAnsi"/>
+          <w:sz w:val="22"/>
+          <w:szCs w:val="22"/>
+          <w:lang w:eastAsia="pl-PL"/>
+        </w:rPr>
+        <w:t xml:space="preserve"> </w:t>
+      </w:r>
+      <w:proofErr w:type="spellStart"/>
+      <w:r>
+        <w:rPr>
+          <w:rFonts w:eastAsia="Times New Roman" w:cstheme="minorHAnsi"/>
+          <w:sz w:val="22"/>
+          <w:szCs w:val="22"/>
+          <w:lang w:eastAsia="pl-PL"/>
+        </w:rPr>
+        <w:t>albumu</w:t>
+      </w:r>
+      <w:proofErr w:type="spellEnd"/>
     </w:p>
     <w:p>
       <w:pPr>
@@ -712,15 +1013,57 @@
           <w:lang w:eastAsia="pl-PL"/>
         </w:rPr>
       </w:pPr>
-      <w:r>
-        <w:rPr>
-          <w:rFonts w:eastAsia="Times New Roman" w:cstheme="minorHAnsi"/>
-          <w:sz w:val="22"/>
-          <w:szCs w:val="22"/>
-          <w:lang w:eastAsia="pl-PL"/>
-        </w:rPr>
-        <w:t>ustawienia poziomu prywatności</w:t>
-      </w:r>
+      <w:proofErr w:type="spellStart"/>
+      <w:r>
+        <w:rPr>
+          <w:rFonts w:eastAsia="Times New Roman" w:cstheme="minorHAnsi"/>
+          <w:sz w:val="22"/>
+          <w:szCs w:val="22"/>
+          <w:lang w:eastAsia="pl-PL"/>
+        </w:rPr>
+        <w:t>ustawienia</w:t>
+      </w:r>
+      <w:proofErr w:type="spellEnd"/>
+      <w:r>
+        <w:rPr>
+          <w:rFonts w:eastAsia="Times New Roman" w:cstheme="minorHAnsi"/>
+          <w:sz w:val="22"/>
+          <w:szCs w:val="22"/>
+          <w:lang w:eastAsia="pl-PL"/>
+        </w:rPr>
+        <w:t xml:space="preserve"> </w:t>
+      </w:r>
+      <w:proofErr w:type="spellStart"/>
+      <w:r>
+        <w:rPr>
+          <w:rFonts w:eastAsia="Times New Roman" w:cstheme="minorHAnsi"/>
+          <w:sz w:val="22"/>
+          <w:szCs w:val="22"/>
+          <w:lang w:eastAsia="pl-PL"/>
+        </w:rPr>
+        <w:t>poziomu</w:t>
+      </w:r>
+      <w:proofErr w:type="spellEnd"/>
+      <w:r>
+        <w:rPr>
+          <w:rFonts w:eastAsia="Times New Roman" w:cstheme="minorHAnsi"/>
+          <w:sz w:val="22"/>
+          <w:szCs w:val="22"/>
+          <w:lang w:eastAsia="pl-PL"/>
+        </w:rPr>
+        <w:t xml:space="preserve"> </w:t>
+      </w:r>
+      <w:proofErr w:type="spellStart"/>
+      <w:r>
+        <w:rPr>
+          <w:rFonts w:eastAsia="Times New Roman" w:cstheme="minorHAnsi"/>
+          <w:sz w:val="22"/>
+          <w:szCs w:val="22"/>
+          <w:lang w:eastAsia="pl-PL"/>
+        </w:rPr>
+        <w:t>prywatności</w:t>
+      </w:r>
+      <w:proofErr w:type="spellEnd"/>
     </w:p>
     <w:p>
       <w:pPr>
@@ -791,8 +1134,59 @@
           <w:szCs w:val="22"/>
           <w:lang w:eastAsia="pl-PL"/>
         </w:rPr>
-        <w:t>o podanych nazwach użytkowników</w:t>
-      </w:r>
+        <w:t xml:space="preserve">o </w:t>
+      </w:r>
+      <w:proofErr w:type="spellStart"/>
+      <w:r>
+        <w:rPr>
+          <w:rFonts w:eastAsia="Times New Roman" w:cstheme="minorHAnsi"/>
+          <w:sz w:val="22"/>
+          <w:szCs w:val="22"/>
+          <w:lang w:eastAsia="pl-PL"/>
+        </w:rPr>
+        <w:t>podanych</w:t>
+      </w:r>
+      <w:proofErr w:type="spellEnd"/>
+      <w:r>
+        <w:rPr>
+          <w:rFonts w:eastAsia="Times New Roman" w:cstheme="minorHAnsi"/>
+          <w:sz w:val="22"/>
+          <w:szCs w:val="22"/>
+          <w:lang w:eastAsia="pl-PL"/>
+        </w:rPr>
+        <w:t xml:space="preserve"> </w:t>
+      </w:r>
+      <w:proofErr w:type="spellStart"/>
+      <w:r>
+        <w:rPr>
+          <w:rFonts w:eastAsia="Times New Roman" w:cstheme="minorHAnsi"/>
+          <w:sz w:val="22"/>
+          <w:szCs w:val="22"/>
+          <w:lang w:eastAsia="pl-PL"/>
+        </w:rPr>
+        <w:t>nazwach</w:t>
+      </w:r>
+      <w:proofErr w:type="spellEnd"/>
+      <w:r>
+        <w:rPr>
+          <w:rFonts w:eastAsia="Times New Roman" w:cstheme="minorHAnsi"/>
+          <w:sz w:val="22"/>
+          <w:szCs w:val="22"/>
+          <w:lang w:eastAsia="pl-PL"/>
+        </w:rPr>
+        <w:t xml:space="preserve"> </w:t>
+      </w:r>
+      <w:proofErr w:type="spellStart"/>
+      <w:r>
+        <w:rPr>
+          <w:rFonts w:eastAsia="Times New Roman" w:cstheme="minorHAnsi"/>
+          <w:sz w:val="22"/>
+          <w:szCs w:val="22"/>
+          <w:lang w:eastAsia="pl-PL"/>
+        </w:rPr>
+        <w:t>użytkowników</w:t>
+      </w:r>
+      <w:proofErr w:type="spellEnd"/>
     </w:p>
     <w:p>
       <w:pPr>
@@ -808,6 +1202,7 @@
           <w:lang w:eastAsia="pl-PL"/>
         </w:rPr>
       </w:pPr>
+      <w:proofErr w:type="spellStart"/>
       <w:r>
         <w:rPr>
           <w:rFonts w:eastAsia="Times New Roman" w:cstheme="minorHAnsi"/>
@@ -824,8 +1219,69 @@
           <w:szCs w:val="22"/>
           <w:lang w:eastAsia="pl-PL"/>
         </w:rPr>
-        <w:t>ających hasło dostępu do albumu</w:t>
-      </w:r>
+        <w:t>ających</w:t>
+      </w:r>
+      <w:proofErr w:type="spellEnd"/>
+      <w:r>
+        <w:rPr>
+          <w:rFonts w:eastAsia="Times New Roman" w:cstheme="minorHAnsi"/>
+          <w:sz w:val="22"/>
+          <w:szCs w:val="22"/>
+          <w:lang w:eastAsia="pl-PL"/>
+        </w:rPr>
+        <w:t xml:space="preserve"> </w:t>
+      </w:r>
+      <w:proofErr w:type="spellStart"/>
+      <w:r>
+        <w:rPr>
+          <w:rFonts w:eastAsia="Times New Roman" w:cstheme="minorHAnsi"/>
+          <w:sz w:val="22"/>
+          <w:szCs w:val="22"/>
+          <w:lang w:eastAsia="pl-PL"/>
+        </w:rPr>
+        <w:t>hasło</w:t>
+      </w:r>
+      <w:proofErr w:type="spellEnd"/>
+      <w:r>
+        <w:rPr>
+          <w:rFonts w:eastAsia="Times New Roman" w:cstheme="minorHAnsi"/>
+          <w:sz w:val="22"/>
+          <w:szCs w:val="22"/>
+          <w:lang w:eastAsia="pl-PL"/>
+        </w:rPr>
+        <w:t xml:space="preserve"> </w:t>
+      </w:r>
+      <w:proofErr w:type="spellStart"/>
+      <w:r>
+        <w:rPr>
+          <w:rFonts w:eastAsia="Times New Roman" w:cstheme="minorHAnsi"/>
+          <w:sz w:val="22"/>
+          <w:szCs w:val="22"/>
+          <w:lang w:eastAsia="pl-PL"/>
+        </w:rPr>
+        <w:t>dostępu</w:t>
+      </w:r>
+      <w:proofErr w:type="spellEnd"/>
+      <w:r>
+        <w:rPr>
+          <w:rFonts w:eastAsia="Times New Roman" w:cstheme="minorHAnsi"/>
+          <w:sz w:val="22"/>
+          <w:szCs w:val="22"/>
+          <w:lang w:eastAsia="pl-PL"/>
+        </w:rPr>
+        <w:t xml:space="preserve"> do </w:t>
+      </w:r>
+      <w:proofErr w:type="spellStart"/>
+      <w:r>
+        <w:rPr>
+          <w:rFonts w:eastAsia="Times New Roman" w:cstheme="minorHAnsi"/>
+          <w:sz w:val="22"/>
+          <w:szCs w:val="22"/>
+          <w:lang w:eastAsia="pl-PL"/>
+        </w:rPr>
+        <w:t>albumu</w:t>
+      </w:r>
+      <w:proofErr w:type="spellEnd"/>
     </w:p>
     <w:p>
       <w:pPr>
@@ -841,15 +1297,77 @@
           <w:lang w:eastAsia="pl-PL"/>
         </w:rPr>
       </w:pPr>
-      <w:r>
-        <w:rPr>
-          <w:rFonts w:eastAsia="Times New Roman" w:cstheme="minorHAnsi"/>
-          <w:sz w:val="22"/>
-          <w:szCs w:val="22"/>
-          <w:lang w:eastAsia="pl-PL"/>
-        </w:rPr>
-        <w:t>ustawienia praw do komentowania albumu</w:t>
-      </w:r>
+      <w:proofErr w:type="spellStart"/>
+      <w:r>
+        <w:rPr>
+          <w:rFonts w:eastAsia="Times New Roman" w:cstheme="minorHAnsi"/>
+          <w:sz w:val="22"/>
+          <w:szCs w:val="22"/>
+          <w:lang w:eastAsia="pl-PL"/>
+        </w:rPr>
+        <w:t>ustawienia</w:t>
+      </w:r>
+      <w:proofErr w:type="spellEnd"/>
+      <w:r>
+        <w:rPr>
+          <w:rFonts w:eastAsia="Times New Roman" w:cstheme="minorHAnsi"/>
+          <w:sz w:val="22"/>
+          <w:szCs w:val="22"/>
+          <w:lang w:eastAsia="pl-PL"/>
+        </w:rPr>
+        <w:t xml:space="preserve"> </w:t>
+      </w:r>
+      <w:proofErr w:type="spellStart"/>
+      <w:r>
+        <w:rPr>
+          <w:rFonts w:eastAsia="Times New Roman" w:cstheme="minorHAnsi"/>
+          <w:sz w:val="22"/>
+          <w:szCs w:val="22"/>
+          <w:lang w:eastAsia="pl-PL"/>
+        </w:rPr>
+        <w:t>praw</w:t>
+      </w:r>
+      <w:proofErr w:type="spellEnd"/>
+      <w:r>
+        <w:rPr>
+          <w:rFonts w:eastAsia="Times New Roman" w:cstheme="minorHAnsi"/>
+          <w:sz w:val="22"/>
+          <w:szCs w:val="22"/>
+          <w:lang w:eastAsia="pl-PL"/>
+        </w:rPr>
+        <w:t xml:space="preserve"> do </w:t>
+      </w:r>
+      <w:proofErr w:type="spellStart"/>
+      <w:r>
+        <w:rPr>
+          <w:rFonts w:eastAsia="Times New Roman" w:cstheme="minorHAnsi"/>
+          <w:sz w:val="22"/>
+          <w:szCs w:val="22"/>
+          <w:lang w:eastAsia="pl-PL"/>
+        </w:rPr>
+        <w:t>komentowania</w:t>
+      </w:r>
+      <w:proofErr w:type="spellEnd"/>
+      <w:r>
+        <w:rPr>
+          <w:rFonts w:eastAsia="Times New Roman" w:cstheme="minorHAnsi"/>
+          <w:sz w:val="22"/>
+          <w:szCs w:val="22"/>
+          <w:lang w:eastAsia="pl-PL"/>
+        </w:rPr>
+        <w:t xml:space="preserve"> </w:t>
+      </w:r>
+      <w:proofErr w:type="spellStart"/>
+      <w:r>
+        <w:rPr>
+          <w:rFonts w:eastAsia="Times New Roman" w:cstheme="minorHAnsi"/>
+          <w:sz w:val="22"/>
+          <w:szCs w:val="22"/>
+          <w:lang w:eastAsia="pl-PL"/>
+        </w:rPr>
+        <w:t>albumu</w:t>
+      </w:r>
+      <w:proofErr w:type="spellEnd"/>
     </w:p>
     <w:p>
       <w:pPr>
@@ -865,15 +1383,77 @@
           <w:lang w:eastAsia="pl-PL"/>
         </w:rPr>
       </w:pPr>
-      <w:r>
-        <w:rPr>
-          <w:rFonts w:eastAsia="Times New Roman" w:cstheme="minorHAnsi"/>
-          <w:sz w:val="22"/>
-          <w:szCs w:val="22"/>
-          <w:lang w:eastAsia="pl-PL"/>
-        </w:rPr>
-        <w:t>automatycznie zezwalaj na komentarze</w:t>
-      </w:r>
+      <w:proofErr w:type="spellStart"/>
+      <w:r>
+        <w:rPr>
+          <w:rFonts w:eastAsia="Times New Roman" w:cstheme="minorHAnsi"/>
+          <w:sz w:val="22"/>
+          <w:szCs w:val="22"/>
+          <w:lang w:eastAsia="pl-PL"/>
+        </w:rPr>
+        <w:t>automatycznie</w:t>
+      </w:r>
+      <w:proofErr w:type="spellEnd"/>
+      <w:r>
+        <w:rPr>
+          <w:rFonts w:eastAsia="Times New Roman" w:cstheme="minorHAnsi"/>
+          <w:sz w:val="22"/>
+          <w:szCs w:val="22"/>
+          <w:lang w:eastAsia="pl-PL"/>
+        </w:rPr>
+        <w:t xml:space="preserve"> </w:t>
+      </w:r>
+      <w:proofErr w:type="spellStart"/>
+      <w:r>
+        <w:rPr>
+          <w:rFonts w:eastAsia="Times New Roman" w:cstheme="minorHAnsi"/>
+          <w:sz w:val="22"/>
+          <w:szCs w:val="22"/>
+          <w:lang w:eastAsia="pl-PL"/>
+        </w:rPr>
+        <w:t>zezwalaj</w:t>
+      </w:r>
+      <w:proofErr w:type="spellEnd"/>
+      <w:r>
+        <w:rPr>
+          <w:rFonts w:eastAsia="Times New Roman" w:cstheme="minorHAnsi"/>
+          <w:sz w:val="22"/>
+          <w:szCs w:val="22"/>
+          <w:lang w:eastAsia="pl-PL"/>
+        </w:rPr>
+        <w:t xml:space="preserve"> </w:t>
+      </w:r>
+      <w:proofErr w:type="spellStart"/>
+      <w:r>
+        <w:rPr>
+          <w:rFonts w:eastAsia="Times New Roman" w:cstheme="minorHAnsi"/>
+          <w:sz w:val="22"/>
+          <w:szCs w:val="22"/>
+          <w:lang w:eastAsia="pl-PL"/>
+        </w:rPr>
+        <w:t>na</w:t>
+      </w:r>
+      <w:proofErr w:type="spellEnd"/>
+      <w:r>
+        <w:rPr>
+          <w:rFonts w:eastAsia="Times New Roman" w:cstheme="minorHAnsi"/>
+          <w:sz w:val="22"/>
+          <w:szCs w:val="22"/>
+          <w:lang w:eastAsia="pl-PL"/>
+        </w:rPr>
+        <w:t xml:space="preserve"> </w:t>
+      </w:r>
+      <w:proofErr w:type="spellStart"/>
+      <w:r>
+        <w:rPr>
+          <w:rFonts w:eastAsia="Times New Roman" w:cstheme="minorHAnsi"/>
+          <w:sz w:val="22"/>
+          <w:szCs w:val="22"/>
+          <w:lang w:eastAsia="pl-PL"/>
+        </w:rPr>
+        <w:t>komentarze</w:t>
+      </w:r>
+      <w:proofErr w:type="spellEnd"/>
     </w:p>
     <w:p>
       <w:pPr>
@@ -889,15 +1469,77 @@
           <w:lang w:eastAsia="pl-PL"/>
         </w:rPr>
       </w:pPr>
-      <w:r>
-        <w:rPr>
-          <w:rFonts w:eastAsia="Times New Roman" w:cstheme="minorHAnsi"/>
-          <w:sz w:val="22"/>
-          <w:szCs w:val="22"/>
-          <w:lang w:eastAsia="pl-PL"/>
-        </w:rPr>
-        <w:t>każdy komentarz wymaga autoryzacji</w:t>
-      </w:r>
+      <w:proofErr w:type="spellStart"/>
+      <w:r>
+        <w:rPr>
+          <w:rFonts w:eastAsia="Times New Roman" w:cstheme="minorHAnsi"/>
+          <w:sz w:val="22"/>
+          <w:szCs w:val="22"/>
+          <w:lang w:eastAsia="pl-PL"/>
+        </w:rPr>
+        <w:t>każdy</w:t>
+      </w:r>
+      <w:proofErr w:type="spellEnd"/>
+      <w:r>
+        <w:rPr>
+          <w:rFonts w:eastAsia="Times New Roman" w:cstheme="minorHAnsi"/>
+          <w:sz w:val="22"/>
+          <w:szCs w:val="22"/>
+          <w:lang w:eastAsia="pl-PL"/>
+        </w:rPr>
+        <w:t xml:space="preserve"> </w:t>
+      </w:r>
+      <w:proofErr w:type="spellStart"/>
+      <w:r>
+        <w:rPr>
+          <w:rFonts w:eastAsia="Times New Roman" w:cstheme="minorHAnsi"/>
+          <w:sz w:val="22"/>
+          <w:szCs w:val="22"/>
+          <w:lang w:eastAsia="pl-PL"/>
+        </w:rPr>
+        <w:t>komentarz</w:t>
+      </w:r>
+      <w:proofErr w:type="spellEnd"/>
+      <w:r>
+        <w:rPr>
+          <w:rFonts w:eastAsia="Times New Roman" w:cstheme="minorHAnsi"/>
+          <w:sz w:val="22"/>
+          <w:szCs w:val="22"/>
+          <w:lang w:eastAsia="pl-PL"/>
+        </w:rPr>
+        <w:t xml:space="preserve"> </w:t>
+      </w:r>
+      <w:proofErr w:type="spellStart"/>
+      <w:r>
+        <w:rPr>
+          <w:rFonts w:eastAsia="Times New Roman" w:cstheme="minorHAnsi"/>
+          <w:sz w:val="22"/>
+          <w:szCs w:val="22"/>
+          <w:lang w:eastAsia="pl-PL"/>
+        </w:rPr>
+        <w:t>wymaga</w:t>
+      </w:r>
+      <w:proofErr w:type="spellEnd"/>
+      <w:r>
+        <w:rPr>
+          <w:rFonts w:eastAsia="Times New Roman" w:cstheme="minorHAnsi"/>
+          <w:sz w:val="22"/>
+          <w:szCs w:val="22"/>
+          <w:lang w:eastAsia="pl-PL"/>
+        </w:rPr>
+        <w:t xml:space="preserve"> </w:t>
+      </w:r>
+      <w:proofErr w:type="spellStart"/>
+      <w:r>
+        <w:rPr>
+          <w:rFonts w:eastAsia="Times New Roman" w:cstheme="minorHAnsi"/>
+          <w:sz w:val="22"/>
+          <w:szCs w:val="22"/>
+          <w:lang w:eastAsia="pl-PL"/>
+        </w:rPr>
+        <w:t>autoryzacji</w:t>
+      </w:r>
+      <w:proofErr w:type="spellEnd"/>
     </w:p>
     <w:p>
       <w:pPr>
@@ -913,15 +1555,57 @@
           <w:lang w:eastAsia="pl-PL"/>
         </w:rPr>
       </w:pPr>
-      <w:r>
-        <w:rPr>
-          <w:rFonts w:eastAsia="Times New Roman" w:cstheme="minorHAnsi"/>
-          <w:sz w:val="22"/>
-          <w:szCs w:val="22"/>
-          <w:lang w:eastAsia="pl-PL"/>
-        </w:rPr>
-        <w:t>całkowite zablokowanie komentarzy</w:t>
-      </w:r>
+      <w:proofErr w:type="spellStart"/>
+      <w:r>
+        <w:rPr>
+          <w:rFonts w:eastAsia="Times New Roman" w:cstheme="minorHAnsi"/>
+          <w:sz w:val="22"/>
+          <w:szCs w:val="22"/>
+          <w:lang w:eastAsia="pl-PL"/>
+        </w:rPr>
+        <w:t>całkowite</w:t>
+      </w:r>
+      <w:proofErr w:type="spellEnd"/>
+      <w:r>
+        <w:rPr>
+          <w:rFonts w:eastAsia="Times New Roman" w:cstheme="minorHAnsi"/>
+          <w:sz w:val="22"/>
+          <w:szCs w:val="22"/>
+          <w:lang w:eastAsia="pl-PL"/>
+        </w:rPr>
+        <w:t xml:space="preserve"> </w:t>
+      </w:r>
+      <w:proofErr w:type="spellStart"/>
+      <w:r>
+        <w:rPr>
+          <w:rFonts w:eastAsia="Times New Roman" w:cstheme="minorHAnsi"/>
+          <w:sz w:val="22"/>
+          <w:szCs w:val="22"/>
+          <w:lang w:eastAsia="pl-PL"/>
+        </w:rPr>
+        <w:t>zablokowanie</w:t>
+      </w:r>
+      <w:proofErr w:type="spellEnd"/>
+      <w:r>
+        <w:rPr>
+          <w:rFonts w:eastAsia="Times New Roman" w:cstheme="minorHAnsi"/>
+          <w:sz w:val="22"/>
+          <w:szCs w:val="22"/>
+          <w:lang w:eastAsia="pl-PL"/>
+        </w:rPr>
+        <w:t xml:space="preserve"> </w:t>
+      </w:r>
+      <w:proofErr w:type="spellStart"/>
+      <w:r>
+        <w:rPr>
+          <w:rFonts w:eastAsia="Times New Roman" w:cstheme="minorHAnsi"/>
+          <w:sz w:val="22"/>
+          <w:szCs w:val="22"/>
+          <w:lang w:eastAsia="pl-PL"/>
+        </w:rPr>
+        <w:t>komentarzy</w:t>
+      </w:r>
+      <w:proofErr w:type="spellEnd"/>
     </w:p>
     <w:p>
       <w:pPr>
@@ -937,15 +1621,57 @@
           <w:lang w:eastAsia="pl-PL"/>
         </w:rPr>
       </w:pPr>
-      <w:r>
-        <w:rPr>
-          <w:rFonts w:eastAsia="Times New Roman" w:cstheme="minorHAnsi"/>
-          <w:sz w:val="22"/>
-          <w:szCs w:val="22"/>
-          <w:lang w:eastAsia="pl-PL"/>
-        </w:rPr>
-        <w:t>przeglądanie istniejących albumów</w:t>
-      </w:r>
+      <w:proofErr w:type="spellStart"/>
+      <w:r>
+        <w:rPr>
+          <w:rFonts w:eastAsia="Times New Roman" w:cstheme="minorHAnsi"/>
+          <w:sz w:val="22"/>
+          <w:szCs w:val="22"/>
+          <w:lang w:eastAsia="pl-PL"/>
+        </w:rPr>
+        <w:t>przeglądanie</w:t>
+      </w:r>
+      <w:proofErr w:type="spellEnd"/>
+      <w:r>
+        <w:rPr>
+          <w:rFonts w:eastAsia="Times New Roman" w:cstheme="minorHAnsi"/>
+          <w:sz w:val="22"/>
+          <w:szCs w:val="22"/>
+          <w:lang w:eastAsia="pl-PL"/>
+        </w:rPr>
+        <w:t xml:space="preserve"> </w:t>
+      </w:r>
+      <w:proofErr w:type="spellStart"/>
+      <w:r>
+        <w:rPr>
+          <w:rFonts w:eastAsia="Times New Roman" w:cstheme="minorHAnsi"/>
+          <w:sz w:val="22"/>
+          <w:szCs w:val="22"/>
+          <w:lang w:eastAsia="pl-PL"/>
+        </w:rPr>
+        <w:t>istniejących</w:t>
+      </w:r>
+      <w:proofErr w:type="spellEnd"/>
+      <w:r>
+        <w:rPr>
+          <w:rFonts w:eastAsia="Times New Roman" w:cstheme="minorHAnsi"/>
+          <w:sz w:val="22"/>
+          <w:szCs w:val="22"/>
+          <w:lang w:eastAsia="pl-PL"/>
+        </w:rPr>
+        <w:t xml:space="preserve"> </w:t>
+      </w:r>
+      <w:proofErr w:type="spellStart"/>
+      <w:r>
+        <w:rPr>
+          <w:rFonts w:eastAsia="Times New Roman" w:cstheme="minorHAnsi"/>
+          <w:sz w:val="22"/>
+          <w:szCs w:val="22"/>
+          <w:lang w:eastAsia="pl-PL"/>
+        </w:rPr>
+        <w:t>albumów</w:t>
+      </w:r>
+      <w:proofErr w:type="spellEnd"/>
     </w:p>
     <w:p>
       <w:pPr>
@@ -1009,15 +1735,37 @@
           <w:lang w:eastAsia="pl-PL"/>
         </w:rPr>
       </w:pPr>
-      <w:r>
-        <w:rPr>
-          <w:rFonts w:eastAsia="Times New Roman" w:cstheme="minorHAnsi"/>
-          <w:sz w:val="22"/>
-          <w:szCs w:val="22"/>
-          <w:lang w:eastAsia="pl-PL"/>
-        </w:rPr>
-        <w:t>wyszukiwanie albumów</w:t>
-      </w:r>
+      <w:proofErr w:type="spellStart"/>
+      <w:r>
+        <w:rPr>
+          <w:rFonts w:eastAsia="Times New Roman" w:cstheme="minorHAnsi"/>
+          <w:sz w:val="22"/>
+          <w:szCs w:val="22"/>
+          <w:lang w:eastAsia="pl-PL"/>
+        </w:rPr>
+        <w:t>wyszukiwanie</w:t>
+      </w:r>
+      <w:proofErr w:type="spellEnd"/>
+      <w:r>
+        <w:rPr>
+          <w:rFonts w:eastAsia="Times New Roman" w:cstheme="minorHAnsi"/>
+          <w:sz w:val="22"/>
+          <w:szCs w:val="22"/>
+          <w:lang w:eastAsia="pl-PL"/>
+        </w:rPr>
+        <w:t xml:space="preserve"> </w:t>
+      </w:r>
+      <w:proofErr w:type="spellStart"/>
+      <w:r>
+        <w:rPr>
+          <w:rFonts w:eastAsia="Times New Roman" w:cstheme="minorHAnsi"/>
+          <w:sz w:val="22"/>
+          <w:szCs w:val="22"/>
+          <w:lang w:eastAsia="pl-PL"/>
+        </w:rPr>
+        <w:t>albumów</w:t>
+      </w:r>
+      <w:proofErr w:type="spellEnd"/>
     </w:p>
     <w:p>
       <w:pPr>
@@ -1033,15 +1781,37 @@
           <w:lang w:eastAsia="pl-PL"/>
         </w:rPr>
       </w:pPr>
-      <w:r>
-        <w:rPr>
-          <w:rFonts w:eastAsia="Times New Roman" w:cstheme="minorHAnsi"/>
-          <w:sz w:val="22"/>
-          <w:szCs w:val="22"/>
-          <w:lang w:eastAsia="pl-PL"/>
-        </w:rPr>
-        <w:t>komentowanie albumów</w:t>
-      </w:r>
+      <w:proofErr w:type="spellStart"/>
+      <w:r>
+        <w:rPr>
+          <w:rFonts w:eastAsia="Times New Roman" w:cstheme="minorHAnsi"/>
+          <w:sz w:val="22"/>
+          <w:szCs w:val="22"/>
+          <w:lang w:eastAsia="pl-PL"/>
+        </w:rPr>
+        <w:t>komentowanie</w:t>
+      </w:r>
+      <w:proofErr w:type="spellEnd"/>
+      <w:r>
+        <w:rPr>
+          <w:rFonts w:eastAsia="Times New Roman" w:cstheme="minorHAnsi"/>
+          <w:sz w:val="22"/>
+          <w:szCs w:val="22"/>
+          <w:lang w:eastAsia="pl-PL"/>
+        </w:rPr>
+        <w:t xml:space="preserve"> </w:t>
+      </w:r>
+      <w:proofErr w:type="spellStart"/>
+      <w:r>
+        <w:rPr>
+          <w:rFonts w:eastAsia="Times New Roman" w:cstheme="minorHAnsi"/>
+          <w:sz w:val="22"/>
+          <w:szCs w:val="22"/>
+          <w:lang w:eastAsia="pl-PL"/>
+        </w:rPr>
+        <w:t>albumów</w:t>
+      </w:r>
+      <w:proofErr w:type="spellEnd"/>
     </w:p>
     <w:p>
       <w:pPr>
@@ -1057,15 +1827,37 @@
           <w:lang w:eastAsia="pl-PL"/>
         </w:rPr>
       </w:pPr>
-      <w:r>
-        <w:rPr>
-          <w:rFonts w:eastAsia="Times New Roman" w:cstheme="minorHAnsi"/>
-          <w:sz w:val="22"/>
-          <w:szCs w:val="22"/>
-          <w:lang w:eastAsia="pl-PL"/>
-        </w:rPr>
-        <w:t>zarządzanie albumami</w:t>
-      </w:r>
+      <w:proofErr w:type="spellStart"/>
+      <w:r>
+        <w:rPr>
+          <w:rFonts w:eastAsia="Times New Roman" w:cstheme="minorHAnsi"/>
+          <w:sz w:val="22"/>
+          <w:szCs w:val="22"/>
+          <w:lang w:eastAsia="pl-PL"/>
+        </w:rPr>
+        <w:t>zarządzanie</w:t>
+      </w:r>
+      <w:proofErr w:type="spellEnd"/>
+      <w:r>
+        <w:rPr>
+          <w:rFonts w:eastAsia="Times New Roman" w:cstheme="minorHAnsi"/>
+          <w:sz w:val="22"/>
+          <w:szCs w:val="22"/>
+          <w:lang w:eastAsia="pl-PL"/>
+        </w:rPr>
+        <w:t xml:space="preserve"> </w:t>
+      </w:r>
+      <w:proofErr w:type="spellStart"/>
+      <w:r>
+        <w:rPr>
+          <w:rFonts w:eastAsia="Times New Roman" w:cstheme="minorHAnsi"/>
+          <w:sz w:val="22"/>
+          <w:szCs w:val="22"/>
+          <w:lang w:eastAsia="pl-PL"/>
+        </w:rPr>
+        <w:t>albumami</w:t>
+      </w:r>
+      <w:proofErr w:type="spellEnd"/>
     </w:p>
     <w:p>
       <w:pPr>
@@ -1081,15 +1873,37 @@
           <w:lang w:eastAsia="pl-PL"/>
         </w:rPr>
       </w:pPr>
-      <w:r>
-        <w:rPr>
-          <w:rFonts w:eastAsia="Times New Roman" w:cstheme="minorHAnsi"/>
-          <w:sz w:val="22"/>
-          <w:szCs w:val="22"/>
-          <w:lang w:eastAsia="pl-PL"/>
-        </w:rPr>
-        <w:t>dodawanie zdjęć</w:t>
-      </w:r>
+      <w:proofErr w:type="spellStart"/>
+      <w:r>
+        <w:rPr>
+          <w:rFonts w:eastAsia="Times New Roman" w:cstheme="minorHAnsi"/>
+          <w:sz w:val="22"/>
+          <w:szCs w:val="22"/>
+          <w:lang w:eastAsia="pl-PL"/>
+        </w:rPr>
+        <w:t>dodawanie</w:t>
+      </w:r>
+      <w:proofErr w:type="spellEnd"/>
+      <w:r>
+        <w:rPr>
+          <w:rFonts w:eastAsia="Times New Roman" w:cstheme="minorHAnsi"/>
+          <w:sz w:val="22"/>
+          <w:szCs w:val="22"/>
+          <w:lang w:eastAsia="pl-PL"/>
+        </w:rPr>
+        <w:t xml:space="preserve"> </w:t>
+      </w:r>
+      <w:proofErr w:type="spellStart"/>
+      <w:r>
+        <w:rPr>
+          <w:rFonts w:eastAsia="Times New Roman" w:cstheme="minorHAnsi"/>
+          <w:sz w:val="22"/>
+          <w:szCs w:val="22"/>
+          <w:lang w:eastAsia="pl-PL"/>
+        </w:rPr>
+        <w:t>zdjęć</w:t>
+      </w:r>
+      <w:proofErr w:type="spellEnd"/>
     </w:p>
     <w:p>
       <w:pPr>
@@ -1105,15 +1919,37 @@
           <w:lang w:eastAsia="pl-PL"/>
         </w:rPr>
       </w:pPr>
-      <w:r>
-        <w:rPr>
-          <w:rFonts w:eastAsia="Times New Roman" w:cstheme="minorHAnsi"/>
-          <w:sz w:val="22"/>
-          <w:szCs w:val="22"/>
-          <w:lang w:eastAsia="pl-PL"/>
-        </w:rPr>
-        <w:t>usuwanie zdjęć</w:t>
-      </w:r>
+      <w:proofErr w:type="spellStart"/>
+      <w:r>
+        <w:rPr>
+          <w:rFonts w:eastAsia="Times New Roman" w:cstheme="minorHAnsi"/>
+          <w:sz w:val="22"/>
+          <w:szCs w:val="22"/>
+          <w:lang w:eastAsia="pl-PL"/>
+        </w:rPr>
+        <w:t>usuwanie</w:t>
+      </w:r>
+      <w:proofErr w:type="spellEnd"/>
+      <w:r>
+        <w:rPr>
+          <w:rFonts w:eastAsia="Times New Roman" w:cstheme="minorHAnsi"/>
+          <w:sz w:val="22"/>
+          <w:szCs w:val="22"/>
+          <w:lang w:eastAsia="pl-PL"/>
+        </w:rPr>
+        <w:t xml:space="preserve"> </w:t>
+      </w:r>
+      <w:proofErr w:type="spellStart"/>
+      <w:r>
+        <w:rPr>
+          <w:rFonts w:eastAsia="Times New Roman" w:cstheme="minorHAnsi"/>
+          <w:sz w:val="22"/>
+          <w:szCs w:val="22"/>
+          <w:lang w:eastAsia="pl-PL"/>
+        </w:rPr>
+        <w:t>zdjęć</w:t>
+      </w:r>
+      <w:proofErr w:type="spellEnd"/>
     </w:p>
     <w:p>
       <w:pPr>
@@ -1129,15 +1965,57 @@
           <w:lang w:eastAsia="pl-PL"/>
         </w:rPr>
       </w:pPr>
-      <w:r>
-        <w:rPr>
-          <w:rFonts w:eastAsia="Times New Roman" w:cstheme="minorHAnsi"/>
-          <w:sz w:val="22"/>
-          <w:szCs w:val="22"/>
-          <w:lang w:eastAsia="pl-PL"/>
-        </w:rPr>
-        <w:t>usunięcie całego albumu</w:t>
-      </w:r>
+      <w:proofErr w:type="spellStart"/>
+      <w:r>
+        <w:rPr>
+          <w:rFonts w:eastAsia="Times New Roman" w:cstheme="minorHAnsi"/>
+          <w:sz w:val="22"/>
+          <w:szCs w:val="22"/>
+          <w:lang w:eastAsia="pl-PL"/>
+        </w:rPr>
+        <w:t>usunięcie</w:t>
+      </w:r>
+      <w:proofErr w:type="spellEnd"/>
+      <w:r>
+        <w:rPr>
+          <w:rFonts w:eastAsia="Times New Roman" w:cstheme="minorHAnsi"/>
+          <w:sz w:val="22"/>
+          <w:szCs w:val="22"/>
+          <w:lang w:eastAsia="pl-PL"/>
+        </w:rPr>
+        <w:t xml:space="preserve"> </w:t>
+      </w:r>
+      <w:proofErr w:type="spellStart"/>
+      <w:r>
+        <w:rPr>
+          <w:rFonts w:eastAsia="Times New Roman" w:cstheme="minorHAnsi"/>
+          <w:sz w:val="22"/>
+          <w:szCs w:val="22"/>
+          <w:lang w:eastAsia="pl-PL"/>
+        </w:rPr>
+        <w:t>całego</w:t>
+      </w:r>
+      <w:proofErr w:type="spellEnd"/>
+      <w:r>
+        <w:rPr>
+          <w:rFonts w:eastAsia="Times New Roman" w:cstheme="minorHAnsi"/>
+          <w:sz w:val="22"/>
+          <w:szCs w:val="22"/>
+          <w:lang w:eastAsia="pl-PL"/>
+        </w:rPr>
+        <w:t xml:space="preserve"> </w:t>
+      </w:r>
+      <w:proofErr w:type="spellStart"/>
+      <w:r>
+        <w:rPr>
+          <w:rFonts w:eastAsia="Times New Roman" w:cstheme="minorHAnsi"/>
+          <w:sz w:val="22"/>
+          <w:szCs w:val="22"/>
+          <w:lang w:eastAsia="pl-PL"/>
+        </w:rPr>
+        <w:t>albumu</w:t>
+      </w:r>
+      <w:proofErr w:type="spellEnd"/>
     </w:p>
     <w:p>
       <w:pPr>
@@ -1153,15 +2031,47 @@
           <w:lang w:eastAsia="pl-PL"/>
         </w:rPr>
       </w:pPr>
-      <w:r>
-        <w:rPr>
-          <w:rFonts w:eastAsia="Times New Roman" w:cstheme="minorHAnsi"/>
-          <w:sz w:val="22"/>
-          <w:szCs w:val="22"/>
-          <w:lang w:eastAsia="pl-PL"/>
-        </w:rPr>
-        <w:t xml:space="preserve">zmiana ustawień </w:t>
-      </w:r>
+      <w:proofErr w:type="spellStart"/>
+      <w:r>
+        <w:rPr>
+          <w:rFonts w:eastAsia="Times New Roman" w:cstheme="minorHAnsi"/>
+          <w:sz w:val="22"/>
+          <w:szCs w:val="22"/>
+          <w:lang w:eastAsia="pl-PL"/>
+        </w:rPr>
+        <w:t>zmiana</w:t>
+      </w:r>
+      <w:proofErr w:type="spellEnd"/>
+      <w:r>
+        <w:rPr>
+          <w:rFonts w:eastAsia="Times New Roman" w:cstheme="minorHAnsi"/>
+          <w:sz w:val="22"/>
+          <w:szCs w:val="22"/>
+          <w:lang w:eastAsia="pl-PL"/>
+        </w:rPr>
+        <w:t xml:space="preserve"> </w:t>
+      </w:r>
+      <w:proofErr w:type="spellStart"/>
+      <w:r>
+        <w:rPr>
+          <w:rFonts w:eastAsia="Times New Roman" w:cstheme="minorHAnsi"/>
+          <w:sz w:val="22"/>
+          <w:szCs w:val="22"/>
+          <w:lang w:eastAsia="pl-PL"/>
+        </w:rPr>
+        <w:t>ustawień</w:t>
+      </w:r>
+      <w:proofErr w:type="spellEnd"/>
+      <w:r>
+        <w:rPr>
+          <w:rFonts w:eastAsia="Times New Roman" w:cstheme="minorHAnsi"/>
+          <w:sz w:val="22"/>
+          <w:szCs w:val="22"/>
+          <w:lang w:eastAsia="pl-PL"/>
+        </w:rPr>
+        <w:t xml:space="preserve"> </w:t>
+      </w:r>
+      <w:proofErr w:type="spellStart"/>
       <w:r>
         <w:rPr>
           <w:rFonts w:eastAsia="Times New Roman" w:cstheme="minorHAnsi"/>
@@ -1171,6 +2081,7 @@
         </w:rPr>
         <w:t>albumu</w:t>
       </w:r>
+      <w:proofErr w:type="spellEnd"/>
     </w:p>
     <w:p>
       <w:pPr>
@@ -1186,15 +2097,37 @@
           <w:lang w:eastAsia="pl-PL"/>
         </w:rPr>
       </w:pPr>
-      <w:r>
-        <w:rPr>
-          <w:rFonts w:eastAsia="Times New Roman" w:cstheme="minorHAnsi"/>
-          <w:sz w:val="22"/>
-          <w:szCs w:val="22"/>
-          <w:lang w:eastAsia="pl-PL"/>
-        </w:rPr>
-        <w:t>Przeglądarka albumów</w:t>
-      </w:r>
+      <w:proofErr w:type="spellStart"/>
+      <w:r>
+        <w:rPr>
+          <w:rFonts w:eastAsia="Times New Roman" w:cstheme="minorHAnsi"/>
+          <w:sz w:val="22"/>
+          <w:szCs w:val="22"/>
+          <w:lang w:eastAsia="pl-PL"/>
+        </w:rPr>
+        <w:t>Przeglądarka</w:t>
+      </w:r>
+      <w:proofErr w:type="spellEnd"/>
+      <w:r>
+        <w:rPr>
+          <w:rFonts w:eastAsia="Times New Roman" w:cstheme="minorHAnsi"/>
+          <w:sz w:val="22"/>
+          <w:szCs w:val="22"/>
+          <w:lang w:eastAsia="pl-PL"/>
+        </w:rPr>
+        <w:t xml:space="preserve"> </w:t>
+      </w:r>
+      <w:proofErr w:type="spellStart"/>
+      <w:r>
+        <w:rPr>
+          <w:rFonts w:eastAsia="Times New Roman" w:cstheme="minorHAnsi"/>
+          <w:sz w:val="22"/>
+          <w:szCs w:val="22"/>
+          <w:lang w:eastAsia="pl-PL"/>
+        </w:rPr>
+        <w:t>albumów</w:t>
+      </w:r>
+      <w:proofErr w:type="spellEnd"/>
     </w:p>
     <w:p>
       <w:pPr>
@@ -1267,14 +2200,45 @@
           <w:lang w:eastAsia="pl-PL"/>
         </w:rPr>
       </w:pPr>
-      <w:r>
-        <w:rPr>
-          <w:rFonts w:eastAsia="Times New Roman" w:cstheme="minorHAnsi"/>
-          <w:sz w:val="22"/>
-          <w:szCs w:val="22"/>
-          <w:lang w:eastAsia="pl-PL"/>
-        </w:rPr>
-        <w:t xml:space="preserve">Elementy społecznościowe </w:t>
+      <w:proofErr w:type="spellStart"/>
+      <w:r>
+        <w:rPr>
+          <w:rFonts w:eastAsia="Times New Roman" w:cstheme="minorHAnsi"/>
+          <w:sz w:val="22"/>
+          <w:szCs w:val="22"/>
+          <w:lang w:eastAsia="pl-PL"/>
+        </w:rPr>
+        <w:t>Elementy</w:t>
+      </w:r>
+      <w:proofErr w:type="spellEnd"/>
+      <w:r>
+        <w:rPr>
+          <w:rFonts w:eastAsia="Times New Roman" w:cstheme="minorHAnsi"/>
+          <w:sz w:val="22"/>
+          <w:szCs w:val="22"/>
+          <w:lang w:eastAsia="pl-PL"/>
+        </w:rPr>
+        <w:t xml:space="preserve"> </w:t>
+      </w:r>
+      <w:proofErr w:type="spellStart"/>
+      <w:r>
+        <w:rPr>
+          <w:rFonts w:eastAsia="Times New Roman" w:cstheme="minorHAnsi"/>
+          <w:sz w:val="22"/>
+          <w:szCs w:val="22"/>
+          <w:lang w:eastAsia="pl-PL"/>
+        </w:rPr>
+        <w:t>społecznościowe</w:t>
+      </w:r>
+      <w:proofErr w:type="spellEnd"/>
+      <w:r>
+        <w:rPr>
+          <w:rFonts w:eastAsia="Times New Roman" w:cstheme="minorHAnsi"/>
+          <w:sz w:val="22"/>
+          <w:szCs w:val="22"/>
+          <w:lang w:eastAsia="pl-PL"/>
+        </w:rPr>
+        <w:t xml:space="preserve"> </w:t>
       </w:r>
     </w:p>
     <w:p>
@@ -1363,6 +2327,7 @@
           <w:lang w:eastAsia="pl-PL"/>
         </w:rPr>
       </w:pPr>
+      <w:proofErr w:type="spellStart"/>
       <w:r>
         <w:rPr>
           <w:rFonts w:eastAsia="Times New Roman" w:cstheme="minorHAnsi"/>
@@ -1373,6 +2338,7 @@
         <w:lastRenderedPageBreak/>
         <w:t>Administracja</w:t>
       </w:r>
+      <w:proofErr w:type="spellEnd"/>
     </w:p>
     <w:p>
       <w:pPr>
@@ -1412,15 +2378,97 @@
           <w:lang w:eastAsia="pl-PL"/>
         </w:rPr>
       </w:pPr>
-      <w:r>
-        <w:rPr>
-          <w:rFonts w:eastAsia="Times New Roman" w:cstheme="minorHAnsi"/>
-          <w:sz w:val="22"/>
-          <w:szCs w:val="22"/>
-          <w:lang w:eastAsia="pl-PL"/>
-        </w:rPr>
-        <w:t>edycja listy dostępnych kategorii albumów</w:t>
-      </w:r>
+      <w:proofErr w:type="spellStart"/>
+      <w:r>
+        <w:rPr>
+          <w:rFonts w:eastAsia="Times New Roman" w:cstheme="minorHAnsi"/>
+          <w:sz w:val="22"/>
+          <w:szCs w:val="22"/>
+          <w:lang w:eastAsia="pl-PL"/>
+        </w:rPr>
+        <w:t>edycja</w:t>
+      </w:r>
+      <w:proofErr w:type="spellEnd"/>
+      <w:r>
+        <w:rPr>
+          <w:rFonts w:eastAsia="Times New Roman" w:cstheme="minorHAnsi"/>
+          <w:sz w:val="22"/>
+          <w:szCs w:val="22"/>
+          <w:lang w:eastAsia="pl-PL"/>
+        </w:rPr>
+        <w:t xml:space="preserve"> </w:t>
+      </w:r>
+      <w:proofErr w:type="spellStart"/>
+      <w:r>
+        <w:rPr>
+          <w:rFonts w:eastAsia="Times New Roman" w:cstheme="minorHAnsi"/>
+          <w:sz w:val="22"/>
+          <w:szCs w:val="22"/>
+          <w:lang w:eastAsia="pl-PL"/>
+        </w:rPr>
+        <w:t>listy</w:t>
+      </w:r>
+      <w:proofErr w:type="spellEnd"/>
+      <w:r>
+        <w:rPr>
+          <w:rFonts w:eastAsia="Times New Roman" w:cstheme="minorHAnsi"/>
+          <w:sz w:val="22"/>
+          <w:szCs w:val="22"/>
+          <w:lang w:eastAsia="pl-PL"/>
+        </w:rPr>
+        <w:t xml:space="preserve"> </w:t>
+      </w:r>
+      <w:proofErr w:type="spellStart"/>
+      <w:r>
+        <w:rPr>
+          <w:rFonts w:eastAsia="Times New Roman" w:cstheme="minorHAnsi"/>
+          <w:sz w:val="22"/>
+          <w:szCs w:val="22"/>
+          <w:lang w:eastAsia="pl-PL"/>
+        </w:rPr>
+        <w:t>dostępnych</w:t>
+      </w:r>
+      <w:proofErr w:type="spellEnd"/>
+      <w:r>
+        <w:rPr>
+          <w:rFonts w:eastAsia="Times New Roman" w:cstheme="minorHAnsi"/>
+          <w:sz w:val="22"/>
+          <w:szCs w:val="22"/>
+          <w:lang w:eastAsia="pl-PL"/>
+        </w:rPr>
+        <w:t xml:space="preserve"> </w:t>
+      </w:r>
+      <w:proofErr w:type="spellStart"/>
+      <w:r>
+        <w:rPr>
+          <w:rFonts w:eastAsia="Times New Roman" w:cstheme="minorHAnsi"/>
+          <w:sz w:val="22"/>
+          <w:szCs w:val="22"/>
+          <w:lang w:eastAsia="pl-PL"/>
+        </w:rPr>
+        <w:t>kategorii</w:t>
+      </w:r>
+      <w:proofErr w:type="spellEnd"/>
+      <w:r>
+        <w:rPr>
+          <w:rFonts w:eastAsia="Times New Roman" w:cstheme="minorHAnsi"/>
+          <w:sz w:val="22"/>
+          <w:szCs w:val="22"/>
+          <w:lang w:eastAsia="pl-PL"/>
+        </w:rPr>
+        <w:t xml:space="preserve"> </w:t>
+      </w:r>
+      <w:proofErr w:type="spellStart"/>
+      <w:r>
+        <w:rPr>
+          <w:rFonts w:eastAsia="Times New Roman" w:cstheme="minorHAnsi"/>
+          <w:sz w:val="22"/>
+          <w:szCs w:val="22"/>
+          <w:lang w:eastAsia="pl-PL"/>
+        </w:rPr>
+        <w:t>albumów</w:t>
+      </w:r>
+      <w:proofErr w:type="spellEnd"/>
     </w:p>
     <w:p>
       <w:pPr>
@@ -1429,12 +2477,28 @@
           <w:rFonts w:asciiTheme="minorHAnsi" w:hAnsiTheme="minorHAnsi" w:cstheme="minorHAnsi"/>
         </w:rPr>
       </w:pPr>
+      <w:proofErr w:type="spellStart"/>
       <w:r>
         <w:rPr>
           <w:rFonts w:asciiTheme="minorHAnsi" w:hAnsiTheme="minorHAnsi" w:cstheme="minorHAnsi"/>
         </w:rPr>
-        <w:t>Wymagania niefunkcjonalne</w:t>
-      </w:r>
+        <w:t>Wymagania</w:t>
+      </w:r>
+      <w:proofErr w:type="spellEnd"/>
+      <w:r>
+        <w:rPr>
+          <w:rFonts w:asciiTheme="minorHAnsi" w:hAnsiTheme="minorHAnsi" w:cstheme="minorHAnsi"/>
+        </w:rPr>
+        <w:t xml:space="preserve"> </w:t>
+      </w:r>
+      <w:proofErr w:type="spellStart"/>
+      <w:r>
+        <w:rPr>
+          <w:rFonts w:asciiTheme="minorHAnsi" w:hAnsiTheme="minorHAnsi" w:cstheme="minorHAnsi"/>
+        </w:rPr>
+        <w:t>niefunkcjonalne</w:t>
+      </w:r>
+      <w:proofErr w:type="spellEnd"/>
     </w:p>
     <w:p>
       <w:pPr>
@@ -1488,17 +2552,57 @@
           <w:szCs w:val="22"/>
           <w:lang w:val="pl-PL"/>
         </w:rPr>
-        <w:t>Łatwość użytkownia – portal powinien być intuicyjny w obsłudze i w działaniu przypominać powinien istniejące już, popularne portale społecznościowe, co ułatwi korzystanie z niego nowym użytkownikom</w:t>
-      </w:r>
-    </w:p>
-    <w:p>
-      <w:pPr>
+        <w:t xml:space="preserve">Łatwość </w:t>
+      </w:r>
+      <w:proofErr w:type="spellStart"/>
+      <w:r>
         <w:rPr>
           <w:rFonts w:cstheme="minorHAnsi"/>
           <w:sz w:val="22"/>
           <w:szCs w:val="22"/>
           <w:lang w:val="pl-PL"/>
         </w:rPr>
+        <w:t>użytkownia</w:t>
+      </w:r>
+      <w:proofErr w:type="spellEnd"/>
+      <w:r>
+        <w:rPr>
+          <w:rFonts w:cstheme="minorHAnsi"/>
+          <w:sz w:val="22"/>
+          <w:szCs w:val="22"/>
+          <w:lang w:val="pl-PL"/>
+        </w:rPr>
+        <w:t xml:space="preserve"> – portal powinien być intuicyjny w obsłudze i w działaniu przypominać powinien istniejące już, popularne portale </w:t>
+      </w:r>
+      <w:proofErr w:type="spellStart"/>
+      <w:r>
+        <w:rPr>
+          <w:rFonts w:cstheme="minorHAnsi"/>
+          <w:sz w:val="22"/>
+          <w:szCs w:val="22"/>
+          <w:lang w:val="pl-PL"/>
+        </w:rPr>
+        <w:t>społecznościowe</w:t>
+      </w:r>
+      <w:proofErr w:type="spellEnd"/>
+      <w:r>
+        <w:rPr>
+          <w:rFonts w:cstheme="minorHAnsi"/>
+          <w:sz w:val="22"/>
+          <w:szCs w:val="22"/>
+          <w:lang w:val="pl-PL"/>
+        </w:rPr>
+        <w:t>, co ułatwi korzystanie z niego nowym użytkownikom</w:t>
+      </w:r>
+    </w:p>
+    <w:p>
+      <w:pPr>
+        <w:rPr>
+          <w:rFonts w:cstheme="minorHAnsi"/>
+          <w:sz w:val="22"/>
+          <w:szCs w:val="22"/>
+          <w:lang w:val="pl-PL"/>
+        </w:rPr>
       </w:pPr>
     </w:p>
     <w:p>
@@ -1508,12 +2612,28 @@
           <w:rFonts w:asciiTheme="minorHAnsi" w:hAnsiTheme="minorHAnsi" w:cstheme="minorHAnsi"/>
         </w:rPr>
       </w:pPr>
+      <w:proofErr w:type="spellStart"/>
       <w:r>
         <w:rPr>
           <w:rFonts w:asciiTheme="minorHAnsi" w:hAnsiTheme="minorHAnsi" w:cstheme="minorHAnsi"/>
         </w:rPr>
-        <w:t>Wzorce projektowe</w:t>
-      </w:r>
+        <w:t>Wzorce</w:t>
+      </w:r>
+      <w:proofErr w:type="spellEnd"/>
+      <w:r>
+        <w:rPr>
+          <w:rFonts w:asciiTheme="minorHAnsi" w:hAnsiTheme="minorHAnsi" w:cstheme="minorHAnsi"/>
+        </w:rPr>
+        <w:t xml:space="preserve"> </w:t>
+      </w:r>
+      <w:proofErr w:type="spellStart"/>
+      <w:r>
+        <w:rPr>
+          <w:rFonts w:asciiTheme="minorHAnsi" w:hAnsiTheme="minorHAnsi" w:cstheme="minorHAnsi"/>
+        </w:rPr>
+        <w:t>projektowe</w:t>
+      </w:r>
+      <w:proofErr w:type="spellEnd"/>
     </w:p>
     <w:p/>
     <w:p>
@@ -1524,8 +2644,21 @@
           <w:numId w:val="6"/>
         </w:numPr>
       </w:pPr>
-      <w:r>
-        <w:t>Fabryka abstrakcyjna (Abstract Factory)</w:t>
+      <w:proofErr w:type="spellStart"/>
+      <w:r>
+        <w:t>Fabryka</w:t>
+      </w:r>
+      <w:proofErr w:type="spellEnd"/>
+      <w:r>
+        <w:t xml:space="preserve"> </w:t>
+      </w:r>
+      <w:proofErr w:type="spellStart"/>
+      <w:r>
+        <w:t>abstrakcyjna</w:t>
+      </w:r>
+      <w:proofErr w:type="spellEnd"/>
+      <w:r>
+        <w:t xml:space="preserve"> (Abstract Factory)</w:t>
       </w:r>
     </w:p>
     <w:p/>
@@ -1617,13 +2750,111 @@
         <w:rPr>
           <w:lang w:val="pl-PL"/>
         </w:rPr>
-        <w:t>Klasy abstrakcyjne *Repository definiują interfejs dostępu do tabel zawierających rekordy odpowiedniego modelu danych, np. użytkownika (UserRepository) czy albumu (AlbumRepository). Klasa abstrakcyjna RepositoryFactory definiuje interfejs fabryk pozwalających na tworzenie obiektó</w:t>
-      </w:r>
-      <w:r>
-        <w:rPr>
-          <w:lang w:val="pl-PL"/>
-        </w:rPr>
-        <w:t xml:space="preserve">w *Repository realizujących dostęp do danych w specyficzny, konkretny sposób. W projekcie zastosowane zostaną dwa sposoby dostępu do danych: komunikacja z motorem bazodanowym (DB*Repository) oraz przechowywanie danych w pamięci ulotnej (InMem*Repository). Drugi mechanizm dostępu uzasadniony jest koniecznością przeprowadzenia testów logiki biznesowej w odizolowaniu od warstwy bazodanowej, która może zakłócić te testy, przez co powinna zostać przetestowana osobno. Ponadto zastosowanie tego </w:t>
+        <w:t>Klasy abstrakcyjne *</w:t>
+      </w:r>
+      <w:proofErr w:type="spellStart"/>
+      <w:r>
+        <w:rPr>
+          <w:lang w:val="pl-PL"/>
+        </w:rPr>
+        <w:t>Repository</w:t>
+      </w:r>
+      <w:proofErr w:type="spellEnd"/>
+      <w:r>
+        <w:rPr>
+          <w:lang w:val="pl-PL"/>
+        </w:rPr>
+        <w:t xml:space="preserve"> definiują interfejs dostępu do tabel zawierających rekordy odpowiedniego modelu danych, np. użytkownika (</w:t>
+      </w:r>
+      <w:proofErr w:type="spellStart"/>
+      <w:r>
+        <w:rPr>
+          <w:lang w:val="pl-PL"/>
+        </w:rPr>
+        <w:t>UserRepository</w:t>
+      </w:r>
+      <w:proofErr w:type="spellEnd"/>
+      <w:r>
+        <w:rPr>
+          <w:lang w:val="pl-PL"/>
+        </w:rPr>
+        <w:t>) czy albumu (</w:t>
+      </w:r>
+      <w:proofErr w:type="spellStart"/>
+      <w:r>
+        <w:rPr>
+          <w:lang w:val="pl-PL"/>
+        </w:rPr>
+        <w:t>AlbumRepository</w:t>
+      </w:r>
+      <w:proofErr w:type="spellEnd"/>
+      <w:r>
+        <w:rPr>
+          <w:lang w:val="pl-PL"/>
+        </w:rPr>
+        <w:t xml:space="preserve">). Klasa abstrakcyjna </w:t>
+      </w:r>
+      <w:proofErr w:type="spellStart"/>
+      <w:r>
+        <w:rPr>
+          <w:lang w:val="pl-PL"/>
+        </w:rPr>
+        <w:t>RepositoryFactory</w:t>
+      </w:r>
+      <w:proofErr w:type="spellEnd"/>
+      <w:r>
+        <w:rPr>
+          <w:lang w:val="pl-PL"/>
+        </w:rPr>
+        <w:t xml:space="preserve"> definiuje interfejs fabryk pozwalających na tworzenie obiektó</w:t>
+      </w:r>
+      <w:r>
+        <w:rPr>
+          <w:lang w:val="pl-PL"/>
+        </w:rPr>
+        <w:t>w *</w:t>
+      </w:r>
+      <w:proofErr w:type="spellStart"/>
+      <w:r>
+        <w:rPr>
+          <w:lang w:val="pl-PL"/>
+        </w:rPr>
+        <w:t>Repository</w:t>
+      </w:r>
+      <w:proofErr w:type="spellEnd"/>
+      <w:r>
+        <w:rPr>
+          <w:lang w:val="pl-PL"/>
+        </w:rPr>
+        <w:t xml:space="preserve"> realizujących dostęp do danych w specyficzny, konkretny sposób. W projekcie zastosowane zostaną dwa sposoby dostępu do danych: komunikacja z motorem bazodanowym (</w:t>
+      </w:r>
+      <w:proofErr w:type="spellStart"/>
+      <w:r>
+        <w:rPr>
+          <w:lang w:val="pl-PL"/>
+        </w:rPr>
+        <w:t>DB*Repository</w:t>
+      </w:r>
+      <w:proofErr w:type="spellEnd"/>
+      <w:r>
+        <w:rPr>
+          <w:lang w:val="pl-PL"/>
+        </w:rPr>
+        <w:t>) oraz przechowywanie danych w pamięci ulotnej (</w:t>
+      </w:r>
+      <w:proofErr w:type="spellStart"/>
+      <w:r>
+        <w:rPr>
+          <w:lang w:val="pl-PL"/>
+        </w:rPr>
+        <w:t>InMem*Repository</w:t>
+      </w:r>
+      <w:proofErr w:type="spellEnd"/>
+      <w:r>
+        <w:rPr>
+          <w:lang w:val="pl-PL"/>
+        </w:rPr>
+        <w:t xml:space="preserve">). Drugi mechanizm dostępu uzasadniony jest koniecznością przeprowadzenia testów logiki biznesowej w odizolowaniu od warstwy bazodanowej, która może zakłócić te testy, przez co powinna zostać przetestowana osobno. Ponadto zastosowanie tego </w:t>
       </w:r>
       <w:r>
         <w:rPr>
@@ -1712,7 +2943,25 @@
           <w:color w:val="808080" w:themeColor="background1" w:themeShade="80"/>
           <w:sz w:val="22"/>
         </w:rPr>
-        <w:t>public abstract class UserRepository {</w:t>
+        <w:t xml:space="preserve">public abstract class </w:t>
+      </w:r>
+      <w:proofErr w:type="spellStart"/>
+      <w:r>
+        <w:rPr>
+          <w:rFonts w:ascii="Courier New" w:hAnsi="Courier New" w:cs="Courier New"/>
+          <w:color w:val="808080" w:themeColor="background1" w:themeShade="80"/>
+          <w:sz w:val="22"/>
+        </w:rPr>
+        <w:t>UserRepository</w:t>
+      </w:r>
+      <w:proofErr w:type="spellEnd"/>
+      <w:r>
+        <w:rPr>
+          <w:rFonts w:ascii="Courier New" w:hAnsi="Courier New" w:cs="Courier New"/>
+          <w:color w:val="808080" w:themeColor="background1" w:themeShade="80"/>
+          <w:sz w:val="22"/>
+        </w:rPr>
+        <w:t xml:space="preserve"> {</w:t>
       </w:r>
     </w:p>
     <w:p>
@@ -1730,7 +2979,43 @@
           <w:sz w:val="22"/>
         </w:rPr>
         <w:tab/>
-        <w:t>public User GetById(int id);</w:t>
+        <w:t xml:space="preserve">public User </w:t>
+      </w:r>
+      <w:proofErr w:type="spellStart"/>
+      <w:r>
+        <w:rPr>
+          <w:rFonts w:ascii="Courier New" w:hAnsi="Courier New" w:cs="Courier New"/>
+          <w:color w:val="808080" w:themeColor="background1" w:themeShade="80"/>
+          <w:sz w:val="22"/>
+        </w:rPr>
+        <w:t>GetById</w:t>
+      </w:r>
+      <w:proofErr w:type="spellEnd"/>
+      <w:r>
+        <w:rPr>
+          <w:rFonts w:ascii="Courier New" w:hAnsi="Courier New" w:cs="Courier New"/>
+          <w:color w:val="808080" w:themeColor="background1" w:themeShade="80"/>
+          <w:sz w:val="22"/>
+        </w:rPr>
+        <w:t>(</w:t>
+      </w:r>
+      <w:proofErr w:type="spellStart"/>
+      <w:r>
+        <w:rPr>
+          <w:rFonts w:ascii="Courier New" w:hAnsi="Courier New" w:cs="Courier New"/>
+          <w:color w:val="808080" w:themeColor="background1" w:themeShade="80"/>
+          <w:sz w:val="22"/>
+        </w:rPr>
+        <w:t>int</w:t>
+      </w:r>
+      <w:proofErr w:type="spellEnd"/>
+      <w:r>
+        <w:rPr>
+          <w:rFonts w:ascii="Courier New" w:hAnsi="Courier New" w:cs="Courier New"/>
+          <w:color w:val="808080" w:themeColor="background1" w:themeShade="80"/>
+          <w:sz w:val="22"/>
+        </w:rPr>
+        <w:t xml:space="preserve"> id);</w:t>
       </w:r>
     </w:p>
     <w:p>
@@ -1757,7 +3042,27 @@
           <w:sz w:val="22"/>
           <w:lang w:val="pl-PL"/>
         </w:rPr>
-        <w:t>// … inne operacje na bazie uzytkownikow …</w:t>
+        <w:t xml:space="preserve">// … inne operacje na bazie </w:t>
+      </w:r>
+      <w:proofErr w:type="spellStart"/>
+      <w:r>
+        <w:rPr>
+          <w:rFonts w:ascii="Courier New" w:hAnsi="Courier New" w:cs="Courier New"/>
+          <w:color w:val="808080" w:themeColor="background1" w:themeShade="80"/>
+          <w:sz w:val="22"/>
+          <w:lang w:val="pl-PL"/>
+        </w:rPr>
+        <w:t>uzytkownikow</w:t>
+      </w:r>
+      <w:proofErr w:type="spellEnd"/>
+      <w:r>
+        <w:rPr>
+          <w:rFonts w:ascii="Courier New" w:hAnsi="Courier New" w:cs="Courier New"/>
+          <w:color w:val="808080" w:themeColor="background1" w:themeShade="80"/>
+          <w:sz w:val="22"/>
+          <w:lang w:val="pl-PL"/>
+        </w:rPr>
+        <w:t xml:space="preserve"> …</w:t>
       </w:r>
     </w:p>
     <w:p>
@@ -1795,7 +3100,67 @@
           <w:sz w:val="22"/>
           <w:lang w:val="pl-PL"/>
         </w:rPr>
-        <w:t>public class DBUserRepository : UserRepository {</w:t>
+        <w:t xml:space="preserve">public </w:t>
+      </w:r>
+      <w:proofErr w:type="spellStart"/>
+      <w:r>
+        <w:rPr>
+          <w:rFonts w:ascii="Courier New" w:hAnsi="Courier New" w:cs="Courier New"/>
+          <w:color w:val="808080" w:themeColor="background1" w:themeShade="80"/>
+          <w:sz w:val="22"/>
+          <w:lang w:val="pl-PL"/>
+        </w:rPr>
+        <w:t>class</w:t>
+      </w:r>
+      <w:proofErr w:type="spellEnd"/>
+      <w:r>
+        <w:rPr>
+          <w:rFonts w:ascii="Courier New" w:hAnsi="Courier New" w:cs="Courier New"/>
+          <w:color w:val="808080" w:themeColor="background1" w:themeShade="80"/>
+          <w:sz w:val="22"/>
+          <w:lang w:val="pl-PL"/>
+        </w:rPr>
+        <w:t xml:space="preserve"> </w:t>
+      </w:r>
+      <w:proofErr w:type="spellStart"/>
+      <w:r>
+        <w:rPr>
+          <w:rFonts w:ascii="Courier New" w:hAnsi="Courier New" w:cs="Courier New"/>
+          <w:color w:val="808080" w:themeColor="background1" w:themeShade="80"/>
+          <w:sz w:val="22"/>
+          <w:lang w:val="pl-PL"/>
+        </w:rPr>
+        <w:t>DBUserRepository</w:t>
+      </w:r>
+      <w:proofErr w:type="spellEnd"/>
+      <w:r>
+        <w:rPr>
+          <w:rFonts w:ascii="Courier New" w:hAnsi="Courier New" w:cs="Courier New"/>
+          <w:color w:val="808080" w:themeColor="background1" w:themeShade="80"/>
+          <w:sz w:val="22"/>
+          <w:lang w:val="pl-PL"/>
+        </w:rPr>
+        <w:t xml:space="preserve"> : </w:t>
+      </w:r>
+      <w:proofErr w:type="spellStart"/>
+      <w:r>
+        <w:rPr>
+          <w:rFonts w:ascii="Courier New" w:hAnsi="Courier New" w:cs="Courier New"/>
+          <w:color w:val="808080" w:themeColor="background1" w:themeShade="80"/>
+          <w:sz w:val="22"/>
+          <w:lang w:val="pl-PL"/>
+        </w:rPr>
+        <w:t>UserRepository</w:t>
+      </w:r>
+      <w:proofErr w:type="spellEnd"/>
+      <w:r>
+        <w:rPr>
+          <w:rFonts w:ascii="Courier New" w:hAnsi="Courier New" w:cs="Courier New"/>
+          <w:color w:val="808080" w:themeColor="background1" w:themeShade="80"/>
+          <w:sz w:val="22"/>
+          <w:lang w:val="pl-PL"/>
+        </w:rPr>
+        <w:t xml:space="preserve"> {</w:t>
       </w:r>
     </w:p>
     <w:p>
@@ -1815,7 +3180,27 @@
           <w:lang w:val="pl-PL"/>
         </w:rPr>
         <w:tab/>
-        <w:t>// … implementacja operacji na uzytkownikach w bazie danych …</w:t>
+        <w:t xml:space="preserve">// … implementacja operacji na </w:t>
+      </w:r>
+      <w:proofErr w:type="spellStart"/>
+      <w:r>
+        <w:rPr>
+          <w:rFonts w:ascii="Courier New" w:hAnsi="Courier New" w:cs="Courier New"/>
+          <w:color w:val="808080" w:themeColor="background1" w:themeShade="80"/>
+          <w:sz w:val="22"/>
+          <w:lang w:val="pl-PL"/>
+        </w:rPr>
+        <w:t>uzytkownikach</w:t>
+      </w:r>
+      <w:proofErr w:type="spellEnd"/>
+      <w:r>
+        <w:rPr>
+          <w:rFonts w:ascii="Courier New" w:hAnsi="Courier New" w:cs="Courier New"/>
+          <w:color w:val="808080" w:themeColor="background1" w:themeShade="80"/>
+          <w:sz w:val="22"/>
+          <w:lang w:val="pl-PL"/>
+        </w:rPr>
+        <w:t xml:space="preserve"> w bazie danych …</w:t>
       </w:r>
     </w:p>
     <w:p>
@@ -1853,7 +3238,67 @@
           <w:sz w:val="22"/>
           <w:lang w:val="pl-PL"/>
         </w:rPr>
-        <w:t>public class InMemUserRepository : UserRepository {</w:t>
+        <w:t xml:space="preserve">public </w:t>
+      </w:r>
+      <w:proofErr w:type="spellStart"/>
+      <w:r>
+        <w:rPr>
+          <w:rFonts w:ascii="Courier New" w:hAnsi="Courier New" w:cs="Courier New"/>
+          <w:color w:val="808080" w:themeColor="background1" w:themeShade="80"/>
+          <w:sz w:val="22"/>
+          <w:lang w:val="pl-PL"/>
+        </w:rPr>
+        <w:t>class</w:t>
+      </w:r>
+      <w:proofErr w:type="spellEnd"/>
+      <w:r>
+        <w:rPr>
+          <w:rFonts w:ascii="Courier New" w:hAnsi="Courier New" w:cs="Courier New"/>
+          <w:color w:val="808080" w:themeColor="background1" w:themeShade="80"/>
+          <w:sz w:val="22"/>
+          <w:lang w:val="pl-PL"/>
+        </w:rPr>
+        <w:t xml:space="preserve"> </w:t>
+      </w:r>
+      <w:proofErr w:type="spellStart"/>
+      <w:r>
+        <w:rPr>
+          <w:rFonts w:ascii="Courier New" w:hAnsi="Courier New" w:cs="Courier New"/>
+          <w:color w:val="808080" w:themeColor="background1" w:themeShade="80"/>
+          <w:sz w:val="22"/>
+          <w:lang w:val="pl-PL"/>
+        </w:rPr>
+        <w:t>InMemUserRepository</w:t>
+      </w:r>
+      <w:proofErr w:type="spellEnd"/>
+      <w:r>
+        <w:rPr>
+          <w:rFonts w:ascii="Courier New" w:hAnsi="Courier New" w:cs="Courier New"/>
+          <w:color w:val="808080" w:themeColor="background1" w:themeShade="80"/>
+          <w:sz w:val="22"/>
+          <w:lang w:val="pl-PL"/>
+        </w:rPr>
+        <w:t xml:space="preserve"> : </w:t>
+      </w:r>
+      <w:proofErr w:type="spellStart"/>
+      <w:r>
+        <w:rPr>
+          <w:rFonts w:ascii="Courier New" w:hAnsi="Courier New" w:cs="Courier New"/>
+          <w:color w:val="808080" w:themeColor="background1" w:themeShade="80"/>
+          <w:sz w:val="22"/>
+          <w:lang w:val="pl-PL"/>
+        </w:rPr>
+        <w:t>UserRepository</w:t>
+      </w:r>
+      <w:proofErr w:type="spellEnd"/>
+      <w:r>
+        <w:rPr>
+          <w:rFonts w:ascii="Courier New" w:hAnsi="Courier New" w:cs="Courier New"/>
+          <w:color w:val="808080" w:themeColor="background1" w:themeShade="80"/>
+          <w:sz w:val="22"/>
+          <w:lang w:val="pl-PL"/>
+        </w:rPr>
+        <w:t xml:space="preserve"> {</w:t>
       </w:r>
     </w:p>
     <w:p>
@@ -1873,7 +3318,47 @@
           <w:lang w:val="pl-PL"/>
         </w:rPr>
         <w:tab/>
-        <w:t>// … implementacja operacji na uzytkownikach w pamieci operacyjnej …</w:t>
+        <w:t xml:space="preserve">// … implementacja operacji na </w:t>
+      </w:r>
+      <w:proofErr w:type="spellStart"/>
+      <w:r>
+        <w:rPr>
+          <w:rFonts w:ascii="Courier New" w:hAnsi="Courier New" w:cs="Courier New"/>
+          <w:color w:val="808080" w:themeColor="background1" w:themeShade="80"/>
+          <w:sz w:val="22"/>
+          <w:lang w:val="pl-PL"/>
+        </w:rPr>
+        <w:t>uzytkownikach</w:t>
+      </w:r>
+      <w:proofErr w:type="spellEnd"/>
+      <w:r>
+        <w:rPr>
+          <w:rFonts w:ascii="Courier New" w:hAnsi="Courier New" w:cs="Courier New"/>
+          <w:color w:val="808080" w:themeColor="background1" w:themeShade="80"/>
+          <w:sz w:val="22"/>
+          <w:lang w:val="pl-PL"/>
+        </w:rPr>
+        <w:t xml:space="preserve"> w </w:t>
+      </w:r>
+      <w:proofErr w:type="spellStart"/>
+      <w:r>
+        <w:rPr>
+          <w:rFonts w:ascii="Courier New" w:hAnsi="Courier New" w:cs="Courier New"/>
+          <w:color w:val="808080" w:themeColor="background1" w:themeShade="80"/>
+          <w:sz w:val="22"/>
+          <w:lang w:val="pl-PL"/>
+        </w:rPr>
+        <w:t>pamieci</w:t>
+      </w:r>
+      <w:proofErr w:type="spellEnd"/>
+      <w:r>
+        <w:rPr>
+          <w:rFonts w:ascii="Courier New" w:hAnsi="Courier New" w:cs="Courier New"/>
+          <w:color w:val="808080" w:themeColor="background1" w:themeShade="80"/>
+          <w:sz w:val="22"/>
+          <w:lang w:val="pl-PL"/>
+        </w:rPr>
+        <w:t xml:space="preserve"> operacyjnej …</w:t>
       </w:r>
     </w:p>
     <w:p>
@@ -1942,7 +3427,25 @@
           <w:color w:val="808080" w:themeColor="background1" w:themeShade="80"/>
           <w:sz w:val="22"/>
         </w:rPr>
-        <w:t>public interface RepositoryFactory {</w:t>
+        <w:t xml:space="preserve">public interface </w:t>
+      </w:r>
+      <w:proofErr w:type="spellStart"/>
+      <w:r>
+        <w:rPr>
+          <w:rFonts w:ascii="Courier New" w:hAnsi="Courier New" w:cs="Courier New"/>
+          <w:color w:val="808080" w:themeColor="background1" w:themeShade="80"/>
+          <w:sz w:val="22"/>
+        </w:rPr>
+        <w:t>RepositoryFactory</w:t>
+      </w:r>
+      <w:proofErr w:type="spellEnd"/>
+      <w:r>
+        <w:rPr>
+          <w:rFonts w:ascii="Courier New" w:hAnsi="Courier New" w:cs="Courier New"/>
+          <w:color w:val="808080" w:themeColor="background1" w:themeShade="80"/>
+          <w:sz w:val="22"/>
+        </w:rPr>
+        <w:t xml:space="preserve"> {</w:t>
       </w:r>
     </w:p>
     <w:p>
@@ -1960,7 +3463,42 @@
           <w:sz w:val="22"/>
         </w:rPr>
         <w:tab/>
-        <w:t>UserRepository CreateUserRepository();</w:t>
+      </w:r>
+      <w:proofErr w:type="spellStart"/>
+      <w:r>
+        <w:rPr>
+          <w:rFonts w:ascii="Courier New" w:hAnsi="Courier New" w:cs="Courier New"/>
+          <w:color w:val="808080" w:themeColor="background1" w:themeShade="80"/>
+          <w:sz w:val="22"/>
+        </w:rPr>
+        <w:t>UserRepository</w:t>
+      </w:r>
+      <w:proofErr w:type="spellEnd"/>
+      <w:r>
+        <w:rPr>
+          <w:rFonts w:ascii="Courier New" w:hAnsi="Courier New" w:cs="Courier New"/>
+          <w:color w:val="808080" w:themeColor="background1" w:themeShade="80"/>
+          <w:sz w:val="22"/>
+        </w:rPr>
+        <w:t xml:space="preserve"> </w:t>
+      </w:r>
+      <w:proofErr w:type="spellStart"/>
+      <w:r>
+        <w:rPr>
+          <w:rFonts w:ascii="Courier New" w:hAnsi="Courier New" w:cs="Courier New"/>
+          <w:color w:val="808080" w:themeColor="background1" w:themeShade="80"/>
+          <w:sz w:val="22"/>
+        </w:rPr>
+        <w:t>CreateUserRepository</w:t>
+      </w:r>
+      <w:proofErr w:type="spellEnd"/>
+      <w:r>
+        <w:rPr>
+          <w:rFonts w:ascii="Courier New" w:hAnsi="Courier New" w:cs="Courier New"/>
+          <w:color w:val="808080" w:themeColor="background1" w:themeShade="80"/>
+          <w:sz w:val="22"/>
+        </w:rPr>
+        <w:t>();</w:t>
       </w:r>
     </w:p>
     <w:p>
@@ -2012,7 +3550,43 @@
           <w:color w:val="808080" w:themeColor="background1" w:themeShade="80"/>
           <w:sz w:val="22"/>
         </w:rPr>
-        <w:t>public class DBRepositoryFactory : RepositoryFactory {</w:t>
+        <w:t xml:space="preserve">public class </w:t>
+      </w:r>
+      <w:proofErr w:type="spellStart"/>
+      <w:r>
+        <w:rPr>
+          <w:rFonts w:ascii="Courier New" w:hAnsi="Courier New" w:cs="Courier New"/>
+          <w:color w:val="808080" w:themeColor="background1" w:themeShade="80"/>
+          <w:sz w:val="22"/>
+        </w:rPr>
+        <w:t>DBRepositoryFactory</w:t>
+      </w:r>
+      <w:proofErr w:type="spellEnd"/>
+      <w:r>
+        <w:rPr>
+          <w:rFonts w:ascii="Courier New" w:hAnsi="Courier New" w:cs="Courier New"/>
+          <w:color w:val="808080" w:themeColor="background1" w:themeShade="80"/>
+          <w:sz w:val="22"/>
+        </w:rPr>
+        <w:t xml:space="preserve"> : </w:t>
+      </w:r>
+      <w:proofErr w:type="spellStart"/>
+      <w:r>
+        <w:rPr>
+          <w:rFonts w:ascii="Courier New" w:hAnsi="Courier New" w:cs="Courier New"/>
+          <w:color w:val="808080" w:themeColor="background1" w:themeShade="80"/>
+          <w:sz w:val="22"/>
+        </w:rPr>
+        <w:t>RepositoryFactory</w:t>
+      </w:r>
+      <w:proofErr w:type="spellEnd"/>
+      <w:r>
+        <w:rPr>
+          <w:rFonts w:ascii="Courier New" w:hAnsi="Courier New" w:cs="Courier New"/>
+          <w:color w:val="808080" w:themeColor="background1" w:themeShade="80"/>
+          <w:sz w:val="22"/>
+        </w:rPr>
+        <w:t xml:space="preserve"> {</w:t>
       </w:r>
     </w:p>
     <w:p>
@@ -2030,7 +3604,43 @@
           <w:sz w:val="22"/>
         </w:rPr>
         <w:tab/>
-        <w:t xml:space="preserve">public UserRepository CreateUserRepository { </w:t>
+        <w:t xml:space="preserve">public </w:t>
+      </w:r>
+      <w:proofErr w:type="spellStart"/>
+      <w:r>
+        <w:rPr>
+          <w:rFonts w:ascii="Courier New" w:hAnsi="Courier New" w:cs="Courier New"/>
+          <w:color w:val="808080" w:themeColor="background1" w:themeShade="80"/>
+          <w:sz w:val="22"/>
+        </w:rPr>
+        <w:t>UserRepository</w:t>
+      </w:r>
+      <w:proofErr w:type="spellEnd"/>
+      <w:r>
+        <w:rPr>
+          <w:rFonts w:ascii="Courier New" w:hAnsi="Courier New" w:cs="Courier New"/>
+          <w:color w:val="808080" w:themeColor="background1" w:themeShade="80"/>
+          <w:sz w:val="22"/>
+        </w:rPr>
+        <w:t xml:space="preserve"> </w:t>
+      </w:r>
+      <w:proofErr w:type="spellStart"/>
+      <w:r>
+        <w:rPr>
+          <w:rFonts w:ascii="Courier New" w:hAnsi="Courier New" w:cs="Courier New"/>
+          <w:color w:val="808080" w:themeColor="background1" w:themeShade="80"/>
+          <w:sz w:val="22"/>
+        </w:rPr>
+        <w:t>CreateUserRepository</w:t>
+      </w:r>
+      <w:proofErr w:type="spellEnd"/>
+      <w:r>
+        <w:rPr>
+          <w:rFonts w:ascii="Courier New" w:hAnsi="Courier New" w:cs="Courier New"/>
+          <w:color w:val="808080" w:themeColor="background1" w:themeShade="80"/>
+          <w:sz w:val="22"/>
+        </w:rPr>
+        <w:t xml:space="preserve"> { </w:t>
       </w:r>
     </w:p>
     <w:p>
@@ -2065,7 +3675,47 @@
           <w:sz w:val="22"/>
           <w:lang w:val="pl-PL"/>
         </w:rPr>
-        <w:t>return new DBUserRepository();</w:t>
+        <w:t xml:space="preserve">return </w:t>
+      </w:r>
+      <w:proofErr w:type="spellStart"/>
+      <w:r>
+        <w:rPr>
+          <w:rFonts w:ascii="Courier New" w:hAnsi="Courier New" w:cs="Courier New"/>
+          <w:color w:val="808080" w:themeColor="background1" w:themeShade="80"/>
+          <w:sz w:val="22"/>
+          <w:lang w:val="pl-PL"/>
+        </w:rPr>
+        <w:t>new</w:t>
+      </w:r>
+      <w:proofErr w:type="spellEnd"/>
+      <w:r>
+        <w:rPr>
+          <w:rFonts w:ascii="Courier New" w:hAnsi="Courier New" w:cs="Courier New"/>
+          <w:color w:val="808080" w:themeColor="background1" w:themeShade="80"/>
+          <w:sz w:val="22"/>
+          <w:lang w:val="pl-PL"/>
+        </w:rPr>
+        <w:t xml:space="preserve"> </w:t>
+      </w:r>
+      <w:proofErr w:type="spellStart"/>
+      <w:r>
+        <w:rPr>
+          <w:rFonts w:ascii="Courier New" w:hAnsi="Courier New" w:cs="Courier New"/>
+          <w:color w:val="808080" w:themeColor="background1" w:themeShade="80"/>
+          <w:sz w:val="22"/>
+          <w:lang w:val="pl-PL"/>
+        </w:rPr>
+        <w:t>DBUserRepository</w:t>
+      </w:r>
+      <w:proofErr w:type="spellEnd"/>
+      <w:r>
+        <w:rPr>
+          <w:rFonts w:ascii="Courier New" w:hAnsi="Courier New" w:cs="Courier New"/>
+          <w:color w:val="808080" w:themeColor="background1" w:themeShade="80"/>
+          <w:sz w:val="22"/>
+          <w:lang w:val="pl-PL"/>
+        </w:rPr>
+        <w:t>();</w:t>
       </w:r>
     </w:p>
     <w:p>
@@ -2105,7 +3755,27 @@
           <w:lang w:val="pl-PL"/>
         </w:rPr>
         <w:tab/>
-        <w:t>// … metody fabryczne dla innych klas z rodziny DB*Repository …</w:t>
+        <w:t xml:space="preserve">// … metody fabryczne dla innych klas z rodziny </w:t>
+      </w:r>
+      <w:proofErr w:type="spellStart"/>
+      <w:r>
+        <w:rPr>
+          <w:rFonts w:ascii="Courier New" w:hAnsi="Courier New" w:cs="Courier New"/>
+          <w:color w:val="808080" w:themeColor="background1" w:themeShade="80"/>
+          <w:sz w:val="22"/>
+          <w:lang w:val="pl-PL"/>
+        </w:rPr>
+        <w:t>DB*Repository</w:t>
+      </w:r>
+      <w:proofErr w:type="spellEnd"/>
+      <w:r>
+        <w:rPr>
+          <w:rFonts w:ascii="Courier New" w:hAnsi="Courier New" w:cs="Courier New"/>
+          <w:color w:val="808080" w:themeColor="background1" w:themeShade="80"/>
+          <w:sz w:val="22"/>
+          <w:lang w:val="pl-PL"/>
+        </w:rPr>
+        <w:t xml:space="preserve"> …</w:t>
       </w:r>
     </w:p>
     <w:p>
@@ -2139,7 +3809,43 @@
           <w:color w:val="808080" w:themeColor="background1" w:themeShade="80"/>
           <w:sz w:val="22"/>
         </w:rPr>
-        <w:t>public class InMemRepositoryFactory : RepositoryFactory {</w:t>
+        <w:t xml:space="preserve">public class </w:t>
+      </w:r>
+      <w:proofErr w:type="spellStart"/>
+      <w:r>
+        <w:rPr>
+          <w:rFonts w:ascii="Courier New" w:hAnsi="Courier New" w:cs="Courier New"/>
+          <w:color w:val="808080" w:themeColor="background1" w:themeShade="80"/>
+          <w:sz w:val="22"/>
+        </w:rPr>
+        <w:t>InMemRepositoryFactory</w:t>
+      </w:r>
+      <w:proofErr w:type="spellEnd"/>
+      <w:r>
+        <w:rPr>
+          <w:rFonts w:ascii="Courier New" w:hAnsi="Courier New" w:cs="Courier New"/>
+          <w:color w:val="808080" w:themeColor="background1" w:themeShade="80"/>
+          <w:sz w:val="22"/>
+        </w:rPr>
+        <w:t xml:space="preserve"> : </w:t>
+      </w:r>
+      <w:proofErr w:type="spellStart"/>
+      <w:r>
+        <w:rPr>
+          <w:rFonts w:ascii="Courier New" w:hAnsi="Courier New" w:cs="Courier New"/>
+          <w:color w:val="808080" w:themeColor="background1" w:themeShade="80"/>
+          <w:sz w:val="22"/>
+        </w:rPr>
+        <w:t>RepositoryFactory</w:t>
+      </w:r>
+      <w:proofErr w:type="spellEnd"/>
+      <w:r>
+        <w:rPr>
+          <w:rFonts w:ascii="Courier New" w:hAnsi="Courier New" w:cs="Courier New"/>
+          <w:color w:val="808080" w:themeColor="background1" w:themeShade="80"/>
+          <w:sz w:val="22"/>
+        </w:rPr>
+        <w:t xml:space="preserve"> {</w:t>
       </w:r>
     </w:p>
     <w:p>
@@ -2157,7 +3863,43 @@
           <w:sz w:val="22"/>
         </w:rPr>
         <w:tab/>
-        <w:t xml:space="preserve">public UserRepository CreateUserRepository { </w:t>
+        <w:t xml:space="preserve">public </w:t>
+      </w:r>
+      <w:proofErr w:type="spellStart"/>
+      <w:r>
+        <w:rPr>
+          <w:rFonts w:ascii="Courier New" w:hAnsi="Courier New" w:cs="Courier New"/>
+          <w:color w:val="808080" w:themeColor="background1" w:themeShade="80"/>
+          <w:sz w:val="22"/>
+        </w:rPr>
+        <w:t>UserRepository</w:t>
+      </w:r>
+      <w:proofErr w:type="spellEnd"/>
+      <w:r>
+        <w:rPr>
+          <w:rFonts w:ascii="Courier New" w:hAnsi="Courier New" w:cs="Courier New"/>
+          <w:color w:val="808080" w:themeColor="background1" w:themeShade="80"/>
+          <w:sz w:val="22"/>
+        </w:rPr>
+        <w:t xml:space="preserve"> </w:t>
+      </w:r>
+      <w:proofErr w:type="spellStart"/>
+      <w:r>
+        <w:rPr>
+          <w:rFonts w:ascii="Courier New" w:hAnsi="Courier New" w:cs="Courier New"/>
+          <w:color w:val="808080" w:themeColor="background1" w:themeShade="80"/>
+          <w:sz w:val="22"/>
+        </w:rPr>
+        <w:t>CreateUserRepository</w:t>
+      </w:r>
+      <w:proofErr w:type="spellEnd"/>
+      <w:r>
+        <w:rPr>
+          <w:rFonts w:ascii="Courier New" w:hAnsi="Courier New" w:cs="Courier New"/>
+          <w:color w:val="808080" w:themeColor="background1" w:themeShade="80"/>
+          <w:sz w:val="22"/>
+        </w:rPr>
+        <w:t xml:space="preserve"> { </w:t>
       </w:r>
     </w:p>
     <w:p>
@@ -2192,7 +3934,47 @@
           <w:sz w:val="22"/>
           <w:lang w:val="pl-PL"/>
         </w:rPr>
-        <w:t>return new InMemUserRepository();</w:t>
+        <w:t xml:space="preserve">return </w:t>
+      </w:r>
+      <w:proofErr w:type="spellStart"/>
+      <w:r>
+        <w:rPr>
+          <w:rFonts w:ascii="Courier New" w:hAnsi="Courier New" w:cs="Courier New"/>
+          <w:color w:val="808080" w:themeColor="background1" w:themeShade="80"/>
+          <w:sz w:val="22"/>
+          <w:lang w:val="pl-PL"/>
+        </w:rPr>
+        <w:t>new</w:t>
+      </w:r>
+      <w:proofErr w:type="spellEnd"/>
+      <w:r>
+        <w:rPr>
+          <w:rFonts w:ascii="Courier New" w:hAnsi="Courier New" w:cs="Courier New"/>
+          <w:color w:val="808080" w:themeColor="background1" w:themeShade="80"/>
+          <w:sz w:val="22"/>
+          <w:lang w:val="pl-PL"/>
+        </w:rPr>
+        <w:t xml:space="preserve"> </w:t>
+      </w:r>
+      <w:proofErr w:type="spellStart"/>
+      <w:r>
+        <w:rPr>
+          <w:rFonts w:ascii="Courier New" w:hAnsi="Courier New" w:cs="Courier New"/>
+          <w:color w:val="808080" w:themeColor="background1" w:themeShade="80"/>
+          <w:sz w:val="22"/>
+          <w:lang w:val="pl-PL"/>
+        </w:rPr>
+        <w:t>InMemUserRepository</w:t>
+      </w:r>
+      <w:proofErr w:type="spellEnd"/>
+      <w:r>
+        <w:rPr>
+          <w:rFonts w:ascii="Courier New" w:hAnsi="Courier New" w:cs="Courier New"/>
+          <w:color w:val="808080" w:themeColor="background1" w:themeShade="80"/>
+          <w:sz w:val="22"/>
+          <w:lang w:val="pl-PL"/>
+        </w:rPr>
+        <w:t>();</w:t>
       </w:r>
     </w:p>
     <w:p>
@@ -2232,7 +4014,27 @@
           <w:lang w:val="pl-PL"/>
         </w:rPr>
         <w:tab/>
-        <w:t>// … metody fabryczne dla innych klas z rodziny InMem*Repository …</w:t>
+        <w:t xml:space="preserve">// … metody fabryczne dla innych klas z rodziny </w:t>
+      </w:r>
+      <w:proofErr w:type="spellStart"/>
+      <w:r>
+        <w:rPr>
+          <w:rFonts w:ascii="Courier New" w:hAnsi="Courier New" w:cs="Courier New"/>
+          <w:color w:val="808080" w:themeColor="background1" w:themeShade="80"/>
+          <w:sz w:val="22"/>
+          <w:lang w:val="pl-PL"/>
+        </w:rPr>
+        <w:t>InMem*Repository</w:t>
+      </w:r>
+      <w:proofErr w:type="spellEnd"/>
+      <w:r>
+        <w:rPr>
+          <w:rFonts w:ascii="Courier New" w:hAnsi="Courier New" w:cs="Courier New"/>
+          <w:color w:val="808080" w:themeColor="background1" w:themeShade="80"/>
+          <w:sz w:val="22"/>
+          <w:lang w:val="pl-PL"/>
+        </w:rPr>
+        <w:t xml:space="preserve"> …</w:t>
       </w:r>
     </w:p>
     <w:p>
@@ -2292,57 +4094,133 @@
           <w:sz w:val="22"/>
         </w:rPr>
       </w:pPr>
-      <w:r>
-        <w:rPr>
-          <w:rFonts w:ascii="Courier New" w:hAnsi="Courier New" w:cs="Courier New"/>
-          <w:color w:val="808080" w:themeColor="background1" w:themeShade="80"/>
-          <w:sz w:val="22"/>
-        </w:rPr>
-        <w:t>RepositoryFactory factory = R</w:t>
-      </w:r>
-      <w:r>
-        <w:rPr>
-          <w:rFonts w:ascii="Courier New" w:hAnsi="Courier New" w:cs="Courier New"/>
-          <w:color w:val="808080" w:themeColor="background1" w:themeShade="80"/>
-          <w:sz w:val="22"/>
-        </w:rPr>
-        <w:t>epositoryFactory.GetInstance();</w:t>
-      </w:r>
-    </w:p>
-    <w:p>
-      <w:pPr>
-        <w:rPr>
-          <w:rFonts w:ascii="Courier New" w:hAnsi="Courier New" w:cs="Courier New"/>
-          <w:color w:val="808080" w:themeColor="background1" w:themeShade="80"/>
-          <w:sz w:val="22"/>
-        </w:rPr>
-      </w:pPr>
-      <w:r>
-        <w:rPr>
-          <w:rFonts w:ascii="Courier New" w:hAnsi="Courier New" w:cs="Courier New"/>
-          <w:color w:val="808080" w:themeColor="background1" w:themeShade="80"/>
-          <w:sz w:val="22"/>
-        </w:rPr>
-        <w:t>UserRepository users = factory.CreateUserRepository();</w:t>
-      </w:r>
-    </w:p>
-    <w:p>
-      <w:pPr>
-        <w:rPr>
-          <w:rFonts w:ascii="Courier New" w:hAnsi="Courier New" w:cs="Courier New"/>
-          <w:color w:val="808080" w:themeColor="background1" w:themeShade="80"/>
-          <w:sz w:val="22"/>
-          <w:lang w:val="pl-PL"/>
-        </w:rPr>
-      </w:pPr>
-      <w:r>
-        <w:rPr>
-          <w:rFonts w:ascii="Courier New" w:hAnsi="Courier New" w:cs="Courier New"/>
-          <w:color w:val="808080" w:themeColor="background1" w:themeShade="80"/>
-          <w:sz w:val="22"/>
-          <w:lang w:val="pl-PL"/>
-        </w:rPr>
-        <w:t>// … użycie obiektu ‘users’ do operowania na bazie użytkowników</w:t>
+      <w:proofErr w:type="spellStart"/>
+      <w:r>
+        <w:rPr>
+          <w:rFonts w:ascii="Courier New" w:hAnsi="Courier New" w:cs="Courier New"/>
+          <w:color w:val="808080" w:themeColor="background1" w:themeShade="80"/>
+          <w:sz w:val="22"/>
+        </w:rPr>
+        <w:t>RepositoryFactory</w:t>
+      </w:r>
+      <w:proofErr w:type="spellEnd"/>
+      <w:r>
+        <w:rPr>
+          <w:rFonts w:ascii="Courier New" w:hAnsi="Courier New" w:cs="Courier New"/>
+          <w:color w:val="808080" w:themeColor="background1" w:themeShade="80"/>
+          <w:sz w:val="22"/>
+        </w:rPr>
+        <w:t xml:space="preserve"> factory = </w:t>
+      </w:r>
+      <w:proofErr w:type="spellStart"/>
+      <w:r>
+        <w:rPr>
+          <w:rFonts w:ascii="Courier New" w:hAnsi="Courier New" w:cs="Courier New"/>
+          <w:color w:val="808080" w:themeColor="background1" w:themeShade="80"/>
+          <w:sz w:val="22"/>
+        </w:rPr>
+        <w:t>R</w:t>
+      </w:r>
+      <w:r>
+        <w:rPr>
+          <w:rFonts w:ascii="Courier New" w:hAnsi="Courier New" w:cs="Courier New"/>
+          <w:color w:val="808080" w:themeColor="background1" w:themeShade="80"/>
+          <w:sz w:val="22"/>
+        </w:rPr>
+        <w:t>epositoryFactory.GetInstance</w:t>
+      </w:r>
+      <w:proofErr w:type="spellEnd"/>
+      <w:r>
+        <w:rPr>
+          <w:rFonts w:ascii="Courier New" w:hAnsi="Courier New" w:cs="Courier New"/>
+          <w:color w:val="808080" w:themeColor="background1" w:themeShade="80"/>
+          <w:sz w:val="22"/>
+        </w:rPr>
+        <w:t>();</w:t>
+      </w:r>
+    </w:p>
+    <w:p>
+      <w:pPr>
+        <w:rPr>
+          <w:rFonts w:ascii="Courier New" w:hAnsi="Courier New" w:cs="Courier New"/>
+          <w:color w:val="808080" w:themeColor="background1" w:themeShade="80"/>
+          <w:sz w:val="22"/>
+        </w:rPr>
+      </w:pPr>
+      <w:proofErr w:type="spellStart"/>
+      <w:r>
+        <w:rPr>
+          <w:rFonts w:ascii="Courier New" w:hAnsi="Courier New" w:cs="Courier New"/>
+          <w:color w:val="808080" w:themeColor="background1" w:themeShade="80"/>
+          <w:sz w:val="22"/>
+        </w:rPr>
+        <w:t>UserRepository</w:t>
+      </w:r>
+      <w:proofErr w:type="spellEnd"/>
+      <w:r>
+        <w:rPr>
+          <w:rFonts w:ascii="Courier New" w:hAnsi="Courier New" w:cs="Courier New"/>
+          <w:color w:val="808080" w:themeColor="background1" w:themeShade="80"/>
+          <w:sz w:val="22"/>
+        </w:rPr>
+        <w:t xml:space="preserve"> users = </w:t>
+      </w:r>
+      <w:proofErr w:type="spellStart"/>
+      <w:r>
+        <w:rPr>
+          <w:rFonts w:ascii="Courier New" w:hAnsi="Courier New" w:cs="Courier New"/>
+          <w:color w:val="808080" w:themeColor="background1" w:themeShade="80"/>
+          <w:sz w:val="22"/>
+        </w:rPr>
+        <w:t>factory.CreateUserRepository</w:t>
+      </w:r>
+      <w:proofErr w:type="spellEnd"/>
+      <w:r>
+        <w:rPr>
+          <w:rFonts w:ascii="Courier New" w:hAnsi="Courier New" w:cs="Courier New"/>
+          <w:color w:val="808080" w:themeColor="background1" w:themeShade="80"/>
+          <w:sz w:val="22"/>
+        </w:rPr>
+        <w:t>();</w:t>
+      </w:r>
+    </w:p>
+    <w:p>
+      <w:pPr>
+        <w:rPr>
+          <w:rFonts w:ascii="Courier New" w:hAnsi="Courier New" w:cs="Courier New"/>
+          <w:color w:val="808080" w:themeColor="background1" w:themeShade="80"/>
+          <w:sz w:val="22"/>
+          <w:lang w:val="pl-PL"/>
+        </w:rPr>
+      </w:pPr>
+      <w:r>
+        <w:rPr>
+          <w:rFonts w:ascii="Courier New" w:hAnsi="Courier New" w:cs="Courier New"/>
+          <w:color w:val="808080" w:themeColor="background1" w:themeShade="80"/>
+          <w:sz w:val="22"/>
+          <w:lang w:val="pl-PL"/>
+        </w:rPr>
+        <w:t>// … użycie obiektu ‘</w:t>
+      </w:r>
+      <w:proofErr w:type="spellStart"/>
+      <w:r>
+        <w:rPr>
+          <w:rFonts w:ascii="Courier New" w:hAnsi="Courier New" w:cs="Courier New"/>
+          <w:color w:val="808080" w:themeColor="background1" w:themeShade="80"/>
+          <w:sz w:val="22"/>
+          <w:lang w:val="pl-PL"/>
+        </w:rPr>
+        <w:t>users</w:t>
+      </w:r>
+      <w:proofErr w:type="spellEnd"/>
+      <w:r>
+        <w:rPr>
+          <w:rFonts w:ascii="Courier New" w:hAnsi="Courier New" w:cs="Courier New"/>
+          <w:color w:val="808080" w:themeColor="background1" w:themeShade="80"/>
+          <w:sz w:val="22"/>
+          <w:lang w:val="pl-PL"/>
+        </w:rPr>
+        <w:t>’ do operowania na bazie użytkowników</w:t>
       </w:r>
     </w:p>
     <w:p>
@@ -2369,11 +4247,19 @@
           <w:lang w:val="pl-PL"/>
         </w:rPr>
       </w:pPr>
-      <w:r>
-        <w:rPr>
-          <w:lang w:val="pl-PL"/>
-        </w:rPr>
-        <w:t>RepositoryFactory (a raczej konkretna implementacja) z poprzedniego punktu</w:t>
+      <w:proofErr w:type="spellStart"/>
+      <w:r>
+        <w:rPr>
+          <w:lang w:val="pl-PL"/>
+        </w:rPr>
+        <w:t>RepositoryFactory</w:t>
+      </w:r>
+      <w:proofErr w:type="spellEnd"/>
+      <w:r>
+        <w:rPr>
+          <w:lang w:val="pl-PL"/>
+        </w:rPr>
+        <w:t xml:space="preserve"> (a raczej konkretna implementacja) z poprzedniego punktu</w:t>
       </w:r>
     </w:p>
     <w:p>
@@ -2384,8 +4270,21 @@
           <w:numId w:val="2"/>
         </w:numPr>
       </w:pPr>
-      <w:r>
-        <w:t>SessionProvider dla DB*Repository</w:t>
+      <w:proofErr w:type="spellStart"/>
+      <w:r>
+        <w:t>SessionProvider</w:t>
+      </w:r>
+      <w:proofErr w:type="spellEnd"/>
+      <w:r>
+        <w:t xml:space="preserve"> </w:t>
+      </w:r>
+      <w:proofErr w:type="spellStart"/>
+      <w:r>
+        <w:t>dla</w:t>
+      </w:r>
+      <w:proofErr w:type="spellEnd"/>
+      <w:r>
+        <w:t xml:space="preserve"> DB*Repository</w:t>
       </w:r>
     </w:p>
     <w:p/>
@@ -2405,10 +4304,12 @@
           <w:numId w:val="6"/>
         </w:numPr>
       </w:pPr>
+      <w:proofErr w:type="spellStart"/>
       <w:r>
         <w:lastRenderedPageBreak/>
         <w:t>Obserwer</w:t>
       </w:r>
+      <w:proofErr w:type="spellEnd"/>
     </w:p>
     <w:p>
       <w:r>
@@ -2502,7 +4403,21 @@
         <w:rPr>
           <w:lang w:val="pl-PL"/>
         </w:rPr>
-        <w:t xml:space="preserve">tworzenie zależności jeden-do-wielu pomiędzy obiektami, w przypadku zmiany stanu pierwszego obiektu </w:t>
+        <w:t xml:space="preserve">tworzenie zależności </w:t>
+      </w:r>
+      <w:proofErr w:type="spellStart"/>
+      <w:r>
+        <w:rPr>
+          <w:lang w:val="pl-PL"/>
+        </w:rPr>
+        <w:t>jeden-do-wielu</w:t>
+      </w:r>
+      <w:proofErr w:type="spellEnd"/>
+      <w:r>
+        <w:rPr>
+          <w:lang w:val="pl-PL"/>
+        </w:rPr>
+        <w:t xml:space="preserve"> pomiędzy obiektami, w przypadku zmiany stanu pierwszego obiektu </w:t>
       </w:r>
       <w:r>
         <w:rPr>
@@ -2692,6 +4607,1070 @@
           <w:lang w:val="pl-PL"/>
         </w:rPr>
       </w:pPr>
+    </w:p>
+    <w:p>
+      <w:pPr>
+        <w:rPr>
+          <w:lang w:val="pl-PL"/>
+        </w:rPr>
+      </w:pPr>
+    </w:p>
+    <w:p>
+      <w:pPr>
+        <w:rPr>
+          <w:lang w:val="pl-PL"/>
+        </w:rPr>
+      </w:pPr>
+    </w:p>
+    <w:p>
+      <w:pPr>
+        <w:rPr>
+          <w:lang w:val="pl-PL"/>
+        </w:rPr>
+      </w:pPr>
+    </w:p>
+    <w:p>
+      <w:pPr>
+        <w:rPr>
+          <w:lang w:val="pl-PL"/>
+        </w:rPr>
+      </w:pPr>
+    </w:p>
+    <w:p>
+      <w:pPr>
+        <w:rPr>
+          <w:lang w:val="pl-PL"/>
+        </w:rPr>
+      </w:pPr>
+    </w:p>
+    <w:p>
+      <w:pPr>
+        <w:rPr>
+          <w:lang w:val="pl-PL"/>
+        </w:rPr>
+      </w:pPr>
+    </w:p>
+    <w:p>
+      <w:pPr>
+        <w:rPr>
+          <w:lang w:val="pl-PL"/>
+        </w:rPr>
+      </w:pPr>
+    </w:p>
+    <w:p>
+      <w:pPr>
+        <w:pStyle w:val="Heading3"/>
+        <w:numPr>
+          <w:ilvl w:val="0"/>
+          <w:numId w:val="6"/>
+        </w:numPr>
+      </w:pPr>
+      <w:r>
+        <w:lastRenderedPageBreak/>
+        <w:t>Kompozyt</w:t>
+      </w:r>
+    </w:p>
+    <w:p>
+      <w:pPr>
+        <w:rPr>
+          <w:lang w:val="pl-PL"/>
+        </w:rPr>
+      </w:pPr>
+    </w:p>
+    <w:p>
+      <w:pPr>
+        <w:rPr>
+          <w:lang w:val="pl-PL"/>
+        </w:rPr>
+      </w:pPr>
+      <w:r>
+        <w:rPr>
+          <w:noProof/>
+          <w:lang w:val="pl-PL" w:eastAsia="pl-PL" w:bidi="ar-SA"/>
+        </w:rPr>
+        <w:drawing>
+          <wp:inline distT="0" distB="0" distL="0" distR="0">
+            <wp:extent cx="6638925" cy="8058150"/>
+            <wp:effectExtent l="19050" t="0" r="9525" b="0"/>
+            <wp:docPr id="8" name="Picture 6" descr="C:\Users\Qba\Documents\studia\PhotoStory\klimek\kompozyt.png"/>
+            <wp:cNvGraphicFramePr>
+              <a:graphicFrameLocks xmlns:a="http://schemas.openxmlformats.org/drawingml/2006/main" noChangeAspect="1"/>
+            </wp:cNvGraphicFramePr>
+            <a:graphic xmlns:a="http://schemas.openxmlformats.org/drawingml/2006/main">
+              <a:graphicData uri="http://schemas.openxmlformats.org/drawingml/2006/picture">
+                <pic:pic xmlns:pic="http://schemas.openxmlformats.org/drawingml/2006/picture">
+                  <pic:nvPicPr>
+                    <pic:cNvPr id="0" name="Picture 6" descr="C:\Users\Qba\Documents\studia\PhotoStory\klimek\kompozyt.png"/>
+                    <pic:cNvPicPr>
+                      <a:picLocks noChangeAspect="1" noChangeArrowheads="1"/>
+                    </pic:cNvPicPr>
+                  </pic:nvPicPr>
+                  <pic:blipFill>
+                    <a:blip r:embed="rId8"/>
+                    <a:srcRect/>
+                    <a:stretch>
+                      <a:fillRect/>
+                    </a:stretch>
+                  </pic:blipFill>
+                  <pic:spPr bwMode="auto">
+                    <a:xfrm>
+                      <a:off x="0" y="0"/>
+                      <a:ext cx="6638925" cy="8058150"/>
+                    </a:xfrm>
+                    <a:prstGeom prst="rect">
+                      <a:avLst/>
+                    </a:prstGeom>
+                    <a:noFill/>
+                    <a:ln w="9525">
+                      <a:noFill/>
+                      <a:miter lim="800000"/>
+                      <a:headEnd/>
+                      <a:tailEnd/>
+                    </a:ln>
+                  </pic:spPr>
+                </pic:pic>
+              </a:graphicData>
+            </a:graphic>
+          </wp:inline>
+        </w:drawing>
+      </w:r>
+    </w:p>
+    <w:p>
+      <w:pPr>
+        <w:rPr>
+          <w:lang w:val="pl-PL"/>
+        </w:rPr>
+      </w:pPr>
+    </w:p>
+    <w:p>
+      <w:pPr>
+        <w:rPr>
+          <w:lang w:val="pl-PL"/>
+        </w:rPr>
+      </w:pPr>
+    </w:p>
+    <w:p>
+      <w:pPr>
+        <w:rPr>
+          <w:b/>
+          <w:lang w:val="pl-PL"/>
+        </w:rPr>
+      </w:pPr>
+      <w:r>
+        <w:rPr>
+          <w:b/>
+          <w:lang w:val="pl-PL"/>
+        </w:rPr>
+        <w:t>Cel wzorca:</w:t>
+      </w:r>
+    </w:p>
+    <w:p>
+      <w:pPr>
+        <w:rPr>
+          <w:lang w:val="pl-PL"/>
+        </w:rPr>
+      </w:pPr>
+      <w:r>
+        <w:rPr>
+          <w:lang w:val="pl-PL"/>
+        </w:rPr>
+        <w:t>Zbudowanie struktury obiektów w formie drzewa, które zawiera zarówno kompozycje obiektów jak i indywidualne obiekty jako wierzchołki.</w:t>
+      </w:r>
+    </w:p>
+    <w:p>
+      <w:pPr>
+        <w:rPr>
+          <w:lang w:val="pl-PL"/>
+        </w:rPr>
+      </w:pPr>
+      <w:r>
+        <w:rPr>
+          <w:lang w:val="pl-PL"/>
+        </w:rPr>
+        <w:lastRenderedPageBreak/>
+        <w:t>Przy użyciu wzorca projektowego kompozyt możemy wykonywać te same operacje na grupach obiektów jak i na indywidualnych obiektach.</w:t>
+      </w:r>
+    </w:p>
+    <w:p>
+      <w:pPr>
+        <w:rPr>
+          <w:lang w:val="pl-PL"/>
+        </w:rPr>
+      </w:pPr>
+    </w:p>
+    <w:p>
+      <w:pPr>
+        <w:rPr>
+          <w:lang w:val="pl-PL"/>
+        </w:rPr>
+      </w:pPr>
+    </w:p>
+    <w:p>
+      <w:pPr>
+        <w:rPr>
+          <w:b/>
+          <w:lang w:val="pl-PL"/>
+        </w:rPr>
+      </w:pPr>
+      <w:r>
+        <w:rPr>
+          <w:b/>
+          <w:lang w:val="pl-PL"/>
+        </w:rPr>
+        <w:t>Użycie wzorca w projekcie:</w:t>
+      </w:r>
+    </w:p>
+    <w:p>
+      <w:pPr>
+        <w:rPr>
+          <w:lang w:val="pl-PL"/>
+        </w:rPr>
+      </w:pPr>
+      <w:r>
+        <w:rPr>
+          <w:lang w:val="pl-PL"/>
+        </w:rPr>
+        <w:t>Ten wzorzec zostanie użyty w dwóch przypadkach:</w:t>
+      </w:r>
+    </w:p>
+    <w:p>
+      <w:pPr>
+        <w:rPr>
+          <w:lang w:val="pl-PL"/>
+        </w:rPr>
+      </w:pPr>
+    </w:p>
+    <w:p>
+      <w:pPr>
+        <w:rPr>
+          <w:lang w:val="pl-PL"/>
+        </w:rPr>
+      </w:pPr>
+      <w:r>
+        <w:rPr>
+          <w:lang w:val="pl-PL"/>
+        </w:rPr>
+        <w:t xml:space="preserve">- </w:t>
+      </w:r>
+      <w:r>
+        <w:rPr>
+          <w:lang w:val="pl-PL"/>
+        </w:rPr>
+        <w:t>P</w:t>
+      </w:r>
+      <w:r>
+        <w:rPr>
+          <w:lang w:val="pl-PL"/>
+        </w:rPr>
+        <w:t xml:space="preserve">odczas </w:t>
+      </w:r>
+      <w:proofErr w:type="spellStart"/>
+      <w:r>
+        <w:rPr>
+          <w:lang w:val="pl-PL"/>
+        </w:rPr>
+        <w:t>renderowania</w:t>
+      </w:r>
+      <w:proofErr w:type="spellEnd"/>
+      <w:r>
+        <w:rPr>
+          <w:lang w:val="pl-PL"/>
+        </w:rPr>
+        <w:t xml:space="preserve"> widoków</w:t>
+      </w:r>
+    </w:p>
+    <w:p>
+      <w:pPr>
+        <w:rPr>
+          <w:lang w:val="pl-PL"/>
+        </w:rPr>
+      </w:pPr>
+      <w:r>
+        <w:rPr>
+          <w:lang w:val="pl-PL"/>
+        </w:rPr>
+        <w:t>W</w:t>
+      </w:r>
+      <w:r>
+        <w:rPr>
+          <w:lang w:val="pl-PL"/>
+        </w:rPr>
+        <w:t xml:space="preserve">idok główny (przypisany do akcji kontrolera) posiada wywołania </w:t>
+      </w:r>
+      <w:proofErr w:type="spellStart"/>
+      <w:r>
+        <w:rPr>
+          <w:lang w:val="pl-PL"/>
+        </w:rPr>
+        <w:t>podwidoków</w:t>
+      </w:r>
+      <w:proofErr w:type="spellEnd"/>
+      <w:r>
+        <w:rPr>
+          <w:lang w:val="pl-PL"/>
+        </w:rPr>
+        <w:t xml:space="preserve"> (nazwanych </w:t>
+      </w:r>
+      <w:proofErr w:type="spellStart"/>
+      <w:r>
+        <w:rPr>
+          <w:lang w:val="pl-PL"/>
+        </w:rPr>
+        <w:t>partialami</w:t>
+      </w:r>
+      <w:proofErr w:type="spellEnd"/>
+      <w:r>
+        <w:rPr>
+          <w:lang w:val="pl-PL"/>
+        </w:rPr>
+        <w:t>)</w:t>
+      </w:r>
+    </w:p>
+    <w:p>
+      <w:pPr>
+        <w:rPr>
+          <w:lang w:val="pl-PL"/>
+        </w:rPr>
+      </w:pPr>
+    </w:p>
+    <w:p>
+      <w:pPr>
+        <w:rPr>
+          <w:lang w:val="pl-PL"/>
+        </w:rPr>
+      </w:pPr>
+    </w:p>
+    <w:p>
+      <w:pPr>
+        <w:rPr>
+          <w:lang w:val="pl-PL"/>
+        </w:rPr>
+      </w:pPr>
+      <w:r>
+        <w:rPr>
+          <w:lang w:val="pl-PL"/>
+        </w:rPr>
+        <w:t xml:space="preserve">- </w:t>
+      </w:r>
+      <w:r>
+        <w:rPr>
+          <w:lang w:val="pl-PL"/>
+        </w:rPr>
+        <w:t>P</w:t>
+      </w:r>
+      <w:r>
+        <w:rPr>
+          <w:lang w:val="pl-PL"/>
+        </w:rPr>
+        <w:t xml:space="preserve">odczas budowy struktury strony w </w:t>
+      </w:r>
+      <w:proofErr w:type="spellStart"/>
+      <w:r>
+        <w:rPr>
+          <w:lang w:val="pl-PL"/>
+        </w:rPr>
+        <w:t>html</w:t>
+      </w:r>
+      <w:proofErr w:type="spellEnd"/>
+      <w:r>
+        <w:rPr>
+          <w:lang w:val="pl-PL"/>
+        </w:rPr>
+        <w:t>/</w:t>
+      </w:r>
+      <w:proofErr w:type="spellStart"/>
+      <w:r>
+        <w:rPr>
+          <w:lang w:val="pl-PL"/>
+        </w:rPr>
+        <w:t>css</w:t>
+      </w:r>
+      <w:proofErr w:type="spellEnd"/>
+    </w:p>
+    <w:p>
+      <w:pPr>
+        <w:rPr>
+          <w:lang w:val="pl-PL"/>
+        </w:rPr>
+      </w:pPr>
+      <w:r>
+        <w:rPr>
+          <w:lang w:val="pl-PL"/>
+        </w:rPr>
+        <w:t xml:space="preserve">Każda strona składa się z </w:t>
+      </w:r>
+      <w:r>
+        <w:rPr>
+          <w:lang w:val="pl-PL"/>
+        </w:rPr>
+        <w:t>elementów div, oznaczonych konkretnymi klasami. Umożliwia to łatwą stylizację elementów za pomocą języka CSS.</w:t>
+      </w:r>
+    </w:p>
+    <w:p>
+      <w:pPr>
+        <w:rPr>
+          <w:lang w:val="pl-PL"/>
+        </w:rPr>
+      </w:pPr>
+    </w:p>
+    <w:p>
+      <w:proofErr w:type="spellStart"/>
+      <w:r>
+        <w:t>Przykład</w:t>
+      </w:r>
+      <w:proofErr w:type="spellEnd"/>
+      <w:r>
+        <w:t xml:space="preserve"> </w:t>
+      </w:r>
+      <w:proofErr w:type="spellStart"/>
+      <w:r>
+        <w:t>implementacji</w:t>
+      </w:r>
+      <w:proofErr w:type="spellEnd"/>
+      <w:r>
+        <w:t>:</w:t>
+      </w:r>
+    </w:p>
+    <w:p>
+      <w:pPr>
+        <w:rPr>
+          <w:rFonts w:ascii="Courier New" w:hAnsi="Courier New" w:cs="Courier New"/>
+          <w:color w:val="808080" w:themeColor="background1" w:themeShade="80"/>
+          <w:sz w:val="22"/>
+          <w:lang w:val="pl-PL"/>
+        </w:rPr>
+      </w:pPr>
+      <w:r>
+        <w:rPr>
+          <w:rFonts w:ascii="Courier New" w:hAnsi="Courier New" w:cs="Courier New"/>
+          <w:color w:val="808080" w:themeColor="background1" w:themeShade="80"/>
+          <w:sz w:val="22"/>
+          <w:lang w:val="pl-PL"/>
+        </w:rPr>
+        <w:t>&lt;body&gt;</w:t>
+      </w:r>
+    </w:p>
+    <w:p>
+      <w:pPr>
+        <w:rPr>
+          <w:rFonts w:ascii="Courier New" w:hAnsi="Courier New" w:cs="Courier New"/>
+          <w:color w:val="808080" w:themeColor="background1" w:themeShade="80"/>
+          <w:sz w:val="22"/>
+          <w:lang w:val="pl-PL"/>
+        </w:rPr>
+      </w:pPr>
+      <w:r>
+        <w:rPr>
+          <w:rFonts w:ascii="Courier New" w:hAnsi="Courier New" w:cs="Courier New"/>
+          <w:color w:val="808080" w:themeColor="background1" w:themeShade="80"/>
+          <w:sz w:val="22"/>
+          <w:lang w:val="pl-PL"/>
+        </w:rPr>
+        <w:t xml:space="preserve">    &lt;div </w:t>
+      </w:r>
+      <w:proofErr w:type="spellStart"/>
+      <w:r>
+        <w:rPr>
+          <w:rFonts w:ascii="Courier New" w:hAnsi="Courier New" w:cs="Courier New"/>
+          <w:color w:val="808080" w:themeColor="background1" w:themeShade="80"/>
+          <w:sz w:val="22"/>
+          <w:lang w:val="pl-PL"/>
+        </w:rPr>
+        <w:t>id="wrapper</w:t>
+      </w:r>
+      <w:proofErr w:type="spellEnd"/>
+      <w:r>
+        <w:rPr>
+          <w:rFonts w:ascii="Courier New" w:hAnsi="Courier New" w:cs="Courier New"/>
+          <w:color w:val="808080" w:themeColor="background1" w:themeShade="80"/>
+          <w:sz w:val="22"/>
+          <w:lang w:val="pl-PL"/>
+        </w:rPr>
+        <w:t>"&gt;</w:t>
+      </w:r>
+    </w:p>
+    <w:p>
+      <w:pPr>
+        <w:rPr>
+          <w:rFonts w:ascii="Courier New" w:hAnsi="Courier New" w:cs="Courier New"/>
+          <w:color w:val="808080" w:themeColor="background1" w:themeShade="80"/>
+          <w:sz w:val="22"/>
+          <w:lang w:val="pl-PL"/>
+        </w:rPr>
+      </w:pPr>
+      <w:r>
+        <w:rPr>
+          <w:rFonts w:ascii="Courier New" w:hAnsi="Courier New" w:cs="Courier New"/>
+          <w:color w:val="808080" w:themeColor="background1" w:themeShade="80"/>
+          <w:sz w:val="22"/>
+          <w:lang w:val="pl-PL"/>
+        </w:rPr>
+        <w:t xml:space="preserve">        &lt;div </w:t>
+      </w:r>
+      <w:proofErr w:type="spellStart"/>
+      <w:r>
+        <w:rPr>
+          <w:rFonts w:ascii="Courier New" w:hAnsi="Courier New" w:cs="Courier New"/>
+          <w:color w:val="808080" w:themeColor="background1" w:themeShade="80"/>
+          <w:sz w:val="22"/>
+          <w:lang w:val="pl-PL"/>
+        </w:rPr>
+        <w:t>id="header</w:t>
+      </w:r>
+      <w:proofErr w:type="spellEnd"/>
+      <w:r>
+        <w:rPr>
+          <w:rFonts w:ascii="Courier New" w:hAnsi="Courier New" w:cs="Courier New"/>
+          <w:color w:val="808080" w:themeColor="background1" w:themeShade="80"/>
+          <w:sz w:val="22"/>
+          <w:lang w:val="pl-PL"/>
+        </w:rPr>
+        <w:t>"&gt;</w:t>
+      </w:r>
+    </w:p>
+    <w:p>
+      <w:pPr>
+        <w:rPr>
+          <w:rFonts w:ascii="Courier New" w:hAnsi="Courier New" w:cs="Courier New"/>
+          <w:color w:val="808080" w:themeColor="background1" w:themeShade="80"/>
+          <w:sz w:val="22"/>
+          <w:lang w:val="pl-PL"/>
+        </w:rPr>
+      </w:pPr>
+      <w:r>
+        <w:rPr>
+          <w:rFonts w:ascii="Courier New" w:hAnsi="Courier New" w:cs="Courier New"/>
+          <w:color w:val="808080" w:themeColor="background1" w:themeShade="80"/>
+          <w:sz w:val="22"/>
+          <w:lang w:val="pl-PL"/>
+        </w:rPr>
+        <w:t xml:space="preserve">  </w:t>
+      </w:r>
+      <w:r>
+        <w:rPr>
+          <w:rFonts w:ascii="Courier New" w:hAnsi="Courier New" w:cs="Courier New"/>
+          <w:color w:val="808080" w:themeColor="background1" w:themeShade="80"/>
+          <w:sz w:val="22"/>
+          <w:lang w:val="pl-PL"/>
+        </w:rPr>
+        <w:tab/>
+      </w:r>
+      <w:r>
+        <w:rPr>
+          <w:rFonts w:ascii="Courier New" w:hAnsi="Courier New" w:cs="Courier New"/>
+          <w:color w:val="808080" w:themeColor="background1" w:themeShade="80"/>
+          <w:sz w:val="22"/>
+          <w:lang w:val="pl-PL"/>
+        </w:rPr>
+        <w:tab/>
+        <w:t>...</w:t>
+      </w:r>
+    </w:p>
+    <w:p>
+      <w:pPr>
+        <w:rPr>
+          <w:rFonts w:ascii="Courier New" w:hAnsi="Courier New" w:cs="Courier New"/>
+          <w:color w:val="808080" w:themeColor="background1" w:themeShade="80"/>
+          <w:sz w:val="22"/>
+          <w:lang w:val="pl-PL"/>
+        </w:rPr>
+      </w:pPr>
+      <w:r>
+        <w:rPr>
+          <w:rFonts w:ascii="Courier New" w:hAnsi="Courier New" w:cs="Courier New"/>
+          <w:color w:val="808080" w:themeColor="background1" w:themeShade="80"/>
+          <w:sz w:val="22"/>
+          <w:lang w:val="pl-PL"/>
+        </w:rPr>
+        <w:t xml:space="preserve">        &lt;/div&gt;</w:t>
+      </w:r>
+    </w:p>
+    <w:p>
+      <w:pPr>
+        <w:rPr>
+          <w:rFonts w:ascii="Courier New" w:hAnsi="Courier New" w:cs="Courier New"/>
+          <w:color w:val="808080" w:themeColor="background1" w:themeShade="80"/>
+          <w:sz w:val="22"/>
+          <w:lang w:val="pl-PL"/>
+        </w:rPr>
+      </w:pPr>
+      <w:r>
+        <w:rPr>
+          <w:rFonts w:ascii="Courier New" w:hAnsi="Courier New" w:cs="Courier New"/>
+          <w:color w:val="808080" w:themeColor="background1" w:themeShade="80"/>
+          <w:sz w:val="22"/>
+          <w:lang w:val="pl-PL"/>
+        </w:rPr>
+        <w:t xml:space="preserve">        &lt;!-- </w:t>
+      </w:r>
+      <w:proofErr w:type="spellStart"/>
+      <w:r>
+        <w:rPr>
+          <w:rFonts w:ascii="Courier New" w:hAnsi="Courier New" w:cs="Courier New"/>
+          <w:color w:val="808080" w:themeColor="background1" w:themeShade="80"/>
+          <w:sz w:val="22"/>
+          <w:lang w:val="pl-PL"/>
+        </w:rPr>
+        <w:t>end</w:t>
+      </w:r>
+      <w:proofErr w:type="spellEnd"/>
+      <w:r>
+        <w:rPr>
+          <w:rFonts w:ascii="Courier New" w:hAnsi="Courier New" w:cs="Courier New"/>
+          <w:color w:val="808080" w:themeColor="background1" w:themeShade="80"/>
+          <w:sz w:val="22"/>
+          <w:lang w:val="pl-PL"/>
+        </w:rPr>
+        <w:t xml:space="preserve"> #</w:t>
+      </w:r>
+      <w:proofErr w:type="spellStart"/>
+      <w:r>
+        <w:rPr>
+          <w:rFonts w:ascii="Courier New" w:hAnsi="Courier New" w:cs="Courier New"/>
+          <w:color w:val="808080" w:themeColor="background1" w:themeShade="80"/>
+          <w:sz w:val="22"/>
+          <w:lang w:val="pl-PL"/>
+        </w:rPr>
+        <w:t>header</w:t>
+      </w:r>
+      <w:proofErr w:type="spellEnd"/>
+      <w:r>
+        <w:rPr>
+          <w:rFonts w:ascii="Courier New" w:hAnsi="Courier New" w:cs="Courier New"/>
+          <w:color w:val="808080" w:themeColor="background1" w:themeShade="80"/>
+          <w:sz w:val="22"/>
+          <w:lang w:val="pl-PL"/>
+        </w:rPr>
+        <w:t xml:space="preserve"> --&gt;</w:t>
+      </w:r>
+    </w:p>
+    <w:p>
+      <w:pPr>
+        <w:rPr>
+          <w:rFonts w:ascii="Courier New" w:hAnsi="Courier New" w:cs="Courier New"/>
+          <w:color w:val="808080" w:themeColor="background1" w:themeShade="80"/>
+          <w:sz w:val="22"/>
+          <w:lang w:val="pl-PL"/>
+        </w:rPr>
+      </w:pPr>
+      <w:r>
+        <w:rPr>
+          <w:rFonts w:ascii="Courier New" w:hAnsi="Courier New" w:cs="Courier New"/>
+          <w:color w:val="808080" w:themeColor="background1" w:themeShade="80"/>
+          <w:sz w:val="22"/>
+          <w:lang w:val="pl-PL"/>
+        </w:rPr>
+        <w:t xml:space="preserve">        &lt;div </w:t>
+      </w:r>
+      <w:proofErr w:type="spellStart"/>
+      <w:r>
+        <w:rPr>
+          <w:rFonts w:ascii="Courier New" w:hAnsi="Courier New" w:cs="Courier New"/>
+          <w:color w:val="808080" w:themeColor="background1" w:themeShade="80"/>
+          <w:sz w:val="22"/>
+          <w:lang w:val="pl-PL"/>
+        </w:rPr>
+        <w:t>id="menu</w:t>
+      </w:r>
+      <w:proofErr w:type="spellEnd"/>
+      <w:r>
+        <w:rPr>
+          <w:rFonts w:ascii="Courier New" w:hAnsi="Courier New" w:cs="Courier New"/>
+          <w:color w:val="808080" w:themeColor="background1" w:themeShade="80"/>
+          <w:sz w:val="22"/>
+          <w:lang w:val="pl-PL"/>
+        </w:rPr>
+        <w:t>"&gt;</w:t>
+      </w:r>
+    </w:p>
+    <w:p>
+      <w:pPr>
+        <w:rPr>
+          <w:rFonts w:ascii="Courier New" w:hAnsi="Courier New" w:cs="Courier New"/>
+          <w:color w:val="808080" w:themeColor="background1" w:themeShade="80"/>
+          <w:sz w:val="22"/>
+          <w:lang w:val="pl-PL"/>
+        </w:rPr>
+      </w:pPr>
+      <w:r>
+        <w:rPr>
+          <w:rFonts w:ascii="Courier New" w:hAnsi="Courier New" w:cs="Courier New"/>
+          <w:color w:val="808080" w:themeColor="background1" w:themeShade="80"/>
+          <w:sz w:val="22"/>
+          <w:lang w:val="pl-PL"/>
+        </w:rPr>
+        <w:tab/>
+      </w:r>
+      <w:r>
+        <w:rPr>
+          <w:rFonts w:ascii="Courier New" w:hAnsi="Courier New" w:cs="Courier New"/>
+          <w:color w:val="808080" w:themeColor="background1" w:themeShade="80"/>
+          <w:sz w:val="22"/>
+          <w:lang w:val="pl-PL"/>
+        </w:rPr>
+        <w:tab/>
+        <w:t>...</w:t>
+      </w:r>
+    </w:p>
+    <w:p>
+      <w:pPr>
+        <w:rPr>
+          <w:rFonts w:ascii="Courier New" w:hAnsi="Courier New" w:cs="Courier New"/>
+          <w:color w:val="808080" w:themeColor="background1" w:themeShade="80"/>
+          <w:sz w:val="22"/>
+          <w:lang w:val="pl-PL"/>
+        </w:rPr>
+      </w:pPr>
+      <w:r>
+        <w:rPr>
+          <w:rFonts w:ascii="Courier New" w:hAnsi="Courier New" w:cs="Courier New"/>
+          <w:color w:val="808080" w:themeColor="background1" w:themeShade="80"/>
+          <w:sz w:val="22"/>
+          <w:lang w:val="pl-PL"/>
+        </w:rPr>
+        <w:t xml:space="preserve">        &lt;/div&gt;</w:t>
+      </w:r>
+    </w:p>
+    <w:p>
+      <w:pPr>
+        <w:rPr>
+          <w:rFonts w:ascii="Courier New" w:hAnsi="Courier New" w:cs="Courier New"/>
+          <w:color w:val="808080" w:themeColor="background1" w:themeShade="80"/>
+          <w:sz w:val="22"/>
+          <w:lang w:val="pl-PL"/>
+        </w:rPr>
+      </w:pPr>
+      <w:r>
+        <w:rPr>
+          <w:rFonts w:ascii="Courier New" w:hAnsi="Courier New" w:cs="Courier New"/>
+          <w:color w:val="808080" w:themeColor="background1" w:themeShade="80"/>
+          <w:sz w:val="22"/>
+          <w:lang w:val="pl-PL"/>
+        </w:rPr>
+        <w:t xml:space="preserve">        &lt;!-- </w:t>
+      </w:r>
+      <w:proofErr w:type="spellStart"/>
+      <w:r>
+        <w:rPr>
+          <w:rFonts w:ascii="Courier New" w:hAnsi="Courier New" w:cs="Courier New"/>
+          <w:color w:val="808080" w:themeColor="background1" w:themeShade="80"/>
+          <w:sz w:val="22"/>
+          <w:lang w:val="pl-PL"/>
+        </w:rPr>
+        <w:t>end</w:t>
+      </w:r>
+      <w:proofErr w:type="spellEnd"/>
+      <w:r>
+        <w:rPr>
+          <w:rFonts w:ascii="Courier New" w:hAnsi="Courier New" w:cs="Courier New"/>
+          <w:color w:val="808080" w:themeColor="background1" w:themeShade="80"/>
+          <w:sz w:val="22"/>
+          <w:lang w:val="pl-PL"/>
+        </w:rPr>
+        <w:t xml:space="preserve"> #menu --&gt;</w:t>
+      </w:r>
+    </w:p>
+    <w:p>
+      <w:pPr>
+        <w:rPr>
+          <w:rFonts w:ascii="Courier New" w:hAnsi="Courier New" w:cs="Courier New"/>
+          <w:color w:val="808080" w:themeColor="background1" w:themeShade="80"/>
+          <w:sz w:val="22"/>
+          <w:lang w:val="pl-PL"/>
+        </w:rPr>
+      </w:pPr>
+      <w:r>
+        <w:rPr>
+          <w:rFonts w:ascii="Courier New" w:hAnsi="Courier New" w:cs="Courier New"/>
+          <w:color w:val="808080" w:themeColor="background1" w:themeShade="80"/>
+          <w:sz w:val="22"/>
+          <w:lang w:val="pl-PL"/>
+        </w:rPr>
+        <w:t xml:space="preserve">        &lt;div </w:t>
+      </w:r>
+      <w:proofErr w:type="spellStart"/>
+      <w:r>
+        <w:rPr>
+          <w:rFonts w:ascii="Courier New" w:hAnsi="Courier New" w:cs="Courier New"/>
+          <w:color w:val="808080" w:themeColor="background1" w:themeShade="80"/>
+          <w:sz w:val="22"/>
+          <w:lang w:val="pl-PL"/>
+        </w:rPr>
+        <w:t>id="page</w:t>
+      </w:r>
+      <w:proofErr w:type="spellEnd"/>
+      <w:r>
+        <w:rPr>
+          <w:rFonts w:ascii="Courier New" w:hAnsi="Courier New" w:cs="Courier New"/>
+          <w:color w:val="808080" w:themeColor="background1" w:themeShade="80"/>
+          <w:sz w:val="22"/>
+          <w:lang w:val="pl-PL"/>
+        </w:rPr>
+        <w:t>"&gt;</w:t>
+      </w:r>
+    </w:p>
+    <w:p>
+      <w:pPr>
+        <w:rPr>
+          <w:rFonts w:ascii="Courier New" w:hAnsi="Courier New" w:cs="Courier New"/>
+          <w:color w:val="808080" w:themeColor="background1" w:themeShade="80"/>
+          <w:sz w:val="22"/>
+          <w:lang w:val="pl-PL"/>
+        </w:rPr>
+      </w:pPr>
+      <w:r>
+        <w:rPr>
+          <w:rFonts w:ascii="Courier New" w:hAnsi="Courier New" w:cs="Courier New"/>
+          <w:color w:val="808080" w:themeColor="background1" w:themeShade="80"/>
+          <w:sz w:val="22"/>
+          <w:lang w:val="pl-PL"/>
+        </w:rPr>
+        <w:tab/>
+      </w:r>
+      <w:r>
+        <w:rPr>
+          <w:rFonts w:ascii="Courier New" w:hAnsi="Courier New" w:cs="Courier New"/>
+          <w:color w:val="808080" w:themeColor="background1" w:themeShade="80"/>
+          <w:sz w:val="22"/>
+          <w:lang w:val="pl-PL"/>
+        </w:rPr>
+        <w:tab/>
+        <w:t>...</w:t>
+      </w:r>
+    </w:p>
+    <w:p>
+      <w:pPr>
+        <w:rPr>
+          <w:rFonts w:ascii="Courier New" w:hAnsi="Courier New" w:cs="Courier New"/>
+          <w:color w:val="808080" w:themeColor="background1" w:themeShade="80"/>
+          <w:sz w:val="22"/>
+          <w:lang w:val="pl-PL"/>
+        </w:rPr>
+      </w:pPr>
+      <w:r>
+        <w:rPr>
+          <w:rFonts w:ascii="Courier New" w:hAnsi="Courier New" w:cs="Courier New"/>
+          <w:color w:val="808080" w:themeColor="background1" w:themeShade="80"/>
+          <w:sz w:val="22"/>
+          <w:lang w:val="pl-PL"/>
+        </w:rPr>
+        <w:t xml:space="preserve">        &lt;/div&gt;</w:t>
+      </w:r>
+    </w:p>
+    <w:p>
+      <w:pPr>
+        <w:rPr>
+          <w:rFonts w:ascii="Courier New" w:hAnsi="Courier New" w:cs="Courier New"/>
+          <w:color w:val="808080" w:themeColor="background1" w:themeShade="80"/>
+          <w:sz w:val="22"/>
+          <w:lang w:val="pl-PL"/>
+        </w:rPr>
+      </w:pPr>
+      <w:r>
+        <w:rPr>
+          <w:rFonts w:ascii="Courier New" w:hAnsi="Courier New" w:cs="Courier New"/>
+          <w:color w:val="808080" w:themeColor="background1" w:themeShade="80"/>
+          <w:sz w:val="22"/>
+          <w:lang w:val="pl-PL"/>
+        </w:rPr>
+        <w:t xml:space="preserve">        &lt;!-- </w:t>
+      </w:r>
+      <w:proofErr w:type="spellStart"/>
+      <w:r>
+        <w:rPr>
+          <w:rFonts w:ascii="Courier New" w:hAnsi="Courier New" w:cs="Courier New"/>
+          <w:color w:val="808080" w:themeColor="background1" w:themeShade="80"/>
+          <w:sz w:val="22"/>
+          <w:lang w:val="pl-PL"/>
+        </w:rPr>
+        <w:t>end</w:t>
+      </w:r>
+      <w:proofErr w:type="spellEnd"/>
+      <w:r>
+        <w:rPr>
+          <w:rFonts w:ascii="Courier New" w:hAnsi="Courier New" w:cs="Courier New"/>
+          <w:color w:val="808080" w:themeColor="background1" w:themeShade="80"/>
+          <w:sz w:val="22"/>
+          <w:lang w:val="pl-PL"/>
+        </w:rPr>
+        <w:t xml:space="preserve"> #</w:t>
+      </w:r>
+      <w:proofErr w:type="spellStart"/>
+      <w:r>
+        <w:rPr>
+          <w:rFonts w:ascii="Courier New" w:hAnsi="Courier New" w:cs="Courier New"/>
+          <w:color w:val="808080" w:themeColor="background1" w:themeShade="80"/>
+          <w:sz w:val="22"/>
+          <w:lang w:val="pl-PL"/>
+        </w:rPr>
+        <w:t>page</w:t>
+      </w:r>
+      <w:proofErr w:type="spellEnd"/>
+      <w:r>
+        <w:rPr>
+          <w:rFonts w:ascii="Courier New" w:hAnsi="Courier New" w:cs="Courier New"/>
+          <w:color w:val="808080" w:themeColor="background1" w:themeShade="80"/>
+          <w:sz w:val="22"/>
+          <w:lang w:val="pl-PL"/>
+        </w:rPr>
+        <w:t xml:space="preserve"> --&gt;</w:t>
+      </w:r>
+    </w:p>
+    <w:p>
+      <w:pPr>
+        <w:rPr>
+          <w:rFonts w:ascii="Courier New" w:hAnsi="Courier New" w:cs="Courier New"/>
+          <w:color w:val="808080" w:themeColor="background1" w:themeShade="80"/>
+          <w:sz w:val="22"/>
+          <w:lang w:val="pl-PL"/>
+        </w:rPr>
+      </w:pPr>
+      <w:r>
+        <w:rPr>
+          <w:rFonts w:ascii="Courier New" w:hAnsi="Courier New" w:cs="Courier New"/>
+          <w:color w:val="808080" w:themeColor="background1" w:themeShade="80"/>
+          <w:sz w:val="22"/>
+          <w:lang w:val="pl-PL"/>
+        </w:rPr>
+        <w:t xml:space="preserve">    &lt;/div&gt;</w:t>
+      </w:r>
+    </w:p>
+    <w:p>
+      <w:pPr>
+        <w:rPr>
+          <w:rFonts w:ascii="Courier New" w:hAnsi="Courier New" w:cs="Courier New"/>
+          <w:color w:val="808080" w:themeColor="background1" w:themeShade="80"/>
+          <w:sz w:val="22"/>
+          <w:lang w:val="pl-PL"/>
+        </w:rPr>
+      </w:pPr>
+      <w:r>
+        <w:rPr>
+          <w:rFonts w:ascii="Courier New" w:hAnsi="Courier New" w:cs="Courier New"/>
+          <w:color w:val="808080" w:themeColor="background1" w:themeShade="80"/>
+          <w:sz w:val="22"/>
+          <w:lang w:val="pl-PL"/>
+        </w:rPr>
+        <w:t xml:space="preserve">    &lt;div </w:t>
+      </w:r>
+      <w:proofErr w:type="spellStart"/>
+      <w:r>
+        <w:rPr>
+          <w:rFonts w:ascii="Courier New" w:hAnsi="Courier New" w:cs="Courier New"/>
+          <w:color w:val="808080" w:themeColor="background1" w:themeShade="80"/>
+          <w:sz w:val="22"/>
+          <w:lang w:val="pl-PL"/>
+        </w:rPr>
+        <w:t>id="footer</w:t>
+      </w:r>
+      <w:proofErr w:type="spellEnd"/>
+      <w:r>
+        <w:rPr>
+          <w:rFonts w:ascii="Courier New" w:hAnsi="Courier New" w:cs="Courier New"/>
+          <w:color w:val="808080" w:themeColor="background1" w:themeShade="80"/>
+          <w:sz w:val="22"/>
+          <w:lang w:val="pl-PL"/>
+        </w:rPr>
+        <w:t>"&gt;</w:t>
+      </w:r>
+    </w:p>
+    <w:p>
+      <w:pPr>
+        <w:rPr>
+          <w:rFonts w:ascii="Courier New" w:hAnsi="Courier New" w:cs="Courier New"/>
+          <w:color w:val="808080" w:themeColor="background1" w:themeShade="80"/>
+          <w:sz w:val="22"/>
+          <w:lang w:val="pl-PL"/>
+        </w:rPr>
+      </w:pPr>
+      <w:r>
+        <w:rPr>
+          <w:rFonts w:ascii="Courier New" w:hAnsi="Courier New" w:cs="Courier New"/>
+          <w:color w:val="808080" w:themeColor="background1" w:themeShade="80"/>
+          <w:sz w:val="22"/>
+          <w:lang w:val="pl-PL"/>
+        </w:rPr>
+        <w:tab/>
+        <w:t>...</w:t>
+      </w:r>
+    </w:p>
+    <w:p>
+      <w:pPr>
+        <w:rPr>
+          <w:rFonts w:ascii="Courier New" w:hAnsi="Courier New" w:cs="Courier New"/>
+          <w:color w:val="808080" w:themeColor="background1" w:themeShade="80"/>
+          <w:sz w:val="22"/>
+          <w:lang w:val="pl-PL"/>
+        </w:rPr>
+      </w:pPr>
+      <w:r>
+        <w:rPr>
+          <w:rFonts w:ascii="Courier New" w:hAnsi="Courier New" w:cs="Courier New"/>
+          <w:color w:val="808080" w:themeColor="background1" w:themeShade="80"/>
+          <w:sz w:val="22"/>
+          <w:lang w:val="pl-PL"/>
+        </w:rPr>
+        <w:t xml:space="preserve">    &lt;!-- </w:t>
+      </w:r>
+      <w:proofErr w:type="spellStart"/>
+      <w:r>
+        <w:rPr>
+          <w:rFonts w:ascii="Courier New" w:hAnsi="Courier New" w:cs="Courier New"/>
+          <w:color w:val="808080" w:themeColor="background1" w:themeShade="80"/>
+          <w:sz w:val="22"/>
+          <w:lang w:val="pl-PL"/>
+        </w:rPr>
+        <w:t>end</w:t>
+      </w:r>
+      <w:proofErr w:type="spellEnd"/>
+      <w:r>
+        <w:rPr>
+          <w:rFonts w:ascii="Courier New" w:hAnsi="Courier New" w:cs="Courier New"/>
+          <w:color w:val="808080" w:themeColor="background1" w:themeShade="80"/>
+          <w:sz w:val="22"/>
+          <w:lang w:val="pl-PL"/>
+        </w:rPr>
+        <w:t xml:space="preserve"> #</w:t>
+      </w:r>
+      <w:proofErr w:type="spellStart"/>
+      <w:r>
+        <w:rPr>
+          <w:rFonts w:ascii="Courier New" w:hAnsi="Courier New" w:cs="Courier New"/>
+          <w:color w:val="808080" w:themeColor="background1" w:themeShade="80"/>
+          <w:sz w:val="22"/>
+          <w:lang w:val="pl-PL"/>
+        </w:rPr>
+        <w:t>footer</w:t>
+      </w:r>
+      <w:proofErr w:type="spellEnd"/>
+      <w:r>
+        <w:rPr>
+          <w:rFonts w:ascii="Courier New" w:hAnsi="Courier New" w:cs="Courier New"/>
+          <w:color w:val="808080" w:themeColor="background1" w:themeShade="80"/>
+          <w:sz w:val="22"/>
+          <w:lang w:val="pl-PL"/>
+        </w:rPr>
+        <w:t xml:space="preserve"> --&gt;</w:t>
+      </w:r>
+    </w:p>
+    <w:p>
+      <w:pPr>
+        <w:rPr>
+          <w:rFonts w:ascii="Courier New" w:hAnsi="Courier New" w:cs="Courier New"/>
+          <w:color w:val="808080" w:themeColor="background1" w:themeShade="80"/>
+          <w:sz w:val="22"/>
+          <w:lang w:val="pl-PL"/>
+        </w:rPr>
+      </w:pPr>
+      <w:r>
+        <w:rPr>
+          <w:rFonts w:ascii="Courier New" w:hAnsi="Courier New" w:cs="Courier New"/>
+          <w:color w:val="808080" w:themeColor="background1" w:themeShade="80"/>
+          <w:sz w:val="22"/>
+          <w:lang w:val="pl-PL"/>
+        </w:rPr>
+        <w:t>&lt;/body&gt;</w:t>
+      </w:r>
     </w:p>
     <w:sectPr>
       <w:pgSz w:w="11906" w:h="16838"/>

</xml_diff>

<commit_message>
dodany opis wzorca singleton, lekkie przeformatowanie calosci
</commit_message>
<xml_diff>
--- a/projekt/Opis-systemu.docx
+++ b/projekt/Opis-systemu.docx
@@ -4,7 +4,7 @@
   <w:body>
     <w:p>
       <w:pPr>
-        <w:pStyle w:val="Title"/>
+        <w:pStyle w:val="Tytu"/>
         <w:rPr>
           <w:rFonts w:asciiTheme="minorHAnsi" w:hAnsiTheme="minorHAnsi" w:cstheme="minorHAnsi"/>
           <w:lang w:val="pl-PL"/>
@@ -15,63 +15,38 @@
           <w:rFonts w:asciiTheme="minorHAnsi" w:hAnsiTheme="minorHAnsi" w:cstheme="minorHAnsi"/>
           <w:lang w:val="pl-PL"/>
         </w:rPr>
-        <w:t xml:space="preserve">Portal </w:t>
-      </w:r>
-      <w:proofErr w:type="spellStart"/>
-      <w:r>
+        <w:t>Portal społecznościowy PastExplorer</w:t>
+      </w:r>
+    </w:p>
+    <w:p>
+      <w:pPr>
+        <w:pStyle w:val="Podtytu"/>
         <w:rPr>
           <w:rFonts w:asciiTheme="minorHAnsi" w:hAnsiTheme="minorHAnsi" w:cstheme="minorHAnsi"/>
           <w:lang w:val="pl-PL"/>
         </w:rPr>
-        <w:t>społecznościowy</w:t>
-      </w:r>
-      <w:proofErr w:type="spellEnd"/>
+      </w:pPr>
       <w:r>
         <w:rPr>
           <w:rFonts w:asciiTheme="minorHAnsi" w:hAnsiTheme="minorHAnsi" w:cstheme="minorHAnsi"/>
           <w:lang w:val="pl-PL"/>
         </w:rPr>
-        <w:t xml:space="preserve"> </w:t>
-      </w:r>
-      <w:proofErr w:type="spellStart"/>
-      <w:r>
+        <w:t>Opis systemu i elementy specyfikacji</w:t>
+      </w:r>
+    </w:p>
+    <w:p>
+      <w:pPr>
+        <w:pStyle w:val="Nagwek2"/>
         <w:rPr>
           <w:rFonts w:asciiTheme="minorHAnsi" w:hAnsiTheme="minorHAnsi" w:cstheme="minorHAnsi"/>
           <w:lang w:val="pl-PL"/>
         </w:rPr>
-        <w:t>PastExplorer</w:t>
-      </w:r>
-      <w:proofErr w:type="spellEnd"/>
-    </w:p>
-    <w:p>
-      <w:pPr>
-        <w:pStyle w:val="Subtitle"/>
+      </w:pPr>
+      <w:r>
         <w:rPr>
           <w:rFonts w:asciiTheme="minorHAnsi" w:hAnsiTheme="minorHAnsi" w:cstheme="minorHAnsi"/>
           <w:lang w:val="pl-PL"/>
         </w:rPr>
-      </w:pPr>
-      <w:r>
-        <w:rPr>
-          <w:rFonts w:asciiTheme="minorHAnsi" w:hAnsiTheme="minorHAnsi" w:cstheme="minorHAnsi"/>
-          <w:lang w:val="pl-PL"/>
-        </w:rPr>
-        <w:t>Opis systemu i elementy specyfikacji</w:t>
-      </w:r>
-    </w:p>
-    <w:p>
-      <w:pPr>
-        <w:pStyle w:val="Heading2"/>
-        <w:rPr>
-          <w:rFonts w:asciiTheme="minorHAnsi" w:hAnsiTheme="minorHAnsi" w:cstheme="minorHAnsi"/>
-          <w:lang w:val="pl-PL"/>
-        </w:rPr>
-      </w:pPr>
-      <w:r>
-        <w:rPr>
-          <w:rFonts w:asciiTheme="minorHAnsi" w:hAnsiTheme="minorHAnsi" w:cstheme="minorHAnsi"/>
-          <w:lang w:val="pl-PL"/>
-        </w:rPr>
         <w:t>Opis systemu</w:t>
       </w:r>
     </w:p>
@@ -112,27 +87,7 @@
           <w:szCs w:val="22"/>
           <w:lang w:val="pl-PL" w:eastAsia="pl-PL"/>
         </w:rPr>
-        <w:t>Aplikacja będzie mocno nakierowana “</w:t>
-      </w:r>
-      <w:proofErr w:type="spellStart"/>
-      <w:r>
-        <w:rPr>
-          <w:rFonts w:eastAsia="Times New Roman" w:cstheme="minorHAnsi"/>
-          <w:sz w:val="22"/>
-          <w:szCs w:val="22"/>
-          <w:lang w:val="pl-PL" w:eastAsia="pl-PL"/>
-        </w:rPr>
-        <w:t>społecznościowo</w:t>
-      </w:r>
-      <w:proofErr w:type="spellEnd"/>
-      <w:r>
-        <w:rPr>
-          <w:rFonts w:eastAsia="Times New Roman" w:cstheme="minorHAnsi"/>
-          <w:sz w:val="22"/>
-          <w:szCs w:val="22"/>
-          <w:lang w:val="pl-PL" w:eastAsia="pl-PL"/>
-        </w:rPr>
-        <w:t xml:space="preserve">”, tj. zawierać elementy pozwalające na tworzenie wokół serwisu społeczności użytkowników aktywnie uczestniczących w jego rozwoju, np. ocenianie i komentowanie albumów. </w:t>
+        <w:t xml:space="preserve">Aplikacja będzie mocno nakierowana “społecznościowo”, tj. zawierać elementy pozwalające na tworzenie wokół serwisu społeczności użytkowników aktywnie uczestniczących w jego rozwoju, np. ocenianie i komentowanie albumów. </w:t>
       </w:r>
     </w:p>
     <w:p>
@@ -145,7 +100,6 @@
           <w:lang w:eastAsia="pl-PL"/>
         </w:rPr>
       </w:pPr>
-      <w:proofErr w:type="spellStart"/>
       <w:r>
         <w:rPr>
           <w:rFonts w:eastAsia="Times New Roman" w:cstheme="minorHAnsi"/>
@@ -153,37 +107,7 @@
           <w:szCs w:val="22"/>
           <w:lang w:eastAsia="pl-PL"/>
         </w:rPr>
-        <w:t>Przykłady</w:t>
-      </w:r>
-      <w:proofErr w:type="spellEnd"/>
-      <w:r>
-        <w:rPr>
-          <w:rFonts w:eastAsia="Times New Roman" w:cstheme="minorHAnsi"/>
-          <w:sz w:val="22"/>
-          <w:szCs w:val="22"/>
-          <w:lang w:eastAsia="pl-PL"/>
-        </w:rPr>
-        <w:t xml:space="preserve"> </w:t>
-      </w:r>
-      <w:proofErr w:type="spellStart"/>
-      <w:r>
-        <w:rPr>
-          <w:rFonts w:eastAsia="Times New Roman" w:cstheme="minorHAnsi"/>
-          <w:sz w:val="22"/>
-          <w:szCs w:val="22"/>
-          <w:lang w:eastAsia="pl-PL"/>
-        </w:rPr>
-        <w:t>zastosowań</w:t>
-      </w:r>
-      <w:proofErr w:type="spellEnd"/>
-      <w:r>
-        <w:rPr>
-          <w:rFonts w:eastAsia="Times New Roman" w:cstheme="minorHAnsi"/>
-          <w:sz w:val="22"/>
-          <w:szCs w:val="22"/>
-          <w:lang w:eastAsia="pl-PL"/>
-        </w:rPr>
-        <w:t xml:space="preserve">: </w:t>
+        <w:t xml:space="preserve">Przykłady zastosowań: </w:t>
       </w:r>
     </w:p>
     <w:p>
@@ -311,7 +235,7 @@
     </w:p>
     <w:p>
       <w:pPr>
-        <w:pStyle w:val="Heading2"/>
+        <w:pStyle w:val="Nagwek2"/>
         <w:rPr>
           <w:rFonts w:asciiTheme="minorHAnsi" w:hAnsiTheme="minorHAnsi" w:cstheme="minorHAnsi"/>
           <w:lang w:val="pl-PL"/>
@@ -355,7 +279,7 @@
     </w:p>
     <w:p>
       <w:pPr>
-        <w:pStyle w:val="ListParagraph"/>
+        <w:pStyle w:val="Akapitzlist"/>
         <w:numPr>
           <w:ilvl w:val="0"/>
           <w:numId w:val="2"/>
@@ -379,7 +303,7 @@
     </w:p>
     <w:p>
       <w:pPr>
-        <w:pStyle w:val="ListParagraph"/>
+        <w:pStyle w:val="Akapitzlist"/>
         <w:numPr>
           <w:ilvl w:val="0"/>
           <w:numId w:val="2"/>
@@ -403,7 +327,7 @@
     </w:p>
     <w:p>
       <w:pPr>
-        <w:pStyle w:val="Heading2"/>
+        <w:pStyle w:val="Nagwek2"/>
         <w:rPr>
           <w:rFonts w:asciiTheme="minorHAnsi" w:hAnsiTheme="minorHAnsi" w:cstheme="minorHAnsi"/>
           <w:lang w:val="pl-PL"/>
@@ -441,27 +365,7 @@
           <w:szCs w:val="22"/>
           <w:lang w:val="pl-PL"/>
         </w:rPr>
-        <w:t xml:space="preserve">Poniższa lista prezentuje funkcjonalności jakie posiadać będzie portal </w:t>
-      </w:r>
-      <w:proofErr w:type="spellStart"/>
-      <w:r>
-        <w:rPr>
-          <w:rFonts w:cstheme="minorHAnsi"/>
-          <w:sz w:val="22"/>
-          <w:szCs w:val="22"/>
-          <w:lang w:val="pl-PL"/>
-        </w:rPr>
-        <w:t>PastExplorer</w:t>
-      </w:r>
-      <w:proofErr w:type="spellEnd"/>
-      <w:r>
-        <w:rPr>
-          <w:rFonts w:cstheme="minorHAnsi"/>
-          <w:sz w:val="22"/>
-          <w:szCs w:val="22"/>
-          <w:lang w:val="pl-PL"/>
-        </w:rPr>
-        <w:t xml:space="preserve"> z podziałem na kategorie.</w:t>
+        <w:t>Poniższa lista prezentuje funkcjonalności jakie posiadać będzie portal PastExplorer z podziałem na kategorie.</w:t>
       </w:r>
     </w:p>
     <w:p>
@@ -485,19 +389,8 @@
           <w:szCs w:val="22"/>
           <w:lang w:eastAsia="pl-PL"/>
         </w:rPr>
-        <w:t xml:space="preserve">Profile </w:t>
-      </w:r>
-      <w:proofErr w:type="spellStart"/>
-      <w:r>
-        <w:rPr>
-          <w:rFonts w:eastAsia="Times New Roman" w:cstheme="minorHAnsi"/>
-          <w:sz w:val="22"/>
-          <w:szCs w:val="22"/>
-          <w:lang w:eastAsia="pl-PL"/>
-        </w:rPr>
-        <w:t>użytkowników</w:t>
-      </w:r>
-      <w:proofErr w:type="spellEnd"/>
+        <w:t>Profile użytkowników</w:t>
+      </w:r>
     </w:p>
     <w:p>
       <w:pPr>
@@ -537,7 +430,6 @@
           <w:lang w:eastAsia="pl-PL"/>
         </w:rPr>
       </w:pPr>
-      <w:proofErr w:type="spellStart"/>
       <w:r>
         <w:rPr>
           <w:rFonts w:eastAsia="Times New Roman" w:cstheme="minorHAnsi"/>
@@ -547,7 +439,6 @@
         </w:rPr>
         <w:t>logowanie</w:t>
       </w:r>
-      <w:proofErr w:type="spellEnd"/>
       <w:r>
         <w:rPr>
           <w:rFonts w:eastAsia="Times New Roman" w:cstheme="minorHAnsi"/>
@@ -555,19 +446,8 @@
           <w:szCs w:val="22"/>
           <w:lang w:eastAsia="pl-PL"/>
         </w:rPr>
-        <w:t>/</w:t>
-      </w:r>
-      <w:proofErr w:type="spellStart"/>
-      <w:r>
-        <w:rPr>
-          <w:rFonts w:eastAsia="Times New Roman" w:cstheme="minorHAnsi"/>
-          <w:sz w:val="22"/>
-          <w:szCs w:val="22"/>
-          <w:lang w:eastAsia="pl-PL"/>
-        </w:rPr>
-        <w:t>wylogowywanie</w:t>
-      </w:r>
-      <w:proofErr w:type="spellEnd"/>
+        <w:t>/wylogowywanie</w:t>
+      </w:r>
     </w:p>
     <w:p>
       <w:pPr>
@@ -607,7 +487,6 @@
           <w:lang w:eastAsia="pl-PL"/>
         </w:rPr>
       </w:pPr>
-      <w:proofErr w:type="spellStart"/>
       <w:r>
         <w:rPr>
           <w:rFonts w:eastAsia="Times New Roman" w:cstheme="minorHAnsi"/>
@@ -615,49 +494,8 @@
           <w:szCs w:val="22"/>
           <w:lang w:eastAsia="pl-PL"/>
         </w:rPr>
-        <w:t>ustawienia</w:t>
-      </w:r>
-      <w:proofErr w:type="spellEnd"/>
-      <w:r>
-        <w:rPr>
-          <w:rFonts w:eastAsia="Times New Roman" w:cstheme="minorHAnsi"/>
-          <w:sz w:val="22"/>
-          <w:szCs w:val="22"/>
-          <w:lang w:eastAsia="pl-PL"/>
-        </w:rPr>
-        <w:t xml:space="preserve"> </w:t>
-      </w:r>
-      <w:proofErr w:type="spellStart"/>
-      <w:r>
-        <w:rPr>
-          <w:rFonts w:eastAsia="Times New Roman" w:cstheme="minorHAnsi"/>
-          <w:sz w:val="22"/>
-          <w:szCs w:val="22"/>
-          <w:lang w:eastAsia="pl-PL"/>
-        </w:rPr>
-        <w:t>konta</w:t>
-      </w:r>
-      <w:proofErr w:type="spellEnd"/>
-      <w:r>
-        <w:rPr>
-          <w:rFonts w:eastAsia="Times New Roman" w:cstheme="minorHAnsi"/>
-          <w:sz w:val="22"/>
-          <w:szCs w:val="22"/>
-          <w:lang w:eastAsia="pl-PL"/>
-        </w:rPr>
-        <w:t>/</w:t>
-      </w:r>
-      <w:proofErr w:type="spellStart"/>
-      <w:r>
-        <w:rPr>
-          <w:rFonts w:eastAsia="Times New Roman" w:cstheme="minorHAnsi"/>
-          <w:sz w:val="22"/>
-          <w:szCs w:val="22"/>
-          <w:lang w:eastAsia="pl-PL"/>
-        </w:rPr>
-        <w:t>profilu</w:t>
-      </w:r>
-      <w:proofErr w:type="spellEnd"/>
+        <w:t>ustawienia konta/profilu</w:t>
+      </w:r>
     </w:p>
     <w:p>
       <w:pPr>
@@ -697,7 +535,6 @@
           <w:lang w:eastAsia="pl-PL"/>
         </w:rPr>
       </w:pPr>
-      <w:proofErr w:type="spellStart"/>
       <w:r>
         <w:rPr>
           <w:rFonts w:eastAsia="Times New Roman" w:cstheme="minorHAnsi"/>
@@ -705,29 +542,8 @@
           <w:szCs w:val="22"/>
           <w:lang w:eastAsia="pl-PL"/>
         </w:rPr>
-        <w:t>ustawienia</w:t>
-      </w:r>
-      <w:proofErr w:type="spellEnd"/>
-      <w:r>
-        <w:rPr>
-          <w:rFonts w:eastAsia="Times New Roman" w:cstheme="minorHAnsi"/>
-          <w:sz w:val="22"/>
-          <w:szCs w:val="22"/>
-          <w:lang w:eastAsia="pl-PL"/>
-        </w:rPr>
-        <w:t xml:space="preserve"> </w:t>
-      </w:r>
-      <w:proofErr w:type="spellStart"/>
-      <w:r>
-        <w:rPr>
-          <w:rFonts w:eastAsia="Times New Roman" w:cstheme="minorHAnsi"/>
-          <w:sz w:val="22"/>
-          <w:szCs w:val="22"/>
-          <w:lang w:eastAsia="pl-PL"/>
-        </w:rPr>
-        <w:t>powiadomień</w:t>
-      </w:r>
-      <w:proofErr w:type="spellEnd"/>
+        <w:t>ustawienia powiadomień</w:t>
+      </w:r>
     </w:p>
     <w:p>
       <w:pPr>
@@ -743,7 +559,6 @@
           <w:lang w:eastAsia="pl-PL"/>
         </w:rPr>
       </w:pPr>
-      <w:proofErr w:type="spellStart"/>
       <w:r>
         <w:rPr>
           <w:rFonts w:eastAsia="Times New Roman" w:cstheme="minorHAnsi"/>
@@ -751,9 +566,8 @@
           <w:szCs w:val="22"/>
           <w:lang w:eastAsia="pl-PL"/>
         </w:rPr>
-        <w:t>zmiana</w:t>
-      </w:r>
-      <w:proofErr w:type="spellEnd"/>
+        <w:t xml:space="preserve">zmiana </w:t>
+      </w:r>
       <w:r>
         <w:rPr>
           <w:rFonts w:eastAsia="Times New Roman" w:cstheme="minorHAnsi"/>
@@ -761,59 +575,8 @@
           <w:szCs w:val="22"/>
           <w:lang w:eastAsia="pl-PL"/>
         </w:rPr>
-        <w:t xml:space="preserve"> </w:t>
-      </w:r>
-      <w:proofErr w:type="spellStart"/>
-      <w:r>
-        <w:rPr>
-          <w:rFonts w:eastAsia="Times New Roman" w:cstheme="minorHAnsi"/>
-          <w:sz w:val="22"/>
-          <w:szCs w:val="22"/>
-          <w:lang w:eastAsia="pl-PL"/>
-        </w:rPr>
-        <w:t>oraz</w:t>
-      </w:r>
-      <w:proofErr w:type="spellEnd"/>
-      <w:r>
-        <w:rPr>
-          <w:rFonts w:eastAsia="Times New Roman" w:cstheme="minorHAnsi"/>
-          <w:sz w:val="22"/>
-          <w:szCs w:val="22"/>
-          <w:lang w:eastAsia="pl-PL"/>
-        </w:rPr>
-        <w:t xml:space="preserve"> </w:t>
-      </w:r>
-      <w:proofErr w:type="spellStart"/>
-      <w:r>
-        <w:rPr>
-          <w:rFonts w:eastAsia="Times New Roman" w:cstheme="minorHAnsi"/>
-          <w:sz w:val="22"/>
-          <w:szCs w:val="22"/>
-          <w:lang w:eastAsia="pl-PL"/>
-        </w:rPr>
-        <w:t>odzyskiwanie</w:t>
-      </w:r>
-      <w:proofErr w:type="spellEnd"/>
-      <w:r>
-        <w:rPr>
-          <w:rFonts w:eastAsia="Times New Roman" w:cstheme="minorHAnsi"/>
-          <w:sz w:val="22"/>
-          <w:szCs w:val="22"/>
-          <w:lang w:eastAsia="pl-PL"/>
-        </w:rPr>
-        <w:t xml:space="preserve"> </w:t>
-      </w:r>
-      <w:proofErr w:type="spellStart"/>
-      <w:r>
-        <w:rPr>
-          <w:rFonts w:eastAsia="Times New Roman" w:cstheme="minorHAnsi"/>
-          <w:sz w:val="22"/>
-          <w:szCs w:val="22"/>
-          <w:lang w:eastAsia="pl-PL"/>
-        </w:rPr>
-        <w:t>hasła</w:t>
-      </w:r>
-      <w:proofErr w:type="spellEnd"/>
+        <w:t>oraz odzyskiwanie hasła</w:t>
+      </w:r>
     </w:p>
     <w:p>
       <w:pPr>
@@ -853,7 +616,6 @@
           <w:lang w:eastAsia="pl-PL"/>
         </w:rPr>
       </w:pPr>
-      <w:proofErr w:type="spellStart"/>
       <w:r>
         <w:rPr>
           <w:rFonts w:eastAsia="Times New Roman" w:cstheme="minorHAnsi"/>
@@ -861,29 +623,8 @@
           <w:szCs w:val="22"/>
           <w:lang w:eastAsia="pl-PL"/>
         </w:rPr>
-        <w:t>Albumy</w:t>
-      </w:r>
-      <w:proofErr w:type="spellEnd"/>
-      <w:r>
-        <w:rPr>
-          <w:rFonts w:eastAsia="Times New Roman" w:cstheme="minorHAnsi"/>
-          <w:sz w:val="22"/>
-          <w:szCs w:val="22"/>
-          <w:lang w:eastAsia="pl-PL"/>
-        </w:rPr>
-        <w:t xml:space="preserve"> </w:t>
-      </w:r>
-      <w:proofErr w:type="spellStart"/>
-      <w:r>
-        <w:rPr>
-          <w:rFonts w:eastAsia="Times New Roman" w:cstheme="minorHAnsi"/>
-          <w:sz w:val="22"/>
-          <w:szCs w:val="22"/>
-          <w:lang w:eastAsia="pl-PL"/>
-        </w:rPr>
-        <w:t>zdjęć</w:t>
-      </w:r>
-      <w:proofErr w:type="spellEnd"/>
+        <w:t>Albumy zdjęć</w:t>
+      </w:r>
     </w:p>
     <w:p>
       <w:pPr>
@@ -899,7 +640,6 @@
           <w:lang w:eastAsia="pl-PL"/>
         </w:rPr>
       </w:pPr>
-      <w:proofErr w:type="spellStart"/>
       <w:r>
         <w:rPr>
           <w:rFonts w:eastAsia="Times New Roman" w:cstheme="minorHAnsi"/>
@@ -907,49 +647,8 @@
           <w:szCs w:val="22"/>
           <w:lang w:eastAsia="pl-PL"/>
         </w:rPr>
-        <w:t>tworzenie</w:t>
-      </w:r>
-      <w:proofErr w:type="spellEnd"/>
-      <w:r>
-        <w:rPr>
-          <w:rFonts w:eastAsia="Times New Roman" w:cstheme="minorHAnsi"/>
-          <w:sz w:val="22"/>
-          <w:szCs w:val="22"/>
-          <w:lang w:eastAsia="pl-PL"/>
-        </w:rPr>
-        <w:t xml:space="preserve"> </w:t>
-      </w:r>
-      <w:proofErr w:type="spellStart"/>
-      <w:r>
-        <w:rPr>
-          <w:rFonts w:eastAsia="Times New Roman" w:cstheme="minorHAnsi"/>
-          <w:sz w:val="22"/>
-          <w:szCs w:val="22"/>
-          <w:lang w:eastAsia="pl-PL"/>
-        </w:rPr>
-        <w:t>nowego</w:t>
-      </w:r>
-      <w:proofErr w:type="spellEnd"/>
-      <w:r>
-        <w:rPr>
-          <w:rFonts w:eastAsia="Times New Roman" w:cstheme="minorHAnsi"/>
-          <w:sz w:val="22"/>
-          <w:szCs w:val="22"/>
-          <w:lang w:eastAsia="pl-PL"/>
-        </w:rPr>
-        <w:t xml:space="preserve"> </w:t>
-      </w:r>
-      <w:proofErr w:type="spellStart"/>
-      <w:r>
-        <w:rPr>
-          <w:rFonts w:eastAsia="Times New Roman" w:cstheme="minorHAnsi"/>
-          <w:sz w:val="22"/>
-          <w:szCs w:val="22"/>
-          <w:lang w:eastAsia="pl-PL"/>
-        </w:rPr>
-        <w:t>albumu</w:t>
-      </w:r>
-      <w:proofErr w:type="spellEnd"/>
+        <w:t>tworzenie nowego albumu</w:t>
+      </w:r>
     </w:p>
     <w:p>
       <w:pPr>
@@ -1013,7 +712,6 @@
           <w:lang w:eastAsia="pl-PL"/>
         </w:rPr>
       </w:pPr>
-      <w:proofErr w:type="spellStart"/>
       <w:r>
         <w:rPr>
           <w:rFonts w:eastAsia="Times New Roman" w:cstheme="minorHAnsi"/>
@@ -1021,49 +719,8 @@
           <w:szCs w:val="22"/>
           <w:lang w:eastAsia="pl-PL"/>
         </w:rPr>
-        <w:t>ustawienia</w:t>
-      </w:r>
-      <w:proofErr w:type="spellEnd"/>
-      <w:r>
-        <w:rPr>
-          <w:rFonts w:eastAsia="Times New Roman" w:cstheme="minorHAnsi"/>
-          <w:sz w:val="22"/>
-          <w:szCs w:val="22"/>
-          <w:lang w:eastAsia="pl-PL"/>
-        </w:rPr>
-        <w:t xml:space="preserve"> </w:t>
-      </w:r>
-      <w:proofErr w:type="spellStart"/>
-      <w:r>
-        <w:rPr>
-          <w:rFonts w:eastAsia="Times New Roman" w:cstheme="minorHAnsi"/>
-          <w:sz w:val="22"/>
-          <w:szCs w:val="22"/>
-          <w:lang w:eastAsia="pl-PL"/>
-        </w:rPr>
-        <w:t>poziomu</w:t>
-      </w:r>
-      <w:proofErr w:type="spellEnd"/>
-      <w:r>
-        <w:rPr>
-          <w:rFonts w:eastAsia="Times New Roman" w:cstheme="minorHAnsi"/>
-          <w:sz w:val="22"/>
-          <w:szCs w:val="22"/>
-          <w:lang w:eastAsia="pl-PL"/>
-        </w:rPr>
-        <w:t xml:space="preserve"> </w:t>
-      </w:r>
-      <w:proofErr w:type="spellStart"/>
-      <w:r>
-        <w:rPr>
-          <w:rFonts w:eastAsia="Times New Roman" w:cstheme="minorHAnsi"/>
-          <w:sz w:val="22"/>
-          <w:szCs w:val="22"/>
-          <w:lang w:eastAsia="pl-PL"/>
-        </w:rPr>
-        <w:t>prywatności</w:t>
-      </w:r>
-      <w:proofErr w:type="spellEnd"/>
+        <w:t>ustawienia poziomu prywatności</w:t>
+      </w:r>
     </w:p>
     <w:p>
       <w:pPr>
@@ -1134,59 +791,8 @@
           <w:szCs w:val="22"/>
           <w:lang w:eastAsia="pl-PL"/>
         </w:rPr>
-        <w:t xml:space="preserve">o </w:t>
-      </w:r>
-      <w:proofErr w:type="spellStart"/>
-      <w:r>
-        <w:rPr>
-          <w:rFonts w:eastAsia="Times New Roman" w:cstheme="minorHAnsi"/>
-          <w:sz w:val="22"/>
-          <w:szCs w:val="22"/>
-          <w:lang w:eastAsia="pl-PL"/>
-        </w:rPr>
-        <w:t>podanych</w:t>
-      </w:r>
-      <w:proofErr w:type="spellEnd"/>
-      <w:r>
-        <w:rPr>
-          <w:rFonts w:eastAsia="Times New Roman" w:cstheme="minorHAnsi"/>
-          <w:sz w:val="22"/>
-          <w:szCs w:val="22"/>
-          <w:lang w:eastAsia="pl-PL"/>
-        </w:rPr>
-        <w:t xml:space="preserve"> </w:t>
-      </w:r>
-      <w:proofErr w:type="spellStart"/>
-      <w:r>
-        <w:rPr>
-          <w:rFonts w:eastAsia="Times New Roman" w:cstheme="minorHAnsi"/>
-          <w:sz w:val="22"/>
-          <w:szCs w:val="22"/>
-          <w:lang w:eastAsia="pl-PL"/>
-        </w:rPr>
-        <w:t>nazwach</w:t>
-      </w:r>
-      <w:proofErr w:type="spellEnd"/>
-      <w:r>
-        <w:rPr>
-          <w:rFonts w:eastAsia="Times New Roman" w:cstheme="minorHAnsi"/>
-          <w:sz w:val="22"/>
-          <w:szCs w:val="22"/>
-          <w:lang w:eastAsia="pl-PL"/>
-        </w:rPr>
-        <w:t xml:space="preserve"> </w:t>
-      </w:r>
-      <w:proofErr w:type="spellStart"/>
-      <w:r>
-        <w:rPr>
-          <w:rFonts w:eastAsia="Times New Roman" w:cstheme="minorHAnsi"/>
-          <w:sz w:val="22"/>
-          <w:szCs w:val="22"/>
-          <w:lang w:eastAsia="pl-PL"/>
-        </w:rPr>
-        <w:t>użytkowników</w:t>
-      </w:r>
-      <w:proofErr w:type="spellEnd"/>
+        <w:t>o podanych nazwach użytkowników</w:t>
+      </w:r>
     </w:p>
     <w:p>
       <w:pPr>
@@ -1202,7 +808,6 @@
           <w:lang w:eastAsia="pl-PL"/>
         </w:rPr>
       </w:pPr>
-      <w:proofErr w:type="spellStart"/>
       <w:r>
         <w:rPr>
           <w:rFonts w:eastAsia="Times New Roman" w:cstheme="minorHAnsi"/>
@@ -1219,69 +824,8 @@
           <w:szCs w:val="22"/>
           <w:lang w:eastAsia="pl-PL"/>
         </w:rPr>
-        <w:t>ających</w:t>
-      </w:r>
-      <w:proofErr w:type="spellEnd"/>
-      <w:r>
-        <w:rPr>
-          <w:rFonts w:eastAsia="Times New Roman" w:cstheme="minorHAnsi"/>
-          <w:sz w:val="22"/>
-          <w:szCs w:val="22"/>
-          <w:lang w:eastAsia="pl-PL"/>
-        </w:rPr>
-        <w:t xml:space="preserve"> </w:t>
-      </w:r>
-      <w:proofErr w:type="spellStart"/>
-      <w:r>
-        <w:rPr>
-          <w:rFonts w:eastAsia="Times New Roman" w:cstheme="minorHAnsi"/>
-          <w:sz w:val="22"/>
-          <w:szCs w:val="22"/>
-          <w:lang w:eastAsia="pl-PL"/>
-        </w:rPr>
-        <w:t>hasło</w:t>
-      </w:r>
-      <w:proofErr w:type="spellEnd"/>
-      <w:r>
-        <w:rPr>
-          <w:rFonts w:eastAsia="Times New Roman" w:cstheme="minorHAnsi"/>
-          <w:sz w:val="22"/>
-          <w:szCs w:val="22"/>
-          <w:lang w:eastAsia="pl-PL"/>
-        </w:rPr>
-        <w:t xml:space="preserve"> </w:t>
-      </w:r>
-      <w:proofErr w:type="spellStart"/>
-      <w:r>
-        <w:rPr>
-          <w:rFonts w:eastAsia="Times New Roman" w:cstheme="minorHAnsi"/>
-          <w:sz w:val="22"/>
-          <w:szCs w:val="22"/>
-          <w:lang w:eastAsia="pl-PL"/>
-        </w:rPr>
-        <w:t>dostępu</w:t>
-      </w:r>
-      <w:proofErr w:type="spellEnd"/>
-      <w:r>
-        <w:rPr>
-          <w:rFonts w:eastAsia="Times New Roman" w:cstheme="minorHAnsi"/>
-          <w:sz w:val="22"/>
-          <w:szCs w:val="22"/>
-          <w:lang w:eastAsia="pl-PL"/>
-        </w:rPr>
-        <w:t xml:space="preserve"> do </w:t>
-      </w:r>
-      <w:proofErr w:type="spellStart"/>
-      <w:r>
-        <w:rPr>
-          <w:rFonts w:eastAsia="Times New Roman" w:cstheme="minorHAnsi"/>
-          <w:sz w:val="22"/>
-          <w:szCs w:val="22"/>
-          <w:lang w:eastAsia="pl-PL"/>
-        </w:rPr>
-        <w:t>albumu</w:t>
-      </w:r>
-      <w:proofErr w:type="spellEnd"/>
+        <w:t>ających hasło dostępu do albumu</w:t>
+      </w:r>
     </w:p>
     <w:p>
       <w:pPr>
@@ -1297,7 +841,6 @@
           <w:lang w:eastAsia="pl-PL"/>
         </w:rPr>
       </w:pPr>
-      <w:proofErr w:type="spellStart"/>
       <w:r>
         <w:rPr>
           <w:rFonts w:eastAsia="Times New Roman" w:cstheme="minorHAnsi"/>
@@ -1305,69 +848,8 @@
           <w:szCs w:val="22"/>
           <w:lang w:eastAsia="pl-PL"/>
         </w:rPr>
-        <w:t>ustawienia</w:t>
-      </w:r>
-      <w:proofErr w:type="spellEnd"/>
-      <w:r>
-        <w:rPr>
-          <w:rFonts w:eastAsia="Times New Roman" w:cstheme="minorHAnsi"/>
-          <w:sz w:val="22"/>
-          <w:szCs w:val="22"/>
-          <w:lang w:eastAsia="pl-PL"/>
-        </w:rPr>
-        <w:t xml:space="preserve"> </w:t>
-      </w:r>
-      <w:proofErr w:type="spellStart"/>
-      <w:r>
-        <w:rPr>
-          <w:rFonts w:eastAsia="Times New Roman" w:cstheme="minorHAnsi"/>
-          <w:sz w:val="22"/>
-          <w:szCs w:val="22"/>
-          <w:lang w:eastAsia="pl-PL"/>
-        </w:rPr>
-        <w:t>praw</w:t>
-      </w:r>
-      <w:proofErr w:type="spellEnd"/>
-      <w:r>
-        <w:rPr>
-          <w:rFonts w:eastAsia="Times New Roman" w:cstheme="minorHAnsi"/>
-          <w:sz w:val="22"/>
-          <w:szCs w:val="22"/>
-          <w:lang w:eastAsia="pl-PL"/>
-        </w:rPr>
-        <w:t xml:space="preserve"> do </w:t>
-      </w:r>
-      <w:proofErr w:type="spellStart"/>
-      <w:r>
-        <w:rPr>
-          <w:rFonts w:eastAsia="Times New Roman" w:cstheme="minorHAnsi"/>
-          <w:sz w:val="22"/>
-          <w:szCs w:val="22"/>
-          <w:lang w:eastAsia="pl-PL"/>
-        </w:rPr>
-        <w:t>komentowania</w:t>
-      </w:r>
-      <w:proofErr w:type="spellEnd"/>
-      <w:r>
-        <w:rPr>
-          <w:rFonts w:eastAsia="Times New Roman" w:cstheme="minorHAnsi"/>
-          <w:sz w:val="22"/>
-          <w:szCs w:val="22"/>
-          <w:lang w:eastAsia="pl-PL"/>
-        </w:rPr>
-        <w:t xml:space="preserve"> </w:t>
-      </w:r>
-      <w:proofErr w:type="spellStart"/>
-      <w:r>
-        <w:rPr>
-          <w:rFonts w:eastAsia="Times New Roman" w:cstheme="minorHAnsi"/>
-          <w:sz w:val="22"/>
-          <w:szCs w:val="22"/>
-          <w:lang w:eastAsia="pl-PL"/>
-        </w:rPr>
-        <w:t>albumu</w:t>
-      </w:r>
-      <w:proofErr w:type="spellEnd"/>
+        <w:t>ustawienia praw do komentowania albumu</w:t>
+      </w:r>
     </w:p>
     <w:p>
       <w:pPr>
@@ -1383,7 +865,6 @@
           <w:lang w:eastAsia="pl-PL"/>
         </w:rPr>
       </w:pPr>
-      <w:proofErr w:type="spellStart"/>
       <w:r>
         <w:rPr>
           <w:rFonts w:eastAsia="Times New Roman" w:cstheme="minorHAnsi"/>
@@ -1391,69 +872,8 @@
           <w:szCs w:val="22"/>
           <w:lang w:eastAsia="pl-PL"/>
         </w:rPr>
-        <w:t>automatycznie</w:t>
-      </w:r>
-      <w:proofErr w:type="spellEnd"/>
-      <w:r>
-        <w:rPr>
-          <w:rFonts w:eastAsia="Times New Roman" w:cstheme="minorHAnsi"/>
-          <w:sz w:val="22"/>
-          <w:szCs w:val="22"/>
-          <w:lang w:eastAsia="pl-PL"/>
-        </w:rPr>
-        <w:t xml:space="preserve"> </w:t>
-      </w:r>
-      <w:proofErr w:type="spellStart"/>
-      <w:r>
-        <w:rPr>
-          <w:rFonts w:eastAsia="Times New Roman" w:cstheme="minorHAnsi"/>
-          <w:sz w:val="22"/>
-          <w:szCs w:val="22"/>
-          <w:lang w:eastAsia="pl-PL"/>
-        </w:rPr>
-        <w:t>zezwalaj</w:t>
-      </w:r>
-      <w:proofErr w:type="spellEnd"/>
-      <w:r>
-        <w:rPr>
-          <w:rFonts w:eastAsia="Times New Roman" w:cstheme="minorHAnsi"/>
-          <w:sz w:val="22"/>
-          <w:szCs w:val="22"/>
-          <w:lang w:eastAsia="pl-PL"/>
-        </w:rPr>
-        <w:t xml:space="preserve"> </w:t>
-      </w:r>
-      <w:proofErr w:type="spellStart"/>
-      <w:r>
-        <w:rPr>
-          <w:rFonts w:eastAsia="Times New Roman" w:cstheme="minorHAnsi"/>
-          <w:sz w:val="22"/>
-          <w:szCs w:val="22"/>
-          <w:lang w:eastAsia="pl-PL"/>
-        </w:rPr>
-        <w:t>na</w:t>
-      </w:r>
-      <w:proofErr w:type="spellEnd"/>
-      <w:r>
-        <w:rPr>
-          <w:rFonts w:eastAsia="Times New Roman" w:cstheme="minorHAnsi"/>
-          <w:sz w:val="22"/>
-          <w:szCs w:val="22"/>
-          <w:lang w:eastAsia="pl-PL"/>
-        </w:rPr>
-        <w:t xml:space="preserve"> </w:t>
-      </w:r>
-      <w:proofErr w:type="spellStart"/>
-      <w:r>
-        <w:rPr>
-          <w:rFonts w:eastAsia="Times New Roman" w:cstheme="minorHAnsi"/>
-          <w:sz w:val="22"/>
-          <w:szCs w:val="22"/>
-          <w:lang w:eastAsia="pl-PL"/>
-        </w:rPr>
-        <w:t>komentarze</w:t>
-      </w:r>
-      <w:proofErr w:type="spellEnd"/>
+        <w:t>automatycznie zezwalaj na komentarze</w:t>
+      </w:r>
     </w:p>
     <w:p>
       <w:pPr>
@@ -1469,7 +889,6 @@
           <w:lang w:eastAsia="pl-PL"/>
         </w:rPr>
       </w:pPr>
-      <w:proofErr w:type="spellStart"/>
       <w:r>
         <w:rPr>
           <w:rFonts w:eastAsia="Times New Roman" w:cstheme="minorHAnsi"/>
@@ -1477,69 +896,8 @@
           <w:szCs w:val="22"/>
           <w:lang w:eastAsia="pl-PL"/>
         </w:rPr>
-        <w:t>każdy</w:t>
-      </w:r>
-      <w:proofErr w:type="spellEnd"/>
-      <w:r>
-        <w:rPr>
-          <w:rFonts w:eastAsia="Times New Roman" w:cstheme="minorHAnsi"/>
-          <w:sz w:val="22"/>
-          <w:szCs w:val="22"/>
-          <w:lang w:eastAsia="pl-PL"/>
-        </w:rPr>
-        <w:t xml:space="preserve"> </w:t>
-      </w:r>
-      <w:proofErr w:type="spellStart"/>
-      <w:r>
-        <w:rPr>
-          <w:rFonts w:eastAsia="Times New Roman" w:cstheme="minorHAnsi"/>
-          <w:sz w:val="22"/>
-          <w:szCs w:val="22"/>
-          <w:lang w:eastAsia="pl-PL"/>
-        </w:rPr>
-        <w:t>komentarz</w:t>
-      </w:r>
-      <w:proofErr w:type="spellEnd"/>
-      <w:r>
-        <w:rPr>
-          <w:rFonts w:eastAsia="Times New Roman" w:cstheme="minorHAnsi"/>
-          <w:sz w:val="22"/>
-          <w:szCs w:val="22"/>
-          <w:lang w:eastAsia="pl-PL"/>
-        </w:rPr>
-        <w:t xml:space="preserve"> </w:t>
-      </w:r>
-      <w:proofErr w:type="spellStart"/>
-      <w:r>
-        <w:rPr>
-          <w:rFonts w:eastAsia="Times New Roman" w:cstheme="minorHAnsi"/>
-          <w:sz w:val="22"/>
-          <w:szCs w:val="22"/>
-          <w:lang w:eastAsia="pl-PL"/>
-        </w:rPr>
-        <w:t>wymaga</w:t>
-      </w:r>
-      <w:proofErr w:type="spellEnd"/>
-      <w:r>
-        <w:rPr>
-          <w:rFonts w:eastAsia="Times New Roman" w:cstheme="minorHAnsi"/>
-          <w:sz w:val="22"/>
-          <w:szCs w:val="22"/>
-          <w:lang w:eastAsia="pl-PL"/>
-        </w:rPr>
-        <w:t xml:space="preserve"> </w:t>
-      </w:r>
-      <w:proofErr w:type="spellStart"/>
-      <w:r>
-        <w:rPr>
-          <w:rFonts w:eastAsia="Times New Roman" w:cstheme="minorHAnsi"/>
-          <w:sz w:val="22"/>
-          <w:szCs w:val="22"/>
-          <w:lang w:eastAsia="pl-PL"/>
-        </w:rPr>
-        <w:t>autoryzacji</w:t>
-      </w:r>
-      <w:proofErr w:type="spellEnd"/>
+        <w:t>każdy komentarz wymaga autoryzacji</w:t>
+      </w:r>
     </w:p>
     <w:p>
       <w:pPr>
@@ -1555,7 +913,6 @@
           <w:lang w:eastAsia="pl-PL"/>
         </w:rPr>
       </w:pPr>
-      <w:proofErr w:type="spellStart"/>
       <w:r>
         <w:rPr>
           <w:rFonts w:eastAsia="Times New Roman" w:cstheme="minorHAnsi"/>
@@ -1563,49 +920,8 @@
           <w:szCs w:val="22"/>
           <w:lang w:eastAsia="pl-PL"/>
         </w:rPr>
-        <w:t>całkowite</w:t>
-      </w:r>
-      <w:proofErr w:type="spellEnd"/>
-      <w:r>
-        <w:rPr>
-          <w:rFonts w:eastAsia="Times New Roman" w:cstheme="minorHAnsi"/>
-          <w:sz w:val="22"/>
-          <w:szCs w:val="22"/>
-          <w:lang w:eastAsia="pl-PL"/>
-        </w:rPr>
-        <w:t xml:space="preserve"> </w:t>
-      </w:r>
-      <w:proofErr w:type="spellStart"/>
-      <w:r>
-        <w:rPr>
-          <w:rFonts w:eastAsia="Times New Roman" w:cstheme="minorHAnsi"/>
-          <w:sz w:val="22"/>
-          <w:szCs w:val="22"/>
-          <w:lang w:eastAsia="pl-PL"/>
-        </w:rPr>
-        <w:t>zablokowanie</w:t>
-      </w:r>
-      <w:proofErr w:type="spellEnd"/>
-      <w:r>
-        <w:rPr>
-          <w:rFonts w:eastAsia="Times New Roman" w:cstheme="minorHAnsi"/>
-          <w:sz w:val="22"/>
-          <w:szCs w:val="22"/>
-          <w:lang w:eastAsia="pl-PL"/>
-        </w:rPr>
-        <w:t xml:space="preserve"> </w:t>
-      </w:r>
-      <w:proofErr w:type="spellStart"/>
-      <w:r>
-        <w:rPr>
-          <w:rFonts w:eastAsia="Times New Roman" w:cstheme="minorHAnsi"/>
-          <w:sz w:val="22"/>
-          <w:szCs w:val="22"/>
-          <w:lang w:eastAsia="pl-PL"/>
-        </w:rPr>
-        <w:t>komentarzy</w:t>
-      </w:r>
-      <w:proofErr w:type="spellEnd"/>
+        <w:t>całkowite zablokowanie komentarzy</w:t>
+      </w:r>
     </w:p>
     <w:p>
       <w:pPr>
@@ -1621,7 +937,6 @@
           <w:lang w:eastAsia="pl-PL"/>
         </w:rPr>
       </w:pPr>
-      <w:proofErr w:type="spellStart"/>
       <w:r>
         <w:rPr>
           <w:rFonts w:eastAsia="Times New Roman" w:cstheme="minorHAnsi"/>
@@ -1629,49 +944,8 @@
           <w:szCs w:val="22"/>
           <w:lang w:eastAsia="pl-PL"/>
         </w:rPr>
-        <w:t>przeglądanie</w:t>
-      </w:r>
-      <w:proofErr w:type="spellEnd"/>
-      <w:r>
-        <w:rPr>
-          <w:rFonts w:eastAsia="Times New Roman" w:cstheme="minorHAnsi"/>
-          <w:sz w:val="22"/>
-          <w:szCs w:val="22"/>
-          <w:lang w:eastAsia="pl-PL"/>
-        </w:rPr>
-        <w:t xml:space="preserve"> </w:t>
-      </w:r>
-      <w:proofErr w:type="spellStart"/>
-      <w:r>
-        <w:rPr>
-          <w:rFonts w:eastAsia="Times New Roman" w:cstheme="minorHAnsi"/>
-          <w:sz w:val="22"/>
-          <w:szCs w:val="22"/>
-          <w:lang w:eastAsia="pl-PL"/>
-        </w:rPr>
-        <w:t>istniejących</w:t>
-      </w:r>
-      <w:proofErr w:type="spellEnd"/>
-      <w:r>
-        <w:rPr>
-          <w:rFonts w:eastAsia="Times New Roman" w:cstheme="minorHAnsi"/>
-          <w:sz w:val="22"/>
-          <w:szCs w:val="22"/>
-          <w:lang w:eastAsia="pl-PL"/>
-        </w:rPr>
-        <w:t xml:space="preserve"> </w:t>
-      </w:r>
-      <w:proofErr w:type="spellStart"/>
-      <w:r>
-        <w:rPr>
-          <w:rFonts w:eastAsia="Times New Roman" w:cstheme="minorHAnsi"/>
-          <w:sz w:val="22"/>
-          <w:szCs w:val="22"/>
-          <w:lang w:eastAsia="pl-PL"/>
-        </w:rPr>
-        <w:t>albumów</w:t>
-      </w:r>
-      <w:proofErr w:type="spellEnd"/>
+        <w:t>przeglądanie istniejących albumów</w:t>
+      </w:r>
     </w:p>
     <w:p>
       <w:pPr>
@@ -1735,7 +1009,6 @@
           <w:lang w:eastAsia="pl-PL"/>
         </w:rPr>
       </w:pPr>
-      <w:proofErr w:type="spellStart"/>
       <w:r>
         <w:rPr>
           <w:rFonts w:eastAsia="Times New Roman" w:cstheme="minorHAnsi"/>
@@ -1743,29 +1016,8 @@
           <w:szCs w:val="22"/>
           <w:lang w:eastAsia="pl-PL"/>
         </w:rPr>
-        <w:t>wyszukiwanie</w:t>
-      </w:r>
-      <w:proofErr w:type="spellEnd"/>
-      <w:r>
-        <w:rPr>
-          <w:rFonts w:eastAsia="Times New Roman" w:cstheme="minorHAnsi"/>
-          <w:sz w:val="22"/>
-          <w:szCs w:val="22"/>
-          <w:lang w:eastAsia="pl-PL"/>
-        </w:rPr>
-        <w:t xml:space="preserve"> </w:t>
-      </w:r>
-      <w:proofErr w:type="spellStart"/>
-      <w:r>
-        <w:rPr>
-          <w:rFonts w:eastAsia="Times New Roman" w:cstheme="minorHAnsi"/>
-          <w:sz w:val="22"/>
-          <w:szCs w:val="22"/>
-          <w:lang w:eastAsia="pl-PL"/>
-        </w:rPr>
-        <w:t>albumów</w:t>
-      </w:r>
-      <w:proofErr w:type="spellEnd"/>
+        <w:t>wyszukiwanie albumów</w:t>
+      </w:r>
     </w:p>
     <w:p>
       <w:pPr>
@@ -1781,7 +1033,6 @@
           <w:lang w:eastAsia="pl-PL"/>
         </w:rPr>
       </w:pPr>
-      <w:proofErr w:type="spellStart"/>
       <w:r>
         <w:rPr>
           <w:rFonts w:eastAsia="Times New Roman" w:cstheme="minorHAnsi"/>
@@ -1789,29 +1040,8 @@
           <w:szCs w:val="22"/>
           <w:lang w:eastAsia="pl-PL"/>
         </w:rPr>
-        <w:t>komentowanie</w:t>
-      </w:r>
-      <w:proofErr w:type="spellEnd"/>
-      <w:r>
-        <w:rPr>
-          <w:rFonts w:eastAsia="Times New Roman" w:cstheme="minorHAnsi"/>
-          <w:sz w:val="22"/>
-          <w:szCs w:val="22"/>
-          <w:lang w:eastAsia="pl-PL"/>
-        </w:rPr>
-        <w:t xml:space="preserve"> </w:t>
-      </w:r>
-      <w:proofErr w:type="spellStart"/>
-      <w:r>
-        <w:rPr>
-          <w:rFonts w:eastAsia="Times New Roman" w:cstheme="minorHAnsi"/>
-          <w:sz w:val="22"/>
-          <w:szCs w:val="22"/>
-          <w:lang w:eastAsia="pl-PL"/>
-        </w:rPr>
-        <w:t>albumów</w:t>
-      </w:r>
-      <w:proofErr w:type="spellEnd"/>
+        <w:t>komentowanie albumów</w:t>
+      </w:r>
     </w:p>
     <w:p>
       <w:pPr>
@@ -1827,7 +1057,6 @@
           <w:lang w:eastAsia="pl-PL"/>
         </w:rPr>
       </w:pPr>
-      <w:proofErr w:type="spellStart"/>
       <w:r>
         <w:rPr>
           <w:rFonts w:eastAsia="Times New Roman" w:cstheme="minorHAnsi"/>
@@ -1835,29 +1064,8 @@
           <w:szCs w:val="22"/>
           <w:lang w:eastAsia="pl-PL"/>
         </w:rPr>
-        <w:t>zarządzanie</w:t>
-      </w:r>
-      <w:proofErr w:type="spellEnd"/>
-      <w:r>
-        <w:rPr>
-          <w:rFonts w:eastAsia="Times New Roman" w:cstheme="minorHAnsi"/>
-          <w:sz w:val="22"/>
-          <w:szCs w:val="22"/>
-          <w:lang w:eastAsia="pl-PL"/>
-        </w:rPr>
-        <w:t xml:space="preserve"> </w:t>
-      </w:r>
-      <w:proofErr w:type="spellStart"/>
-      <w:r>
-        <w:rPr>
-          <w:rFonts w:eastAsia="Times New Roman" w:cstheme="minorHAnsi"/>
-          <w:sz w:val="22"/>
-          <w:szCs w:val="22"/>
-          <w:lang w:eastAsia="pl-PL"/>
-        </w:rPr>
-        <w:t>albumami</w:t>
-      </w:r>
-      <w:proofErr w:type="spellEnd"/>
+        <w:t>zarządzanie albumami</w:t>
+      </w:r>
     </w:p>
     <w:p>
       <w:pPr>
@@ -1873,7 +1081,6 @@
           <w:lang w:eastAsia="pl-PL"/>
         </w:rPr>
       </w:pPr>
-      <w:proofErr w:type="spellStart"/>
       <w:r>
         <w:rPr>
           <w:rFonts w:eastAsia="Times New Roman" w:cstheme="minorHAnsi"/>
@@ -1881,29 +1088,8 @@
           <w:szCs w:val="22"/>
           <w:lang w:eastAsia="pl-PL"/>
         </w:rPr>
-        <w:t>dodawanie</w:t>
-      </w:r>
-      <w:proofErr w:type="spellEnd"/>
-      <w:r>
-        <w:rPr>
-          <w:rFonts w:eastAsia="Times New Roman" w:cstheme="minorHAnsi"/>
-          <w:sz w:val="22"/>
-          <w:szCs w:val="22"/>
-          <w:lang w:eastAsia="pl-PL"/>
-        </w:rPr>
-        <w:t xml:space="preserve"> </w:t>
-      </w:r>
-      <w:proofErr w:type="spellStart"/>
-      <w:r>
-        <w:rPr>
-          <w:rFonts w:eastAsia="Times New Roman" w:cstheme="minorHAnsi"/>
-          <w:sz w:val="22"/>
-          <w:szCs w:val="22"/>
-          <w:lang w:eastAsia="pl-PL"/>
-        </w:rPr>
-        <w:t>zdjęć</w:t>
-      </w:r>
-      <w:proofErr w:type="spellEnd"/>
+        <w:t>dodawanie zdjęć</w:t>
+      </w:r>
     </w:p>
     <w:p>
       <w:pPr>
@@ -1919,7 +1105,6 @@
           <w:lang w:eastAsia="pl-PL"/>
         </w:rPr>
       </w:pPr>
-      <w:proofErr w:type="spellStart"/>
       <w:r>
         <w:rPr>
           <w:rFonts w:eastAsia="Times New Roman" w:cstheme="minorHAnsi"/>
@@ -1927,29 +1112,8 @@
           <w:szCs w:val="22"/>
           <w:lang w:eastAsia="pl-PL"/>
         </w:rPr>
-        <w:t>usuwanie</w:t>
-      </w:r>
-      <w:proofErr w:type="spellEnd"/>
-      <w:r>
-        <w:rPr>
-          <w:rFonts w:eastAsia="Times New Roman" w:cstheme="minorHAnsi"/>
-          <w:sz w:val="22"/>
-          <w:szCs w:val="22"/>
-          <w:lang w:eastAsia="pl-PL"/>
-        </w:rPr>
-        <w:t xml:space="preserve"> </w:t>
-      </w:r>
-      <w:proofErr w:type="spellStart"/>
-      <w:r>
-        <w:rPr>
-          <w:rFonts w:eastAsia="Times New Roman" w:cstheme="minorHAnsi"/>
-          <w:sz w:val="22"/>
-          <w:szCs w:val="22"/>
-          <w:lang w:eastAsia="pl-PL"/>
-        </w:rPr>
-        <w:t>zdjęć</w:t>
-      </w:r>
-      <w:proofErr w:type="spellEnd"/>
+        <w:t>usuwanie zdjęć</w:t>
+      </w:r>
     </w:p>
     <w:p>
       <w:pPr>
@@ -1965,7 +1129,6 @@
           <w:lang w:eastAsia="pl-PL"/>
         </w:rPr>
       </w:pPr>
-      <w:proofErr w:type="spellStart"/>
       <w:r>
         <w:rPr>
           <w:rFonts w:eastAsia="Times New Roman" w:cstheme="minorHAnsi"/>
@@ -1973,49 +1136,8 @@
           <w:szCs w:val="22"/>
           <w:lang w:eastAsia="pl-PL"/>
         </w:rPr>
-        <w:t>usunięcie</w:t>
-      </w:r>
-      <w:proofErr w:type="spellEnd"/>
-      <w:r>
-        <w:rPr>
-          <w:rFonts w:eastAsia="Times New Roman" w:cstheme="minorHAnsi"/>
-          <w:sz w:val="22"/>
-          <w:szCs w:val="22"/>
-          <w:lang w:eastAsia="pl-PL"/>
-        </w:rPr>
-        <w:t xml:space="preserve"> </w:t>
-      </w:r>
-      <w:proofErr w:type="spellStart"/>
-      <w:r>
-        <w:rPr>
-          <w:rFonts w:eastAsia="Times New Roman" w:cstheme="minorHAnsi"/>
-          <w:sz w:val="22"/>
-          <w:szCs w:val="22"/>
-          <w:lang w:eastAsia="pl-PL"/>
-        </w:rPr>
-        <w:t>całego</w:t>
-      </w:r>
-      <w:proofErr w:type="spellEnd"/>
-      <w:r>
-        <w:rPr>
-          <w:rFonts w:eastAsia="Times New Roman" w:cstheme="minorHAnsi"/>
-          <w:sz w:val="22"/>
-          <w:szCs w:val="22"/>
-          <w:lang w:eastAsia="pl-PL"/>
-        </w:rPr>
-        <w:t xml:space="preserve"> </w:t>
-      </w:r>
-      <w:proofErr w:type="spellStart"/>
-      <w:r>
-        <w:rPr>
-          <w:rFonts w:eastAsia="Times New Roman" w:cstheme="minorHAnsi"/>
-          <w:sz w:val="22"/>
-          <w:szCs w:val="22"/>
-          <w:lang w:eastAsia="pl-PL"/>
-        </w:rPr>
-        <w:t>albumu</w:t>
-      </w:r>
-      <w:proofErr w:type="spellEnd"/>
+        <w:t>usunięcie całego albumu</w:t>
+      </w:r>
     </w:p>
     <w:p>
       <w:pPr>
@@ -2031,7 +1153,6 @@
           <w:lang w:eastAsia="pl-PL"/>
         </w:rPr>
       </w:pPr>
-      <w:proofErr w:type="spellStart"/>
       <w:r>
         <w:rPr>
           <w:rFonts w:eastAsia="Times New Roman" w:cstheme="minorHAnsi"/>
@@ -2039,9 +1160,8 @@
           <w:szCs w:val="22"/>
           <w:lang w:eastAsia="pl-PL"/>
         </w:rPr>
-        <w:t>zmiana</w:t>
-      </w:r>
-      <w:proofErr w:type="spellEnd"/>
+        <w:t xml:space="preserve">zmiana ustawień </w:t>
+      </w:r>
       <w:r>
         <w:rPr>
           <w:rFonts w:eastAsia="Times New Roman" w:cstheme="minorHAnsi"/>
@@ -2049,39 +1169,8 @@
           <w:szCs w:val="22"/>
           <w:lang w:eastAsia="pl-PL"/>
         </w:rPr>
-        <w:t xml:space="preserve"> </w:t>
-      </w:r>
-      <w:proofErr w:type="spellStart"/>
-      <w:r>
-        <w:rPr>
-          <w:rFonts w:eastAsia="Times New Roman" w:cstheme="minorHAnsi"/>
-          <w:sz w:val="22"/>
-          <w:szCs w:val="22"/>
-          <w:lang w:eastAsia="pl-PL"/>
-        </w:rPr>
-        <w:t>ustawień</w:t>
-      </w:r>
-      <w:proofErr w:type="spellEnd"/>
-      <w:r>
-        <w:rPr>
-          <w:rFonts w:eastAsia="Times New Roman" w:cstheme="minorHAnsi"/>
-          <w:sz w:val="22"/>
-          <w:szCs w:val="22"/>
-          <w:lang w:eastAsia="pl-PL"/>
-        </w:rPr>
-        <w:t xml:space="preserve"> </w:t>
-      </w:r>
-      <w:proofErr w:type="spellStart"/>
-      <w:r>
-        <w:rPr>
-          <w:rFonts w:eastAsia="Times New Roman" w:cstheme="minorHAnsi"/>
-          <w:sz w:val="22"/>
-          <w:szCs w:val="22"/>
-          <w:lang w:eastAsia="pl-PL"/>
-        </w:rPr>
         <w:t>albumu</w:t>
       </w:r>
-      <w:proofErr w:type="spellEnd"/>
     </w:p>
     <w:p>
       <w:pPr>
@@ -2097,7 +1186,6 @@
           <w:lang w:eastAsia="pl-PL"/>
         </w:rPr>
       </w:pPr>
-      <w:proofErr w:type="spellStart"/>
       <w:r>
         <w:rPr>
           <w:rFonts w:eastAsia="Times New Roman" w:cstheme="minorHAnsi"/>
@@ -2105,29 +1193,8 @@
           <w:szCs w:val="22"/>
           <w:lang w:eastAsia="pl-PL"/>
         </w:rPr>
-        <w:t>Przeglądarka</w:t>
-      </w:r>
-      <w:proofErr w:type="spellEnd"/>
-      <w:r>
-        <w:rPr>
-          <w:rFonts w:eastAsia="Times New Roman" w:cstheme="minorHAnsi"/>
-          <w:sz w:val="22"/>
-          <w:szCs w:val="22"/>
-          <w:lang w:eastAsia="pl-PL"/>
-        </w:rPr>
-        <w:t xml:space="preserve"> </w:t>
-      </w:r>
-      <w:proofErr w:type="spellStart"/>
-      <w:r>
-        <w:rPr>
-          <w:rFonts w:eastAsia="Times New Roman" w:cstheme="minorHAnsi"/>
-          <w:sz w:val="22"/>
-          <w:szCs w:val="22"/>
-          <w:lang w:eastAsia="pl-PL"/>
-        </w:rPr>
-        <w:t>albumów</w:t>
-      </w:r>
-      <w:proofErr w:type="spellEnd"/>
+        <w:t>Przeglądarka albumów</w:t>
+      </w:r>
     </w:p>
     <w:p>
       <w:pPr>
@@ -2200,7 +1267,6 @@
           <w:lang w:eastAsia="pl-PL"/>
         </w:rPr>
       </w:pPr>
-      <w:proofErr w:type="spellStart"/>
       <w:r>
         <w:rPr>
           <w:rFonts w:eastAsia="Times New Roman" w:cstheme="minorHAnsi"/>
@@ -2208,37 +1274,7 @@
           <w:szCs w:val="22"/>
           <w:lang w:eastAsia="pl-PL"/>
         </w:rPr>
-        <w:t>Elementy</w:t>
-      </w:r>
-      <w:proofErr w:type="spellEnd"/>
-      <w:r>
-        <w:rPr>
-          <w:rFonts w:eastAsia="Times New Roman" w:cstheme="minorHAnsi"/>
-          <w:sz w:val="22"/>
-          <w:szCs w:val="22"/>
-          <w:lang w:eastAsia="pl-PL"/>
-        </w:rPr>
-        <w:t xml:space="preserve"> </w:t>
-      </w:r>
-      <w:proofErr w:type="spellStart"/>
-      <w:r>
-        <w:rPr>
-          <w:rFonts w:eastAsia="Times New Roman" w:cstheme="minorHAnsi"/>
-          <w:sz w:val="22"/>
-          <w:szCs w:val="22"/>
-          <w:lang w:eastAsia="pl-PL"/>
-        </w:rPr>
-        <w:t>społecznościowe</w:t>
-      </w:r>
-      <w:proofErr w:type="spellEnd"/>
-      <w:r>
-        <w:rPr>
-          <w:rFonts w:eastAsia="Times New Roman" w:cstheme="minorHAnsi"/>
-          <w:sz w:val="22"/>
-          <w:szCs w:val="22"/>
-          <w:lang w:eastAsia="pl-PL"/>
-        </w:rPr>
-        <w:t xml:space="preserve"> </w:t>
+        <w:t xml:space="preserve">Elementy społecznościowe </w:t>
       </w:r>
     </w:p>
     <w:p>
@@ -2327,7 +1363,6 @@
           <w:lang w:eastAsia="pl-PL"/>
         </w:rPr>
       </w:pPr>
-      <w:proofErr w:type="spellStart"/>
       <w:r>
         <w:rPr>
           <w:rFonts w:eastAsia="Times New Roman" w:cstheme="minorHAnsi"/>
@@ -2338,7 +1373,6 @@
         <w:lastRenderedPageBreak/>
         <w:t>Administracja</w:t>
       </w:r>
-      <w:proofErr w:type="spellEnd"/>
     </w:p>
     <w:p>
       <w:pPr>
@@ -2378,7 +1412,6 @@
           <w:lang w:eastAsia="pl-PL"/>
         </w:rPr>
       </w:pPr>
-      <w:proofErr w:type="spellStart"/>
       <w:r>
         <w:rPr>
           <w:rFonts w:eastAsia="Times New Roman" w:cstheme="minorHAnsi"/>
@@ -2386,119 +1419,22 @@
           <w:szCs w:val="22"/>
           <w:lang w:eastAsia="pl-PL"/>
         </w:rPr>
-        <w:t>edycja</w:t>
-      </w:r>
-      <w:proofErr w:type="spellEnd"/>
-      <w:r>
-        <w:rPr>
-          <w:rFonts w:eastAsia="Times New Roman" w:cstheme="minorHAnsi"/>
-          <w:sz w:val="22"/>
-          <w:szCs w:val="22"/>
-          <w:lang w:eastAsia="pl-PL"/>
-        </w:rPr>
-        <w:t xml:space="preserve"> </w:t>
-      </w:r>
-      <w:proofErr w:type="spellStart"/>
-      <w:r>
-        <w:rPr>
-          <w:rFonts w:eastAsia="Times New Roman" w:cstheme="minorHAnsi"/>
-          <w:sz w:val="22"/>
-          <w:szCs w:val="22"/>
-          <w:lang w:eastAsia="pl-PL"/>
-        </w:rPr>
-        <w:t>listy</w:t>
-      </w:r>
-      <w:proofErr w:type="spellEnd"/>
-      <w:r>
-        <w:rPr>
-          <w:rFonts w:eastAsia="Times New Roman" w:cstheme="minorHAnsi"/>
-          <w:sz w:val="22"/>
-          <w:szCs w:val="22"/>
-          <w:lang w:eastAsia="pl-PL"/>
-        </w:rPr>
-        <w:t xml:space="preserve"> </w:t>
-      </w:r>
-      <w:proofErr w:type="spellStart"/>
-      <w:r>
-        <w:rPr>
-          <w:rFonts w:eastAsia="Times New Roman" w:cstheme="minorHAnsi"/>
-          <w:sz w:val="22"/>
-          <w:szCs w:val="22"/>
-          <w:lang w:eastAsia="pl-PL"/>
-        </w:rPr>
-        <w:t>dostępnych</w:t>
-      </w:r>
-      <w:proofErr w:type="spellEnd"/>
-      <w:r>
-        <w:rPr>
-          <w:rFonts w:eastAsia="Times New Roman" w:cstheme="minorHAnsi"/>
-          <w:sz w:val="22"/>
-          <w:szCs w:val="22"/>
-          <w:lang w:eastAsia="pl-PL"/>
-        </w:rPr>
-        <w:t xml:space="preserve"> </w:t>
-      </w:r>
-      <w:proofErr w:type="spellStart"/>
-      <w:r>
-        <w:rPr>
-          <w:rFonts w:eastAsia="Times New Roman" w:cstheme="minorHAnsi"/>
-          <w:sz w:val="22"/>
-          <w:szCs w:val="22"/>
-          <w:lang w:eastAsia="pl-PL"/>
-        </w:rPr>
-        <w:t>kategorii</w:t>
-      </w:r>
-      <w:proofErr w:type="spellEnd"/>
-      <w:r>
-        <w:rPr>
-          <w:rFonts w:eastAsia="Times New Roman" w:cstheme="minorHAnsi"/>
-          <w:sz w:val="22"/>
-          <w:szCs w:val="22"/>
-          <w:lang w:eastAsia="pl-PL"/>
-        </w:rPr>
-        <w:t xml:space="preserve"> </w:t>
-      </w:r>
-      <w:proofErr w:type="spellStart"/>
-      <w:r>
-        <w:rPr>
-          <w:rFonts w:eastAsia="Times New Roman" w:cstheme="minorHAnsi"/>
-          <w:sz w:val="22"/>
-          <w:szCs w:val="22"/>
-          <w:lang w:eastAsia="pl-PL"/>
-        </w:rPr>
-        <w:t>albumów</w:t>
-      </w:r>
-      <w:proofErr w:type="spellEnd"/>
-    </w:p>
-    <w:p>
-      <w:pPr>
-        <w:pStyle w:val="Heading2"/>
+        <w:t>edycja listy dostępnych kategorii albumów</w:t>
+      </w:r>
+    </w:p>
+    <w:p>
+      <w:pPr>
+        <w:pStyle w:val="Nagwek2"/>
         <w:rPr>
           <w:rFonts w:asciiTheme="minorHAnsi" w:hAnsiTheme="minorHAnsi" w:cstheme="minorHAnsi"/>
         </w:rPr>
       </w:pPr>
-      <w:proofErr w:type="spellStart"/>
       <w:r>
         <w:rPr>
           <w:rFonts w:asciiTheme="minorHAnsi" w:hAnsiTheme="minorHAnsi" w:cstheme="minorHAnsi"/>
         </w:rPr>
-        <w:t>Wymagania</w:t>
-      </w:r>
-      <w:proofErr w:type="spellEnd"/>
-      <w:r>
-        <w:rPr>
-          <w:rFonts w:asciiTheme="minorHAnsi" w:hAnsiTheme="minorHAnsi" w:cstheme="minorHAnsi"/>
-        </w:rPr>
-        <w:t xml:space="preserve"> </w:t>
-      </w:r>
-      <w:proofErr w:type="spellStart"/>
-      <w:r>
-        <w:rPr>
-          <w:rFonts w:asciiTheme="minorHAnsi" w:hAnsiTheme="minorHAnsi" w:cstheme="minorHAnsi"/>
-        </w:rPr>
-        <w:t>niefunkcjonalne</w:t>
-      </w:r>
-      <w:proofErr w:type="spellEnd"/>
+        <w:t>Wymagania niefunkcjonalne</w:t>
+      </w:r>
     </w:p>
     <w:p>
       <w:pPr>
@@ -2509,7 +1445,7 @@
     </w:p>
     <w:p>
       <w:pPr>
-        <w:pStyle w:val="ListParagraph"/>
+        <w:pStyle w:val="Akapitzlist"/>
         <w:numPr>
           <w:ilvl w:val="0"/>
           <w:numId w:val="4"/>
@@ -2533,7 +1469,7 @@
     </w:p>
     <w:p>
       <w:pPr>
-        <w:pStyle w:val="ListParagraph"/>
+        <w:pStyle w:val="Akapitzlist"/>
         <w:numPr>
           <w:ilvl w:val="0"/>
           <w:numId w:val="4"/>
@@ -2552,113 +1488,44 @@
           <w:szCs w:val="22"/>
           <w:lang w:val="pl-PL"/>
         </w:rPr>
-        <w:t xml:space="preserve">Łatwość </w:t>
-      </w:r>
-      <w:proofErr w:type="spellStart"/>
-      <w:r>
+        <w:t>Łatwość użytkownia – portal powinien być intuicyjny w obsłudze i w działaniu przypominać powinien istniejące już, popularne portale społecznościowe, co ułatwi korzystanie z niego nowym użytkownikom</w:t>
+      </w:r>
+    </w:p>
+    <w:p>
+      <w:pPr>
         <w:rPr>
           <w:rFonts w:cstheme="minorHAnsi"/>
           <w:sz w:val="22"/>
           <w:szCs w:val="22"/>
           <w:lang w:val="pl-PL"/>
         </w:rPr>
-        <w:t>użytkownia</w:t>
-      </w:r>
-      <w:proofErr w:type="spellEnd"/>
-      <w:r>
-        <w:rPr>
-          <w:rFonts w:cstheme="minorHAnsi"/>
-          <w:sz w:val="22"/>
-          <w:szCs w:val="22"/>
-          <w:lang w:val="pl-PL"/>
-        </w:rPr>
-        <w:t xml:space="preserve"> – portal powinien być intuicyjny w obsłudze i w działaniu przypominać powinien istniejące już, popularne portale </w:t>
-      </w:r>
-      <w:proofErr w:type="spellStart"/>
-      <w:r>
-        <w:rPr>
-          <w:rFonts w:cstheme="minorHAnsi"/>
-          <w:sz w:val="22"/>
-          <w:szCs w:val="22"/>
-          <w:lang w:val="pl-PL"/>
-        </w:rPr>
-        <w:t>społecznościowe</w:t>
-      </w:r>
-      <w:proofErr w:type="spellEnd"/>
-      <w:r>
-        <w:rPr>
-          <w:rFonts w:cstheme="minorHAnsi"/>
-          <w:sz w:val="22"/>
-          <w:szCs w:val="22"/>
-          <w:lang w:val="pl-PL"/>
-        </w:rPr>
-        <w:t>, co ułatwi korzystanie z niego nowym użytkownikom</w:t>
-      </w:r>
-    </w:p>
-    <w:p>
-      <w:pPr>
-        <w:rPr>
-          <w:rFonts w:cstheme="minorHAnsi"/>
-          <w:sz w:val="22"/>
-          <w:szCs w:val="22"/>
-          <w:lang w:val="pl-PL"/>
-        </w:rPr>
-      </w:pPr>
-    </w:p>
-    <w:p>
-      <w:pPr>
-        <w:pStyle w:val="Heading2"/>
+      </w:pPr>
+    </w:p>
+    <w:p>
+      <w:pPr>
+        <w:pStyle w:val="Nagwek2"/>
         <w:rPr>
           <w:rFonts w:asciiTheme="minorHAnsi" w:hAnsiTheme="minorHAnsi" w:cstheme="minorHAnsi"/>
         </w:rPr>
       </w:pPr>
-      <w:proofErr w:type="spellStart"/>
       <w:r>
         <w:rPr>
           <w:rFonts w:asciiTheme="minorHAnsi" w:hAnsiTheme="minorHAnsi" w:cstheme="minorHAnsi"/>
         </w:rPr>
-        <w:t>Wzorce</w:t>
-      </w:r>
-      <w:proofErr w:type="spellEnd"/>
-      <w:r>
-        <w:rPr>
-          <w:rFonts w:asciiTheme="minorHAnsi" w:hAnsiTheme="minorHAnsi" w:cstheme="minorHAnsi"/>
-        </w:rPr>
-        <w:t xml:space="preserve"> </w:t>
-      </w:r>
-      <w:proofErr w:type="spellStart"/>
-      <w:r>
-        <w:rPr>
-          <w:rFonts w:asciiTheme="minorHAnsi" w:hAnsiTheme="minorHAnsi" w:cstheme="minorHAnsi"/>
-        </w:rPr>
-        <w:t>projektowe</w:t>
-      </w:r>
-      <w:proofErr w:type="spellEnd"/>
+        <w:t>Wzorce projektowe</w:t>
+      </w:r>
     </w:p>
     <w:p/>
     <w:p>
       <w:pPr>
-        <w:pStyle w:val="Heading3"/>
+        <w:pStyle w:val="Nagwek3"/>
         <w:numPr>
           <w:ilvl w:val="0"/>
           <w:numId w:val="6"/>
         </w:numPr>
       </w:pPr>
-      <w:proofErr w:type="spellStart"/>
-      <w:r>
-        <w:t>Fabryka</w:t>
-      </w:r>
-      <w:proofErr w:type="spellEnd"/>
-      <w:r>
-        <w:t xml:space="preserve"> </w:t>
-      </w:r>
-      <w:proofErr w:type="spellStart"/>
-      <w:r>
-        <w:t>abstrakcyjna</w:t>
-      </w:r>
-      <w:proofErr w:type="spellEnd"/>
-      <w:r>
-        <w:t xml:space="preserve"> (Abstract Factory)</w:t>
+      <w:r>
+        <w:t>Fabryka abstrakcyjna (Abstract Factory)</w:t>
       </w:r>
     </w:p>
     <w:p/>
@@ -2750,111 +1617,13 @@
         <w:rPr>
           <w:lang w:val="pl-PL"/>
         </w:rPr>
-        <w:t>Klasy abstrakcyjne *</w:t>
-      </w:r>
-      <w:proofErr w:type="spellStart"/>
-      <w:r>
-        <w:rPr>
-          <w:lang w:val="pl-PL"/>
-        </w:rPr>
-        <w:t>Repository</w:t>
-      </w:r>
-      <w:proofErr w:type="spellEnd"/>
-      <w:r>
-        <w:rPr>
-          <w:lang w:val="pl-PL"/>
-        </w:rPr>
-        <w:t xml:space="preserve"> definiują interfejs dostępu do tabel zawierających rekordy odpowiedniego modelu danych, np. użytkownika (</w:t>
-      </w:r>
-      <w:proofErr w:type="spellStart"/>
-      <w:r>
-        <w:rPr>
-          <w:lang w:val="pl-PL"/>
-        </w:rPr>
-        <w:t>UserRepository</w:t>
-      </w:r>
-      <w:proofErr w:type="spellEnd"/>
-      <w:r>
-        <w:rPr>
-          <w:lang w:val="pl-PL"/>
-        </w:rPr>
-        <w:t>) czy albumu (</w:t>
-      </w:r>
-      <w:proofErr w:type="spellStart"/>
-      <w:r>
-        <w:rPr>
-          <w:lang w:val="pl-PL"/>
-        </w:rPr>
-        <w:t>AlbumRepository</w:t>
-      </w:r>
-      <w:proofErr w:type="spellEnd"/>
-      <w:r>
-        <w:rPr>
-          <w:lang w:val="pl-PL"/>
-        </w:rPr>
-        <w:t xml:space="preserve">). Klasa abstrakcyjna </w:t>
-      </w:r>
-      <w:proofErr w:type="spellStart"/>
-      <w:r>
-        <w:rPr>
-          <w:lang w:val="pl-PL"/>
-        </w:rPr>
-        <w:t>RepositoryFactory</w:t>
-      </w:r>
-      <w:proofErr w:type="spellEnd"/>
-      <w:r>
-        <w:rPr>
-          <w:lang w:val="pl-PL"/>
-        </w:rPr>
-        <w:t xml:space="preserve"> definiuje interfejs fabryk pozwalających na tworzenie obiektó</w:t>
-      </w:r>
-      <w:r>
-        <w:rPr>
-          <w:lang w:val="pl-PL"/>
-        </w:rPr>
-        <w:t>w *</w:t>
-      </w:r>
-      <w:proofErr w:type="spellStart"/>
-      <w:r>
-        <w:rPr>
-          <w:lang w:val="pl-PL"/>
-        </w:rPr>
-        <w:t>Repository</w:t>
-      </w:r>
-      <w:proofErr w:type="spellEnd"/>
-      <w:r>
-        <w:rPr>
-          <w:lang w:val="pl-PL"/>
-        </w:rPr>
-        <w:t xml:space="preserve"> realizujących dostęp do danych w specyficzny, konkretny sposób. W projekcie zastosowane zostaną dwa sposoby dostępu do danych: komunikacja z motorem bazodanowym (</w:t>
-      </w:r>
-      <w:proofErr w:type="spellStart"/>
-      <w:r>
-        <w:rPr>
-          <w:lang w:val="pl-PL"/>
-        </w:rPr>
-        <w:t>DB*Repository</w:t>
-      </w:r>
-      <w:proofErr w:type="spellEnd"/>
-      <w:r>
-        <w:rPr>
-          <w:lang w:val="pl-PL"/>
-        </w:rPr>
-        <w:t>) oraz przechowywanie danych w pamięci ulotnej (</w:t>
-      </w:r>
-      <w:proofErr w:type="spellStart"/>
-      <w:r>
-        <w:rPr>
-          <w:lang w:val="pl-PL"/>
-        </w:rPr>
-        <w:t>InMem*Repository</w:t>
-      </w:r>
-      <w:proofErr w:type="spellEnd"/>
-      <w:r>
-        <w:rPr>
-          <w:lang w:val="pl-PL"/>
-        </w:rPr>
-        <w:t xml:space="preserve">). Drugi mechanizm dostępu uzasadniony jest koniecznością przeprowadzenia testów logiki biznesowej w odizolowaniu od warstwy bazodanowej, która może zakłócić te testy, przez co powinna zostać przetestowana osobno. Ponadto zastosowanie tego </w:t>
+        <w:t>Klasy abstrakcyjne *Repository definiują interfejs dostępu do tabel zawierających rekordy odpowiedniego modelu danych, np. użytkownika (UserRepository) czy albumu (AlbumRepository). Klasa abstrakcyjna RepositoryFactory definiuje interfejs fabryk pozwalających na tworzenie obiektó</w:t>
+      </w:r>
+      <w:r>
+        <w:rPr>
+          <w:lang w:val="pl-PL"/>
+        </w:rPr>
+        <w:t xml:space="preserve">w *Repository realizujących dostęp do danych w specyficzny, konkretny sposób. W projekcie zastosowane zostaną dwa sposoby dostępu do danych: komunikacja z motorem bazodanowym (DB*Repository) oraz przechowywanie danych w pamięci ulotnej (InMem*Repository). Drugi mechanizm dostępu uzasadniony jest koniecznością przeprowadzenia testów logiki biznesowej w odizolowaniu od warstwy bazodanowej, która może zakłócić te testy, przez co powinna zostać przetestowana osobno. Ponadto zastosowanie tego </w:t>
       </w:r>
       <w:r>
         <w:rPr>
@@ -2943,25 +1712,7 @@
           <w:color w:val="808080" w:themeColor="background1" w:themeShade="80"/>
           <w:sz w:val="22"/>
         </w:rPr>
-        <w:t xml:space="preserve">public abstract class </w:t>
-      </w:r>
-      <w:proofErr w:type="spellStart"/>
-      <w:r>
-        <w:rPr>
-          <w:rFonts w:ascii="Courier New" w:hAnsi="Courier New" w:cs="Courier New"/>
-          <w:color w:val="808080" w:themeColor="background1" w:themeShade="80"/>
-          <w:sz w:val="22"/>
-        </w:rPr>
-        <w:t>UserRepository</w:t>
-      </w:r>
-      <w:proofErr w:type="spellEnd"/>
-      <w:r>
-        <w:rPr>
-          <w:rFonts w:ascii="Courier New" w:hAnsi="Courier New" w:cs="Courier New"/>
-          <w:color w:val="808080" w:themeColor="background1" w:themeShade="80"/>
-          <w:sz w:val="22"/>
-        </w:rPr>
-        <w:t xml:space="preserve"> {</w:t>
+        <w:t>public abstract class UserRepository {</w:t>
       </w:r>
     </w:p>
     <w:p>
@@ -2979,43 +1730,7 @@
           <w:sz w:val="22"/>
         </w:rPr>
         <w:tab/>
-        <w:t xml:space="preserve">public User </w:t>
-      </w:r>
-      <w:proofErr w:type="spellStart"/>
-      <w:r>
-        <w:rPr>
-          <w:rFonts w:ascii="Courier New" w:hAnsi="Courier New" w:cs="Courier New"/>
-          <w:color w:val="808080" w:themeColor="background1" w:themeShade="80"/>
-          <w:sz w:val="22"/>
-        </w:rPr>
-        <w:t>GetById</w:t>
-      </w:r>
-      <w:proofErr w:type="spellEnd"/>
-      <w:r>
-        <w:rPr>
-          <w:rFonts w:ascii="Courier New" w:hAnsi="Courier New" w:cs="Courier New"/>
-          <w:color w:val="808080" w:themeColor="background1" w:themeShade="80"/>
-          <w:sz w:val="22"/>
-        </w:rPr>
-        <w:t>(</w:t>
-      </w:r>
-      <w:proofErr w:type="spellStart"/>
-      <w:r>
-        <w:rPr>
-          <w:rFonts w:ascii="Courier New" w:hAnsi="Courier New" w:cs="Courier New"/>
-          <w:color w:val="808080" w:themeColor="background1" w:themeShade="80"/>
-          <w:sz w:val="22"/>
-        </w:rPr>
-        <w:t>int</w:t>
-      </w:r>
-      <w:proofErr w:type="spellEnd"/>
-      <w:r>
-        <w:rPr>
-          <w:rFonts w:ascii="Courier New" w:hAnsi="Courier New" w:cs="Courier New"/>
-          <w:color w:val="808080" w:themeColor="background1" w:themeShade="80"/>
-          <w:sz w:val="22"/>
-        </w:rPr>
-        <w:t xml:space="preserve"> id);</w:t>
+        <w:t>public User GetById(int id);</w:t>
       </w:r>
     </w:p>
     <w:p>
@@ -3042,27 +1757,7 @@
           <w:sz w:val="22"/>
           <w:lang w:val="pl-PL"/>
         </w:rPr>
-        <w:t xml:space="preserve">// … inne operacje na bazie </w:t>
-      </w:r>
-      <w:proofErr w:type="spellStart"/>
-      <w:r>
-        <w:rPr>
-          <w:rFonts w:ascii="Courier New" w:hAnsi="Courier New" w:cs="Courier New"/>
-          <w:color w:val="808080" w:themeColor="background1" w:themeShade="80"/>
-          <w:sz w:val="22"/>
-          <w:lang w:val="pl-PL"/>
-        </w:rPr>
-        <w:t>uzytkownikow</w:t>
-      </w:r>
-      <w:proofErr w:type="spellEnd"/>
-      <w:r>
-        <w:rPr>
-          <w:rFonts w:ascii="Courier New" w:hAnsi="Courier New" w:cs="Courier New"/>
-          <w:color w:val="808080" w:themeColor="background1" w:themeShade="80"/>
-          <w:sz w:val="22"/>
-          <w:lang w:val="pl-PL"/>
-        </w:rPr>
-        <w:t xml:space="preserve"> …</w:t>
+        <w:t>// … inne operacje na bazie uzytkownikow …</w:t>
       </w:r>
     </w:p>
     <w:p>
@@ -3100,67 +1795,7 @@
           <w:sz w:val="22"/>
           <w:lang w:val="pl-PL"/>
         </w:rPr>
-        <w:t xml:space="preserve">public </w:t>
-      </w:r>
-      <w:proofErr w:type="spellStart"/>
-      <w:r>
-        <w:rPr>
-          <w:rFonts w:ascii="Courier New" w:hAnsi="Courier New" w:cs="Courier New"/>
-          <w:color w:val="808080" w:themeColor="background1" w:themeShade="80"/>
-          <w:sz w:val="22"/>
-          <w:lang w:val="pl-PL"/>
-        </w:rPr>
-        <w:t>class</w:t>
-      </w:r>
-      <w:proofErr w:type="spellEnd"/>
-      <w:r>
-        <w:rPr>
-          <w:rFonts w:ascii="Courier New" w:hAnsi="Courier New" w:cs="Courier New"/>
-          <w:color w:val="808080" w:themeColor="background1" w:themeShade="80"/>
-          <w:sz w:val="22"/>
-          <w:lang w:val="pl-PL"/>
-        </w:rPr>
-        <w:t xml:space="preserve"> </w:t>
-      </w:r>
-      <w:proofErr w:type="spellStart"/>
-      <w:r>
-        <w:rPr>
-          <w:rFonts w:ascii="Courier New" w:hAnsi="Courier New" w:cs="Courier New"/>
-          <w:color w:val="808080" w:themeColor="background1" w:themeShade="80"/>
-          <w:sz w:val="22"/>
-          <w:lang w:val="pl-PL"/>
-        </w:rPr>
-        <w:t>DBUserRepository</w:t>
-      </w:r>
-      <w:proofErr w:type="spellEnd"/>
-      <w:r>
-        <w:rPr>
-          <w:rFonts w:ascii="Courier New" w:hAnsi="Courier New" w:cs="Courier New"/>
-          <w:color w:val="808080" w:themeColor="background1" w:themeShade="80"/>
-          <w:sz w:val="22"/>
-          <w:lang w:val="pl-PL"/>
-        </w:rPr>
-        <w:t xml:space="preserve"> : </w:t>
-      </w:r>
-      <w:proofErr w:type="spellStart"/>
-      <w:r>
-        <w:rPr>
-          <w:rFonts w:ascii="Courier New" w:hAnsi="Courier New" w:cs="Courier New"/>
-          <w:color w:val="808080" w:themeColor="background1" w:themeShade="80"/>
-          <w:sz w:val="22"/>
-          <w:lang w:val="pl-PL"/>
-        </w:rPr>
-        <w:t>UserRepository</w:t>
-      </w:r>
-      <w:proofErr w:type="spellEnd"/>
-      <w:r>
-        <w:rPr>
-          <w:rFonts w:ascii="Courier New" w:hAnsi="Courier New" w:cs="Courier New"/>
-          <w:color w:val="808080" w:themeColor="background1" w:themeShade="80"/>
-          <w:sz w:val="22"/>
-          <w:lang w:val="pl-PL"/>
-        </w:rPr>
-        <w:t xml:space="preserve"> {</w:t>
+        <w:t>public class DBUserRepository : UserRepository {</w:t>
       </w:r>
     </w:p>
     <w:p>
@@ -3180,27 +1815,7 @@
           <w:lang w:val="pl-PL"/>
         </w:rPr>
         <w:tab/>
-        <w:t xml:space="preserve">// … implementacja operacji na </w:t>
-      </w:r>
-      <w:proofErr w:type="spellStart"/>
-      <w:r>
-        <w:rPr>
-          <w:rFonts w:ascii="Courier New" w:hAnsi="Courier New" w:cs="Courier New"/>
-          <w:color w:val="808080" w:themeColor="background1" w:themeShade="80"/>
-          <w:sz w:val="22"/>
-          <w:lang w:val="pl-PL"/>
-        </w:rPr>
-        <w:t>uzytkownikach</w:t>
-      </w:r>
-      <w:proofErr w:type="spellEnd"/>
-      <w:r>
-        <w:rPr>
-          <w:rFonts w:ascii="Courier New" w:hAnsi="Courier New" w:cs="Courier New"/>
-          <w:color w:val="808080" w:themeColor="background1" w:themeShade="80"/>
-          <w:sz w:val="22"/>
-          <w:lang w:val="pl-PL"/>
-        </w:rPr>
-        <w:t xml:space="preserve"> w bazie danych …</w:t>
+        <w:t>// … implementacja operacji na uzytkownikach w bazie danych …</w:t>
       </w:r>
     </w:p>
     <w:p>
@@ -3238,67 +1853,7 @@
           <w:sz w:val="22"/>
           <w:lang w:val="pl-PL"/>
         </w:rPr>
-        <w:t xml:space="preserve">public </w:t>
-      </w:r>
-      <w:proofErr w:type="spellStart"/>
-      <w:r>
-        <w:rPr>
-          <w:rFonts w:ascii="Courier New" w:hAnsi="Courier New" w:cs="Courier New"/>
-          <w:color w:val="808080" w:themeColor="background1" w:themeShade="80"/>
-          <w:sz w:val="22"/>
-          <w:lang w:val="pl-PL"/>
-        </w:rPr>
-        <w:t>class</w:t>
-      </w:r>
-      <w:proofErr w:type="spellEnd"/>
-      <w:r>
-        <w:rPr>
-          <w:rFonts w:ascii="Courier New" w:hAnsi="Courier New" w:cs="Courier New"/>
-          <w:color w:val="808080" w:themeColor="background1" w:themeShade="80"/>
-          <w:sz w:val="22"/>
-          <w:lang w:val="pl-PL"/>
-        </w:rPr>
-        <w:t xml:space="preserve"> </w:t>
-      </w:r>
-      <w:proofErr w:type="spellStart"/>
-      <w:r>
-        <w:rPr>
-          <w:rFonts w:ascii="Courier New" w:hAnsi="Courier New" w:cs="Courier New"/>
-          <w:color w:val="808080" w:themeColor="background1" w:themeShade="80"/>
-          <w:sz w:val="22"/>
-          <w:lang w:val="pl-PL"/>
-        </w:rPr>
-        <w:t>InMemUserRepository</w:t>
-      </w:r>
-      <w:proofErr w:type="spellEnd"/>
-      <w:r>
-        <w:rPr>
-          <w:rFonts w:ascii="Courier New" w:hAnsi="Courier New" w:cs="Courier New"/>
-          <w:color w:val="808080" w:themeColor="background1" w:themeShade="80"/>
-          <w:sz w:val="22"/>
-          <w:lang w:val="pl-PL"/>
-        </w:rPr>
-        <w:t xml:space="preserve"> : </w:t>
-      </w:r>
-      <w:proofErr w:type="spellStart"/>
-      <w:r>
-        <w:rPr>
-          <w:rFonts w:ascii="Courier New" w:hAnsi="Courier New" w:cs="Courier New"/>
-          <w:color w:val="808080" w:themeColor="background1" w:themeShade="80"/>
-          <w:sz w:val="22"/>
-          <w:lang w:val="pl-PL"/>
-        </w:rPr>
-        <w:t>UserRepository</w:t>
-      </w:r>
-      <w:proofErr w:type="spellEnd"/>
-      <w:r>
-        <w:rPr>
-          <w:rFonts w:ascii="Courier New" w:hAnsi="Courier New" w:cs="Courier New"/>
-          <w:color w:val="808080" w:themeColor="background1" w:themeShade="80"/>
-          <w:sz w:val="22"/>
-          <w:lang w:val="pl-PL"/>
-        </w:rPr>
-        <w:t xml:space="preserve"> {</w:t>
+        <w:t>public class InMemUserRepository : UserRepository {</w:t>
       </w:r>
     </w:p>
     <w:p>
@@ -3318,47 +1873,7 @@
           <w:lang w:val="pl-PL"/>
         </w:rPr>
         <w:tab/>
-        <w:t xml:space="preserve">// … implementacja operacji na </w:t>
-      </w:r>
-      <w:proofErr w:type="spellStart"/>
-      <w:r>
-        <w:rPr>
-          <w:rFonts w:ascii="Courier New" w:hAnsi="Courier New" w:cs="Courier New"/>
-          <w:color w:val="808080" w:themeColor="background1" w:themeShade="80"/>
-          <w:sz w:val="22"/>
-          <w:lang w:val="pl-PL"/>
-        </w:rPr>
-        <w:t>uzytkownikach</w:t>
-      </w:r>
-      <w:proofErr w:type="spellEnd"/>
-      <w:r>
-        <w:rPr>
-          <w:rFonts w:ascii="Courier New" w:hAnsi="Courier New" w:cs="Courier New"/>
-          <w:color w:val="808080" w:themeColor="background1" w:themeShade="80"/>
-          <w:sz w:val="22"/>
-          <w:lang w:val="pl-PL"/>
-        </w:rPr>
-        <w:t xml:space="preserve"> w </w:t>
-      </w:r>
-      <w:proofErr w:type="spellStart"/>
-      <w:r>
-        <w:rPr>
-          <w:rFonts w:ascii="Courier New" w:hAnsi="Courier New" w:cs="Courier New"/>
-          <w:color w:val="808080" w:themeColor="background1" w:themeShade="80"/>
-          <w:sz w:val="22"/>
-          <w:lang w:val="pl-PL"/>
-        </w:rPr>
-        <w:t>pamieci</w:t>
-      </w:r>
-      <w:proofErr w:type="spellEnd"/>
-      <w:r>
-        <w:rPr>
-          <w:rFonts w:ascii="Courier New" w:hAnsi="Courier New" w:cs="Courier New"/>
-          <w:color w:val="808080" w:themeColor="background1" w:themeShade="80"/>
-          <w:sz w:val="22"/>
-          <w:lang w:val="pl-PL"/>
-        </w:rPr>
-        <w:t xml:space="preserve"> operacyjnej …</w:t>
+        <w:t>// … implementacja operacji na uzytkownikach w pamieci operacyjnej …</w:t>
       </w:r>
     </w:p>
     <w:p>
@@ -3427,25 +1942,7 @@
           <w:color w:val="808080" w:themeColor="background1" w:themeShade="80"/>
           <w:sz w:val="22"/>
         </w:rPr>
-        <w:t xml:space="preserve">public interface </w:t>
-      </w:r>
-      <w:proofErr w:type="spellStart"/>
-      <w:r>
-        <w:rPr>
-          <w:rFonts w:ascii="Courier New" w:hAnsi="Courier New" w:cs="Courier New"/>
-          <w:color w:val="808080" w:themeColor="background1" w:themeShade="80"/>
-          <w:sz w:val="22"/>
-        </w:rPr>
-        <w:t>RepositoryFactory</w:t>
-      </w:r>
-      <w:proofErr w:type="spellEnd"/>
-      <w:r>
-        <w:rPr>
-          <w:rFonts w:ascii="Courier New" w:hAnsi="Courier New" w:cs="Courier New"/>
-          <w:color w:val="808080" w:themeColor="background1" w:themeShade="80"/>
-          <w:sz w:val="22"/>
-        </w:rPr>
-        <w:t xml:space="preserve"> {</w:t>
+        <w:t>public interface RepositoryFactory {</w:t>
       </w:r>
     </w:p>
     <w:p>
@@ -3463,42 +1960,7 @@
           <w:sz w:val="22"/>
         </w:rPr>
         <w:tab/>
-      </w:r>
-      <w:proofErr w:type="spellStart"/>
-      <w:r>
-        <w:rPr>
-          <w:rFonts w:ascii="Courier New" w:hAnsi="Courier New" w:cs="Courier New"/>
-          <w:color w:val="808080" w:themeColor="background1" w:themeShade="80"/>
-          <w:sz w:val="22"/>
-        </w:rPr>
-        <w:t>UserRepository</w:t>
-      </w:r>
-      <w:proofErr w:type="spellEnd"/>
-      <w:r>
-        <w:rPr>
-          <w:rFonts w:ascii="Courier New" w:hAnsi="Courier New" w:cs="Courier New"/>
-          <w:color w:val="808080" w:themeColor="background1" w:themeShade="80"/>
-          <w:sz w:val="22"/>
-        </w:rPr>
-        <w:t xml:space="preserve"> </w:t>
-      </w:r>
-      <w:proofErr w:type="spellStart"/>
-      <w:r>
-        <w:rPr>
-          <w:rFonts w:ascii="Courier New" w:hAnsi="Courier New" w:cs="Courier New"/>
-          <w:color w:val="808080" w:themeColor="background1" w:themeShade="80"/>
-          <w:sz w:val="22"/>
-        </w:rPr>
-        <w:t>CreateUserRepository</w:t>
-      </w:r>
-      <w:proofErr w:type="spellEnd"/>
-      <w:r>
-        <w:rPr>
-          <w:rFonts w:ascii="Courier New" w:hAnsi="Courier New" w:cs="Courier New"/>
-          <w:color w:val="808080" w:themeColor="background1" w:themeShade="80"/>
-          <w:sz w:val="22"/>
-        </w:rPr>
-        <w:t>();</w:t>
+        <w:t>UserRepository CreateUserRepository();</w:t>
       </w:r>
     </w:p>
     <w:p>
@@ -3550,43 +2012,7 @@
           <w:color w:val="808080" w:themeColor="background1" w:themeShade="80"/>
           <w:sz w:val="22"/>
         </w:rPr>
-        <w:t xml:space="preserve">public class </w:t>
-      </w:r>
-      <w:proofErr w:type="spellStart"/>
-      <w:r>
-        <w:rPr>
-          <w:rFonts w:ascii="Courier New" w:hAnsi="Courier New" w:cs="Courier New"/>
-          <w:color w:val="808080" w:themeColor="background1" w:themeShade="80"/>
-          <w:sz w:val="22"/>
-        </w:rPr>
-        <w:t>DBRepositoryFactory</w:t>
-      </w:r>
-      <w:proofErr w:type="spellEnd"/>
-      <w:r>
-        <w:rPr>
-          <w:rFonts w:ascii="Courier New" w:hAnsi="Courier New" w:cs="Courier New"/>
-          <w:color w:val="808080" w:themeColor="background1" w:themeShade="80"/>
-          <w:sz w:val="22"/>
-        </w:rPr>
-        <w:t xml:space="preserve"> : </w:t>
-      </w:r>
-      <w:proofErr w:type="spellStart"/>
-      <w:r>
-        <w:rPr>
-          <w:rFonts w:ascii="Courier New" w:hAnsi="Courier New" w:cs="Courier New"/>
-          <w:color w:val="808080" w:themeColor="background1" w:themeShade="80"/>
-          <w:sz w:val="22"/>
-        </w:rPr>
-        <w:t>RepositoryFactory</w:t>
-      </w:r>
-      <w:proofErr w:type="spellEnd"/>
-      <w:r>
-        <w:rPr>
-          <w:rFonts w:ascii="Courier New" w:hAnsi="Courier New" w:cs="Courier New"/>
-          <w:color w:val="808080" w:themeColor="background1" w:themeShade="80"/>
-          <w:sz w:val="22"/>
-        </w:rPr>
-        <w:t xml:space="preserve"> {</w:t>
+        <w:t>public class DBRepositoryFactory : RepositoryFactory {</w:t>
       </w:r>
     </w:p>
     <w:p>
@@ -3604,43 +2030,7 @@
           <w:sz w:val="22"/>
         </w:rPr>
         <w:tab/>
-        <w:t xml:space="preserve">public </w:t>
-      </w:r>
-      <w:proofErr w:type="spellStart"/>
-      <w:r>
-        <w:rPr>
-          <w:rFonts w:ascii="Courier New" w:hAnsi="Courier New" w:cs="Courier New"/>
-          <w:color w:val="808080" w:themeColor="background1" w:themeShade="80"/>
-          <w:sz w:val="22"/>
-        </w:rPr>
-        <w:t>UserRepository</w:t>
-      </w:r>
-      <w:proofErr w:type="spellEnd"/>
-      <w:r>
-        <w:rPr>
-          <w:rFonts w:ascii="Courier New" w:hAnsi="Courier New" w:cs="Courier New"/>
-          <w:color w:val="808080" w:themeColor="background1" w:themeShade="80"/>
-          <w:sz w:val="22"/>
-        </w:rPr>
-        <w:t xml:space="preserve"> </w:t>
-      </w:r>
-      <w:proofErr w:type="spellStart"/>
-      <w:r>
-        <w:rPr>
-          <w:rFonts w:ascii="Courier New" w:hAnsi="Courier New" w:cs="Courier New"/>
-          <w:color w:val="808080" w:themeColor="background1" w:themeShade="80"/>
-          <w:sz w:val="22"/>
-        </w:rPr>
-        <w:t>CreateUserRepository</w:t>
-      </w:r>
-      <w:proofErr w:type="spellEnd"/>
-      <w:r>
-        <w:rPr>
-          <w:rFonts w:ascii="Courier New" w:hAnsi="Courier New" w:cs="Courier New"/>
-          <w:color w:val="808080" w:themeColor="background1" w:themeShade="80"/>
-          <w:sz w:val="22"/>
-        </w:rPr>
-        <w:t xml:space="preserve"> { </w:t>
+        <w:t xml:space="preserve">public UserRepository CreateUserRepository { </w:t>
       </w:r>
     </w:p>
     <w:p>
@@ -3675,47 +2065,7 @@
           <w:sz w:val="22"/>
           <w:lang w:val="pl-PL"/>
         </w:rPr>
-        <w:t xml:space="preserve">return </w:t>
-      </w:r>
-      <w:proofErr w:type="spellStart"/>
-      <w:r>
-        <w:rPr>
-          <w:rFonts w:ascii="Courier New" w:hAnsi="Courier New" w:cs="Courier New"/>
-          <w:color w:val="808080" w:themeColor="background1" w:themeShade="80"/>
-          <w:sz w:val="22"/>
-          <w:lang w:val="pl-PL"/>
-        </w:rPr>
-        <w:t>new</w:t>
-      </w:r>
-      <w:proofErr w:type="spellEnd"/>
-      <w:r>
-        <w:rPr>
-          <w:rFonts w:ascii="Courier New" w:hAnsi="Courier New" w:cs="Courier New"/>
-          <w:color w:val="808080" w:themeColor="background1" w:themeShade="80"/>
-          <w:sz w:val="22"/>
-          <w:lang w:val="pl-PL"/>
-        </w:rPr>
-        <w:t xml:space="preserve"> </w:t>
-      </w:r>
-      <w:proofErr w:type="spellStart"/>
-      <w:r>
-        <w:rPr>
-          <w:rFonts w:ascii="Courier New" w:hAnsi="Courier New" w:cs="Courier New"/>
-          <w:color w:val="808080" w:themeColor="background1" w:themeShade="80"/>
-          <w:sz w:val="22"/>
-          <w:lang w:val="pl-PL"/>
-        </w:rPr>
-        <w:t>DBUserRepository</w:t>
-      </w:r>
-      <w:proofErr w:type="spellEnd"/>
-      <w:r>
-        <w:rPr>
-          <w:rFonts w:ascii="Courier New" w:hAnsi="Courier New" w:cs="Courier New"/>
-          <w:color w:val="808080" w:themeColor="background1" w:themeShade="80"/>
-          <w:sz w:val="22"/>
-          <w:lang w:val="pl-PL"/>
-        </w:rPr>
-        <w:t>();</w:t>
+        <w:t>return new DBUserRepository();</w:t>
       </w:r>
     </w:p>
     <w:p>
@@ -3755,27 +2105,7 @@
           <w:lang w:val="pl-PL"/>
         </w:rPr>
         <w:tab/>
-        <w:t xml:space="preserve">// … metody fabryczne dla innych klas z rodziny </w:t>
-      </w:r>
-      <w:proofErr w:type="spellStart"/>
-      <w:r>
-        <w:rPr>
-          <w:rFonts w:ascii="Courier New" w:hAnsi="Courier New" w:cs="Courier New"/>
-          <w:color w:val="808080" w:themeColor="background1" w:themeShade="80"/>
-          <w:sz w:val="22"/>
-          <w:lang w:val="pl-PL"/>
-        </w:rPr>
-        <w:t>DB*Repository</w:t>
-      </w:r>
-      <w:proofErr w:type="spellEnd"/>
-      <w:r>
-        <w:rPr>
-          <w:rFonts w:ascii="Courier New" w:hAnsi="Courier New" w:cs="Courier New"/>
-          <w:color w:val="808080" w:themeColor="background1" w:themeShade="80"/>
-          <w:sz w:val="22"/>
-          <w:lang w:val="pl-PL"/>
-        </w:rPr>
-        <w:t xml:space="preserve"> …</w:t>
+        <w:t>// … metody fabryczne dla innych klas z rodziny DB*Repository …</w:t>
       </w:r>
     </w:p>
     <w:p>
@@ -3809,43 +2139,7 @@
           <w:color w:val="808080" w:themeColor="background1" w:themeShade="80"/>
           <w:sz w:val="22"/>
         </w:rPr>
-        <w:t xml:space="preserve">public class </w:t>
-      </w:r>
-      <w:proofErr w:type="spellStart"/>
-      <w:r>
-        <w:rPr>
-          <w:rFonts w:ascii="Courier New" w:hAnsi="Courier New" w:cs="Courier New"/>
-          <w:color w:val="808080" w:themeColor="background1" w:themeShade="80"/>
-          <w:sz w:val="22"/>
-        </w:rPr>
-        <w:t>InMemRepositoryFactory</w:t>
-      </w:r>
-      <w:proofErr w:type="spellEnd"/>
-      <w:r>
-        <w:rPr>
-          <w:rFonts w:ascii="Courier New" w:hAnsi="Courier New" w:cs="Courier New"/>
-          <w:color w:val="808080" w:themeColor="background1" w:themeShade="80"/>
-          <w:sz w:val="22"/>
-        </w:rPr>
-        <w:t xml:space="preserve"> : </w:t>
-      </w:r>
-      <w:proofErr w:type="spellStart"/>
-      <w:r>
-        <w:rPr>
-          <w:rFonts w:ascii="Courier New" w:hAnsi="Courier New" w:cs="Courier New"/>
-          <w:color w:val="808080" w:themeColor="background1" w:themeShade="80"/>
-          <w:sz w:val="22"/>
-        </w:rPr>
-        <w:t>RepositoryFactory</w:t>
-      </w:r>
-      <w:proofErr w:type="spellEnd"/>
-      <w:r>
-        <w:rPr>
-          <w:rFonts w:ascii="Courier New" w:hAnsi="Courier New" w:cs="Courier New"/>
-          <w:color w:val="808080" w:themeColor="background1" w:themeShade="80"/>
-          <w:sz w:val="22"/>
-        </w:rPr>
-        <w:t xml:space="preserve"> {</w:t>
+        <w:t>public class InMemRepositoryFactory : RepositoryFactory {</w:t>
       </w:r>
     </w:p>
     <w:p>
@@ -3863,43 +2157,7 @@
           <w:sz w:val="22"/>
         </w:rPr>
         <w:tab/>
-        <w:t xml:space="preserve">public </w:t>
-      </w:r>
-      <w:proofErr w:type="spellStart"/>
-      <w:r>
-        <w:rPr>
-          <w:rFonts w:ascii="Courier New" w:hAnsi="Courier New" w:cs="Courier New"/>
-          <w:color w:val="808080" w:themeColor="background1" w:themeShade="80"/>
-          <w:sz w:val="22"/>
-        </w:rPr>
-        <w:t>UserRepository</w:t>
-      </w:r>
-      <w:proofErr w:type="spellEnd"/>
-      <w:r>
-        <w:rPr>
-          <w:rFonts w:ascii="Courier New" w:hAnsi="Courier New" w:cs="Courier New"/>
-          <w:color w:val="808080" w:themeColor="background1" w:themeShade="80"/>
-          <w:sz w:val="22"/>
-        </w:rPr>
-        <w:t xml:space="preserve"> </w:t>
-      </w:r>
-      <w:proofErr w:type="spellStart"/>
-      <w:r>
-        <w:rPr>
-          <w:rFonts w:ascii="Courier New" w:hAnsi="Courier New" w:cs="Courier New"/>
-          <w:color w:val="808080" w:themeColor="background1" w:themeShade="80"/>
-          <w:sz w:val="22"/>
-        </w:rPr>
-        <w:t>CreateUserRepository</w:t>
-      </w:r>
-      <w:proofErr w:type="spellEnd"/>
-      <w:r>
-        <w:rPr>
-          <w:rFonts w:ascii="Courier New" w:hAnsi="Courier New" w:cs="Courier New"/>
-          <w:color w:val="808080" w:themeColor="background1" w:themeShade="80"/>
-          <w:sz w:val="22"/>
-        </w:rPr>
-        <w:t xml:space="preserve"> { </w:t>
+        <w:t xml:space="preserve">public UserRepository CreateUserRepository { </w:t>
       </w:r>
     </w:p>
     <w:p>
@@ -3934,47 +2192,7 @@
           <w:sz w:val="22"/>
           <w:lang w:val="pl-PL"/>
         </w:rPr>
-        <w:t xml:space="preserve">return </w:t>
-      </w:r>
-      <w:proofErr w:type="spellStart"/>
-      <w:r>
-        <w:rPr>
-          <w:rFonts w:ascii="Courier New" w:hAnsi="Courier New" w:cs="Courier New"/>
-          <w:color w:val="808080" w:themeColor="background1" w:themeShade="80"/>
-          <w:sz w:val="22"/>
-          <w:lang w:val="pl-PL"/>
-        </w:rPr>
-        <w:t>new</w:t>
-      </w:r>
-      <w:proofErr w:type="spellEnd"/>
-      <w:r>
-        <w:rPr>
-          <w:rFonts w:ascii="Courier New" w:hAnsi="Courier New" w:cs="Courier New"/>
-          <w:color w:val="808080" w:themeColor="background1" w:themeShade="80"/>
-          <w:sz w:val="22"/>
-          <w:lang w:val="pl-PL"/>
-        </w:rPr>
-        <w:t xml:space="preserve"> </w:t>
-      </w:r>
-      <w:proofErr w:type="spellStart"/>
-      <w:r>
-        <w:rPr>
-          <w:rFonts w:ascii="Courier New" w:hAnsi="Courier New" w:cs="Courier New"/>
-          <w:color w:val="808080" w:themeColor="background1" w:themeShade="80"/>
-          <w:sz w:val="22"/>
-          <w:lang w:val="pl-PL"/>
-        </w:rPr>
-        <w:t>InMemUserRepository</w:t>
-      </w:r>
-      <w:proofErr w:type="spellEnd"/>
-      <w:r>
-        <w:rPr>
-          <w:rFonts w:ascii="Courier New" w:hAnsi="Courier New" w:cs="Courier New"/>
-          <w:color w:val="808080" w:themeColor="background1" w:themeShade="80"/>
-          <w:sz w:val="22"/>
-          <w:lang w:val="pl-PL"/>
-        </w:rPr>
-        <w:t>();</w:t>
+        <w:t>return new InMemUserRepository();</w:t>
       </w:r>
     </w:p>
     <w:p>
@@ -4014,27 +2232,7 @@
           <w:lang w:val="pl-PL"/>
         </w:rPr>
         <w:tab/>
-        <w:t xml:space="preserve">// … metody fabryczne dla innych klas z rodziny </w:t>
-      </w:r>
-      <w:proofErr w:type="spellStart"/>
-      <w:r>
-        <w:rPr>
-          <w:rFonts w:ascii="Courier New" w:hAnsi="Courier New" w:cs="Courier New"/>
-          <w:color w:val="808080" w:themeColor="background1" w:themeShade="80"/>
-          <w:sz w:val="22"/>
-          <w:lang w:val="pl-PL"/>
-        </w:rPr>
-        <w:t>InMem*Repository</w:t>
-      </w:r>
-      <w:proofErr w:type="spellEnd"/>
-      <w:r>
-        <w:rPr>
-          <w:rFonts w:ascii="Courier New" w:hAnsi="Courier New" w:cs="Courier New"/>
-          <w:color w:val="808080" w:themeColor="background1" w:themeShade="80"/>
-          <w:sz w:val="22"/>
-          <w:lang w:val="pl-PL"/>
-        </w:rPr>
-        <w:t xml:space="preserve"> …</w:t>
+        <w:t>// … metody fabryczne dla innych klas z rodziny InMem*Repository …</w:t>
       </w:r>
     </w:p>
     <w:p>
@@ -4094,138 +2292,62 @@
           <w:sz w:val="22"/>
         </w:rPr>
       </w:pPr>
-      <w:proofErr w:type="spellStart"/>
-      <w:r>
-        <w:rPr>
-          <w:rFonts w:ascii="Courier New" w:hAnsi="Courier New" w:cs="Courier New"/>
-          <w:color w:val="808080" w:themeColor="background1" w:themeShade="80"/>
-          <w:sz w:val="22"/>
-        </w:rPr>
-        <w:t>RepositoryFactory</w:t>
-      </w:r>
-      <w:proofErr w:type="spellEnd"/>
-      <w:r>
-        <w:rPr>
-          <w:rFonts w:ascii="Courier New" w:hAnsi="Courier New" w:cs="Courier New"/>
-          <w:color w:val="808080" w:themeColor="background1" w:themeShade="80"/>
-          <w:sz w:val="22"/>
-        </w:rPr>
-        <w:t xml:space="preserve"> factory = </w:t>
-      </w:r>
-      <w:proofErr w:type="spellStart"/>
-      <w:r>
-        <w:rPr>
-          <w:rFonts w:ascii="Courier New" w:hAnsi="Courier New" w:cs="Courier New"/>
-          <w:color w:val="808080" w:themeColor="background1" w:themeShade="80"/>
-          <w:sz w:val="22"/>
-        </w:rPr>
-        <w:t>R</w:t>
-      </w:r>
-      <w:r>
-        <w:rPr>
-          <w:rFonts w:ascii="Courier New" w:hAnsi="Courier New" w:cs="Courier New"/>
-          <w:color w:val="808080" w:themeColor="background1" w:themeShade="80"/>
-          <w:sz w:val="22"/>
-        </w:rPr>
-        <w:t>epositoryFactory.GetInstance</w:t>
-      </w:r>
-      <w:proofErr w:type="spellEnd"/>
-      <w:r>
-        <w:rPr>
-          <w:rFonts w:ascii="Courier New" w:hAnsi="Courier New" w:cs="Courier New"/>
-          <w:color w:val="808080" w:themeColor="background1" w:themeShade="80"/>
-          <w:sz w:val="22"/>
-        </w:rPr>
-        <w:t>();</w:t>
-      </w:r>
-    </w:p>
-    <w:p>
-      <w:pPr>
-        <w:rPr>
-          <w:rFonts w:ascii="Courier New" w:hAnsi="Courier New" w:cs="Courier New"/>
-          <w:color w:val="808080" w:themeColor="background1" w:themeShade="80"/>
-          <w:sz w:val="22"/>
-        </w:rPr>
-      </w:pPr>
-      <w:proofErr w:type="spellStart"/>
-      <w:r>
-        <w:rPr>
-          <w:rFonts w:ascii="Courier New" w:hAnsi="Courier New" w:cs="Courier New"/>
-          <w:color w:val="808080" w:themeColor="background1" w:themeShade="80"/>
-          <w:sz w:val="22"/>
-        </w:rPr>
-        <w:t>UserRepository</w:t>
-      </w:r>
-      <w:proofErr w:type="spellEnd"/>
-      <w:r>
-        <w:rPr>
-          <w:rFonts w:ascii="Courier New" w:hAnsi="Courier New" w:cs="Courier New"/>
-          <w:color w:val="808080" w:themeColor="background1" w:themeShade="80"/>
-          <w:sz w:val="22"/>
-        </w:rPr>
-        <w:t xml:space="preserve"> users = </w:t>
-      </w:r>
-      <w:proofErr w:type="spellStart"/>
-      <w:r>
-        <w:rPr>
-          <w:rFonts w:ascii="Courier New" w:hAnsi="Courier New" w:cs="Courier New"/>
-          <w:color w:val="808080" w:themeColor="background1" w:themeShade="80"/>
-          <w:sz w:val="22"/>
-        </w:rPr>
-        <w:t>factory.CreateUserRepository</w:t>
-      </w:r>
-      <w:proofErr w:type="spellEnd"/>
-      <w:r>
-        <w:rPr>
-          <w:rFonts w:ascii="Courier New" w:hAnsi="Courier New" w:cs="Courier New"/>
-          <w:color w:val="808080" w:themeColor="background1" w:themeShade="80"/>
-          <w:sz w:val="22"/>
-        </w:rPr>
-        <w:t>();</w:t>
-      </w:r>
-    </w:p>
-    <w:p>
-      <w:pPr>
-        <w:rPr>
-          <w:rFonts w:ascii="Courier New" w:hAnsi="Courier New" w:cs="Courier New"/>
-          <w:color w:val="808080" w:themeColor="background1" w:themeShade="80"/>
-          <w:sz w:val="22"/>
-          <w:lang w:val="pl-PL"/>
-        </w:rPr>
-      </w:pPr>
-      <w:r>
-        <w:rPr>
-          <w:rFonts w:ascii="Courier New" w:hAnsi="Courier New" w:cs="Courier New"/>
-          <w:color w:val="808080" w:themeColor="background1" w:themeShade="80"/>
-          <w:sz w:val="22"/>
-          <w:lang w:val="pl-PL"/>
-        </w:rPr>
-        <w:t>// … użycie obiektu ‘</w:t>
-      </w:r>
-      <w:proofErr w:type="spellStart"/>
-      <w:r>
-        <w:rPr>
-          <w:rFonts w:ascii="Courier New" w:hAnsi="Courier New" w:cs="Courier New"/>
-          <w:color w:val="808080" w:themeColor="background1" w:themeShade="80"/>
-          <w:sz w:val="22"/>
-          <w:lang w:val="pl-PL"/>
-        </w:rPr>
-        <w:t>users</w:t>
-      </w:r>
-      <w:proofErr w:type="spellEnd"/>
-      <w:r>
-        <w:rPr>
-          <w:rFonts w:ascii="Courier New" w:hAnsi="Courier New" w:cs="Courier New"/>
-          <w:color w:val="808080" w:themeColor="background1" w:themeShade="80"/>
-          <w:sz w:val="22"/>
-          <w:lang w:val="pl-PL"/>
-        </w:rPr>
-        <w:t>’ do operowania na bazie użytkowników</w:t>
-      </w:r>
-    </w:p>
-    <w:p>
-      <w:pPr>
-        <w:pStyle w:val="Heading3"/>
+      <w:r>
+        <w:rPr>
+          <w:rFonts w:ascii="Courier New" w:hAnsi="Courier New" w:cs="Courier New"/>
+          <w:color w:val="808080" w:themeColor="background1" w:themeShade="80"/>
+          <w:sz w:val="22"/>
+        </w:rPr>
+        <w:t>RepositoryFactory factory = R</w:t>
+      </w:r>
+      <w:r>
+        <w:rPr>
+          <w:rFonts w:ascii="Courier New" w:hAnsi="Courier New" w:cs="Courier New"/>
+          <w:color w:val="808080" w:themeColor="background1" w:themeShade="80"/>
+          <w:sz w:val="22"/>
+        </w:rPr>
+        <w:t>epositoryFactory.GetInstance();</w:t>
+      </w:r>
+    </w:p>
+    <w:p>
+      <w:pPr>
+        <w:rPr>
+          <w:rFonts w:ascii="Courier New" w:hAnsi="Courier New" w:cs="Courier New"/>
+          <w:color w:val="808080" w:themeColor="background1" w:themeShade="80"/>
+          <w:sz w:val="22"/>
+        </w:rPr>
+      </w:pPr>
+      <w:r>
+        <w:rPr>
+          <w:rFonts w:ascii="Courier New" w:hAnsi="Courier New" w:cs="Courier New"/>
+          <w:color w:val="808080" w:themeColor="background1" w:themeShade="80"/>
+          <w:sz w:val="22"/>
+        </w:rPr>
+        <w:t>UserRepository users = factory.CreateUserRepository();</w:t>
+      </w:r>
+    </w:p>
+    <w:p>
+      <w:pPr>
+        <w:rPr>
+          <w:rFonts w:ascii="Courier New" w:hAnsi="Courier New" w:cs="Courier New"/>
+          <w:color w:val="808080" w:themeColor="background1" w:themeShade="80"/>
+          <w:sz w:val="22"/>
+          <w:lang w:val="pl-PL"/>
+        </w:rPr>
+      </w:pPr>
+      <w:r>
+        <w:rPr>
+          <w:rFonts w:ascii="Courier New" w:hAnsi="Courier New" w:cs="Courier New"/>
+          <w:color w:val="808080" w:themeColor="background1" w:themeShade="80"/>
+          <w:sz w:val="22"/>
+          <w:lang w:val="pl-PL"/>
+        </w:rPr>
+        <w:t>// … użycie obiektu ‘users’ do operowania na bazie użytkowników</w:t>
+      </w:r>
+    </w:p>
+    <w:p>
+      <w:pPr>
+        <w:pStyle w:val="Nagwek3"/>
         <w:numPr>
           <w:ilvl w:val="0"/>
           <w:numId w:val="6"/>
@@ -4237,79 +2359,435 @@
     </w:p>
     <w:p/>
     <w:p>
-      <w:pPr>
-        <w:pStyle w:val="ListParagraph"/>
-        <w:numPr>
-          <w:ilvl w:val="0"/>
-          <w:numId w:val="2"/>
-        </w:numPr>
-        <w:rPr>
-          <w:lang w:val="pl-PL"/>
-        </w:rPr>
-      </w:pPr>
-      <w:proofErr w:type="spellStart"/>
-      <w:r>
-        <w:rPr>
-          <w:lang w:val="pl-PL"/>
-        </w:rPr>
-        <w:t>RepositoryFactory</w:t>
-      </w:r>
-      <w:proofErr w:type="spellEnd"/>
-      <w:r>
-        <w:rPr>
-          <w:lang w:val="pl-PL"/>
-        </w:rPr>
-        <w:t xml:space="preserve"> (a raczej konkretna implementacja) z poprzedniego punktu</w:t>
-      </w:r>
-    </w:p>
-    <w:p>
-      <w:pPr>
-        <w:pStyle w:val="ListParagraph"/>
-        <w:numPr>
-          <w:ilvl w:val="0"/>
-          <w:numId w:val="2"/>
-        </w:numPr>
-      </w:pPr>
-      <w:proofErr w:type="spellStart"/>
-      <w:r>
-        <w:t>SessionProvider</w:t>
-      </w:r>
-      <w:proofErr w:type="spellEnd"/>
-      <w:r>
+      <w:r>
+        <w:rPr>
+          <w:b/>
+        </w:rPr>
+        <w:t>Cel wzorca:</w:t>
+      </w:r>
+      <w:r>
+        <w:rPr>
+          <w:b/>
+        </w:rPr>
         <w:t xml:space="preserve"> </w:t>
       </w:r>
-      <w:proofErr w:type="spellStart"/>
-      <w:r>
-        <w:t>dla</w:t>
-      </w:r>
-      <w:proofErr w:type="spellEnd"/>
-      <w:r>
-        <w:t xml:space="preserve"> DB*Repository</w:t>
+      <w:r>
+        <w:t>zapewnienie, że pewna klasa posiada pojedynczą instancję, która dostępna jest w sposób globalny z różnych miejsc aplikacji.</w:t>
       </w:r>
     </w:p>
     <w:p/>
+    <w:p>
+      <w:r>
+        <w:t>W przypadku naszego systemu głównym zastosowaniem wzorca Singleton jest określenie pojedynczego miejsca, gdzie następuje tworzenie konkretnej implementacji fabryki abstrakcyjnej (opis w poprzednim punkcie) w zależności od aktualnych potrzeb. Wybór odpowiedniej implementacji może odbywać się poprzez analizę pliku konfiguracyjnego portalu, bądź poprzez makrodefinicje, które na etapie kompilacji projektu określą</w:t>
+      </w:r>
+      <w:r>
+        <w:t xml:space="preserve"> </w:t>
+      </w:r>
+      <w:r>
+        <w:t>klasę (np. w zależności czy następuje budowanie wersji rozwojowej czy produkcyjnej), której instancja zostanie utworzona.</w:t>
+      </w:r>
+    </w:p>
     <w:p/>
+    <w:p>
+      <w:r>
+        <w:lastRenderedPageBreak/>
+        <w:t>Zastosowanie wzorca Singleton w tym przypadku pozwala więc na uniknięcie sytuacji, gdy konieczne jest zawarcie decyzji o utworzenie konkretnej specjalizacji abstrakcyjnej fabryki w wielu miejscach, co bez wątpięnia prowadzi do dużych problemów z utrzymaniem aplikacji.</w:t>
+      </w:r>
+    </w:p>
     <w:p/>
+    <w:p>
+      <w:r>
+        <w:t>Dodatkowym powodem przemawiającym za użyciem wzorca Singleton jest chęć wprowadzenia bardziej optymalnego przydziału zasobów. W wielu przypadkach ograniczenie instancji klasy do pojedynczego egzemplarza nie jest w żaden sposób wymuszone, jednak wprowadzenie takiego ograniczenia może pomóc ograniczyć ilość alokacji kosztownego zasobu do minimum. W przypadku naszego systemu takim zasobem jest obiekt kontrolujący dostęp do bazy danych i odpowiedzialny m.in. za nawiązanie połączenia z nią.</w:t>
+      </w:r>
+    </w:p>
     <w:p/>
-    <w:p/>
-    <w:p/>
-    <w:p/>
-    <w:p/>
-    <w:p/>
-    <w:p>
-      <w:pPr>
-        <w:pStyle w:val="Heading3"/>
+    <w:p>
+      <w:pPr>
+        <w:rPr>
+          <w:b/>
+        </w:rPr>
+      </w:pPr>
+      <w:r>
+        <w:rPr>
+          <w:b/>
+        </w:rPr>
+        <w:t>Implementacja:</w:t>
+      </w:r>
+    </w:p>
+    <w:p>
+      <w:pPr>
+        <w:rPr>
+          <w:b/>
+        </w:rPr>
+      </w:pPr>
+    </w:p>
+    <w:p>
+      <w:pPr>
+        <w:rPr>
+          <w:rFonts w:ascii="Courier New" w:hAnsi="Courier New" w:cs="Courier New"/>
+          <w:color w:val="808080" w:themeColor="background1" w:themeShade="80"/>
+          <w:sz w:val="22"/>
+        </w:rPr>
+      </w:pPr>
+      <w:r>
+        <w:rPr>
+          <w:rFonts w:ascii="Courier New" w:hAnsi="Courier New" w:cs="Courier New"/>
+          <w:color w:val="808080" w:themeColor="background1" w:themeShade="80"/>
+          <w:sz w:val="22"/>
+        </w:rPr>
+        <w:t xml:space="preserve">public </w:t>
+      </w:r>
+      <w:r>
+        <w:rPr>
+          <w:rFonts w:ascii="Courier New" w:hAnsi="Courier New" w:cs="Courier New"/>
+          <w:color w:val="808080" w:themeColor="background1" w:themeShade="80"/>
+          <w:sz w:val="22"/>
+        </w:rPr>
+        <w:t>abstract class</w:t>
+      </w:r>
+      <w:r>
+        <w:rPr>
+          <w:rFonts w:ascii="Courier New" w:hAnsi="Courier New" w:cs="Courier New"/>
+          <w:color w:val="808080" w:themeColor="background1" w:themeShade="80"/>
+          <w:sz w:val="22"/>
+        </w:rPr>
+        <w:t xml:space="preserve"> RepositoryFactory {</w:t>
+      </w:r>
+    </w:p>
+    <w:p>
+      <w:pPr>
+        <w:rPr>
+          <w:rFonts w:ascii="Courier New" w:hAnsi="Courier New" w:cs="Courier New"/>
+          <w:color w:val="808080" w:themeColor="background1" w:themeShade="80"/>
+          <w:sz w:val="22"/>
+        </w:rPr>
+      </w:pPr>
+    </w:p>
+    <w:p>
+      <w:pPr>
+        <w:rPr>
+          <w:rFonts w:ascii="Courier New" w:hAnsi="Courier New" w:cs="Courier New"/>
+          <w:color w:val="808080" w:themeColor="background1" w:themeShade="80"/>
+          <w:sz w:val="22"/>
+        </w:rPr>
+      </w:pPr>
+      <w:r>
+        <w:rPr>
+          <w:rFonts w:ascii="Courier New" w:hAnsi="Courier New" w:cs="Courier New"/>
+          <w:color w:val="808080" w:themeColor="background1" w:themeShade="80"/>
+          <w:sz w:val="22"/>
+        </w:rPr>
+        <w:tab/>
+        <w:t>private static RepositoryFactory _instance;</w:t>
+      </w:r>
+    </w:p>
+    <w:p>
+      <w:pPr>
+        <w:rPr>
+          <w:rFonts w:ascii="Courier New" w:hAnsi="Courier New" w:cs="Courier New"/>
+          <w:color w:val="808080" w:themeColor="background1" w:themeShade="80"/>
+          <w:sz w:val="22"/>
+        </w:rPr>
+      </w:pPr>
+    </w:p>
+    <w:p>
+      <w:pPr>
+        <w:rPr>
+          <w:rFonts w:ascii="Courier New" w:hAnsi="Courier New" w:cs="Courier New"/>
+          <w:color w:val="808080" w:themeColor="background1" w:themeShade="80"/>
+          <w:sz w:val="22"/>
+        </w:rPr>
+      </w:pPr>
+      <w:r>
+        <w:rPr>
+          <w:rFonts w:ascii="Courier New" w:hAnsi="Courier New" w:cs="Courier New"/>
+          <w:color w:val="808080" w:themeColor="background1" w:themeShade="80"/>
+          <w:sz w:val="22"/>
+        </w:rPr>
+        <w:tab/>
+        <w:t>public static RepositoryFactory GetInstance() {</w:t>
+      </w:r>
+    </w:p>
+    <w:p>
+      <w:pPr>
+        <w:rPr>
+          <w:rFonts w:ascii="Courier New" w:hAnsi="Courier New" w:cs="Courier New"/>
+          <w:color w:val="808080" w:themeColor="background1" w:themeShade="80"/>
+          <w:sz w:val="22"/>
+        </w:rPr>
+      </w:pPr>
+      <w:r>
+        <w:rPr>
+          <w:rFonts w:ascii="Courier New" w:hAnsi="Courier New" w:cs="Courier New"/>
+          <w:color w:val="808080" w:themeColor="background1" w:themeShade="80"/>
+          <w:sz w:val="22"/>
+        </w:rPr>
+        <w:tab/>
+      </w:r>
+      <w:r>
+        <w:rPr>
+          <w:rFonts w:ascii="Courier New" w:hAnsi="Courier New" w:cs="Courier New"/>
+          <w:color w:val="808080" w:themeColor="background1" w:themeShade="80"/>
+          <w:sz w:val="22"/>
+        </w:rPr>
+        <w:tab/>
+        <w:t>if (_instance == null) {</w:t>
+      </w:r>
+    </w:p>
+    <w:p>
+      <w:pPr>
+        <w:ind w:left="1416" w:firstLine="708"/>
+        <w:rPr>
+          <w:rFonts w:ascii="Courier New" w:hAnsi="Courier New" w:cs="Courier New"/>
+          <w:color w:val="808080" w:themeColor="background1" w:themeShade="80"/>
+          <w:sz w:val="22"/>
+        </w:rPr>
+      </w:pPr>
+      <w:r>
+        <w:rPr>
+          <w:rFonts w:ascii="Courier New" w:hAnsi="Courier New" w:cs="Courier New"/>
+          <w:color w:val="808080" w:themeColor="background1" w:themeShade="80"/>
+          <w:sz w:val="22"/>
+        </w:rPr>
+        <w:t>if (Config.GetValue(“factory”) == “database”)</w:t>
+      </w:r>
+    </w:p>
+    <w:p>
+      <w:pPr>
+        <w:rPr>
+          <w:rFonts w:ascii="Courier New" w:hAnsi="Courier New" w:cs="Courier New"/>
+          <w:color w:val="808080" w:themeColor="background1" w:themeShade="80"/>
+          <w:sz w:val="22"/>
+        </w:rPr>
+      </w:pPr>
+      <w:r>
+        <w:rPr>
+          <w:rFonts w:ascii="Courier New" w:hAnsi="Courier New" w:cs="Courier New"/>
+          <w:color w:val="808080" w:themeColor="background1" w:themeShade="80"/>
+          <w:sz w:val="22"/>
+        </w:rPr>
+        <w:tab/>
+      </w:r>
+      <w:r>
+        <w:rPr>
+          <w:rFonts w:ascii="Courier New" w:hAnsi="Courier New" w:cs="Courier New"/>
+          <w:color w:val="808080" w:themeColor="background1" w:themeShade="80"/>
+          <w:sz w:val="22"/>
+        </w:rPr>
+        <w:tab/>
+      </w:r>
+      <w:r>
+        <w:rPr>
+          <w:rFonts w:ascii="Courier New" w:hAnsi="Courier New" w:cs="Courier New"/>
+          <w:color w:val="808080" w:themeColor="background1" w:themeShade="80"/>
+          <w:sz w:val="22"/>
+        </w:rPr>
+        <w:tab/>
+      </w:r>
+      <w:r>
+        <w:rPr>
+          <w:rFonts w:ascii="Courier New" w:hAnsi="Courier New" w:cs="Courier New"/>
+          <w:color w:val="808080" w:themeColor="background1" w:themeShade="80"/>
+          <w:sz w:val="22"/>
+        </w:rPr>
+        <w:tab/>
+        <w:t>_instance = new DBRepositoryFacyory();</w:t>
+      </w:r>
+    </w:p>
+    <w:p>
+      <w:pPr>
+        <w:ind w:left="1416" w:firstLine="708"/>
+        <w:rPr>
+          <w:rFonts w:ascii="Courier New" w:hAnsi="Courier New" w:cs="Courier New"/>
+          <w:color w:val="808080" w:themeColor="background1" w:themeShade="80"/>
+          <w:sz w:val="22"/>
+        </w:rPr>
+      </w:pPr>
+      <w:r>
+        <w:rPr>
+          <w:rFonts w:ascii="Courier New" w:hAnsi="Courier New" w:cs="Courier New"/>
+          <w:color w:val="808080" w:themeColor="background1" w:themeShade="80"/>
+          <w:sz w:val="22"/>
+        </w:rPr>
+        <w:t>else if (Config.GetValue(“factory”) == “memory”)</w:t>
+      </w:r>
+    </w:p>
+    <w:p>
+      <w:pPr>
+        <w:ind w:left="1416" w:firstLine="708"/>
+        <w:rPr>
+          <w:rFonts w:ascii="Courier New" w:hAnsi="Courier New" w:cs="Courier New"/>
+          <w:color w:val="808080" w:themeColor="background1" w:themeShade="80"/>
+          <w:sz w:val="22"/>
+        </w:rPr>
+      </w:pPr>
+      <w:r>
+        <w:rPr>
+          <w:rFonts w:ascii="Courier New" w:hAnsi="Courier New" w:cs="Courier New"/>
+          <w:color w:val="808080" w:themeColor="background1" w:themeShade="80"/>
+          <w:sz w:val="22"/>
+        </w:rPr>
+        <w:tab/>
+        <w:t>_instance = new InMemRepositoryFactory();</w:t>
+      </w:r>
+    </w:p>
+    <w:p>
+      <w:pPr>
+        <w:rPr>
+          <w:rFonts w:ascii="Courier New" w:hAnsi="Courier New" w:cs="Courier New"/>
+          <w:color w:val="808080" w:themeColor="background1" w:themeShade="80"/>
+          <w:sz w:val="22"/>
+        </w:rPr>
+      </w:pPr>
+      <w:r>
+        <w:rPr>
+          <w:rFonts w:ascii="Courier New" w:hAnsi="Courier New" w:cs="Courier New"/>
+          <w:color w:val="808080" w:themeColor="background1" w:themeShade="80"/>
+          <w:sz w:val="22"/>
+        </w:rPr>
+        <w:tab/>
+      </w:r>
+      <w:r>
+        <w:rPr>
+          <w:rFonts w:ascii="Courier New" w:hAnsi="Courier New" w:cs="Courier New"/>
+          <w:color w:val="808080" w:themeColor="background1" w:themeShade="80"/>
+          <w:sz w:val="22"/>
+        </w:rPr>
+        <w:tab/>
+        <w:t>}</w:t>
+      </w:r>
+    </w:p>
+    <w:p>
+      <w:pPr>
+        <w:rPr>
+          <w:rFonts w:ascii="Courier New" w:hAnsi="Courier New" w:cs="Courier New"/>
+          <w:color w:val="808080" w:themeColor="background1" w:themeShade="80"/>
+          <w:sz w:val="22"/>
+        </w:rPr>
+      </w:pPr>
+      <w:r>
+        <w:rPr>
+          <w:rFonts w:ascii="Courier New" w:hAnsi="Courier New" w:cs="Courier New"/>
+          <w:color w:val="808080" w:themeColor="background1" w:themeShade="80"/>
+          <w:sz w:val="22"/>
+        </w:rPr>
+        <w:tab/>
+      </w:r>
+      <w:r>
+        <w:rPr>
+          <w:rFonts w:ascii="Courier New" w:hAnsi="Courier New" w:cs="Courier New"/>
+          <w:color w:val="808080" w:themeColor="background1" w:themeShade="80"/>
+          <w:sz w:val="22"/>
+        </w:rPr>
+        <w:tab/>
+        <w:t>return _instance;</w:t>
+      </w:r>
+      <w:r>
+        <w:rPr>
+          <w:rFonts w:ascii="Courier New" w:hAnsi="Courier New" w:cs="Courier New"/>
+          <w:color w:val="808080" w:themeColor="background1" w:themeShade="80"/>
+          <w:sz w:val="22"/>
+        </w:rPr>
+        <w:tab/>
+      </w:r>
+      <w:r>
+        <w:rPr>
+          <w:rFonts w:ascii="Courier New" w:hAnsi="Courier New" w:cs="Courier New"/>
+          <w:color w:val="808080" w:themeColor="background1" w:themeShade="80"/>
+          <w:sz w:val="22"/>
+        </w:rPr>
+        <w:tab/>
+      </w:r>
+      <w:r>
+        <w:rPr>
+          <w:rFonts w:ascii="Courier New" w:hAnsi="Courier New" w:cs="Courier New"/>
+          <w:color w:val="808080" w:themeColor="background1" w:themeShade="80"/>
+          <w:sz w:val="22"/>
+        </w:rPr>
+        <w:tab/>
+      </w:r>
+    </w:p>
+    <w:p>
+      <w:pPr>
+        <w:ind w:firstLine="708"/>
+        <w:rPr>
+          <w:rFonts w:ascii="Courier New" w:hAnsi="Courier New" w:cs="Courier New"/>
+          <w:color w:val="808080" w:themeColor="background1" w:themeShade="80"/>
+          <w:sz w:val="22"/>
+        </w:rPr>
+      </w:pPr>
+      <w:r>
+        <w:rPr>
+          <w:rFonts w:ascii="Courier New" w:hAnsi="Courier New" w:cs="Courier New"/>
+          <w:color w:val="808080" w:themeColor="background1" w:themeShade="80"/>
+          <w:sz w:val="22"/>
+        </w:rPr>
+        <w:t>}</w:t>
+      </w:r>
+    </w:p>
+    <w:p>
+      <w:pPr>
+        <w:ind w:firstLine="708"/>
+        <w:rPr>
+          <w:rFonts w:ascii="Courier New" w:hAnsi="Courier New" w:cs="Courier New"/>
+          <w:color w:val="808080" w:themeColor="background1" w:themeShade="80"/>
+          <w:sz w:val="22"/>
+        </w:rPr>
+      </w:pPr>
+    </w:p>
+    <w:p>
+      <w:pPr>
+        <w:rPr>
+          <w:rFonts w:ascii="Courier New" w:hAnsi="Courier New" w:cs="Courier New"/>
+          <w:color w:val="808080" w:themeColor="background1" w:themeShade="80"/>
+          <w:sz w:val="22"/>
+        </w:rPr>
+      </w:pPr>
+      <w:r>
+        <w:rPr>
+          <w:rFonts w:ascii="Courier New" w:hAnsi="Courier New" w:cs="Courier New"/>
+          <w:color w:val="808080" w:themeColor="background1" w:themeShade="80"/>
+          <w:sz w:val="22"/>
+        </w:rPr>
+        <w:tab/>
+      </w:r>
+      <w:r>
+        <w:rPr>
+          <w:rFonts w:ascii="Courier New" w:hAnsi="Courier New" w:cs="Courier New"/>
+          <w:color w:val="808080" w:themeColor="background1" w:themeShade="80"/>
+          <w:sz w:val="22"/>
+        </w:rPr>
+        <w:t>// … inne operacje …</w:t>
+      </w:r>
+    </w:p>
+    <w:p>
+      <w:pPr>
+        <w:rPr>
+          <w:rFonts w:ascii="Courier New" w:hAnsi="Courier New" w:cs="Courier New"/>
+          <w:color w:val="808080" w:themeColor="background1" w:themeShade="80"/>
+          <w:sz w:val="22"/>
+        </w:rPr>
+      </w:pPr>
+      <w:r>
+        <w:rPr>
+          <w:rFonts w:ascii="Courier New" w:hAnsi="Courier New" w:cs="Courier New"/>
+          <w:color w:val="808080" w:themeColor="background1" w:themeShade="80"/>
+          <w:sz w:val="22"/>
+        </w:rPr>
+        <w:t>}</w:t>
+      </w:r>
+    </w:p>
+    <w:p>
+      <w:pPr>
+        <w:pStyle w:val="Nagwek3"/>
         <w:numPr>
           <w:ilvl w:val="0"/>
           <w:numId w:val="6"/>
         </w:numPr>
       </w:pPr>
-      <w:proofErr w:type="spellStart"/>
-      <w:r>
-        <w:lastRenderedPageBreak/>
+      <w:r>
         <w:t>Obserwer</w:t>
       </w:r>
-      <w:proofErr w:type="spellEnd"/>
     </w:p>
     <w:p>
       <w:r>
@@ -4335,7 +2813,7 @@
                     </pic:cNvPicPr>
                   </pic:nvPicPr>
                   <pic:blipFill>
-                    <a:blip r:embed="rId7"/>
+                    <a:blip r:embed="rId7" cstate="print"/>
                     <a:srcRect/>
                     <a:stretch>
                       <a:fillRect/>
@@ -4403,21 +2881,7 @@
         <w:rPr>
           <w:lang w:val="pl-PL"/>
         </w:rPr>
-        <w:t xml:space="preserve">tworzenie zależności </w:t>
-      </w:r>
-      <w:proofErr w:type="spellStart"/>
-      <w:r>
-        <w:rPr>
-          <w:lang w:val="pl-PL"/>
-        </w:rPr>
-        <w:t>jeden-do-wielu</w:t>
-      </w:r>
-      <w:proofErr w:type="spellEnd"/>
-      <w:r>
-        <w:rPr>
-          <w:lang w:val="pl-PL"/>
-        </w:rPr>
-        <w:t xml:space="preserve"> pomiędzy obiektami, w przypadku zmiany stanu pierwszego obiektu </w:t>
+        <w:t xml:space="preserve">tworzenie zależności jeden-do-wielu pomiędzy obiektami, w przypadku zmiany stanu pierwszego obiektu </w:t>
       </w:r>
       <w:r>
         <w:rPr>
@@ -4659,7 +3123,175 @@
     </w:p>
     <w:p>
       <w:pPr>
-        <w:pStyle w:val="Heading3"/>
+        <w:rPr>
+          <w:lang w:val="pl-PL"/>
+        </w:rPr>
+      </w:pPr>
+    </w:p>
+    <w:p>
+      <w:pPr>
+        <w:rPr>
+          <w:lang w:val="pl-PL"/>
+        </w:rPr>
+      </w:pPr>
+    </w:p>
+    <w:p>
+      <w:pPr>
+        <w:rPr>
+          <w:lang w:val="pl-PL"/>
+        </w:rPr>
+      </w:pPr>
+    </w:p>
+    <w:p>
+      <w:pPr>
+        <w:rPr>
+          <w:lang w:val="pl-PL"/>
+        </w:rPr>
+      </w:pPr>
+    </w:p>
+    <w:p>
+      <w:pPr>
+        <w:rPr>
+          <w:lang w:val="pl-PL"/>
+        </w:rPr>
+      </w:pPr>
+    </w:p>
+    <w:p>
+      <w:pPr>
+        <w:rPr>
+          <w:lang w:val="pl-PL"/>
+        </w:rPr>
+      </w:pPr>
+    </w:p>
+    <w:p>
+      <w:pPr>
+        <w:rPr>
+          <w:lang w:val="pl-PL"/>
+        </w:rPr>
+      </w:pPr>
+    </w:p>
+    <w:p>
+      <w:pPr>
+        <w:rPr>
+          <w:lang w:val="pl-PL"/>
+        </w:rPr>
+      </w:pPr>
+    </w:p>
+    <w:p>
+      <w:pPr>
+        <w:rPr>
+          <w:lang w:val="pl-PL"/>
+        </w:rPr>
+      </w:pPr>
+    </w:p>
+    <w:p>
+      <w:pPr>
+        <w:rPr>
+          <w:lang w:val="pl-PL"/>
+        </w:rPr>
+      </w:pPr>
+    </w:p>
+    <w:p>
+      <w:pPr>
+        <w:rPr>
+          <w:lang w:val="pl-PL"/>
+        </w:rPr>
+      </w:pPr>
+    </w:p>
+    <w:p>
+      <w:pPr>
+        <w:rPr>
+          <w:lang w:val="pl-PL"/>
+        </w:rPr>
+      </w:pPr>
+    </w:p>
+    <w:p>
+      <w:pPr>
+        <w:rPr>
+          <w:lang w:val="pl-PL"/>
+        </w:rPr>
+      </w:pPr>
+    </w:p>
+    <w:p>
+      <w:pPr>
+        <w:rPr>
+          <w:lang w:val="pl-PL"/>
+        </w:rPr>
+      </w:pPr>
+    </w:p>
+    <w:p>
+      <w:pPr>
+        <w:rPr>
+          <w:lang w:val="pl-PL"/>
+        </w:rPr>
+      </w:pPr>
+    </w:p>
+    <w:p>
+      <w:pPr>
+        <w:rPr>
+          <w:lang w:val="pl-PL"/>
+        </w:rPr>
+      </w:pPr>
+    </w:p>
+    <w:p>
+      <w:pPr>
+        <w:rPr>
+          <w:lang w:val="pl-PL"/>
+        </w:rPr>
+      </w:pPr>
+    </w:p>
+    <w:p>
+      <w:pPr>
+        <w:rPr>
+          <w:lang w:val="pl-PL"/>
+        </w:rPr>
+      </w:pPr>
+    </w:p>
+    <w:p>
+      <w:pPr>
+        <w:rPr>
+          <w:lang w:val="pl-PL"/>
+        </w:rPr>
+      </w:pPr>
+    </w:p>
+    <w:p>
+      <w:pPr>
+        <w:rPr>
+          <w:lang w:val="pl-PL"/>
+        </w:rPr>
+      </w:pPr>
+    </w:p>
+    <w:p>
+      <w:pPr>
+        <w:rPr>
+          <w:lang w:val="pl-PL"/>
+        </w:rPr>
+      </w:pPr>
+    </w:p>
+    <w:p>
+      <w:pPr>
+        <w:rPr>
+          <w:lang w:val="pl-PL"/>
+        </w:rPr>
+      </w:pPr>
+    </w:p>
+    <w:p>
+      <w:pPr>
+        <w:rPr>
+          <w:lang w:val="pl-PL"/>
+        </w:rPr>
+      </w:pPr>
+    </w:p>
+    <w:p>
+      <w:pPr>
+        <w:rPr>
+          <w:lang w:val="pl-PL"/>
+        </w:rPr>
+      </w:pPr>
+    </w:p>
+    <w:p>
+      <w:pPr>
+        <w:pStyle w:val="Nagwek3"/>
         <w:numPr>
           <w:ilvl w:val="0"/>
           <w:numId w:val="6"/>
@@ -4706,7 +3338,7 @@
                     </pic:cNvPicPr>
                   </pic:nvPicPr>
                   <pic:blipFill>
-                    <a:blip r:embed="rId8"/>
+                    <a:blip r:embed="rId8" cstate="print"/>
                     <a:srcRect/>
                     <a:stretch>
                       <a:fillRect/>
@@ -4756,11 +3388,44 @@
           <w:lang w:val="pl-PL"/>
         </w:rPr>
       </w:pPr>
-      <w:r>
+    </w:p>
+    <w:p>
+      <w:pPr>
         <w:rPr>
           <w:b/>
           <w:lang w:val="pl-PL"/>
         </w:rPr>
+      </w:pPr>
+    </w:p>
+    <w:p>
+      <w:pPr>
+        <w:rPr>
+          <w:b/>
+          <w:lang w:val="pl-PL"/>
+        </w:rPr>
+      </w:pPr>
+    </w:p>
+    <w:p>
+      <w:pPr>
+        <w:rPr>
+          <w:b/>
+          <w:lang w:val="pl-PL"/>
+        </w:rPr>
+      </w:pPr>
+    </w:p>
+    <w:p>
+      <w:pPr>
+        <w:rPr>
+          <w:b/>
+          <w:lang w:val="pl-PL"/>
+        </w:rPr>
+      </w:pPr>
+      <w:r>
+        <w:rPr>
+          <w:b/>
+          <w:lang w:val="pl-PL"/>
+        </w:rPr>
+        <w:lastRenderedPageBreak/>
         <w:t>Cel wzorca:</w:t>
       </w:r>
     </w:p>
@@ -4787,7 +3452,6 @@
         <w:rPr>
           <w:lang w:val="pl-PL"/>
         </w:rPr>
-        <w:lastRenderedPageBreak/>
         <w:t>Przy użyciu wzorca projektowego kompozyt możemy wykonywać te same operacje na grupach obiektów jak i na indywidualnych obiektach.</w:t>
       </w:r>
     </w:p>
@@ -4862,21 +3526,7 @@
         <w:rPr>
           <w:lang w:val="pl-PL"/>
         </w:rPr>
-        <w:t xml:space="preserve">odczas </w:t>
-      </w:r>
-      <w:proofErr w:type="spellStart"/>
-      <w:r>
-        <w:rPr>
-          <w:lang w:val="pl-PL"/>
-        </w:rPr>
-        <w:t>renderowania</w:t>
-      </w:r>
-      <w:proofErr w:type="spellEnd"/>
-      <w:r>
-        <w:rPr>
-          <w:lang w:val="pl-PL"/>
-        </w:rPr>
-        <w:t xml:space="preserve"> widoków</w:t>
+        <w:t>odczas renderowania widoków</w:t>
       </w:r>
     </w:p>
     <w:p>
@@ -4895,35 +3545,7 @@
         <w:rPr>
           <w:lang w:val="pl-PL"/>
         </w:rPr>
-        <w:t xml:space="preserve">idok główny (przypisany do akcji kontrolera) posiada wywołania </w:t>
-      </w:r>
-      <w:proofErr w:type="spellStart"/>
-      <w:r>
-        <w:rPr>
-          <w:lang w:val="pl-PL"/>
-        </w:rPr>
-        <w:t>podwidoków</w:t>
-      </w:r>
-      <w:proofErr w:type="spellEnd"/>
-      <w:r>
-        <w:rPr>
-          <w:lang w:val="pl-PL"/>
-        </w:rPr>
-        <w:t xml:space="preserve"> (nazwanych </w:t>
-      </w:r>
-      <w:proofErr w:type="spellStart"/>
-      <w:r>
-        <w:rPr>
-          <w:lang w:val="pl-PL"/>
-        </w:rPr>
-        <w:t>partialami</w:t>
-      </w:r>
-      <w:proofErr w:type="spellEnd"/>
-      <w:r>
-        <w:rPr>
-          <w:lang w:val="pl-PL"/>
-        </w:rPr>
-        <w:t>)</w:t>
+        <w:t>idok główny (przypisany do akcji kontrolera) posiada wywołania podwidoków (nazwanych partialami)</w:t>
       </w:r>
     </w:p>
     <w:p>
@@ -4962,30 +3584,8 @@
         <w:rPr>
           <w:lang w:val="pl-PL"/>
         </w:rPr>
-        <w:t xml:space="preserve">odczas budowy struktury strony w </w:t>
-      </w:r>
-      <w:proofErr w:type="spellStart"/>
-      <w:r>
-        <w:rPr>
-          <w:lang w:val="pl-PL"/>
-        </w:rPr>
-        <w:t>html</w:t>
-      </w:r>
-      <w:proofErr w:type="spellEnd"/>
-      <w:r>
-        <w:rPr>
-          <w:lang w:val="pl-PL"/>
-        </w:rPr>
-        <w:t>/</w:t>
-      </w:r>
-      <w:proofErr w:type="spellStart"/>
-      <w:r>
-        <w:rPr>
-          <w:lang w:val="pl-PL"/>
-        </w:rPr>
-        <w:t>css</w:t>
-      </w:r>
-      <w:proofErr w:type="spellEnd"/>
+        <w:t>odczas budowy struktury strony w html/css</w:t>
+      </w:r>
     </w:p>
     <w:p>
       <w:pPr>
@@ -5014,21 +3614,8 @@
       </w:pPr>
     </w:p>
     <w:p>
-      <w:proofErr w:type="spellStart"/>
-      <w:r>
-        <w:t>Przykład</w:t>
-      </w:r>
-      <w:proofErr w:type="spellEnd"/>
-      <w:r>
-        <w:t xml:space="preserve"> </w:t>
-      </w:r>
-      <w:proofErr w:type="spellStart"/>
-      <w:r>
-        <w:t>implementacji</w:t>
-      </w:r>
-      <w:proofErr w:type="spellEnd"/>
-      <w:r>
-        <w:t>:</w:t>
+      <w:r>
+        <w:t>Przykład implementacji:</w:t>
       </w:r>
     </w:p>
     <w:p>
@@ -5066,66 +3653,26 @@
           <w:sz w:val="22"/>
           <w:lang w:val="pl-PL"/>
         </w:rPr>
-        <w:t xml:space="preserve">    &lt;div </w:t>
-      </w:r>
-      <w:proofErr w:type="spellStart"/>
-      <w:r>
-        <w:rPr>
-          <w:rFonts w:ascii="Courier New" w:hAnsi="Courier New" w:cs="Courier New"/>
-          <w:color w:val="808080" w:themeColor="background1" w:themeShade="80"/>
-          <w:sz w:val="22"/>
-          <w:lang w:val="pl-PL"/>
-        </w:rPr>
-        <w:t>id="wrapper</w:t>
-      </w:r>
-      <w:proofErr w:type="spellEnd"/>
-      <w:r>
-        <w:rPr>
-          <w:rFonts w:ascii="Courier New" w:hAnsi="Courier New" w:cs="Courier New"/>
-          <w:color w:val="808080" w:themeColor="background1" w:themeShade="80"/>
-          <w:sz w:val="22"/>
-          <w:lang w:val="pl-PL"/>
-        </w:rPr>
-        <w:t>"&gt;</w:t>
-      </w:r>
-    </w:p>
-    <w:p>
-      <w:pPr>
-        <w:rPr>
-          <w:rFonts w:ascii="Courier New" w:hAnsi="Courier New" w:cs="Courier New"/>
-          <w:color w:val="808080" w:themeColor="background1" w:themeShade="80"/>
-          <w:sz w:val="22"/>
-          <w:lang w:val="pl-PL"/>
-        </w:rPr>
-      </w:pPr>
-      <w:r>
-        <w:rPr>
-          <w:rFonts w:ascii="Courier New" w:hAnsi="Courier New" w:cs="Courier New"/>
-          <w:color w:val="808080" w:themeColor="background1" w:themeShade="80"/>
-          <w:sz w:val="22"/>
-          <w:lang w:val="pl-PL"/>
-        </w:rPr>
-        <w:t xml:space="preserve">        &lt;div </w:t>
-      </w:r>
-      <w:proofErr w:type="spellStart"/>
-      <w:r>
-        <w:rPr>
-          <w:rFonts w:ascii="Courier New" w:hAnsi="Courier New" w:cs="Courier New"/>
-          <w:color w:val="808080" w:themeColor="background1" w:themeShade="80"/>
-          <w:sz w:val="22"/>
-          <w:lang w:val="pl-PL"/>
-        </w:rPr>
-        <w:t>id="header</w:t>
-      </w:r>
-      <w:proofErr w:type="spellEnd"/>
-      <w:r>
-        <w:rPr>
-          <w:rFonts w:ascii="Courier New" w:hAnsi="Courier New" w:cs="Courier New"/>
-          <w:color w:val="808080" w:themeColor="background1" w:themeShade="80"/>
-          <w:sz w:val="22"/>
-          <w:lang w:val="pl-PL"/>
-        </w:rPr>
-        <w:t>"&gt;</w:t>
+        <w:t xml:space="preserve">    &lt;div id="wrapper"&gt;</w:t>
+      </w:r>
+    </w:p>
+    <w:p>
+      <w:pPr>
+        <w:rPr>
+          <w:rFonts w:ascii="Courier New" w:hAnsi="Courier New" w:cs="Courier New"/>
+          <w:color w:val="808080" w:themeColor="background1" w:themeShade="80"/>
+          <w:sz w:val="22"/>
+          <w:lang w:val="pl-PL"/>
+        </w:rPr>
+      </w:pPr>
+      <w:r>
+        <w:rPr>
+          <w:rFonts w:ascii="Courier New" w:hAnsi="Courier New" w:cs="Courier New"/>
+          <w:color w:val="808080" w:themeColor="background1" w:themeShade="80"/>
+          <w:sz w:val="22"/>
+          <w:lang w:val="pl-PL"/>
+        </w:rPr>
+        <w:t xml:space="preserve">        &lt;div id="header"&gt;</w:t>
       </w:r>
     </w:p>
     <w:p>
@@ -5201,86 +3748,26 @@
           <w:sz w:val="22"/>
           <w:lang w:val="pl-PL"/>
         </w:rPr>
-        <w:t xml:space="preserve">        &lt;!-- </w:t>
-      </w:r>
-      <w:proofErr w:type="spellStart"/>
-      <w:r>
-        <w:rPr>
-          <w:rFonts w:ascii="Courier New" w:hAnsi="Courier New" w:cs="Courier New"/>
-          <w:color w:val="808080" w:themeColor="background1" w:themeShade="80"/>
-          <w:sz w:val="22"/>
-          <w:lang w:val="pl-PL"/>
-        </w:rPr>
-        <w:t>end</w:t>
-      </w:r>
-      <w:proofErr w:type="spellEnd"/>
-      <w:r>
-        <w:rPr>
-          <w:rFonts w:ascii="Courier New" w:hAnsi="Courier New" w:cs="Courier New"/>
-          <w:color w:val="808080" w:themeColor="background1" w:themeShade="80"/>
-          <w:sz w:val="22"/>
-          <w:lang w:val="pl-PL"/>
-        </w:rPr>
-        <w:t xml:space="preserve"> #</w:t>
-      </w:r>
-      <w:proofErr w:type="spellStart"/>
-      <w:r>
-        <w:rPr>
-          <w:rFonts w:ascii="Courier New" w:hAnsi="Courier New" w:cs="Courier New"/>
-          <w:color w:val="808080" w:themeColor="background1" w:themeShade="80"/>
-          <w:sz w:val="22"/>
-          <w:lang w:val="pl-PL"/>
-        </w:rPr>
-        <w:t>header</w:t>
-      </w:r>
-      <w:proofErr w:type="spellEnd"/>
-      <w:r>
-        <w:rPr>
-          <w:rFonts w:ascii="Courier New" w:hAnsi="Courier New" w:cs="Courier New"/>
-          <w:color w:val="808080" w:themeColor="background1" w:themeShade="80"/>
-          <w:sz w:val="22"/>
-          <w:lang w:val="pl-PL"/>
-        </w:rPr>
-        <w:t xml:space="preserve"> --&gt;</w:t>
-      </w:r>
-    </w:p>
-    <w:p>
-      <w:pPr>
-        <w:rPr>
-          <w:rFonts w:ascii="Courier New" w:hAnsi="Courier New" w:cs="Courier New"/>
-          <w:color w:val="808080" w:themeColor="background1" w:themeShade="80"/>
-          <w:sz w:val="22"/>
-          <w:lang w:val="pl-PL"/>
-        </w:rPr>
-      </w:pPr>
-      <w:r>
-        <w:rPr>
-          <w:rFonts w:ascii="Courier New" w:hAnsi="Courier New" w:cs="Courier New"/>
-          <w:color w:val="808080" w:themeColor="background1" w:themeShade="80"/>
-          <w:sz w:val="22"/>
-          <w:lang w:val="pl-PL"/>
-        </w:rPr>
-        <w:t xml:space="preserve">        &lt;div </w:t>
-      </w:r>
-      <w:proofErr w:type="spellStart"/>
-      <w:r>
-        <w:rPr>
-          <w:rFonts w:ascii="Courier New" w:hAnsi="Courier New" w:cs="Courier New"/>
-          <w:color w:val="808080" w:themeColor="background1" w:themeShade="80"/>
-          <w:sz w:val="22"/>
-          <w:lang w:val="pl-PL"/>
-        </w:rPr>
-        <w:t>id="menu</w:t>
-      </w:r>
-      <w:proofErr w:type="spellEnd"/>
-      <w:r>
-        <w:rPr>
-          <w:rFonts w:ascii="Courier New" w:hAnsi="Courier New" w:cs="Courier New"/>
-          <w:color w:val="808080" w:themeColor="background1" w:themeShade="80"/>
-          <w:sz w:val="22"/>
-          <w:lang w:val="pl-PL"/>
-        </w:rPr>
-        <w:t>"&gt;</w:t>
+        <w:t xml:space="preserve">        &lt;!-- end #header --&gt;</w:t>
+      </w:r>
+    </w:p>
+    <w:p>
+      <w:pPr>
+        <w:rPr>
+          <w:rFonts w:ascii="Courier New" w:hAnsi="Courier New" w:cs="Courier New"/>
+          <w:color w:val="808080" w:themeColor="background1" w:themeShade="80"/>
+          <w:sz w:val="22"/>
+          <w:lang w:val="pl-PL"/>
+        </w:rPr>
+      </w:pPr>
+      <w:r>
+        <w:rPr>
+          <w:rFonts w:ascii="Courier New" w:hAnsi="Courier New" w:cs="Courier New"/>
+          <w:color w:val="808080" w:themeColor="background1" w:themeShade="80"/>
+          <w:sz w:val="22"/>
+          <w:lang w:val="pl-PL"/>
+        </w:rPr>
+        <w:t xml:space="preserve">        &lt;div id="menu"&gt;</w:t>
       </w:r>
     </w:p>
     <w:p>
@@ -5347,66 +3834,26 @@
           <w:sz w:val="22"/>
           <w:lang w:val="pl-PL"/>
         </w:rPr>
-        <w:t xml:space="preserve">        &lt;!-- </w:t>
-      </w:r>
-      <w:proofErr w:type="spellStart"/>
-      <w:r>
-        <w:rPr>
-          <w:rFonts w:ascii="Courier New" w:hAnsi="Courier New" w:cs="Courier New"/>
-          <w:color w:val="808080" w:themeColor="background1" w:themeShade="80"/>
-          <w:sz w:val="22"/>
-          <w:lang w:val="pl-PL"/>
-        </w:rPr>
-        <w:t>end</w:t>
-      </w:r>
-      <w:proofErr w:type="spellEnd"/>
-      <w:r>
-        <w:rPr>
-          <w:rFonts w:ascii="Courier New" w:hAnsi="Courier New" w:cs="Courier New"/>
-          <w:color w:val="808080" w:themeColor="background1" w:themeShade="80"/>
-          <w:sz w:val="22"/>
-          <w:lang w:val="pl-PL"/>
-        </w:rPr>
-        <w:t xml:space="preserve"> #menu --&gt;</w:t>
-      </w:r>
-    </w:p>
-    <w:p>
-      <w:pPr>
-        <w:rPr>
-          <w:rFonts w:ascii="Courier New" w:hAnsi="Courier New" w:cs="Courier New"/>
-          <w:color w:val="808080" w:themeColor="background1" w:themeShade="80"/>
-          <w:sz w:val="22"/>
-          <w:lang w:val="pl-PL"/>
-        </w:rPr>
-      </w:pPr>
-      <w:r>
-        <w:rPr>
-          <w:rFonts w:ascii="Courier New" w:hAnsi="Courier New" w:cs="Courier New"/>
-          <w:color w:val="808080" w:themeColor="background1" w:themeShade="80"/>
-          <w:sz w:val="22"/>
-          <w:lang w:val="pl-PL"/>
-        </w:rPr>
-        <w:t xml:space="preserve">        &lt;div </w:t>
-      </w:r>
-      <w:proofErr w:type="spellStart"/>
-      <w:r>
-        <w:rPr>
-          <w:rFonts w:ascii="Courier New" w:hAnsi="Courier New" w:cs="Courier New"/>
-          <w:color w:val="808080" w:themeColor="background1" w:themeShade="80"/>
-          <w:sz w:val="22"/>
-          <w:lang w:val="pl-PL"/>
-        </w:rPr>
-        <w:t>id="page</w:t>
-      </w:r>
-      <w:proofErr w:type="spellEnd"/>
-      <w:r>
-        <w:rPr>
-          <w:rFonts w:ascii="Courier New" w:hAnsi="Courier New" w:cs="Courier New"/>
-          <w:color w:val="808080" w:themeColor="background1" w:themeShade="80"/>
-          <w:sz w:val="22"/>
-          <w:lang w:val="pl-PL"/>
-        </w:rPr>
-        <w:t>"&gt;</w:t>
+        <w:t xml:space="preserve">        &lt;!-- end #menu --&gt;</w:t>
+      </w:r>
+    </w:p>
+    <w:p>
+      <w:pPr>
+        <w:rPr>
+          <w:rFonts w:ascii="Courier New" w:hAnsi="Courier New" w:cs="Courier New"/>
+          <w:color w:val="808080" w:themeColor="background1" w:themeShade="80"/>
+          <w:sz w:val="22"/>
+          <w:lang w:val="pl-PL"/>
+        </w:rPr>
+      </w:pPr>
+      <w:r>
+        <w:rPr>
+          <w:rFonts w:ascii="Courier New" w:hAnsi="Courier New" w:cs="Courier New"/>
+          <w:color w:val="808080" w:themeColor="background1" w:themeShade="80"/>
+          <w:sz w:val="22"/>
+          <w:lang w:val="pl-PL"/>
+        </w:rPr>
+        <w:t xml:space="preserve">        &lt;div id="page"&gt;</w:t>
       </w:r>
     </w:p>
     <w:p>
@@ -5473,47 +3920,7 @@
           <w:sz w:val="22"/>
           <w:lang w:val="pl-PL"/>
         </w:rPr>
-        <w:t xml:space="preserve">        &lt;!-- </w:t>
-      </w:r>
-      <w:proofErr w:type="spellStart"/>
-      <w:r>
-        <w:rPr>
-          <w:rFonts w:ascii="Courier New" w:hAnsi="Courier New" w:cs="Courier New"/>
-          <w:color w:val="808080" w:themeColor="background1" w:themeShade="80"/>
-          <w:sz w:val="22"/>
-          <w:lang w:val="pl-PL"/>
-        </w:rPr>
-        <w:t>end</w:t>
-      </w:r>
-      <w:proofErr w:type="spellEnd"/>
-      <w:r>
-        <w:rPr>
-          <w:rFonts w:ascii="Courier New" w:hAnsi="Courier New" w:cs="Courier New"/>
-          <w:color w:val="808080" w:themeColor="background1" w:themeShade="80"/>
-          <w:sz w:val="22"/>
-          <w:lang w:val="pl-PL"/>
-        </w:rPr>
-        <w:t xml:space="preserve"> #</w:t>
-      </w:r>
-      <w:proofErr w:type="spellStart"/>
-      <w:r>
-        <w:rPr>
-          <w:rFonts w:ascii="Courier New" w:hAnsi="Courier New" w:cs="Courier New"/>
-          <w:color w:val="808080" w:themeColor="background1" w:themeShade="80"/>
-          <w:sz w:val="22"/>
-          <w:lang w:val="pl-PL"/>
-        </w:rPr>
-        <w:t>page</w:t>
-      </w:r>
-      <w:proofErr w:type="spellEnd"/>
-      <w:r>
-        <w:rPr>
-          <w:rFonts w:ascii="Courier New" w:hAnsi="Courier New" w:cs="Courier New"/>
-          <w:color w:val="808080" w:themeColor="background1" w:themeShade="80"/>
-          <w:sz w:val="22"/>
-          <w:lang w:val="pl-PL"/>
-        </w:rPr>
-        <w:t xml:space="preserve"> --&gt;</w:t>
+        <w:t xml:space="preserve">        &lt;!-- end #page --&gt;</w:t>
       </w:r>
     </w:p>
     <w:p>
@@ -5551,27 +3958,7 @@
           <w:sz w:val="22"/>
           <w:lang w:val="pl-PL"/>
         </w:rPr>
-        <w:t xml:space="preserve">    &lt;div </w:t>
-      </w:r>
-      <w:proofErr w:type="spellStart"/>
-      <w:r>
-        <w:rPr>
-          <w:rFonts w:ascii="Courier New" w:hAnsi="Courier New" w:cs="Courier New"/>
-          <w:color w:val="808080" w:themeColor="background1" w:themeShade="80"/>
-          <w:sz w:val="22"/>
-          <w:lang w:val="pl-PL"/>
-        </w:rPr>
-        <w:t>id="footer</w:t>
-      </w:r>
-      <w:proofErr w:type="spellEnd"/>
-      <w:r>
-        <w:rPr>
-          <w:rFonts w:ascii="Courier New" w:hAnsi="Courier New" w:cs="Courier New"/>
-          <w:color w:val="808080" w:themeColor="background1" w:themeShade="80"/>
-          <w:sz w:val="22"/>
-          <w:lang w:val="pl-PL"/>
-        </w:rPr>
-        <w:t>"&gt;</w:t>
+        <w:t xml:space="preserve">    &lt;div id="footer"&gt;</w:t>
       </w:r>
     </w:p>
     <w:p>
@@ -5610,47 +3997,7 @@
           <w:sz w:val="22"/>
           <w:lang w:val="pl-PL"/>
         </w:rPr>
-        <w:t xml:space="preserve">    &lt;!-- </w:t>
-      </w:r>
-      <w:proofErr w:type="spellStart"/>
-      <w:r>
-        <w:rPr>
-          <w:rFonts w:ascii="Courier New" w:hAnsi="Courier New" w:cs="Courier New"/>
-          <w:color w:val="808080" w:themeColor="background1" w:themeShade="80"/>
-          <w:sz w:val="22"/>
-          <w:lang w:val="pl-PL"/>
-        </w:rPr>
-        <w:t>end</w:t>
-      </w:r>
-      <w:proofErr w:type="spellEnd"/>
-      <w:r>
-        <w:rPr>
-          <w:rFonts w:ascii="Courier New" w:hAnsi="Courier New" w:cs="Courier New"/>
-          <w:color w:val="808080" w:themeColor="background1" w:themeShade="80"/>
-          <w:sz w:val="22"/>
-          <w:lang w:val="pl-PL"/>
-        </w:rPr>
-        <w:t xml:space="preserve"> #</w:t>
-      </w:r>
-      <w:proofErr w:type="spellStart"/>
-      <w:r>
-        <w:rPr>
-          <w:rFonts w:ascii="Courier New" w:hAnsi="Courier New" w:cs="Courier New"/>
-          <w:color w:val="808080" w:themeColor="background1" w:themeShade="80"/>
-          <w:sz w:val="22"/>
-          <w:lang w:val="pl-PL"/>
-        </w:rPr>
-        <w:t>footer</w:t>
-      </w:r>
-      <w:proofErr w:type="spellEnd"/>
-      <w:r>
-        <w:rPr>
-          <w:rFonts w:ascii="Courier New" w:hAnsi="Courier New" w:cs="Courier New"/>
-          <w:color w:val="808080" w:themeColor="background1" w:themeShade="80"/>
-          <w:sz w:val="22"/>
-          <w:lang w:val="pl-PL"/>
-        </w:rPr>
-        <w:t xml:space="preserve"> --&gt;</w:t>
+        <w:t xml:space="preserve">    &lt;!-- end #footer --&gt;</w:t>
       </w:r>
     </w:p>
     <w:p>
@@ -6584,7 +4931,7 @@
     <w:lsdException w:name="Bibliography" w:uiPriority="37"/>
     <w:lsdException w:name="TOC Heading" w:uiPriority="39" w:qFormat="1"/>
   </w:latentStyles>
-  <w:style w:type="paragraph" w:default="1" w:styleId="Normal">
+  <w:style w:type="paragraph" w:default="1" w:styleId="Normalny">
     <w:name w:val="Normal"/>
     <w:qFormat/>
     <w:rsid w:val="00C91C88"/>
@@ -6596,11 +4943,11 @@
       <w:szCs w:val="24"/>
     </w:rPr>
   </w:style>
-  <w:style w:type="paragraph" w:styleId="Heading1">
+  <w:style w:type="paragraph" w:styleId="Nagwek1">
     <w:name w:val="heading 1"/>
-    <w:basedOn w:val="Normal"/>
-    <w:next w:val="Normal"/>
-    <w:link w:val="Heading1Char"/>
+    <w:basedOn w:val="Normalny"/>
+    <w:next w:val="Normalny"/>
+    <w:link w:val="Nagwek1Znak"/>
     <w:uiPriority w:val="9"/>
     <w:qFormat/>
     <w:rsid w:val="00C91C88"/>
@@ -6618,11 +4965,11 @@
       <w:szCs w:val="32"/>
     </w:rPr>
   </w:style>
-  <w:style w:type="paragraph" w:styleId="Heading2">
+  <w:style w:type="paragraph" w:styleId="Nagwek2">
     <w:name w:val="heading 2"/>
-    <w:basedOn w:val="Normal"/>
-    <w:next w:val="Normal"/>
-    <w:link w:val="Heading2Char"/>
+    <w:basedOn w:val="Normalny"/>
+    <w:next w:val="Normalny"/>
+    <w:link w:val="Nagwek2Znak"/>
     <w:uiPriority w:val="9"/>
     <w:unhideWhenUsed/>
     <w:qFormat/>
@@ -6642,11 +4989,11 @@
       <w:szCs w:val="28"/>
     </w:rPr>
   </w:style>
-  <w:style w:type="paragraph" w:styleId="Heading3">
+  <w:style w:type="paragraph" w:styleId="Nagwek3">
     <w:name w:val="heading 3"/>
-    <w:basedOn w:val="Normal"/>
-    <w:next w:val="Normal"/>
-    <w:link w:val="Heading3Char"/>
+    <w:basedOn w:val="Normalny"/>
+    <w:next w:val="Normalny"/>
+    <w:link w:val="Nagwek3Znak"/>
     <w:uiPriority w:val="9"/>
     <w:unhideWhenUsed/>
     <w:qFormat/>
@@ -6664,11 +5011,11 @@
       <w:szCs w:val="26"/>
     </w:rPr>
   </w:style>
-  <w:style w:type="paragraph" w:styleId="Heading4">
+  <w:style w:type="paragraph" w:styleId="Nagwek4">
     <w:name w:val="heading 4"/>
-    <w:basedOn w:val="Normal"/>
-    <w:next w:val="Normal"/>
-    <w:link w:val="Heading4Char"/>
+    <w:basedOn w:val="Normalny"/>
+    <w:next w:val="Normalny"/>
+    <w:link w:val="Nagwek4Znak"/>
     <w:uiPriority w:val="9"/>
     <w:semiHidden/>
     <w:unhideWhenUsed/>
@@ -6686,11 +5033,11 @@
       <w:szCs w:val="28"/>
     </w:rPr>
   </w:style>
-  <w:style w:type="paragraph" w:styleId="Heading5">
+  <w:style w:type="paragraph" w:styleId="Nagwek5">
     <w:name w:val="heading 5"/>
-    <w:basedOn w:val="Normal"/>
-    <w:next w:val="Normal"/>
-    <w:link w:val="Heading5Char"/>
+    <w:basedOn w:val="Normalny"/>
+    <w:next w:val="Normalny"/>
+    <w:link w:val="Nagwek5Znak"/>
     <w:uiPriority w:val="9"/>
     <w:semiHidden/>
     <w:unhideWhenUsed/>
@@ -6709,11 +5056,11 @@
       <w:szCs w:val="26"/>
     </w:rPr>
   </w:style>
-  <w:style w:type="paragraph" w:styleId="Heading6">
+  <w:style w:type="paragraph" w:styleId="Nagwek6">
     <w:name w:val="heading 6"/>
-    <w:basedOn w:val="Normal"/>
-    <w:next w:val="Normal"/>
-    <w:link w:val="Heading6Char"/>
+    <w:basedOn w:val="Normalny"/>
+    <w:next w:val="Normalny"/>
+    <w:link w:val="Nagwek6Znak"/>
     <w:uiPriority w:val="9"/>
     <w:semiHidden/>
     <w:unhideWhenUsed/>
@@ -6730,11 +5077,11 @@
       <w:szCs w:val="22"/>
     </w:rPr>
   </w:style>
-  <w:style w:type="paragraph" w:styleId="Heading7">
+  <w:style w:type="paragraph" w:styleId="Nagwek7">
     <w:name w:val="heading 7"/>
-    <w:basedOn w:val="Normal"/>
-    <w:next w:val="Normal"/>
-    <w:link w:val="Heading7Char"/>
+    <w:basedOn w:val="Normalny"/>
+    <w:next w:val="Normalny"/>
+    <w:link w:val="Nagwek7Znak"/>
     <w:uiPriority w:val="9"/>
     <w:semiHidden/>
     <w:unhideWhenUsed/>
@@ -6745,11 +5092,11 @@
       <w:outlineLvl w:val="6"/>
     </w:pPr>
   </w:style>
-  <w:style w:type="paragraph" w:styleId="Heading8">
+  <w:style w:type="paragraph" w:styleId="Nagwek8">
     <w:name w:val="heading 8"/>
-    <w:basedOn w:val="Normal"/>
-    <w:next w:val="Normal"/>
-    <w:link w:val="Heading8Char"/>
+    <w:basedOn w:val="Normalny"/>
+    <w:next w:val="Normalny"/>
+    <w:link w:val="Nagwek8Znak"/>
     <w:uiPriority w:val="9"/>
     <w:semiHidden/>
     <w:unhideWhenUsed/>
@@ -6764,11 +5111,11 @@
       <w:iCs/>
     </w:rPr>
   </w:style>
-  <w:style w:type="paragraph" w:styleId="Heading9">
+  <w:style w:type="paragraph" w:styleId="Nagwek9">
     <w:name w:val="heading 9"/>
-    <w:basedOn w:val="Normal"/>
-    <w:next w:val="Normal"/>
-    <w:link w:val="Heading9Char"/>
+    <w:basedOn w:val="Normalny"/>
+    <w:next w:val="Normalny"/>
+    <w:link w:val="Nagwek9Znak"/>
     <w:uiPriority w:val="9"/>
     <w:semiHidden/>
     <w:unhideWhenUsed/>
@@ -6784,13 +5131,13 @@
       <w:szCs w:val="22"/>
     </w:rPr>
   </w:style>
-  <w:style w:type="character" w:default="1" w:styleId="DefaultParagraphFont">
+  <w:style w:type="character" w:default="1" w:styleId="Domylnaczcionkaakapitu">
     <w:name w:val="Default Paragraph Font"/>
     <w:uiPriority w:val="1"/>
     <w:semiHidden/>
     <w:unhideWhenUsed/>
   </w:style>
-  <w:style w:type="table" w:default="1" w:styleId="TableNormal">
+  <w:style w:type="table" w:default="1" w:styleId="Standardowy">
     <w:name w:val="Normal Table"/>
     <w:uiPriority w:val="99"/>
     <w:semiHidden/>
@@ -6806,16 +5153,16 @@
       </w:tblCellMar>
     </w:tblPr>
   </w:style>
-  <w:style w:type="numbering" w:default="1" w:styleId="NoList">
+  <w:style w:type="numbering" w:default="1" w:styleId="Bezlisty">
     <w:name w:val="No List"/>
     <w:uiPriority w:val="99"/>
     <w:semiHidden/>
     <w:unhideWhenUsed/>
   </w:style>
-  <w:style w:type="character" w:customStyle="1" w:styleId="Heading1Char">
-    <w:name w:val="Heading 1 Char"/>
-    <w:basedOn w:val="DefaultParagraphFont"/>
-    <w:link w:val="Heading1"/>
+  <w:style w:type="character" w:customStyle="1" w:styleId="Nagwek1Znak">
+    <w:name w:val="Nagłówek 1 Znak"/>
+    <w:basedOn w:val="Domylnaczcionkaakapitu"/>
+    <w:link w:val="Nagwek1"/>
     <w:uiPriority w:val="9"/>
     <w:rsid w:val="00C91C88"/>
     <w:rPr>
@@ -6827,11 +5174,11 @@
       <w:szCs w:val="32"/>
     </w:rPr>
   </w:style>
-  <w:style w:type="paragraph" w:styleId="Title">
+  <w:style w:type="paragraph" w:styleId="Tytu">
     <w:name w:val="Title"/>
-    <w:basedOn w:val="Normal"/>
-    <w:next w:val="Normal"/>
-    <w:link w:val="TitleChar"/>
+    <w:basedOn w:val="Normalny"/>
+    <w:next w:val="Normalny"/>
+    <w:link w:val="TytuZnak"/>
     <w:uiPriority w:val="10"/>
     <w:qFormat/>
     <w:rsid w:val="00C91C88"/>
@@ -6849,10 +5196,10 @@
       <w:szCs w:val="32"/>
     </w:rPr>
   </w:style>
-  <w:style w:type="character" w:customStyle="1" w:styleId="TitleChar">
-    <w:name w:val="Title Char"/>
-    <w:basedOn w:val="DefaultParagraphFont"/>
-    <w:link w:val="Title"/>
+  <w:style w:type="character" w:customStyle="1" w:styleId="TytuZnak">
+    <w:name w:val="Tytuł Znak"/>
+    <w:basedOn w:val="Domylnaczcionkaakapitu"/>
+    <w:link w:val="Tytu"/>
     <w:uiPriority w:val="10"/>
     <w:rsid w:val="00C91C88"/>
     <w:rPr>
@@ -6864,11 +5211,11 @@
       <w:szCs w:val="32"/>
     </w:rPr>
   </w:style>
-  <w:style w:type="paragraph" w:styleId="Subtitle">
+  <w:style w:type="paragraph" w:styleId="Podtytu">
     <w:name w:val="Subtitle"/>
-    <w:basedOn w:val="Normal"/>
-    <w:next w:val="Normal"/>
-    <w:link w:val="SubtitleChar"/>
+    <w:basedOn w:val="Normalny"/>
+    <w:next w:val="Normalny"/>
+    <w:link w:val="PodtytuZnak"/>
     <w:uiPriority w:val="11"/>
     <w:qFormat/>
     <w:rsid w:val="00C91C88"/>
@@ -6881,10 +5228,10 @@
       <w:rFonts w:asciiTheme="majorHAnsi" w:eastAsiaTheme="majorEastAsia" w:hAnsiTheme="majorHAnsi" w:cstheme="majorBidi"/>
     </w:rPr>
   </w:style>
-  <w:style w:type="character" w:customStyle="1" w:styleId="SubtitleChar">
-    <w:name w:val="Subtitle Char"/>
-    <w:basedOn w:val="DefaultParagraphFont"/>
-    <w:link w:val="Subtitle"/>
+  <w:style w:type="character" w:customStyle="1" w:styleId="PodtytuZnak">
+    <w:name w:val="Podtytuł Znak"/>
+    <w:basedOn w:val="Domylnaczcionkaakapitu"/>
+    <w:link w:val="Podtytu"/>
     <w:uiPriority w:val="11"/>
     <w:rsid w:val="00C91C88"/>
     <w:rPr>
@@ -6893,9 +5240,9 @@
       <w:szCs w:val="24"/>
     </w:rPr>
   </w:style>
-  <w:style w:type="paragraph" w:styleId="NormalWeb">
+  <w:style w:type="paragraph" w:styleId="NormalnyWeb">
     <w:name w:val="Normal (Web)"/>
-    <w:basedOn w:val="Normal"/>
+    <w:basedOn w:val="Normalny"/>
     <w:uiPriority w:val="99"/>
     <w:semiHidden/>
     <w:unhideWhenUsed/>
@@ -6908,9 +5255,9 @@
       <w:lang w:eastAsia="pl-PL"/>
     </w:rPr>
   </w:style>
-  <w:style w:type="paragraph" w:styleId="ListParagraph">
+  <w:style w:type="paragraph" w:styleId="Akapitzlist">
     <w:name w:val="List Paragraph"/>
-    <w:basedOn w:val="Normal"/>
+    <w:basedOn w:val="Normalny"/>
     <w:uiPriority w:val="34"/>
     <w:qFormat/>
     <w:rsid w:val="00C91C88"/>
@@ -6919,10 +5266,10 @@
       <w:contextualSpacing/>
     </w:pPr>
   </w:style>
-  <w:style w:type="paragraph" w:styleId="BalloonText">
+  <w:style w:type="paragraph" w:styleId="Tekstdymka">
     <w:name w:val="Balloon Text"/>
-    <w:basedOn w:val="Normal"/>
-    <w:link w:val="BalloonTextChar"/>
+    <w:basedOn w:val="Normalny"/>
+    <w:link w:val="TekstdymkaZnak"/>
     <w:uiPriority w:val="99"/>
     <w:semiHidden/>
     <w:unhideWhenUsed/>
@@ -6933,10 +5280,10 @@
       <w:szCs w:val="16"/>
     </w:rPr>
   </w:style>
-  <w:style w:type="character" w:customStyle="1" w:styleId="BalloonTextChar">
-    <w:name w:val="Balloon Text Char"/>
-    <w:basedOn w:val="DefaultParagraphFont"/>
-    <w:link w:val="BalloonText"/>
+  <w:style w:type="character" w:customStyle="1" w:styleId="TekstdymkaZnak">
+    <w:name w:val="Tekst dymka Znak"/>
+    <w:basedOn w:val="Domylnaczcionkaakapitu"/>
+    <w:link w:val="Tekstdymka"/>
     <w:uiPriority w:val="99"/>
     <w:semiHidden/>
     <w:rsid w:val="00C91C88"/>
@@ -6946,10 +5293,10 @@
       <w:szCs w:val="16"/>
     </w:rPr>
   </w:style>
-  <w:style w:type="character" w:customStyle="1" w:styleId="Heading2Char">
-    <w:name w:val="Heading 2 Char"/>
-    <w:basedOn w:val="DefaultParagraphFont"/>
-    <w:link w:val="Heading2"/>
+  <w:style w:type="character" w:customStyle="1" w:styleId="Nagwek2Znak">
+    <w:name w:val="Nagłówek 2 Znak"/>
+    <w:basedOn w:val="Domylnaczcionkaakapitu"/>
+    <w:link w:val="Nagwek2"/>
     <w:uiPriority w:val="9"/>
     <w:rsid w:val="00C91C88"/>
     <w:rPr>
@@ -6962,10 +5309,10 @@
       <w:szCs w:val="28"/>
     </w:rPr>
   </w:style>
-  <w:style w:type="character" w:customStyle="1" w:styleId="Heading3Char">
-    <w:name w:val="Heading 3 Char"/>
-    <w:basedOn w:val="DefaultParagraphFont"/>
-    <w:link w:val="Heading3"/>
+  <w:style w:type="character" w:customStyle="1" w:styleId="Nagwek3Znak">
+    <w:name w:val="Nagłówek 3 Znak"/>
+    <w:basedOn w:val="Domylnaczcionkaakapitu"/>
+    <w:link w:val="Nagwek3"/>
     <w:uiPriority w:val="9"/>
     <w:rsid w:val="00C91C88"/>
     <w:rPr>
@@ -6976,10 +5323,10 @@
       <w:szCs w:val="26"/>
     </w:rPr>
   </w:style>
-  <w:style w:type="character" w:customStyle="1" w:styleId="Heading4Char">
-    <w:name w:val="Heading 4 Char"/>
-    <w:basedOn w:val="DefaultParagraphFont"/>
-    <w:link w:val="Heading4"/>
+  <w:style w:type="character" w:customStyle="1" w:styleId="Nagwek4Znak">
+    <w:name w:val="Nagłówek 4 Znak"/>
+    <w:basedOn w:val="Domylnaczcionkaakapitu"/>
+    <w:link w:val="Nagwek4"/>
     <w:uiPriority w:val="9"/>
     <w:rsid w:val="00C91C88"/>
     <w:rPr>
@@ -6989,10 +5336,10 @@
       <w:szCs w:val="28"/>
     </w:rPr>
   </w:style>
-  <w:style w:type="character" w:customStyle="1" w:styleId="Heading5Char">
-    <w:name w:val="Heading 5 Char"/>
-    <w:basedOn w:val="DefaultParagraphFont"/>
-    <w:link w:val="Heading5"/>
+  <w:style w:type="character" w:customStyle="1" w:styleId="Nagwek5Znak">
+    <w:name w:val="Nagłówek 5 Znak"/>
+    <w:basedOn w:val="Domylnaczcionkaakapitu"/>
+    <w:link w:val="Nagwek5"/>
     <w:uiPriority w:val="9"/>
     <w:semiHidden/>
     <w:rsid w:val="00C91C88"/>
@@ -7005,10 +5352,10 @@
       <w:szCs w:val="26"/>
     </w:rPr>
   </w:style>
-  <w:style w:type="character" w:customStyle="1" w:styleId="Heading6Char">
-    <w:name w:val="Heading 6 Char"/>
-    <w:basedOn w:val="DefaultParagraphFont"/>
-    <w:link w:val="Heading6"/>
+  <w:style w:type="character" w:customStyle="1" w:styleId="Nagwek6Znak">
+    <w:name w:val="Nagłówek 6 Znak"/>
+    <w:basedOn w:val="Domylnaczcionkaakapitu"/>
+    <w:link w:val="Nagwek6"/>
     <w:uiPriority w:val="9"/>
     <w:semiHidden/>
     <w:rsid w:val="00C91C88"/>
@@ -7017,10 +5364,10 @@
       <w:bCs/>
     </w:rPr>
   </w:style>
-  <w:style w:type="character" w:customStyle="1" w:styleId="Heading7Char">
-    <w:name w:val="Heading 7 Char"/>
-    <w:basedOn w:val="DefaultParagraphFont"/>
-    <w:link w:val="Heading7"/>
+  <w:style w:type="character" w:customStyle="1" w:styleId="Nagwek7Znak">
+    <w:name w:val="Nagłówek 7 Znak"/>
+    <w:basedOn w:val="Domylnaczcionkaakapitu"/>
+    <w:link w:val="Nagwek7"/>
     <w:uiPriority w:val="9"/>
     <w:semiHidden/>
     <w:rsid w:val="00C91C88"/>
@@ -7029,10 +5376,10 @@
       <w:szCs w:val="24"/>
     </w:rPr>
   </w:style>
-  <w:style w:type="character" w:customStyle="1" w:styleId="Heading8Char">
-    <w:name w:val="Heading 8 Char"/>
-    <w:basedOn w:val="DefaultParagraphFont"/>
-    <w:link w:val="Heading8"/>
+  <w:style w:type="character" w:customStyle="1" w:styleId="Nagwek8Znak">
+    <w:name w:val="Nagłówek 8 Znak"/>
+    <w:basedOn w:val="Domylnaczcionkaakapitu"/>
+    <w:link w:val="Nagwek8"/>
     <w:uiPriority w:val="9"/>
     <w:semiHidden/>
     <w:rsid w:val="00C91C88"/>
@@ -7043,10 +5390,10 @@
       <w:szCs w:val="24"/>
     </w:rPr>
   </w:style>
-  <w:style w:type="character" w:customStyle="1" w:styleId="Heading9Char">
-    <w:name w:val="Heading 9 Char"/>
-    <w:basedOn w:val="DefaultParagraphFont"/>
-    <w:link w:val="Heading9"/>
+  <w:style w:type="character" w:customStyle="1" w:styleId="Nagwek9Znak">
+    <w:name w:val="Nagłówek 9 Znak"/>
+    <w:basedOn w:val="Domylnaczcionkaakapitu"/>
+    <w:link w:val="Nagwek9"/>
     <w:uiPriority w:val="9"/>
     <w:semiHidden/>
     <w:rsid w:val="00C91C88"/>
@@ -7054,9 +5401,9 @@
       <w:rFonts w:asciiTheme="majorHAnsi" w:eastAsiaTheme="majorEastAsia" w:hAnsiTheme="majorHAnsi"/>
     </w:rPr>
   </w:style>
-  <w:style w:type="character" w:styleId="Strong">
+  <w:style w:type="character" w:styleId="Pogrubienie">
     <w:name w:val="Strong"/>
-    <w:basedOn w:val="DefaultParagraphFont"/>
+    <w:basedOn w:val="Domylnaczcionkaakapitu"/>
     <w:uiPriority w:val="22"/>
     <w:qFormat/>
     <w:rsid w:val="00C91C88"/>
@@ -7065,9 +5412,9 @@
       <w:bCs/>
     </w:rPr>
   </w:style>
-  <w:style w:type="character" w:styleId="Emphasis">
+  <w:style w:type="character" w:styleId="Uwydatnienie">
     <w:name w:val="Emphasis"/>
-    <w:basedOn w:val="DefaultParagraphFont"/>
+    <w:basedOn w:val="Domylnaczcionkaakapitu"/>
     <w:uiPriority w:val="20"/>
     <w:qFormat/>
     <w:rsid w:val="00C91C88"/>
@@ -7078,9 +5425,9 @@
       <w:iCs/>
     </w:rPr>
   </w:style>
-  <w:style w:type="paragraph" w:styleId="NoSpacing">
+  <w:style w:type="paragraph" w:styleId="Bezodstpw">
     <w:name w:val="No Spacing"/>
-    <w:basedOn w:val="Normal"/>
+    <w:basedOn w:val="Normalny"/>
     <w:uiPriority w:val="1"/>
     <w:qFormat/>
     <w:rsid w:val="00C91C88"/>
@@ -7088,11 +5435,11 @@
       <w:szCs w:val="32"/>
     </w:rPr>
   </w:style>
-  <w:style w:type="paragraph" w:styleId="Quote">
+  <w:style w:type="paragraph" w:styleId="Cytat">
     <w:name w:val="Quote"/>
-    <w:basedOn w:val="Normal"/>
-    <w:next w:val="Normal"/>
-    <w:link w:val="QuoteChar"/>
+    <w:basedOn w:val="Normalny"/>
+    <w:next w:val="Normalny"/>
+    <w:link w:val="CytatZnak"/>
     <w:uiPriority w:val="29"/>
     <w:qFormat/>
     <w:rsid w:val="00C91C88"/>
@@ -7100,10 +5447,10 @@
       <w:i/>
     </w:rPr>
   </w:style>
-  <w:style w:type="character" w:customStyle="1" w:styleId="QuoteChar">
-    <w:name w:val="Quote Char"/>
-    <w:basedOn w:val="DefaultParagraphFont"/>
-    <w:link w:val="Quote"/>
+  <w:style w:type="character" w:customStyle="1" w:styleId="CytatZnak">
+    <w:name w:val="Cytat Znak"/>
+    <w:basedOn w:val="Domylnaczcionkaakapitu"/>
+    <w:link w:val="Cytat"/>
     <w:uiPriority w:val="29"/>
     <w:rsid w:val="00C91C88"/>
     <w:rPr>
@@ -7112,11 +5459,11 @@
       <w:szCs w:val="24"/>
     </w:rPr>
   </w:style>
-  <w:style w:type="paragraph" w:styleId="IntenseQuote">
+  <w:style w:type="paragraph" w:styleId="Cytatintensywny">
     <w:name w:val="Intense Quote"/>
-    <w:basedOn w:val="Normal"/>
-    <w:next w:val="Normal"/>
-    <w:link w:val="IntenseQuoteChar"/>
+    <w:basedOn w:val="Normalny"/>
+    <w:next w:val="Normalny"/>
+    <w:link w:val="CytatintensywnyZnak"/>
     <w:uiPriority w:val="30"/>
     <w:qFormat/>
     <w:rsid w:val="00C91C88"/>
@@ -7129,10 +5476,10 @@
       <w:szCs w:val="22"/>
     </w:rPr>
   </w:style>
-  <w:style w:type="character" w:customStyle="1" w:styleId="IntenseQuoteChar">
-    <w:name w:val="Intense Quote Char"/>
-    <w:basedOn w:val="DefaultParagraphFont"/>
-    <w:link w:val="IntenseQuote"/>
+  <w:style w:type="character" w:customStyle="1" w:styleId="CytatintensywnyZnak">
+    <w:name w:val="Cytat intensywny Znak"/>
+    <w:basedOn w:val="Domylnaczcionkaakapitu"/>
+    <w:link w:val="Cytatintensywny"/>
     <w:uiPriority w:val="30"/>
     <w:rsid w:val="00C91C88"/>
     <w:rPr>
@@ -7141,7 +5488,7 @@
       <w:sz w:val="24"/>
     </w:rPr>
   </w:style>
-  <w:style w:type="character" w:styleId="SubtleEmphasis">
+  <w:style w:type="character" w:styleId="Wyrnieniedelikatne">
     <w:name w:val="Subtle Emphasis"/>
     <w:uiPriority w:val="19"/>
     <w:qFormat/>
@@ -7151,9 +5498,9 @@
       <w:color w:val="5A5A5A" w:themeColor="text1" w:themeTint="A5"/>
     </w:rPr>
   </w:style>
-  <w:style w:type="character" w:styleId="IntenseEmphasis">
+  <w:style w:type="character" w:styleId="Wyrnienieintensywne">
     <w:name w:val="Intense Emphasis"/>
-    <w:basedOn w:val="DefaultParagraphFont"/>
+    <w:basedOn w:val="Domylnaczcionkaakapitu"/>
     <w:uiPriority w:val="21"/>
     <w:qFormat/>
     <w:rsid w:val="00C91C88"/>
@@ -7165,9 +5512,9 @@
       <w:u w:val="single"/>
     </w:rPr>
   </w:style>
-  <w:style w:type="character" w:styleId="SubtleReference">
+  <w:style w:type="character" w:styleId="Odwoaniedelikatne">
     <w:name w:val="Subtle Reference"/>
-    <w:basedOn w:val="DefaultParagraphFont"/>
+    <w:basedOn w:val="Domylnaczcionkaakapitu"/>
     <w:uiPriority w:val="31"/>
     <w:qFormat/>
     <w:rsid w:val="00C91C88"/>
@@ -7177,9 +5524,9 @@
       <w:u w:val="single"/>
     </w:rPr>
   </w:style>
-  <w:style w:type="character" w:styleId="IntenseReference">
+  <w:style w:type="character" w:styleId="Odwoanieintensywne">
     <w:name w:val="Intense Reference"/>
-    <w:basedOn w:val="DefaultParagraphFont"/>
+    <w:basedOn w:val="Domylnaczcionkaakapitu"/>
     <w:uiPriority w:val="32"/>
     <w:qFormat/>
     <w:rsid w:val="00C91C88"/>
@@ -7189,9 +5536,9 @@
       <w:u w:val="single"/>
     </w:rPr>
   </w:style>
-  <w:style w:type="character" w:styleId="BookTitle">
+  <w:style w:type="character" w:styleId="Tytuksiki">
     <w:name w:val="Book Title"/>
-    <w:basedOn w:val="DefaultParagraphFont"/>
+    <w:basedOn w:val="Domylnaczcionkaakapitu"/>
     <w:uiPriority w:val="33"/>
     <w:qFormat/>
     <w:rsid w:val="00C91C88"/>
@@ -7203,10 +5550,10 @@
       <w:szCs w:val="24"/>
     </w:rPr>
   </w:style>
-  <w:style w:type="paragraph" w:styleId="TOCHeading">
+  <w:style w:type="paragraph" w:styleId="Nagwekspisutreci">
     <w:name w:val="TOC Heading"/>
-    <w:basedOn w:val="Heading1"/>
-    <w:next w:val="Normal"/>
+    <w:basedOn w:val="Nagwek1"/>
+    <w:next w:val="Normalny"/>
     <w:uiPriority w:val="39"/>
     <w:semiHidden/>
     <w:unhideWhenUsed/>

</xml_diff>